<commit_message>
TS 2.1 Tamil Pushed 19/08/2021
</commit_message>
<xml_diff>
--- a/TS-Kramam/TS-2.1/TS 2.1 Tamil Krama Paatam Corrections.docx
+++ b/TS-Kramam/TS-2.1/TS 2.1 Tamil Krama Paatam Corrections.docx
@@ -1,6 +1,6 @@
 
 <file path=word/document.xml><?xml version="1.0" encoding="utf-8"?>
-<w:document xmlns:wpc="http://schemas.microsoft.com/office/word/2010/wordprocessingCanvas" xmlns:cx="http://schemas.microsoft.com/office/drawing/2014/chartex" xmlns:cx1="http://schemas.microsoft.com/office/drawing/2015/9/8/chartex" xmlns:mc="http://schemas.openxmlformats.org/markup-compatibility/2006" xmlns:o="urn:schemas-microsoft-com:office:office" xmlns:r="http://schemas.openxmlformats.org/officeDocument/2006/relationships" xmlns:m="http://schemas.openxmlformats.org/officeDocument/2006/math" xmlns:v="urn:schemas-microsoft-com:vml" xmlns:wp14="http://schemas.microsoft.com/office/word/2010/wordprocessingDrawing" xmlns:wp="http://schemas.openxmlformats.org/drawingml/2006/wordprocessingDrawing" xmlns:w10="urn:schemas-microsoft-com:office:word" xmlns:w="http://schemas.openxmlformats.org/wordprocessingml/2006/main" xmlns:w14="http://schemas.microsoft.com/office/word/2010/wordml" xmlns:w15="http://schemas.microsoft.com/office/word/2012/wordml" xmlns:w16se="http://schemas.microsoft.com/office/word/2015/wordml/symex" xmlns:wpg="http://schemas.microsoft.com/office/word/2010/wordprocessingGroup" xmlns:wpi="http://schemas.microsoft.com/office/word/2010/wordprocessingInk" xmlns:wne="http://schemas.microsoft.com/office/word/2006/wordml" xmlns:wps="http://schemas.microsoft.com/office/word/2010/wordprocessingShape" mc:Ignorable="w14 w15 w16se wp14">
+<w:document xmlns:wpc="http://schemas.microsoft.com/office/word/2010/wordprocessingCanvas" xmlns:cx="http://schemas.microsoft.com/office/drawing/2014/chartex" xmlns:cx1="http://schemas.microsoft.com/office/drawing/2015/9/8/chartex" xmlns:cx2="http://schemas.microsoft.com/office/drawing/2015/10/21/chartex" xmlns:cx3="http://schemas.microsoft.com/office/drawing/2016/5/9/chartex" xmlns:cx4="http://schemas.microsoft.com/office/drawing/2016/5/10/chartex" xmlns:cx5="http://schemas.microsoft.com/office/drawing/2016/5/11/chartex" xmlns:cx6="http://schemas.microsoft.com/office/drawing/2016/5/12/chartex" xmlns:cx7="http://schemas.microsoft.com/office/drawing/2016/5/13/chartex" xmlns:cx8="http://schemas.microsoft.com/office/drawing/2016/5/14/chartex" xmlns:mc="http://schemas.openxmlformats.org/markup-compatibility/2006" xmlns:aink="http://schemas.microsoft.com/office/drawing/2016/ink" xmlns:am3d="http://schemas.microsoft.com/office/drawing/2017/model3d" xmlns:o="urn:schemas-microsoft-com:office:office" xmlns:r="http://schemas.openxmlformats.org/officeDocument/2006/relationships" xmlns:m="http://schemas.openxmlformats.org/officeDocument/2006/math" xmlns:v="urn:schemas-microsoft-com:vml" xmlns:wp14="http://schemas.microsoft.com/office/word/2010/wordprocessingDrawing" xmlns:wp="http://schemas.openxmlformats.org/drawingml/2006/wordprocessingDrawing" xmlns:w10="urn:schemas-microsoft-com:office:word" xmlns:w="http://schemas.openxmlformats.org/wordprocessingml/2006/main" xmlns:w14="http://schemas.microsoft.com/office/word/2010/wordml" xmlns:w15="http://schemas.microsoft.com/office/word/2012/wordml" xmlns:w16cex="http://schemas.microsoft.com/office/word/2018/wordml/cex" xmlns:w16cid="http://schemas.microsoft.com/office/word/2016/wordml/cid" xmlns:w16="http://schemas.microsoft.com/office/word/2018/wordml" xmlns:w16sdtdh="http://schemas.microsoft.com/office/word/2020/wordml/sdtdatahash" xmlns:w16se="http://schemas.microsoft.com/office/word/2015/wordml/symex" xmlns:wpg="http://schemas.microsoft.com/office/word/2010/wordprocessingGroup" xmlns:wpi="http://schemas.microsoft.com/office/word/2010/wordprocessingInk" xmlns:wne="http://schemas.microsoft.com/office/word/2006/wordml" xmlns:wps="http://schemas.microsoft.com/office/word/2010/wordprocessingShape" mc:Ignorable="w14 w15 w16se w16cid w16 w16cex w16sdtdh wp14">
   <w:body>
     <w:p>
       <w:pPr>
@@ -277,7 +277,6 @@
               <w:rPr>
                 <w:rFonts w:cs="Arial"/>
                 <w:b/>
-                <w:color w:val="FF0000"/>
                 <w:sz w:val="28"/>
                 <w:szCs w:val="28"/>
               </w:rPr>
@@ -286,24 +285,11 @@
               <w:rPr>
                 <w:rFonts w:cs="Arial"/>
                 <w:b/>
-                <w:color w:val="FF0000"/>
-                <w:sz w:val="28"/>
-                <w:szCs w:val="28"/>
-              </w:rPr>
-              <w:t xml:space="preserve">TS 2.1.1.2 - </w:t>
-            </w:r>
-            <w:proofErr w:type="spellStart"/>
-            <w:r>
-              <w:rPr>
-                <w:rFonts w:cs="Arial"/>
-                <w:b/>
-                <w:color w:val="FF0000"/>
-                <w:sz w:val="28"/>
-                <w:szCs w:val="28"/>
-              </w:rPr>
-              <w:t>Kramam</w:t>
-            </w:r>
-            <w:proofErr w:type="spellEnd"/>
+                <w:sz w:val="28"/>
+                <w:szCs w:val="28"/>
+              </w:rPr>
+              <w:t>TS 2.1.1.2 - Kramam</w:t>
+            </w:r>
           </w:p>
           <w:p>
             <w:pPr>
@@ -319,90 +305,24 @@
                 <w:szCs w:val="28"/>
               </w:rPr>
             </w:pPr>
-            <w:proofErr w:type="spellStart"/>
-            <w:r>
-              <w:rPr>
-                <w:rFonts w:cs="Arial"/>
-                <w:b/>
-                <w:color w:val="FF0000"/>
-                <w:sz w:val="28"/>
-                <w:szCs w:val="28"/>
-              </w:rPr>
-              <w:t>Krama</w:t>
-            </w:r>
-            <w:proofErr w:type="spellEnd"/>
-            <w:r>
-              <w:rPr>
-                <w:rFonts w:cs="Arial"/>
-                <w:b/>
-                <w:color w:val="FF0000"/>
-                <w:sz w:val="28"/>
-                <w:szCs w:val="28"/>
-              </w:rPr>
-              <w:t xml:space="preserve"> </w:t>
-            </w:r>
-            <w:proofErr w:type="spellStart"/>
-            <w:r>
-              <w:rPr>
-                <w:rFonts w:cs="Arial"/>
-                <w:b/>
-                <w:color w:val="FF0000"/>
-                <w:sz w:val="28"/>
-                <w:szCs w:val="28"/>
-              </w:rPr>
-              <w:t>Vaakyam</w:t>
-            </w:r>
-            <w:proofErr w:type="spellEnd"/>
-            <w:r>
-              <w:rPr>
-                <w:rFonts w:cs="Arial"/>
-                <w:b/>
-                <w:sz w:val="28"/>
-                <w:szCs w:val="28"/>
-              </w:rPr>
-              <w:t xml:space="preserve"> </w:t>
-            </w:r>
-            <w:r>
-              <w:rPr>
-                <w:rFonts w:cs="Arial"/>
-                <w:b/>
-                <w:color w:val="FF0000"/>
-                <w:sz w:val="28"/>
-                <w:szCs w:val="28"/>
-              </w:rPr>
-              <w:t>No. 49</w:t>
-            </w:r>
-            <w:r>
-              <w:rPr>
-                <w:rFonts w:cs="Arial"/>
-                <w:b/>
-                <w:color w:val="FF0000"/>
+            <w:r>
+              <w:rPr>
+                <w:rFonts w:cs="Arial"/>
+                <w:b/>
+                <w:sz w:val="28"/>
+                <w:szCs w:val="28"/>
+              </w:rPr>
+              <w:t>Krama Vaakyam No. 49</w:t>
+            </w:r>
+            <w:r>
+              <w:rPr>
+                <w:rFonts w:cs="Arial"/>
+                <w:b/>
                 <w:sz w:val="28"/>
                 <w:szCs w:val="28"/>
               </w:rPr>
               <w:br/>
-            </w:r>
-            <w:proofErr w:type="spellStart"/>
-            <w:r>
-              <w:rPr>
-                <w:rFonts w:cs="Arial"/>
-                <w:b/>
-                <w:color w:val="FF0000"/>
-                <w:sz w:val="28"/>
-                <w:szCs w:val="28"/>
-              </w:rPr>
-              <w:t>Panchaati</w:t>
-            </w:r>
-            <w:proofErr w:type="spellEnd"/>
-            <w:r>
-              <w:rPr>
-                <w:rFonts w:cs="Arial"/>
-                <w:b/>
-                <w:color w:val="FF0000"/>
-                <w:sz w:val="28"/>
-                <w:szCs w:val="28"/>
-              </w:rPr>
-              <w:t xml:space="preserve"> 2</w:t>
+              <w:t>Panchaati 2</w:t>
             </w:r>
           </w:p>
         </w:tc>
@@ -426,164 +346,221 @@
             </w:pPr>
             <w:r>
               <w:rPr>
-                <w:rFonts w:ascii="BRH Devanagari Extra" w:hAnsi="BRH Devanagari Extra" w:cs="BRH Devanagari Extra"/>
-                <w:color w:val="000000"/>
-                <w:sz w:val="40"/>
-                <w:szCs w:val="40"/>
-              </w:rPr>
-              <w:t xml:space="preserve">AÉ </w:t>
-            </w:r>
-            <w:proofErr w:type="spellStart"/>
-            <w:r>
-              <w:rPr>
-                <w:rFonts w:ascii="BRH Devanagari Extra" w:hAnsi="BRH Devanagari Extra" w:cs="BRH Devanagari Extra"/>
-                <w:color w:val="000000"/>
-                <w:sz w:val="40"/>
-                <w:szCs w:val="40"/>
-              </w:rPr>
-              <w:t>sÉ</w:t>
-            </w:r>
-            <w:r>
-              <w:rPr>
-                <w:rFonts w:ascii="BRH Devanagari Extra" w:hAnsi="BRH Devanagari Extra" w:cs="BRH Devanagari Extra"/>
-                <w:color w:val="000000"/>
-                <w:sz w:val="40"/>
-                <w:szCs w:val="40"/>
+                <w:rFonts w:ascii="Latha" w:hAnsi="Latha" w:cs="Latha"/>
+                <w:sz w:val="28"/>
+                <w:szCs w:val="28"/>
+                <w:cs/>
+                <w:lang w:bidi="ta-IN"/>
+              </w:rPr>
+              <w:t>ஆ ல</w:t>
+            </w:r>
+            <w:r>
+              <w:rPr>
+                <w:rFonts w:ascii="Latha" w:hAnsi="Latha" w:cs="Latha"/>
+                <w:sz w:val="28"/>
+                <w:szCs w:val="28"/>
                 <w:highlight w:val="yellow"/>
-              </w:rPr>
-              <w:t>pÉ</w:t>
-            </w:r>
-            <w:r>
-              <w:rPr>
-                <w:rFonts w:ascii="BRH Devanagari Extra" w:hAnsi="BRH Devanagari Extra" w:cs="BRH Devanagari Extra"/>
-                <w:color w:val="000000"/>
-                <w:sz w:val="40"/>
-                <w:szCs w:val="40"/>
-              </w:rPr>
-              <w:t>åþiÉ</w:t>
-            </w:r>
-            <w:proofErr w:type="spellEnd"/>
-            <w:r>
-              <w:rPr>
-                <w:rFonts w:ascii="BRH Devanagari Extra" w:hAnsi="BRH Devanagari Extra" w:cs="BRH Devanagari Extra"/>
-                <w:color w:val="000000"/>
-                <w:sz w:val="40"/>
-                <w:szCs w:val="40"/>
-              </w:rPr>
-              <w:t xml:space="preserve"> | </w:t>
-            </w:r>
-            <w:proofErr w:type="spellStart"/>
-            <w:r>
-              <w:rPr>
-                <w:rFonts w:ascii="BRH Devanagari Extra" w:hAnsi="BRH Devanagari Extra" w:cs="BRH Devanagari Extra"/>
-                <w:color w:val="000000"/>
-                <w:sz w:val="40"/>
-                <w:szCs w:val="40"/>
-              </w:rPr>
-              <w:t>sÉ</w:t>
-            </w:r>
-            <w:proofErr w:type="spellEnd"/>
-            <w:r>
-              <w:rPr>
-                <w:rFonts w:ascii="BRH Malayalam Extra" w:hAnsi="BRH Malayalam Extra" w:cs="BRH Devanagari Extra"/>
-                <w:b/>
-                <w:color w:val="000000"/>
-                <w:sz w:val="32"/>
-                <w:szCs w:val="40"/>
-              </w:rPr>
-              <w:t>–</w:t>
-            </w:r>
-            <w:proofErr w:type="spellStart"/>
-            <w:r>
-              <w:rPr>
-                <w:rFonts w:ascii="BRH Devanagari Extra" w:hAnsi="BRH Devanagari Extra" w:cs="BRH Devanagari Extra"/>
-                <w:color w:val="000000"/>
-                <w:sz w:val="40"/>
-                <w:szCs w:val="40"/>
-              </w:rPr>
-              <w:t>pÉå</w:t>
-            </w:r>
-            <w:proofErr w:type="spellEnd"/>
-            <w:r>
-              <w:rPr>
-                <w:rFonts w:ascii="BRH Malayalam Extra" w:hAnsi="BRH Malayalam Extra" w:cs="BRH Devanagari Extra"/>
-                <w:b/>
-                <w:color w:val="000000"/>
-                <w:sz w:val="32"/>
-                <w:szCs w:val="40"/>
-              </w:rPr>
-              <w:t>–</w:t>
-            </w:r>
-            <w:proofErr w:type="spellStart"/>
-            <w:r>
-              <w:rPr>
-                <w:rFonts w:ascii="BRH Devanagari Extra" w:hAnsi="BRH Devanagari Extra" w:cs="BRH Devanagari Extra"/>
-                <w:color w:val="000000"/>
-                <w:sz w:val="40"/>
-                <w:szCs w:val="40"/>
-              </w:rPr>
-              <w:t>iÉ</w:t>
-            </w:r>
-            <w:proofErr w:type="spellEnd"/>
-            <w:r>
-              <w:rPr>
-                <w:rFonts w:ascii="BRH Malayalam Extra" w:hAnsi="BRH Malayalam Extra" w:cs="BRH Devanagari Extra"/>
-                <w:b/>
-                <w:color w:val="000000"/>
-                <w:sz w:val="32"/>
-                <w:szCs w:val="40"/>
-              </w:rPr>
-              <w:t>–</w:t>
-            </w:r>
-            <w:r>
-              <w:rPr>
-                <w:rFonts w:ascii="BRH Devanagari Extra" w:hAnsi="BRH Devanagari Extra" w:cs="BRH Devanagari Extra"/>
-                <w:color w:val="000000"/>
-                <w:sz w:val="40"/>
-                <w:szCs w:val="40"/>
+                <w:cs/>
+                <w:lang w:bidi="ta-IN"/>
+              </w:rPr>
+              <w:t>பே</w:t>
+            </w:r>
+            <w:r>
+              <w:rPr>
+                <w:rFonts w:ascii="BRH Tamil Tab Extra" w:hAnsi="BRH Tamil Tab Extra" w:cs="Latha"/>
+                <w:b/>
+                <w:sz w:val="32"/>
+                <w:szCs w:val="28"/>
+                <w:highlight w:val="yellow"/>
+                <w:lang w:bidi="ta-IN"/>
+              </w:rPr>
+              <w:t>†</w:t>
+            </w:r>
+            <w:r>
+              <w:rPr>
+                <w:rFonts w:ascii="Latha" w:hAnsi="Latha" w:cs="Latha"/>
+                <w:b/>
+                <w:bCs/>
+                <w:position w:val="-12"/>
+                <w:sz w:val="28"/>
+                <w:szCs w:val="28"/>
+                <w:cs/>
+                <w:lang w:bidi="ta-IN"/>
+              </w:rPr>
+              <w:t>4</w:t>
+            </w:r>
+            <w:r>
+              <w:rPr>
+                <w:rFonts w:ascii="Latha" w:hAnsi="Latha" w:cs="Latha"/>
+                <w:sz w:val="28"/>
+                <w:szCs w:val="28"/>
+                <w:cs/>
+                <w:lang w:bidi="ta-IN"/>
+              </w:rPr>
+              <w:t xml:space="preserve">த </w:t>
+            </w:r>
+            <w:r>
+              <w:rPr>
+                <w:rFonts w:ascii="Latha" w:hAnsi="Latha" w:cs="Latha"/>
+                <w:sz w:val="28"/>
+                <w:szCs w:val="28"/>
+                <w:lang w:bidi="ta-IN"/>
+              </w:rPr>
+              <w:t xml:space="preserve">| </w:t>
+            </w:r>
+            <w:r>
+              <w:rPr>
+                <w:rFonts w:ascii="Latha" w:hAnsi="Latha" w:cs="Latha"/>
+                <w:sz w:val="28"/>
+                <w:szCs w:val="28"/>
+                <w:cs/>
+                <w:lang w:bidi="ta-IN"/>
+              </w:rPr>
+              <w:t>ல</w:t>
+            </w:r>
+            <w:r>
+              <w:rPr>
+                <w:rFonts w:ascii="BRH Tamil Tab Extra" w:hAnsi="BRH Tamil Tab Extra" w:cs="Latha"/>
+                <w:b/>
+                <w:sz w:val="32"/>
+                <w:szCs w:val="28"/>
+                <w:lang w:bidi="ta-IN"/>
+              </w:rPr>
+              <w:t>…</w:t>
+            </w:r>
+            <w:r>
+              <w:rPr>
+                <w:rFonts w:ascii="Latha" w:hAnsi="Latha" w:cs="Latha"/>
+                <w:sz w:val="28"/>
+                <w:szCs w:val="28"/>
+                <w:cs/>
+                <w:lang w:bidi="ta-IN"/>
+              </w:rPr>
+              <w:t>பே</w:t>
+            </w:r>
+            <w:r>
+              <w:rPr>
+                <w:rFonts w:ascii="BRH Tamil Tab Extra" w:hAnsi="BRH Tamil Tab Extra" w:cs="Latha"/>
+                <w:b/>
+                <w:sz w:val="32"/>
+                <w:szCs w:val="28"/>
+                <w:lang w:bidi="ta-IN"/>
+              </w:rPr>
+              <w:t>…</w:t>
+            </w:r>
+            <w:r>
+              <w:rPr>
+                <w:rFonts w:ascii="Latha" w:hAnsi="Latha" w:cs="Latha"/>
+                <w:b/>
+                <w:bCs/>
+                <w:position w:val="-12"/>
+                <w:sz w:val="28"/>
+                <w:szCs w:val="28"/>
+                <w:cs/>
+                <w:lang w:bidi="ta-IN"/>
+              </w:rPr>
+              <w:t>4</w:t>
+            </w:r>
+            <w:r>
+              <w:rPr>
+                <w:rFonts w:ascii="Latha" w:hAnsi="Latha" w:cs="Latha"/>
+                <w:sz w:val="28"/>
+                <w:szCs w:val="28"/>
+                <w:cs/>
+                <w:lang w:bidi="ta-IN"/>
+              </w:rPr>
+              <w:t>த</w:t>
+            </w:r>
+            <w:r>
+              <w:rPr>
+                <w:rFonts w:ascii="BRH Tamil Tab Extra" w:hAnsi="BRH Tamil Tab Extra" w:cs="Latha"/>
+                <w:b/>
+                <w:sz w:val="32"/>
+                <w:szCs w:val="28"/>
+                <w:lang w:bidi="ta-IN"/>
+              </w:rPr>
+              <w:t>…</w:t>
+            </w:r>
+            <w:r>
+              <w:rPr>
+                <w:rFonts w:ascii="Latha" w:hAnsi="Latha" w:cs="Latha"/>
+                <w:sz w:val="28"/>
+                <w:szCs w:val="28"/>
+                <w:lang w:bidi="ta-IN"/>
               </w:rPr>
               <w:t xml:space="preserve"> </w:t>
             </w:r>
-            <w:proofErr w:type="spellStart"/>
-            <w:r>
-              <w:rPr>
-                <w:rFonts w:ascii="BRH Devanagari Extra" w:hAnsi="BRH Devanagari Extra" w:cs="BRH Devanagari Extra"/>
-                <w:color w:val="000000"/>
-                <w:sz w:val="40"/>
-                <w:szCs w:val="40"/>
-              </w:rPr>
-              <w:t>mÉë</w:t>
-            </w:r>
-            <w:proofErr w:type="spellEnd"/>
-            <w:r>
-              <w:rPr>
-                <w:rFonts w:ascii="BRH Malayalam Extra" w:hAnsi="BRH Malayalam Extra" w:cs="BRH Devanagari Extra"/>
-                <w:b/>
-                <w:color w:val="000000"/>
-                <w:sz w:val="32"/>
-                <w:szCs w:val="40"/>
-              </w:rPr>
-              <w:t>–</w:t>
-            </w:r>
-            <w:proofErr w:type="spellStart"/>
-            <w:r>
-              <w:rPr>
-                <w:rFonts w:ascii="BRH Devanagari Extra" w:hAnsi="BRH Devanagari Extra" w:cs="BRH Devanagari Extra"/>
-                <w:color w:val="000000"/>
-                <w:sz w:val="40"/>
-                <w:szCs w:val="40"/>
-              </w:rPr>
-              <w:t>eÉÉMüÉþqÉÈ</w:t>
-            </w:r>
-            <w:proofErr w:type="spellEnd"/>
-            <w:r>
-              <w:rPr>
-                <w:rFonts w:ascii="BRH Devanagari Extra" w:hAnsi="BRH Devanagari Extra" w:cs="BRH Devanagari Extra"/>
-                <w:color w:val="000000"/>
-                <w:sz w:val="40"/>
-                <w:szCs w:val="40"/>
-              </w:rPr>
-              <w:t xml:space="preserve"> |</w:t>
+            <w:r>
+              <w:rPr>
+                <w:rFonts w:ascii="Latha" w:hAnsi="Latha" w:cs="Latha"/>
+                <w:sz w:val="28"/>
+                <w:szCs w:val="28"/>
+                <w:cs/>
+                <w:lang w:bidi="ta-IN"/>
+              </w:rPr>
+              <w:t>ப்ர</w:t>
+            </w:r>
+            <w:r>
+              <w:rPr>
+                <w:rFonts w:ascii="BRH Tamil Tab Extra" w:hAnsi="BRH Tamil Tab Extra" w:cs="Latha"/>
+                <w:b/>
+                <w:sz w:val="32"/>
+                <w:szCs w:val="28"/>
+                <w:lang w:bidi="ta-IN"/>
+              </w:rPr>
+              <w:t>…</w:t>
+            </w:r>
+            <w:r>
+              <w:rPr>
+                <w:rFonts w:ascii="Latha" w:hAnsi="Latha" w:cs="Latha"/>
+                <w:sz w:val="28"/>
+                <w:szCs w:val="28"/>
+                <w:cs/>
+                <w:lang w:bidi="ta-IN"/>
+              </w:rPr>
+              <w:t>ஜாகா</w:t>
+            </w:r>
+            <w:r>
+              <w:rPr>
+                <w:rFonts w:ascii="BRH Tamil Tab Extra" w:hAnsi="BRH Tamil Tab Extra" w:cs="Latha"/>
+                <w:b/>
+                <w:sz w:val="32"/>
+                <w:szCs w:val="28"/>
+                <w:lang w:bidi="ta-IN"/>
+              </w:rPr>
+              <w:t>†</w:t>
+            </w:r>
+            <w:r>
+              <w:rPr>
+                <w:rFonts w:ascii="Latha" w:hAnsi="Latha" w:cs="Latha"/>
+                <w:sz w:val="28"/>
+                <w:szCs w:val="28"/>
+                <w:cs/>
+                <w:lang w:bidi="ta-IN"/>
+              </w:rPr>
+              <w:t>ம</w:t>
+            </w:r>
+            <w:r>
+              <w:rPr>
+                <w:rFonts w:ascii="Latha" w:hAnsi="Latha" w:cs="Latha"/>
+                <w:b/>
+                <w:bCs/>
+                <w:sz w:val="32"/>
+                <w:szCs w:val="32"/>
+                <w:cs/>
+                <w:lang w:bidi="ta-IN"/>
+              </w:rPr>
+              <w:t>:</w:t>
+            </w:r>
+            <w:r>
+              <w:rPr>
+                <w:rFonts w:ascii="Latha" w:hAnsi="Latha" w:cs="Latha"/>
+                <w:sz w:val="28"/>
+                <w:szCs w:val="28"/>
+                <w:cs/>
+                <w:lang w:bidi="ta-IN"/>
+              </w:rPr>
+              <w:t xml:space="preserve"> </w:t>
             </w:r>
           </w:p>
         </w:tc>
@@ -607,147 +584,250 @@
             </w:pPr>
             <w:r>
               <w:rPr>
-                <w:rFonts w:ascii="BRH Devanagari Extra" w:hAnsi="BRH Devanagari Extra" w:cs="BRH Devanagari Extra"/>
-                <w:color w:val="000000"/>
-                <w:sz w:val="40"/>
-                <w:szCs w:val="40"/>
-              </w:rPr>
-              <w:t xml:space="preserve">AÉ </w:t>
-            </w:r>
-            <w:proofErr w:type="spellStart"/>
-            <w:r>
-              <w:rPr>
-                <w:rFonts w:ascii="BRH Devanagari Extra" w:hAnsi="BRH Devanagari Extra" w:cs="BRH Devanagari Extra"/>
-                <w:color w:val="000000"/>
-                <w:sz w:val="40"/>
-                <w:szCs w:val="40"/>
+                <w:rFonts w:ascii="Latha" w:hAnsi="Latha" w:cs="Latha"/>
+                <w:sz w:val="28"/>
+                <w:szCs w:val="28"/>
+                <w:cs/>
+                <w:lang w:bidi="ta-IN"/>
+              </w:rPr>
+              <w:t xml:space="preserve">ஆ </w:t>
+            </w:r>
+            <w:r>
+              <w:rPr>
+                <w:rFonts w:ascii="Latha" w:hAnsi="Latha" w:cs="Latha"/>
+                <w:sz w:val="28"/>
+                <w:szCs w:val="28"/>
                 <w:highlight w:val="green"/>
-              </w:rPr>
-              <w:t>sÉ</w:t>
-            </w:r>
-            <w:r>
-              <w:rPr>
-                <w:rFonts w:ascii="BRH Devanagari Extra" w:hAnsi="BRH Devanagari Extra" w:cs="BRH Devanagari Extra"/>
-                <w:color w:val="000000"/>
-                <w:sz w:val="40"/>
-                <w:szCs w:val="40"/>
-              </w:rPr>
-              <w:t>þpÉåiÉ</w:t>
-            </w:r>
-            <w:proofErr w:type="spellEnd"/>
-            <w:r>
-              <w:rPr>
-                <w:rFonts w:ascii="BRH Devanagari Extra" w:hAnsi="BRH Devanagari Extra" w:cs="BRH Devanagari Extra"/>
-                <w:color w:val="000000"/>
-                <w:sz w:val="40"/>
-                <w:szCs w:val="40"/>
-              </w:rPr>
-              <w:t xml:space="preserve"> | </w:t>
-            </w:r>
-            <w:proofErr w:type="spellStart"/>
-            <w:r>
-              <w:rPr>
-                <w:rFonts w:ascii="BRH Devanagari Extra" w:hAnsi="BRH Devanagari Extra" w:cs="BRH Devanagari Extra"/>
-                <w:color w:val="000000"/>
-                <w:sz w:val="40"/>
-                <w:szCs w:val="40"/>
-              </w:rPr>
-              <w:t>sÉ</w:t>
-            </w:r>
-            <w:proofErr w:type="spellEnd"/>
-            <w:r>
-              <w:rPr>
-                <w:rFonts w:ascii="BRH Malayalam Extra" w:hAnsi="BRH Malayalam Extra" w:cs="BRH Devanagari Extra"/>
-                <w:b/>
-                <w:color w:val="000000"/>
-                <w:sz w:val="32"/>
-                <w:szCs w:val="40"/>
-              </w:rPr>
-              <w:t>–</w:t>
-            </w:r>
-            <w:proofErr w:type="spellStart"/>
-            <w:r>
-              <w:rPr>
-                <w:rFonts w:ascii="BRH Devanagari Extra" w:hAnsi="BRH Devanagari Extra" w:cs="BRH Devanagari Extra"/>
-                <w:color w:val="000000"/>
-                <w:sz w:val="40"/>
-                <w:szCs w:val="40"/>
-              </w:rPr>
-              <w:t>pÉå</w:t>
-            </w:r>
-            <w:proofErr w:type="spellEnd"/>
-            <w:r>
-              <w:rPr>
-                <w:rFonts w:ascii="BRH Malayalam Extra" w:hAnsi="BRH Malayalam Extra" w:cs="BRH Devanagari Extra"/>
-                <w:b/>
-                <w:color w:val="000000"/>
-                <w:sz w:val="32"/>
-                <w:szCs w:val="40"/>
-              </w:rPr>
-              <w:t>–</w:t>
-            </w:r>
-            <w:proofErr w:type="spellStart"/>
-            <w:r>
-              <w:rPr>
-                <w:rFonts w:ascii="BRH Devanagari Extra" w:hAnsi="BRH Devanagari Extra" w:cs="BRH Devanagari Extra"/>
-                <w:color w:val="000000"/>
-                <w:sz w:val="40"/>
-                <w:szCs w:val="40"/>
-              </w:rPr>
-              <w:t>iÉ</w:t>
-            </w:r>
-            <w:proofErr w:type="spellEnd"/>
-            <w:r>
-              <w:rPr>
-                <w:rFonts w:ascii="BRH Malayalam Extra" w:hAnsi="BRH Malayalam Extra" w:cs="BRH Devanagari Extra"/>
-                <w:b/>
-                <w:color w:val="000000"/>
-                <w:sz w:val="32"/>
-                <w:szCs w:val="40"/>
-              </w:rPr>
-              <w:t>–</w:t>
-            </w:r>
-            <w:r>
-              <w:rPr>
-                <w:rFonts w:ascii="BRH Devanagari Extra" w:hAnsi="BRH Devanagari Extra" w:cs="BRH Devanagari Extra"/>
-                <w:color w:val="000000"/>
-                <w:sz w:val="40"/>
-                <w:szCs w:val="40"/>
+                <w:cs/>
+                <w:lang w:bidi="ta-IN"/>
+              </w:rPr>
+              <w:t>ல</w:t>
+            </w:r>
+            <w:r>
+              <w:rPr>
+                <w:rFonts w:ascii="BRH Tamil Tab Extra" w:hAnsi="BRH Tamil Tab Extra" w:cs="Latha"/>
+                <w:b/>
+                <w:sz w:val="32"/>
+                <w:szCs w:val="28"/>
+                <w:highlight w:val="green"/>
+                <w:lang w:bidi="ta-IN"/>
+              </w:rPr>
+              <w:t>†</w:t>
+            </w:r>
+            <w:r>
+              <w:rPr>
+                <w:rFonts w:ascii="Latha" w:hAnsi="Latha" w:cs="Latha"/>
+                <w:sz w:val="28"/>
+                <w:szCs w:val="28"/>
+                <w:cs/>
+                <w:lang w:bidi="ta-IN"/>
+              </w:rPr>
+              <w:t>பே</w:t>
+            </w:r>
+            <w:r>
+              <w:rPr>
+                <w:rFonts w:ascii="Latha" w:hAnsi="Latha" w:cs="Latha"/>
+                <w:b/>
+                <w:bCs/>
+                <w:position w:val="-12"/>
+                <w:sz w:val="28"/>
+                <w:szCs w:val="28"/>
+                <w:cs/>
+                <w:lang w:bidi="ta-IN"/>
+              </w:rPr>
+              <w:t>4</w:t>
+            </w:r>
+            <w:r>
+              <w:rPr>
+                <w:rFonts w:ascii="Latha" w:hAnsi="Latha" w:cs="Latha"/>
+                <w:sz w:val="28"/>
+                <w:szCs w:val="28"/>
+                <w:cs/>
+                <w:lang w:bidi="ta-IN"/>
+              </w:rPr>
+              <w:t xml:space="preserve">த </w:t>
+            </w:r>
+            <w:r>
+              <w:rPr>
+                <w:rFonts w:ascii="Latha" w:hAnsi="Latha" w:cs="Latha"/>
+                <w:sz w:val="28"/>
+                <w:szCs w:val="28"/>
+                <w:lang w:bidi="ta-IN"/>
+              </w:rPr>
+              <w:t xml:space="preserve">| </w:t>
+            </w:r>
+            <w:r>
+              <w:rPr>
+                <w:rFonts w:ascii="Latha" w:hAnsi="Latha" w:cs="Latha"/>
+                <w:sz w:val="28"/>
+                <w:szCs w:val="28"/>
+                <w:lang w:bidi="ta-IN"/>
+              </w:rPr>
+              <w:br/>
+            </w:r>
+            <w:r>
+              <w:rPr>
+                <w:rFonts w:ascii="Latha" w:hAnsi="Latha" w:cs="Latha"/>
+                <w:sz w:val="28"/>
+                <w:szCs w:val="28"/>
+                <w:cs/>
+                <w:lang w:bidi="ta-IN"/>
+              </w:rPr>
+              <w:t>ல</w:t>
+            </w:r>
+            <w:r>
+              <w:rPr>
+                <w:rFonts w:ascii="BRH Tamil Tab Extra" w:hAnsi="BRH Tamil Tab Extra" w:cs="Latha"/>
+                <w:b/>
+                <w:sz w:val="32"/>
+                <w:szCs w:val="28"/>
+                <w:lang w:bidi="ta-IN"/>
+              </w:rPr>
+              <w:t>…</w:t>
+            </w:r>
+            <w:r>
+              <w:rPr>
+                <w:rFonts w:ascii="Latha" w:hAnsi="Latha" w:cs="Latha"/>
+                <w:sz w:val="28"/>
+                <w:szCs w:val="28"/>
+                <w:cs/>
+                <w:lang w:bidi="ta-IN"/>
+              </w:rPr>
+              <w:t>பே</w:t>
+            </w:r>
+            <w:r>
+              <w:rPr>
+                <w:rFonts w:ascii="BRH Tamil Tab Extra" w:hAnsi="BRH Tamil Tab Extra" w:cs="Latha"/>
+                <w:b/>
+                <w:sz w:val="32"/>
+                <w:szCs w:val="28"/>
+                <w:lang w:bidi="ta-IN"/>
+              </w:rPr>
+              <w:t>…</w:t>
+            </w:r>
+            <w:r>
+              <w:rPr>
+                <w:rFonts w:ascii="Latha" w:hAnsi="Latha" w:cs="Latha"/>
+                <w:b/>
+                <w:bCs/>
+                <w:position w:val="-12"/>
+                <w:sz w:val="28"/>
+                <w:szCs w:val="28"/>
+                <w:cs/>
+                <w:lang w:bidi="ta-IN"/>
+              </w:rPr>
+              <w:t>4</w:t>
+            </w:r>
+            <w:r>
+              <w:rPr>
+                <w:rFonts w:ascii="Latha" w:hAnsi="Latha" w:cs="Latha"/>
+                <w:sz w:val="28"/>
+                <w:szCs w:val="28"/>
+                <w:cs/>
+                <w:lang w:bidi="ta-IN"/>
+              </w:rPr>
+              <w:t>த</w:t>
+            </w:r>
+            <w:r>
+              <w:rPr>
+                <w:rFonts w:ascii="BRH Tamil Tab Extra" w:hAnsi="BRH Tamil Tab Extra" w:cs="Latha"/>
+                <w:b/>
+                <w:sz w:val="32"/>
+                <w:szCs w:val="28"/>
+                <w:lang w:bidi="ta-IN"/>
+              </w:rPr>
+              <w:t>…</w:t>
+            </w:r>
+            <w:r>
+              <w:rPr>
+                <w:rFonts w:ascii="Latha" w:hAnsi="Latha" w:cs="Latha"/>
+                <w:sz w:val="28"/>
+                <w:szCs w:val="28"/>
+                <w:lang w:bidi="ta-IN"/>
               </w:rPr>
               <w:t xml:space="preserve"> </w:t>
             </w:r>
-            <w:proofErr w:type="spellStart"/>
-            <w:r>
-              <w:rPr>
-                <w:rFonts w:ascii="BRH Devanagari Extra" w:hAnsi="BRH Devanagari Extra" w:cs="BRH Devanagari Extra"/>
-                <w:color w:val="000000"/>
-                <w:sz w:val="40"/>
-                <w:szCs w:val="40"/>
-              </w:rPr>
-              <w:t>mÉë</w:t>
-            </w:r>
-            <w:proofErr w:type="spellEnd"/>
-            <w:r>
-              <w:rPr>
-                <w:rFonts w:ascii="BRH Malayalam Extra" w:hAnsi="BRH Malayalam Extra" w:cs="BRH Devanagari Extra"/>
-                <w:b/>
-                <w:color w:val="000000"/>
-                <w:sz w:val="32"/>
-                <w:szCs w:val="40"/>
-              </w:rPr>
-              <w:t>–</w:t>
-            </w:r>
-            <w:proofErr w:type="spellStart"/>
-            <w:r>
-              <w:rPr>
-                <w:rFonts w:ascii="BRH Devanagari Extra" w:hAnsi="BRH Devanagari Extra" w:cs="BRH Devanagari Extra"/>
-                <w:color w:val="000000"/>
-                <w:sz w:val="40"/>
-                <w:szCs w:val="40"/>
-              </w:rPr>
-              <w:t>eÉÉMüÉþqÉÈ</w:t>
-            </w:r>
-            <w:proofErr w:type="spellEnd"/>
+            <w:r>
+              <w:rPr>
+                <w:rFonts w:ascii="Latha" w:hAnsi="Latha" w:cs="Latha"/>
+                <w:sz w:val="28"/>
+                <w:szCs w:val="28"/>
+                <w:cs/>
+                <w:lang w:bidi="ta-IN"/>
+              </w:rPr>
+              <w:t>ப்ர</w:t>
+            </w:r>
+            <w:r>
+              <w:rPr>
+                <w:rFonts w:ascii="BRH Tamil Tab Extra" w:hAnsi="BRH Tamil Tab Extra" w:cs="Latha"/>
+                <w:b/>
+                <w:sz w:val="32"/>
+                <w:szCs w:val="28"/>
+                <w:lang w:bidi="ta-IN"/>
+              </w:rPr>
+              <w:t>…</w:t>
+            </w:r>
+            <w:r>
+              <w:rPr>
+                <w:rFonts w:ascii="Latha" w:hAnsi="Latha" w:cs="Latha"/>
+                <w:sz w:val="28"/>
+                <w:szCs w:val="28"/>
+                <w:cs/>
+                <w:lang w:bidi="ta-IN"/>
+              </w:rPr>
+              <w:t>ஜாகா</w:t>
+            </w:r>
+            <w:r>
+              <w:rPr>
+                <w:rFonts w:ascii="BRH Tamil Tab Extra" w:hAnsi="BRH Tamil Tab Extra" w:cs="Latha"/>
+                <w:b/>
+                <w:sz w:val="32"/>
+                <w:szCs w:val="28"/>
+                <w:lang w:bidi="ta-IN"/>
+              </w:rPr>
+              <w:t>†</w:t>
+            </w:r>
+            <w:r>
+              <w:rPr>
+                <w:rFonts w:ascii="Latha" w:hAnsi="Latha" w:cs="Latha"/>
+                <w:sz w:val="28"/>
+                <w:szCs w:val="28"/>
+                <w:cs/>
+                <w:lang w:bidi="ta-IN"/>
+              </w:rPr>
+              <w:t>ம</w:t>
+            </w:r>
+            <w:r>
+              <w:rPr>
+                <w:rFonts w:ascii="Latha" w:hAnsi="Latha" w:cs="Latha"/>
+                <w:b/>
+                <w:bCs/>
+                <w:sz w:val="32"/>
+                <w:szCs w:val="32"/>
+                <w:cs/>
+                <w:lang w:bidi="ta-IN"/>
+              </w:rPr>
+              <w:t>:</w:t>
+            </w:r>
+            <w:r>
+              <w:rPr>
+                <w:rFonts w:ascii="Latha" w:hAnsi="Latha" w:cs="Latha"/>
+                <w:sz w:val="28"/>
+                <w:szCs w:val="28"/>
+                <w:cs/>
+                <w:lang w:bidi="ta-IN"/>
+              </w:rPr>
+              <w:t xml:space="preserve"> </w:t>
+            </w:r>
+            <w:r>
+              <w:rPr>
+                <w:rFonts w:ascii="Latha" w:hAnsi="Latha" w:cs="Latha"/>
+                <w:sz w:val="28"/>
+                <w:szCs w:val="28"/>
+                <w:lang w:bidi="ta-IN"/>
+              </w:rPr>
+              <w:t>|</w:t>
+            </w:r>
           </w:p>
         </w:tc>
       </w:tr>
@@ -786,19 +866,8 @@
                 <w:sz w:val="28"/>
                 <w:szCs w:val="28"/>
               </w:rPr>
-              <w:t xml:space="preserve">- </w:t>
-            </w:r>
-            <w:proofErr w:type="spellStart"/>
-            <w:r>
-              <w:rPr>
-                <w:rFonts w:cs="Arial"/>
-                <w:b/>
-                <w:sz w:val="28"/>
-                <w:szCs w:val="28"/>
-              </w:rPr>
-              <w:t>Kramam</w:t>
-            </w:r>
-            <w:proofErr w:type="spellEnd"/>
+              <w:t>- Kramam</w:t>
+            </w:r>
           </w:p>
           <w:p>
             <w:pPr>
@@ -814,27 +883,15 @@
                 <w:szCs w:val="28"/>
               </w:rPr>
             </w:pPr>
-            <w:proofErr w:type="spellStart"/>
-            <w:r>
-              <w:rPr>
-                <w:rFonts w:cs="Arial"/>
-                <w:b/>
-                <w:sz w:val="28"/>
-                <w:szCs w:val="28"/>
-              </w:rPr>
-              <w:t>Krama</w:t>
-            </w:r>
-            <w:proofErr w:type="spellEnd"/>
-            <w:r>
-              <w:rPr>
-                <w:rFonts w:cs="Arial"/>
-                <w:b/>
-                <w:sz w:val="28"/>
-                <w:szCs w:val="28"/>
-              </w:rPr>
-              <w:t xml:space="preserve"> </w:t>
-            </w:r>
-            <w:proofErr w:type="spellStart"/>
+            <w:r>
+              <w:rPr>
+                <w:rFonts w:cs="Arial"/>
+                <w:b/>
+                <w:sz w:val="28"/>
+                <w:szCs w:val="28"/>
+              </w:rPr>
+              <w:t xml:space="preserve">Krama </w:t>
+            </w:r>
             <w:r>
               <w:rPr>
                 <w:rFonts w:cs="Arial"/>
@@ -844,7 +901,6 @@
               </w:rPr>
               <w:t>Vaakyam</w:t>
             </w:r>
-            <w:proofErr w:type="spellEnd"/>
             <w:r>
               <w:rPr>
                 <w:rFonts w:cs="Arial"/>
@@ -1306,28 +1362,8 @@
                 <w:sz w:val="28"/>
                 <w:szCs w:val="28"/>
               </w:rPr>
-              <w:t xml:space="preserve"> </w:t>
-            </w:r>
-            <w:r>
-              <w:rPr>
-                <w:rFonts w:cs="Arial"/>
-                <w:b/>
-                <w:sz w:val="28"/>
-                <w:szCs w:val="28"/>
-              </w:rPr>
-              <w:t xml:space="preserve">- </w:t>
-            </w:r>
-            <w:proofErr w:type="spellStart"/>
-            <w:r>
-              <w:rPr>
-                <w:rFonts w:cs="Arial"/>
-                <w:b/>
-                <w:sz w:val="28"/>
-                <w:szCs w:val="28"/>
-              </w:rPr>
-              <w:t>Kramam</w:t>
-            </w:r>
-            <w:proofErr w:type="spellEnd"/>
+              <w:t xml:space="preserve"> - Kramam</w:t>
+            </w:r>
           </w:p>
           <w:p>
             <w:pPr>
@@ -1343,27 +1379,15 @@
                 <w:szCs w:val="28"/>
               </w:rPr>
             </w:pPr>
-            <w:proofErr w:type="spellStart"/>
-            <w:r>
-              <w:rPr>
-                <w:rFonts w:cs="Arial"/>
-                <w:b/>
-                <w:sz w:val="28"/>
-                <w:szCs w:val="28"/>
-              </w:rPr>
-              <w:t>Krama</w:t>
-            </w:r>
-            <w:proofErr w:type="spellEnd"/>
-            <w:r>
-              <w:rPr>
-                <w:rFonts w:cs="Arial"/>
-                <w:b/>
-                <w:sz w:val="28"/>
-                <w:szCs w:val="28"/>
-              </w:rPr>
-              <w:t xml:space="preserve"> </w:t>
-            </w:r>
-            <w:proofErr w:type="spellStart"/>
+            <w:r>
+              <w:rPr>
+                <w:rFonts w:cs="Arial"/>
+                <w:b/>
+                <w:sz w:val="28"/>
+                <w:szCs w:val="28"/>
+              </w:rPr>
+              <w:t xml:space="preserve">Krama </w:t>
+            </w:r>
             <w:r>
               <w:rPr>
                 <w:rFonts w:cs="Arial"/>
@@ -1373,7 +1397,6 @@
               </w:rPr>
               <w:t>Vaakyam</w:t>
             </w:r>
-            <w:proofErr w:type="spellEnd"/>
             <w:r>
               <w:rPr>
                 <w:rFonts w:cs="Arial"/>
@@ -2035,28 +2058,8 @@
                 <w:sz w:val="28"/>
                 <w:szCs w:val="28"/>
               </w:rPr>
-              <w:t xml:space="preserve"> </w:t>
-            </w:r>
-            <w:r>
-              <w:rPr>
-                <w:rFonts w:cs="Arial"/>
-                <w:b/>
-                <w:sz w:val="28"/>
-                <w:szCs w:val="28"/>
-              </w:rPr>
-              <w:t xml:space="preserve">- </w:t>
-            </w:r>
-            <w:proofErr w:type="spellStart"/>
-            <w:r>
-              <w:rPr>
-                <w:rFonts w:cs="Arial"/>
-                <w:b/>
-                <w:sz w:val="28"/>
-                <w:szCs w:val="28"/>
-              </w:rPr>
-              <w:t>Kramam</w:t>
-            </w:r>
-            <w:proofErr w:type="spellEnd"/>
+              <w:t xml:space="preserve"> - Kramam</w:t>
+            </w:r>
           </w:p>
           <w:p>
             <w:pPr>
@@ -2072,27 +2075,15 @@
                 <w:szCs w:val="28"/>
               </w:rPr>
             </w:pPr>
-            <w:proofErr w:type="spellStart"/>
-            <w:r>
-              <w:rPr>
-                <w:rFonts w:cs="Arial"/>
-                <w:b/>
-                <w:sz w:val="28"/>
-                <w:szCs w:val="28"/>
-              </w:rPr>
-              <w:t>Krama</w:t>
-            </w:r>
-            <w:proofErr w:type="spellEnd"/>
-            <w:r>
-              <w:rPr>
-                <w:rFonts w:cs="Arial"/>
-                <w:b/>
-                <w:sz w:val="28"/>
-                <w:szCs w:val="28"/>
-              </w:rPr>
-              <w:t xml:space="preserve"> </w:t>
-            </w:r>
-            <w:proofErr w:type="spellStart"/>
+            <w:r>
+              <w:rPr>
+                <w:rFonts w:cs="Arial"/>
+                <w:b/>
+                <w:sz w:val="28"/>
+                <w:szCs w:val="28"/>
+              </w:rPr>
+              <w:t xml:space="preserve">Krama </w:t>
+            </w:r>
             <w:r>
               <w:rPr>
                 <w:rFonts w:cs="Arial"/>
@@ -2102,7 +2093,6 @@
               </w:rPr>
               <w:t>Vaakyam</w:t>
             </w:r>
-            <w:proofErr w:type="spellEnd"/>
             <w:r>
               <w:rPr>
                 <w:rFonts w:cs="Arial"/>
@@ -2888,19 +2878,8 @@
                 <w:sz w:val="28"/>
                 <w:szCs w:val="28"/>
               </w:rPr>
-              <w:t xml:space="preserve">- </w:t>
-            </w:r>
-            <w:proofErr w:type="spellStart"/>
-            <w:r>
-              <w:rPr>
-                <w:rFonts w:cs="Arial"/>
-                <w:b/>
-                <w:sz w:val="28"/>
-                <w:szCs w:val="28"/>
-              </w:rPr>
-              <w:t>Kramam</w:t>
-            </w:r>
-            <w:proofErr w:type="spellEnd"/>
+              <w:t>- Kramam</w:t>
+            </w:r>
           </w:p>
           <w:p>
             <w:pPr>
@@ -2916,27 +2895,15 @@
                 <w:szCs w:val="28"/>
               </w:rPr>
             </w:pPr>
-            <w:proofErr w:type="spellStart"/>
-            <w:r>
-              <w:rPr>
-                <w:rFonts w:cs="Arial"/>
-                <w:b/>
-                <w:sz w:val="28"/>
-                <w:szCs w:val="28"/>
-              </w:rPr>
-              <w:t>Krama</w:t>
-            </w:r>
-            <w:proofErr w:type="spellEnd"/>
-            <w:r>
-              <w:rPr>
-                <w:rFonts w:cs="Arial"/>
-                <w:b/>
-                <w:sz w:val="28"/>
-                <w:szCs w:val="28"/>
-              </w:rPr>
-              <w:t xml:space="preserve"> </w:t>
-            </w:r>
-            <w:proofErr w:type="spellStart"/>
+            <w:r>
+              <w:rPr>
+                <w:rFonts w:cs="Arial"/>
+                <w:b/>
+                <w:sz w:val="28"/>
+                <w:szCs w:val="28"/>
+              </w:rPr>
+              <w:t xml:space="preserve">Krama </w:t>
+            </w:r>
             <w:r>
               <w:rPr>
                 <w:rFonts w:cs="Arial"/>
@@ -2946,7 +2913,6 @@
               </w:rPr>
               <w:t>Vaakyam</w:t>
             </w:r>
-            <w:proofErr w:type="spellEnd"/>
             <w:r>
               <w:rPr>
                 <w:rFonts w:cs="Arial"/>
@@ -3463,19 +3429,8 @@
                 <w:sz w:val="28"/>
                 <w:szCs w:val="28"/>
               </w:rPr>
-              <w:t xml:space="preserve">- </w:t>
-            </w:r>
-            <w:proofErr w:type="spellStart"/>
-            <w:r>
-              <w:rPr>
-                <w:rFonts w:cs="Arial"/>
-                <w:b/>
-                <w:sz w:val="28"/>
-                <w:szCs w:val="28"/>
-              </w:rPr>
-              <w:t>Kramam</w:t>
-            </w:r>
-            <w:proofErr w:type="spellEnd"/>
+              <w:t>- Kramam</w:t>
+            </w:r>
           </w:p>
           <w:p>
             <w:pPr>
@@ -3491,27 +3446,15 @@
                 <w:szCs w:val="28"/>
               </w:rPr>
             </w:pPr>
-            <w:proofErr w:type="spellStart"/>
-            <w:r>
-              <w:rPr>
-                <w:rFonts w:cs="Arial"/>
-                <w:b/>
-                <w:sz w:val="28"/>
-                <w:szCs w:val="28"/>
-              </w:rPr>
-              <w:t>Krama</w:t>
-            </w:r>
-            <w:proofErr w:type="spellEnd"/>
-            <w:r>
-              <w:rPr>
-                <w:rFonts w:cs="Arial"/>
-                <w:b/>
-                <w:sz w:val="28"/>
-                <w:szCs w:val="28"/>
-              </w:rPr>
-              <w:t xml:space="preserve"> </w:t>
-            </w:r>
-            <w:proofErr w:type="spellStart"/>
+            <w:r>
+              <w:rPr>
+                <w:rFonts w:cs="Arial"/>
+                <w:b/>
+                <w:sz w:val="28"/>
+                <w:szCs w:val="28"/>
+              </w:rPr>
+              <w:t xml:space="preserve">Krama </w:t>
+            </w:r>
             <w:r>
               <w:rPr>
                 <w:rFonts w:cs="Arial"/>
@@ -3521,7 +3464,6 @@
               </w:rPr>
               <w:t>Vaakyam</w:t>
             </w:r>
-            <w:proofErr w:type="spellEnd"/>
             <w:r>
               <w:rPr>
                 <w:rFonts w:cs="Arial"/>
@@ -4056,28 +3998,8 @@
                 <w:sz w:val="28"/>
                 <w:szCs w:val="28"/>
               </w:rPr>
-              <w:t xml:space="preserve"> </w:t>
-            </w:r>
-            <w:r>
-              <w:rPr>
-                <w:rFonts w:cs="Arial"/>
-                <w:b/>
-                <w:sz w:val="28"/>
-                <w:szCs w:val="28"/>
-              </w:rPr>
-              <w:t xml:space="preserve">- </w:t>
-            </w:r>
-            <w:proofErr w:type="spellStart"/>
-            <w:r>
-              <w:rPr>
-                <w:rFonts w:cs="Arial"/>
-                <w:b/>
-                <w:sz w:val="28"/>
-                <w:szCs w:val="28"/>
-              </w:rPr>
-              <w:t>Kramam</w:t>
-            </w:r>
-            <w:proofErr w:type="spellEnd"/>
+              <w:t xml:space="preserve"> - Kramam</w:t>
+            </w:r>
           </w:p>
           <w:p>
             <w:pPr>
@@ -4093,27 +4015,15 @@
                 <w:szCs w:val="28"/>
               </w:rPr>
             </w:pPr>
-            <w:proofErr w:type="spellStart"/>
-            <w:r>
-              <w:rPr>
-                <w:rFonts w:cs="Arial"/>
-                <w:b/>
-                <w:sz w:val="28"/>
-                <w:szCs w:val="28"/>
-              </w:rPr>
-              <w:t>Krama</w:t>
-            </w:r>
-            <w:proofErr w:type="spellEnd"/>
-            <w:r>
-              <w:rPr>
-                <w:rFonts w:cs="Arial"/>
-                <w:b/>
-                <w:sz w:val="28"/>
-                <w:szCs w:val="28"/>
-              </w:rPr>
-              <w:t xml:space="preserve"> </w:t>
-            </w:r>
-            <w:proofErr w:type="spellStart"/>
+            <w:r>
+              <w:rPr>
+                <w:rFonts w:cs="Arial"/>
+                <w:b/>
+                <w:sz w:val="28"/>
+                <w:szCs w:val="28"/>
+              </w:rPr>
+              <w:t xml:space="preserve">Krama </w:t>
+            </w:r>
             <w:r>
               <w:rPr>
                 <w:rFonts w:cs="Arial"/>
@@ -4123,7 +4033,6 @@
               </w:rPr>
               <w:t>Vaakyam</w:t>
             </w:r>
-            <w:proofErr w:type="spellEnd"/>
             <w:r>
               <w:rPr>
                 <w:rFonts w:cs="Arial"/>
@@ -4595,28 +4504,8 @@
                 <w:sz w:val="28"/>
                 <w:szCs w:val="28"/>
               </w:rPr>
-              <w:t xml:space="preserve"> </w:t>
-            </w:r>
-            <w:r>
-              <w:rPr>
-                <w:rFonts w:cs="Arial"/>
-                <w:b/>
-                <w:sz w:val="28"/>
-                <w:szCs w:val="28"/>
-              </w:rPr>
-              <w:t xml:space="preserve">- </w:t>
-            </w:r>
-            <w:proofErr w:type="spellStart"/>
-            <w:r>
-              <w:rPr>
-                <w:rFonts w:cs="Arial"/>
-                <w:b/>
-                <w:sz w:val="28"/>
-                <w:szCs w:val="28"/>
-              </w:rPr>
-              <w:t>Kramam</w:t>
-            </w:r>
-            <w:proofErr w:type="spellEnd"/>
+              <w:t xml:space="preserve"> - Kramam</w:t>
+            </w:r>
           </w:p>
           <w:p>
             <w:pPr>
@@ -4632,27 +4521,15 @@
                 <w:szCs w:val="28"/>
               </w:rPr>
             </w:pPr>
-            <w:proofErr w:type="spellStart"/>
-            <w:r>
-              <w:rPr>
-                <w:rFonts w:cs="Arial"/>
-                <w:b/>
-                <w:sz w:val="28"/>
-                <w:szCs w:val="28"/>
-              </w:rPr>
-              <w:t>Krama</w:t>
-            </w:r>
-            <w:proofErr w:type="spellEnd"/>
-            <w:r>
-              <w:rPr>
-                <w:rFonts w:cs="Arial"/>
-                <w:b/>
-                <w:sz w:val="28"/>
-                <w:szCs w:val="28"/>
-              </w:rPr>
-              <w:t xml:space="preserve"> </w:t>
-            </w:r>
-            <w:proofErr w:type="spellStart"/>
+            <w:r>
+              <w:rPr>
+                <w:rFonts w:cs="Arial"/>
+                <w:b/>
+                <w:sz w:val="28"/>
+                <w:szCs w:val="28"/>
+              </w:rPr>
+              <w:t xml:space="preserve">Krama </w:t>
+            </w:r>
             <w:r>
               <w:rPr>
                 <w:rFonts w:cs="Arial"/>
@@ -4662,7 +4539,6 @@
               </w:rPr>
               <w:t>Vaakyam</w:t>
             </w:r>
-            <w:proofErr w:type="spellEnd"/>
             <w:r>
               <w:rPr>
                 <w:rFonts w:cs="Arial"/>
@@ -4949,7 +4825,6 @@
               <w:rPr>
                 <w:rFonts w:cs="Arial"/>
                 <w:b/>
-                <w:color w:val="FF0000"/>
                 <w:sz w:val="28"/>
                 <w:szCs w:val="28"/>
               </w:rPr>
@@ -4958,44 +4833,11 @@
               <w:rPr>
                 <w:rFonts w:cs="Arial"/>
                 <w:b/>
-                <w:color w:val="FF0000"/>
-                <w:sz w:val="28"/>
-                <w:szCs w:val="28"/>
-              </w:rPr>
-              <w:t>TS 2.1.</w:t>
-            </w:r>
-            <w:r>
-              <w:rPr>
-                <w:rFonts w:cs="Arial"/>
-                <w:b/>
-                <w:color w:val="FF0000"/>
-                <w:sz w:val="28"/>
-                <w:szCs w:val="28"/>
-              </w:rPr>
-              <w:t>5.7</w:t>
-            </w:r>
-            <w:r>
-              <w:rPr>
-                <w:rFonts w:cs="Arial"/>
-                <w:b/>
-                <w:color w:val="FF0000"/>
-                <w:sz w:val="28"/>
-                <w:szCs w:val="28"/>
-              </w:rPr>
-              <w:t xml:space="preserve"> - </w:t>
-            </w:r>
-            <w:proofErr w:type="spellStart"/>
-            <w:r>
-              <w:rPr>
-                <w:rFonts w:cs="Arial"/>
-                <w:b/>
-                <w:color w:val="FF0000"/>
-                <w:sz w:val="28"/>
-                <w:szCs w:val="28"/>
-              </w:rPr>
-              <w:t>Kramam</w:t>
-            </w:r>
-            <w:proofErr w:type="spellEnd"/>
+                <w:sz w:val="28"/>
+                <w:szCs w:val="28"/>
+              </w:rPr>
+              <w:t>TS 2.1.5.7 - Kramam</w:t>
+            </w:r>
           </w:p>
           <w:p>
             <w:pPr>
@@ -5011,101 +4853,24 @@
                 <w:szCs w:val="28"/>
               </w:rPr>
             </w:pPr>
-            <w:proofErr w:type="spellStart"/>
-            <w:r>
-              <w:rPr>
-                <w:rFonts w:cs="Arial"/>
-                <w:b/>
-                <w:color w:val="FF0000"/>
-                <w:sz w:val="28"/>
-                <w:szCs w:val="28"/>
-              </w:rPr>
-              <w:t>Krama</w:t>
-            </w:r>
-            <w:proofErr w:type="spellEnd"/>
-            <w:r>
-              <w:rPr>
-                <w:rFonts w:cs="Arial"/>
-                <w:b/>
-                <w:color w:val="FF0000"/>
-                <w:sz w:val="28"/>
-                <w:szCs w:val="28"/>
-              </w:rPr>
-              <w:t xml:space="preserve"> </w:t>
-            </w:r>
-            <w:proofErr w:type="spellStart"/>
-            <w:r>
-              <w:rPr>
-                <w:rFonts w:cs="Arial"/>
-                <w:b/>
-                <w:color w:val="FF0000"/>
-                <w:sz w:val="28"/>
-                <w:szCs w:val="28"/>
-              </w:rPr>
-              <w:t>Vaakyam</w:t>
-            </w:r>
-            <w:proofErr w:type="spellEnd"/>
-            <w:r>
-              <w:rPr>
-                <w:rFonts w:cs="Arial"/>
-                <w:b/>
-                <w:color w:val="FF0000"/>
-                <w:sz w:val="28"/>
-                <w:szCs w:val="28"/>
-              </w:rPr>
-              <w:t xml:space="preserve"> No. </w:t>
-            </w:r>
-            <w:r>
-              <w:rPr>
-                <w:rFonts w:cs="Arial"/>
-                <w:b/>
-                <w:color w:val="FF0000"/>
-                <w:sz w:val="28"/>
-                <w:szCs w:val="28"/>
-              </w:rPr>
-              <w:t>59</w:t>
-            </w:r>
-            <w:r>
-              <w:rPr>
-                <w:rFonts w:cs="Arial"/>
-                <w:b/>
-                <w:color w:val="FF0000"/>
+            <w:r>
+              <w:rPr>
+                <w:rFonts w:cs="Arial"/>
+                <w:b/>
+                <w:sz w:val="28"/>
+                <w:szCs w:val="28"/>
+              </w:rPr>
+              <w:t>Krama Vaakyam No. 59</w:t>
+            </w:r>
+            <w:r>
+              <w:rPr>
+                <w:rFonts w:cs="Arial"/>
+                <w:b/>
                 <w:sz w:val="28"/>
                 <w:szCs w:val="28"/>
               </w:rPr>
               <w:br/>
-            </w:r>
-            <w:proofErr w:type="spellStart"/>
-            <w:r>
-              <w:rPr>
-                <w:rFonts w:cs="Arial"/>
-                <w:b/>
-                <w:color w:val="FF0000"/>
-                <w:sz w:val="28"/>
-                <w:szCs w:val="28"/>
-              </w:rPr>
-              <w:t>Panchaati</w:t>
-            </w:r>
-            <w:proofErr w:type="spellEnd"/>
-            <w:r>
-              <w:rPr>
-                <w:rFonts w:cs="Arial"/>
-                <w:b/>
-                <w:color w:val="FF0000"/>
-                <w:sz w:val="28"/>
-                <w:szCs w:val="28"/>
-              </w:rPr>
-              <w:t xml:space="preserve"> </w:t>
-            </w:r>
-            <w:r>
-              <w:rPr>
-                <w:rFonts w:cs="Arial"/>
-                <w:b/>
-                <w:color w:val="FF0000"/>
-                <w:sz w:val="28"/>
-                <w:szCs w:val="28"/>
-              </w:rPr>
-              <w:t>35</w:t>
+              <w:t>Panchaati 35</w:t>
             </w:r>
           </w:p>
         </w:tc>
@@ -5127,116 +4892,147 @@
                 <w:szCs w:val="40"/>
               </w:rPr>
             </w:pPr>
-            <w:proofErr w:type="spellStart"/>
-            <w:r>
-              <w:rPr>
-                <w:rFonts w:ascii="BRH Devanagari Extra" w:hAnsi="BRH Devanagari Extra" w:cs="BRH Devanagari Extra"/>
-                <w:color w:val="000000"/>
-                <w:sz w:val="40"/>
-                <w:szCs w:val="40"/>
-              </w:rPr>
-              <w:t>ÍpÉ</w:t>
-            </w:r>
-            <w:proofErr w:type="spellEnd"/>
-            <w:r>
-              <w:rPr>
-                <w:rFonts w:ascii="BRH Malayalam Extra" w:hAnsi="BRH Malayalam Extra" w:cs="BRH Devanagari Extra"/>
-                <w:b/>
-                <w:color w:val="000000"/>
-                <w:sz w:val="32"/>
-                <w:szCs w:val="40"/>
-              </w:rPr>
-              <w:t>–</w:t>
-            </w:r>
-            <w:proofErr w:type="spellStart"/>
-            <w:r>
-              <w:rPr>
-                <w:rFonts w:ascii="BRH Devanagari Extra" w:hAnsi="BRH Devanagari Extra" w:cs="BRH Devanagari Extra"/>
-                <w:color w:val="000000"/>
-                <w:sz w:val="40"/>
-                <w:szCs w:val="40"/>
-              </w:rPr>
-              <w:t>lÉ</w:t>
-            </w:r>
-            <w:r>
-              <w:rPr>
-                <w:rFonts w:ascii="BRH Devanagari Extra" w:hAnsi="BRH Devanagari Extra" w:cs="BRH Devanagari Extra"/>
-                <w:color w:val="000000"/>
-                <w:sz w:val="40"/>
-                <w:szCs w:val="40"/>
+            <w:r>
+              <w:rPr>
+                <w:rFonts w:ascii="Latha" w:hAnsi="Latha" w:cs="Latha"/>
+                <w:sz w:val="28"/>
+                <w:szCs w:val="28"/>
+                <w:cs/>
+                <w:lang w:bidi="ta-IN"/>
+              </w:rPr>
+              <w:t>பி</w:t>
+            </w:r>
+            <w:r>
+              <w:rPr>
+                <w:rFonts w:ascii="BRH Tamil Tab Extra" w:hAnsi="BRH Tamil Tab Extra" w:cs="Latha"/>
+                <w:b/>
+                <w:sz w:val="32"/>
+                <w:szCs w:val="28"/>
+                <w:lang w:bidi="ta-IN"/>
+              </w:rPr>
+              <w:t>…</w:t>
+            </w:r>
+            <w:r>
+              <w:rPr>
+                <w:rFonts w:ascii="Latha" w:hAnsi="Latha" w:cs="Latha"/>
+                <w:b/>
+                <w:bCs/>
+                <w:position w:val="-12"/>
+                <w:sz w:val="28"/>
+                <w:szCs w:val="28"/>
+                <w:cs/>
+                <w:lang w:bidi="ta-IN"/>
+              </w:rPr>
+              <w:t>4</w:t>
+            </w:r>
+            <w:r>
+              <w:rPr>
+                <w:rFonts w:ascii="Latha" w:hAnsi="Latha" w:cs="Latha"/>
+                <w:sz w:val="28"/>
+                <w:szCs w:val="28"/>
+                <w:cs/>
+                <w:lang w:bidi="ta-IN"/>
+              </w:rPr>
+              <w:t>னத்</w:t>
+            </w:r>
+            <w:r>
+              <w:rPr>
+                <w:rFonts w:ascii="Latha" w:hAnsi="Latha" w:cs="Latha"/>
+                <w:sz w:val="28"/>
+                <w:szCs w:val="28"/>
                 <w:highlight w:val="yellow"/>
-              </w:rPr>
-              <w:t>¨rÉæ</w:t>
-            </w:r>
-            <w:proofErr w:type="spellEnd"/>
-            <w:r>
-              <w:rPr>
-                <w:rFonts w:ascii="BRH Malayalam Extra" w:hAnsi="BRH Malayalam Extra" w:cs="BRH Devanagari Extra"/>
-                <w:b/>
-                <w:color w:val="000000"/>
-                <w:sz w:val="32"/>
-                <w:szCs w:val="40"/>
-              </w:rPr>
-              <w:t>–</w:t>
-            </w:r>
-            <w:proofErr w:type="spellStart"/>
-            <w:r>
-              <w:rPr>
-                <w:rFonts w:ascii="BRH Devanagari Extra" w:hAnsi="BRH Devanagari Extra" w:cs="BRH Devanagari Extra"/>
-                <w:color w:val="000000"/>
-                <w:sz w:val="40"/>
-                <w:szCs w:val="40"/>
-              </w:rPr>
-              <w:t>uÉ</w:t>
-            </w:r>
-            <w:proofErr w:type="spellEnd"/>
-            <w:r>
-              <w:rPr>
-                <w:rFonts w:ascii="BRH Devanagari Extra" w:hAnsi="BRH Devanagari Extra" w:cs="BRH Devanagari Extra"/>
-                <w:color w:val="000000"/>
-                <w:sz w:val="40"/>
-                <w:szCs w:val="40"/>
-              </w:rPr>
-              <w:t xml:space="preserve"> | L</w:t>
-            </w:r>
-            <w:r>
-              <w:rPr>
-                <w:rFonts w:ascii="BRH Malayalam Extra" w:hAnsi="BRH Malayalam Extra" w:cs="BRH Devanagari Extra"/>
-                <w:b/>
-                <w:color w:val="000000"/>
-                <w:sz w:val="32"/>
-                <w:szCs w:val="40"/>
-              </w:rPr>
-              <w:t>–</w:t>
-            </w:r>
-            <w:proofErr w:type="spellStart"/>
-            <w:r>
-              <w:rPr>
-                <w:rFonts w:ascii="BRH Devanagari Extra" w:hAnsi="BRH Devanagari Extra" w:cs="BRH Devanagari Extra"/>
-                <w:color w:val="000000"/>
-                <w:sz w:val="40"/>
-                <w:szCs w:val="40"/>
-              </w:rPr>
-              <w:t>uÉælÉÿqÉç</w:t>
-            </w:r>
-            <w:proofErr w:type="spellEnd"/>
-            <w:r>
-              <w:rPr>
-                <w:rFonts w:ascii="BRH Devanagari Extra" w:hAnsi="BRH Devanagari Extra" w:cs="BRH Devanagari Extra"/>
-                <w:color w:val="000000"/>
-                <w:sz w:val="40"/>
-                <w:szCs w:val="40"/>
-              </w:rPr>
-              <w:t xml:space="preserve"> |</w:t>
-            </w:r>
-            <w:r>
-              <w:rPr>
-                <w:rFonts w:ascii="BRH Devanagari Extra" w:hAnsi="BRH Devanagari Extra" w:cs="BRH Devanagari Extra"/>
-                <w:color w:val="000000"/>
-                <w:sz w:val="40"/>
-                <w:szCs w:val="40"/>
-              </w:rPr>
-              <w:t xml:space="preserve"> </w:t>
+                <w:cs/>
+                <w:lang w:bidi="ta-IN"/>
+              </w:rPr>
+              <w:t>த்யை</w:t>
+            </w:r>
+            <w:r>
+              <w:rPr>
+                <w:rFonts w:ascii="BRH Tamil Tab Extra" w:hAnsi="BRH Tamil Tab Extra" w:cs="Latha"/>
+                <w:b/>
+                <w:sz w:val="32"/>
+                <w:szCs w:val="28"/>
+                <w:lang w:bidi="ta-IN"/>
+              </w:rPr>
+              <w:t>…</w:t>
+            </w:r>
+            <w:r>
+              <w:rPr>
+                <w:rFonts w:ascii="Latha" w:hAnsi="Latha" w:cs="Latha"/>
+                <w:sz w:val="28"/>
+                <w:szCs w:val="28"/>
+                <w:cs/>
+                <w:lang w:bidi="ta-IN"/>
+              </w:rPr>
+              <w:t xml:space="preserve">வ </w:t>
+            </w:r>
+            <w:r>
+              <w:rPr>
+                <w:rFonts w:ascii="Latha" w:hAnsi="Latha" w:cs="Latha"/>
+                <w:sz w:val="28"/>
+                <w:szCs w:val="28"/>
+                <w:lang w:bidi="ta-IN"/>
+              </w:rPr>
+              <w:t xml:space="preserve">| </w:t>
+            </w:r>
+            <w:r>
+              <w:rPr>
+                <w:rFonts w:ascii="Latha" w:hAnsi="Latha" w:cs="Latha"/>
+                <w:sz w:val="28"/>
+                <w:szCs w:val="28"/>
+                <w:cs/>
+                <w:lang w:bidi="ta-IN"/>
+              </w:rPr>
+              <w:t>ஏ</w:t>
+            </w:r>
+            <w:r>
+              <w:rPr>
+                <w:rFonts w:ascii="BRH Tamil Tab Extra" w:hAnsi="BRH Tamil Tab Extra" w:cs="Latha"/>
+                <w:b/>
+                <w:sz w:val="32"/>
+                <w:szCs w:val="28"/>
+                <w:lang w:bidi="ta-IN"/>
+              </w:rPr>
+              <w:t>…</w:t>
+            </w:r>
+            <w:r>
+              <w:rPr>
+                <w:rFonts w:ascii="Latha" w:hAnsi="Latha" w:cs="Latha"/>
+                <w:sz w:val="28"/>
+                <w:szCs w:val="28"/>
+                <w:cs/>
+                <w:lang w:bidi="ta-IN"/>
+              </w:rPr>
+              <w:t>வைன</w:t>
+            </w:r>
+            <w:r>
+              <w:rPr>
+                <w:rFonts w:ascii="BRH Tamil Tab Extra" w:hAnsi="BRH Tamil Tab Extra" w:cs="Latha"/>
+                <w:b/>
+                <w:sz w:val="32"/>
+                <w:szCs w:val="28"/>
+                <w:lang w:bidi="ta-IN"/>
+              </w:rPr>
+              <w:t>‡</w:t>
+            </w:r>
+            <w:r>
+              <w:rPr>
+                <w:rFonts w:ascii="Latha" w:hAnsi="Latha" w:cs="Latha"/>
+                <w:sz w:val="28"/>
+                <w:szCs w:val="28"/>
+                <w:cs/>
+                <w:lang w:bidi="ta-IN"/>
+              </w:rPr>
+              <w:t xml:space="preserve">ம் </w:t>
+            </w:r>
+            <w:r>
+              <w:rPr>
+                <w:rFonts w:ascii="Latha" w:hAnsi="Latha" w:cs="Latha"/>
+                <w:sz w:val="28"/>
+                <w:szCs w:val="28"/>
+                <w:lang w:bidi="ta-IN"/>
+              </w:rPr>
+              <w:t>|</w:t>
             </w:r>
           </w:p>
         </w:tc>
@@ -5258,116 +5054,160 @@
                 <w:szCs w:val="40"/>
               </w:rPr>
             </w:pPr>
-            <w:proofErr w:type="spellStart"/>
-            <w:r>
-              <w:rPr>
-                <w:rFonts w:ascii="BRH Devanagari Extra" w:hAnsi="BRH Devanagari Extra" w:cs="BRH Devanagari Extra"/>
-                <w:color w:val="000000"/>
-                <w:sz w:val="40"/>
-                <w:szCs w:val="40"/>
-              </w:rPr>
-              <w:t>ÍpÉ</w:t>
-            </w:r>
-            <w:proofErr w:type="spellEnd"/>
-            <w:r>
-              <w:rPr>
-                <w:rFonts w:ascii="BRH Malayalam Extra" w:hAnsi="BRH Malayalam Extra" w:cs="BRH Devanagari Extra"/>
-                <w:b/>
-                <w:color w:val="000000"/>
-                <w:sz w:val="32"/>
-                <w:szCs w:val="40"/>
-              </w:rPr>
-              <w:t>–</w:t>
-            </w:r>
-            <w:proofErr w:type="spellStart"/>
-            <w:r>
-              <w:rPr>
-                <w:rFonts w:ascii="BRH Devanagari Extra" w:hAnsi="BRH Devanagari Extra" w:cs="BRH Devanagari Extra"/>
-                <w:color w:val="000000"/>
-                <w:sz w:val="40"/>
-                <w:szCs w:val="40"/>
-              </w:rPr>
-              <w:t>lÉ</w:t>
-            </w:r>
-            <w:r>
-              <w:rPr>
-                <w:rFonts w:ascii="BRH Devanagari Extra" w:hAnsi="BRH Devanagari Extra" w:cs="BRH Devanagari Extra"/>
-                <w:color w:val="000000"/>
-                <w:sz w:val="40"/>
-                <w:szCs w:val="40"/>
+            <w:r>
+              <w:rPr>
+                <w:rFonts w:ascii="Latha" w:hAnsi="Latha" w:cs="Latha"/>
+                <w:sz w:val="28"/>
+                <w:szCs w:val="28"/>
+                <w:cs/>
+                <w:lang w:bidi="ta-IN"/>
+              </w:rPr>
+              <w:t>பி</w:t>
+            </w:r>
+            <w:r>
+              <w:rPr>
+                <w:rFonts w:ascii="BRH Tamil Tab Extra" w:hAnsi="BRH Tamil Tab Extra" w:cs="Latha"/>
+                <w:b/>
+                <w:sz w:val="32"/>
+                <w:szCs w:val="28"/>
+                <w:lang w:bidi="ta-IN"/>
+              </w:rPr>
+              <w:t>…</w:t>
+            </w:r>
+            <w:r>
+              <w:rPr>
+                <w:rFonts w:ascii="Latha" w:hAnsi="Latha" w:cs="Latha"/>
+                <w:b/>
+                <w:bCs/>
+                <w:position w:val="-12"/>
+                <w:sz w:val="28"/>
+                <w:szCs w:val="28"/>
+                <w:cs/>
+                <w:lang w:bidi="ta-IN"/>
+              </w:rPr>
+              <w:t>4</w:t>
+            </w:r>
+            <w:r>
+              <w:rPr>
+                <w:rFonts w:ascii="Latha" w:hAnsi="Latha" w:cs="Latha"/>
+                <w:sz w:val="28"/>
+                <w:szCs w:val="28"/>
+                <w:cs/>
+                <w:lang w:bidi="ta-IN"/>
+              </w:rPr>
+              <w:t>ன</w:t>
+            </w:r>
+            <w:r>
+              <w:rPr>
+                <w:rFonts w:ascii="Latha" w:hAnsi="Latha" w:cs="Latha"/>
+                <w:sz w:val="28"/>
+                <w:szCs w:val="28"/>
                 <w:highlight w:val="green"/>
-              </w:rPr>
-              <w:t>¨rÉå</w:t>
-            </w:r>
-            <w:proofErr w:type="spellEnd"/>
-            <w:r>
-              <w:rPr>
-                <w:rFonts w:ascii="BRH Malayalam Extra" w:hAnsi="BRH Malayalam Extra" w:cs="BRH Devanagari Extra"/>
-                <w:b/>
-                <w:color w:val="000000"/>
-                <w:sz w:val="32"/>
-                <w:szCs w:val="40"/>
-              </w:rPr>
-              <w:t>–</w:t>
-            </w:r>
-            <w:proofErr w:type="spellStart"/>
-            <w:r>
-              <w:rPr>
-                <w:rFonts w:ascii="BRH Devanagari Extra" w:hAnsi="BRH Devanagari Extra" w:cs="BRH Devanagari Extra"/>
-                <w:color w:val="000000"/>
-                <w:sz w:val="40"/>
-                <w:szCs w:val="40"/>
-              </w:rPr>
-              <w:t>uÉ</w:t>
-            </w:r>
-            <w:proofErr w:type="spellEnd"/>
-            <w:r>
-              <w:rPr>
-                <w:rFonts w:ascii="BRH Devanagari Extra" w:hAnsi="BRH Devanagari Extra" w:cs="BRH Devanagari Extra"/>
-                <w:color w:val="000000"/>
-                <w:sz w:val="40"/>
-                <w:szCs w:val="40"/>
-              </w:rPr>
-              <w:t xml:space="preserve"> | L</w:t>
-            </w:r>
-            <w:r>
-              <w:rPr>
-                <w:rFonts w:ascii="BRH Malayalam Extra" w:hAnsi="BRH Malayalam Extra" w:cs="BRH Devanagari Extra"/>
-                <w:b/>
-                <w:color w:val="000000"/>
-                <w:sz w:val="32"/>
-                <w:szCs w:val="40"/>
-              </w:rPr>
-              <w:t>–</w:t>
-            </w:r>
-            <w:proofErr w:type="spellStart"/>
-            <w:r>
-              <w:rPr>
-                <w:rFonts w:ascii="BRH Devanagari Extra" w:hAnsi="BRH Devanagari Extra" w:cs="BRH Devanagari Extra"/>
-                <w:color w:val="000000"/>
-                <w:sz w:val="40"/>
-                <w:szCs w:val="40"/>
-              </w:rPr>
-              <w:t>uÉælÉÿqÉç</w:t>
-            </w:r>
-            <w:proofErr w:type="spellEnd"/>
-            <w:r>
-              <w:rPr>
-                <w:rFonts w:ascii="BRH Devanagari Extra" w:hAnsi="BRH Devanagari Extra" w:cs="BRH Devanagari Extra"/>
-                <w:color w:val="000000"/>
-                <w:sz w:val="40"/>
-                <w:szCs w:val="40"/>
-              </w:rPr>
-              <w:t xml:space="preserve"> |</w:t>
-            </w:r>
-            <w:r>
-              <w:rPr>
-                <w:rFonts w:ascii="BRH Devanagari Extra" w:hAnsi="BRH Devanagari Extra" w:cs="BRH Devanagari Extra"/>
-                <w:color w:val="000000"/>
-                <w:sz w:val="40"/>
-                <w:szCs w:val="40"/>
-              </w:rPr>
-              <w:t xml:space="preserve"> </w:t>
+                <w:cs/>
+                <w:lang w:bidi="ta-IN"/>
+              </w:rPr>
+              <w:t>த்</w:t>
+            </w:r>
+            <w:bookmarkStart w:id="0" w:name="_Hlk80258729"/>
+            <w:r>
+              <w:rPr>
+                <w:rFonts w:ascii="Latha" w:hAnsi="Latha" w:cs="Latha" w:hint="cs"/>
+                <w:sz w:val="28"/>
+                <w:szCs w:val="28"/>
+                <w:highlight w:val="green"/>
+                <w:cs/>
+                <w:lang w:bidi="ta-IN"/>
+              </w:rPr>
+              <w:t>தே</w:t>
+            </w:r>
+            <w:bookmarkEnd w:id="0"/>
+            <w:r>
+              <w:rPr>
+                <w:rFonts w:ascii="BRH Tamil Tab Extra" w:hAnsi="BRH Tamil Tab Extra" w:cs="Latha"/>
+                <w:b/>
+                <w:sz w:val="32"/>
+                <w:szCs w:val="28"/>
+                <w:lang w:bidi="ta-IN"/>
+              </w:rPr>
+              <w:t>…</w:t>
+            </w:r>
+            <w:r>
+              <w:rPr>
+                <w:rFonts w:ascii="Latha" w:hAnsi="Latha" w:cs="Latha"/>
+                <w:sz w:val="28"/>
+                <w:szCs w:val="28"/>
+                <w:cs/>
+                <w:lang w:bidi="ta-IN"/>
+              </w:rPr>
+              <w:t xml:space="preserve">வ </w:t>
+            </w:r>
+            <w:r>
+              <w:rPr>
+                <w:rFonts w:ascii="Latha" w:hAnsi="Latha" w:cs="Latha"/>
+                <w:sz w:val="28"/>
+                <w:szCs w:val="28"/>
+                <w:lang w:bidi="ta-IN"/>
+              </w:rPr>
+              <w:t xml:space="preserve">| </w:t>
+            </w:r>
+            <w:r>
+              <w:rPr>
+                <w:rFonts w:ascii="Latha" w:hAnsi="Latha" w:cs="Latha"/>
+                <w:sz w:val="28"/>
+                <w:szCs w:val="28"/>
+                <w:cs/>
+                <w:lang w:bidi="ta-IN"/>
+              </w:rPr>
+              <w:t>ஏ</w:t>
+            </w:r>
+            <w:r>
+              <w:rPr>
+                <w:rFonts w:ascii="BRH Tamil Tab Extra" w:hAnsi="BRH Tamil Tab Extra" w:cs="Latha"/>
+                <w:b/>
+                <w:sz w:val="32"/>
+                <w:szCs w:val="28"/>
+                <w:lang w:bidi="ta-IN"/>
+              </w:rPr>
+              <w:t>…</w:t>
+            </w:r>
+            <w:r>
+              <w:rPr>
+                <w:rFonts w:ascii="Latha" w:hAnsi="Latha" w:cs="Latha"/>
+                <w:sz w:val="28"/>
+                <w:szCs w:val="28"/>
+                <w:cs/>
+                <w:lang w:bidi="ta-IN"/>
+              </w:rPr>
+              <w:t>வைன</w:t>
+            </w:r>
+            <w:r>
+              <w:rPr>
+                <w:rFonts w:ascii="BRH Tamil Tab Extra" w:hAnsi="BRH Tamil Tab Extra" w:cs="Latha"/>
+                <w:b/>
+                <w:sz w:val="32"/>
+                <w:szCs w:val="28"/>
+                <w:lang w:bidi="ta-IN"/>
+              </w:rPr>
+              <w:t>‡</w:t>
+            </w:r>
+            <w:r>
+              <w:rPr>
+                <w:rFonts w:ascii="Latha" w:hAnsi="Latha" w:cs="Latha"/>
+                <w:sz w:val="28"/>
+                <w:szCs w:val="28"/>
+                <w:cs/>
+                <w:lang w:bidi="ta-IN"/>
+              </w:rPr>
+              <w:t xml:space="preserve">ம் </w:t>
+            </w:r>
+            <w:r>
+              <w:rPr>
+                <w:rFonts w:ascii="Latha" w:hAnsi="Latha" w:cs="Latha"/>
+                <w:sz w:val="28"/>
+                <w:szCs w:val="28"/>
+                <w:lang w:bidi="ta-IN"/>
+              </w:rPr>
+              <w:t>|</w:t>
             </w:r>
           </w:p>
         </w:tc>
@@ -5407,19 +5247,8 @@
                 <w:sz w:val="28"/>
                 <w:szCs w:val="28"/>
               </w:rPr>
-              <w:t xml:space="preserve">- </w:t>
-            </w:r>
-            <w:proofErr w:type="spellStart"/>
-            <w:r>
-              <w:rPr>
-                <w:rFonts w:cs="Arial"/>
-                <w:b/>
-                <w:sz w:val="28"/>
-                <w:szCs w:val="28"/>
-              </w:rPr>
-              <w:t>Kramam</w:t>
-            </w:r>
-            <w:proofErr w:type="spellEnd"/>
+              <w:t>- Kramam</w:t>
+            </w:r>
           </w:p>
           <w:p>
             <w:pPr>
@@ -5435,27 +5264,15 @@
                 <w:szCs w:val="28"/>
               </w:rPr>
             </w:pPr>
-            <w:proofErr w:type="spellStart"/>
-            <w:r>
-              <w:rPr>
-                <w:rFonts w:cs="Arial"/>
-                <w:b/>
-                <w:sz w:val="28"/>
-                <w:szCs w:val="28"/>
-              </w:rPr>
-              <w:t>Krama</w:t>
-            </w:r>
-            <w:proofErr w:type="spellEnd"/>
-            <w:r>
-              <w:rPr>
-                <w:rFonts w:cs="Arial"/>
-                <w:b/>
-                <w:sz w:val="28"/>
-                <w:szCs w:val="28"/>
-              </w:rPr>
-              <w:t xml:space="preserve"> </w:t>
-            </w:r>
-            <w:proofErr w:type="spellStart"/>
+            <w:r>
+              <w:rPr>
+                <w:rFonts w:cs="Arial"/>
+                <w:b/>
+                <w:sz w:val="28"/>
+                <w:szCs w:val="28"/>
+              </w:rPr>
+              <w:t xml:space="preserve">Krama </w:t>
+            </w:r>
             <w:r>
               <w:rPr>
                 <w:rFonts w:cs="Arial"/>
@@ -5465,7 +5282,6 @@
               </w:rPr>
               <w:t>Vaakyam</w:t>
             </w:r>
-            <w:proofErr w:type="spellEnd"/>
             <w:r>
               <w:rPr>
                 <w:rFonts w:cs="Arial"/>
@@ -6283,28 +6099,8 @@
                 <w:sz w:val="28"/>
                 <w:szCs w:val="28"/>
               </w:rPr>
-              <w:t xml:space="preserve"> </w:t>
-            </w:r>
-            <w:r>
-              <w:rPr>
-                <w:rFonts w:cs="Arial"/>
-                <w:b/>
-                <w:sz w:val="28"/>
-                <w:szCs w:val="28"/>
-              </w:rPr>
-              <w:t xml:space="preserve">- </w:t>
-            </w:r>
-            <w:proofErr w:type="spellStart"/>
-            <w:r>
-              <w:rPr>
-                <w:rFonts w:cs="Arial"/>
-                <w:b/>
-                <w:sz w:val="28"/>
-                <w:szCs w:val="28"/>
-              </w:rPr>
-              <w:t>Kramam</w:t>
-            </w:r>
-            <w:proofErr w:type="spellEnd"/>
+              <w:t xml:space="preserve"> - Kramam</w:t>
+            </w:r>
           </w:p>
           <w:p>
             <w:pPr>
@@ -6320,27 +6116,15 @@
                 <w:szCs w:val="28"/>
               </w:rPr>
             </w:pPr>
-            <w:proofErr w:type="spellStart"/>
-            <w:r>
-              <w:rPr>
-                <w:rFonts w:cs="Arial"/>
-                <w:b/>
-                <w:sz w:val="28"/>
-                <w:szCs w:val="28"/>
-              </w:rPr>
-              <w:t>Krama</w:t>
-            </w:r>
-            <w:proofErr w:type="spellEnd"/>
-            <w:r>
-              <w:rPr>
-                <w:rFonts w:cs="Arial"/>
-                <w:b/>
-                <w:sz w:val="28"/>
-                <w:szCs w:val="28"/>
-              </w:rPr>
-              <w:t xml:space="preserve"> </w:t>
-            </w:r>
-            <w:proofErr w:type="spellStart"/>
+            <w:r>
+              <w:rPr>
+                <w:rFonts w:cs="Arial"/>
+                <w:b/>
+                <w:sz w:val="28"/>
+                <w:szCs w:val="28"/>
+              </w:rPr>
+              <w:t xml:space="preserve">Krama </w:t>
+            </w:r>
             <w:r>
               <w:rPr>
                 <w:rFonts w:cs="Arial"/>
@@ -6350,7 +6134,6 @@
               </w:rPr>
               <w:t>Vaakyam</w:t>
             </w:r>
-            <w:proofErr w:type="spellEnd"/>
             <w:r>
               <w:rPr>
                 <w:rFonts w:cs="Arial"/>
@@ -7559,7 +7342,6 @@
               <w:rPr>
                 <w:rFonts w:cs="Arial"/>
                 <w:b/>
-                <w:color w:val="FF0000"/>
                 <w:sz w:val="28"/>
                 <w:szCs w:val="28"/>
               </w:rPr>
@@ -7568,45 +7350,12 @@
               <w:rPr>
                 <w:rFonts w:cs="Arial"/>
                 <w:b/>
-                <w:color w:val="FF0000"/>
                 <w:sz w:val="28"/>
                 <w:szCs w:val="28"/>
               </w:rPr>
               <w:lastRenderedPageBreak/>
-              <w:t>TS 2.1.</w:t>
-            </w:r>
-            <w:r>
-              <w:rPr>
-                <w:rFonts w:cs="Arial"/>
-                <w:b/>
-                <w:color w:val="FF0000"/>
-                <w:sz w:val="28"/>
-                <w:szCs w:val="28"/>
-              </w:rPr>
-              <w:t>8.1</w:t>
-            </w:r>
-            <w:r>
-              <w:rPr>
-                <w:rFonts w:cs="Arial"/>
-                <w:b/>
-                <w:color w:val="FF0000"/>
-                <w:sz w:val="28"/>
-                <w:szCs w:val="28"/>
-              </w:rPr>
-              <w:t xml:space="preserve"> - </w:t>
-            </w:r>
-            <w:proofErr w:type="spellStart"/>
-            <w:r>
-              <w:rPr>
-                <w:rFonts w:cs="Arial"/>
-                <w:b/>
-                <w:color w:val="FF0000"/>
-                <w:sz w:val="28"/>
-                <w:szCs w:val="28"/>
-              </w:rPr>
-              <w:t>Kramam</w:t>
-            </w:r>
-            <w:proofErr w:type="spellEnd"/>
+              <w:t>TS 2.1.8.1 - Kramam</w:t>
+            </w:r>
           </w:p>
           <w:p>
             <w:pPr>
@@ -7622,101 +7371,24 @@
                 <w:szCs w:val="28"/>
               </w:rPr>
             </w:pPr>
-            <w:proofErr w:type="spellStart"/>
-            <w:r>
-              <w:rPr>
-                <w:rFonts w:cs="Arial"/>
-                <w:b/>
-                <w:color w:val="FF0000"/>
-                <w:sz w:val="28"/>
-                <w:szCs w:val="28"/>
-              </w:rPr>
-              <w:t>Krama</w:t>
-            </w:r>
-            <w:proofErr w:type="spellEnd"/>
-            <w:r>
-              <w:rPr>
-                <w:rFonts w:cs="Arial"/>
-                <w:b/>
-                <w:color w:val="FF0000"/>
-                <w:sz w:val="28"/>
-                <w:szCs w:val="28"/>
-              </w:rPr>
-              <w:t xml:space="preserve"> </w:t>
-            </w:r>
-            <w:proofErr w:type="spellStart"/>
-            <w:r>
-              <w:rPr>
-                <w:rFonts w:cs="Arial"/>
-                <w:b/>
-                <w:color w:val="FF0000"/>
-                <w:sz w:val="28"/>
-                <w:szCs w:val="28"/>
-              </w:rPr>
-              <w:t>Vaakyam</w:t>
-            </w:r>
-            <w:proofErr w:type="spellEnd"/>
-            <w:r>
-              <w:rPr>
-                <w:rFonts w:cs="Arial"/>
-                <w:b/>
-                <w:color w:val="FF0000"/>
-                <w:sz w:val="28"/>
-                <w:szCs w:val="28"/>
-              </w:rPr>
-              <w:t xml:space="preserve"> No. </w:t>
-            </w:r>
-            <w:r>
-              <w:rPr>
-                <w:rFonts w:cs="Arial"/>
-                <w:b/>
-                <w:color w:val="FF0000"/>
-                <w:sz w:val="28"/>
-                <w:szCs w:val="28"/>
-              </w:rPr>
-              <w:t>41</w:t>
-            </w:r>
-            <w:r>
-              <w:rPr>
-                <w:rFonts w:cs="Arial"/>
-                <w:b/>
-                <w:color w:val="FF0000"/>
+            <w:r>
+              <w:rPr>
+                <w:rFonts w:cs="Arial"/>
+                <w:b/>
+                <w:sz w:val="28"/>
+                <w:szCs w:val="28"/>
+              </w:rPr>
+              <w:t>Krama Vaakyam No. 41</w:t>
+            </w:r>
+            <w:r>
+              <w:rPr>
+                <w:rFonts w:cs="Arial"/>
+                <w:b/>
                 <w:sz w:val="28"/>
                 <w:szCs w:val="28"/>
               </w:rPr>
               <w:br/>
-            </w:r>
-            <w:proofErr w:type="spellStart"/>
-            <w:r>
-              <w:rPr>
-                <w:rFonts w:cs="Arial"/>
-                <w:b/>
-                <w:color w:val="FF0000"/>
-                <w:sz w:val="28"/>
-                <w:szCs w:val="28"/>
-              </w:rPr>
-              <w:t>Panchaati</w:t>
-            </w:r>
-            <w:proofErr w:type="spellEnd"/>
-            <w:r>
-              <w:rPr>
-                <w:rFonts w:cs="Arial"/>
-                <w:b/>
-                <w:color w:val="FF0000"/>
-                <w:sz w:val="28"/>
-                <w:szCs w:val="28"/>
-              </w:rPr>
-              <w:t xml:space="preserve"> </w:t>
-            </w:r>
-            <w:r>
-              <w:rPr>
-                <w:rFonts w:cs="Arial"/>
-                <w:b/>
-                <w:color w:val="FF0000"/>
-                <w:sz w:val="28"/>
-                <w:szCs w:val="28"/>
-              </w:rPr>
-              <w:t>48</w:t>
+              <w:t>Panchaati 48</w:t>
             </w:r>
           </w:p>
         </w:tc>
@@ -7738,86 +7410,105 @@
                 <w:szCs w:val="40"/>
               </w:rPr>
             </w:pPr>
-            <w:proofErr w:type="spellStart"/>
-            <w:r>
-              <w:rPr>
-                <w:rFonts w:ascii="BRH Devanagari Extra" w:hAnsi="BRH Devanagari Extra" w:cs="BRH Devanagari Extra"/>
-                <w:color w:val="000000"/>
-                <w:sz w:val="40"/>
-                <w:szCs w:val="40"/>
-              </w:rPr>
-              <w:t>xÉ</w:t>
-            </w:r>
-            <w:proofErr w:type="spellEnd"/>
-            <w:r>
-              <w:rPr>
-                <w:rFonts w:ascii="BRH Devanagari Extra" w:hAnsi="BRH Devanagari Extra" w:cs="BRH Devanagari Extra"/>
-                <w:color w:val="000000"/>
-                <w:sz w:val="40"/>
-                <w:szCs w:val="40"/>
-              </w:rPr>
-              <w:t xml:space="preserve"> L</w:t>
-            </w:r>
-            <w:r>
-              <w:rPr>
-                <w:rFonts w:ascii="BRH Malayalam Extra" w:hAnsi="BRH Malayalam Extra" w:cs="BRH Devanagari Extra"/>
-                <w:b/>
-                <w:color w:val="000000"/>
-                <w:sz w:val="32"/>
-                <w:szCs w:val="40"/>
-              </w:rPr>
-              <w:t>–</w:t>
-            </w:r>
-            <w:proofErr w:type="spellStart"/>
-            <w:r>
-              <w:rPr>
-                <w:rFonts w:ascii="BRH Devanagari Extra" w:hAnsi="BRH Devanagari Extra" w:cs="BRH Devanagari Extra"/>
-                <w:color w:val="000000"/>
-                <w:sz w:val="40"/>
-                <w:szCs w:val="40"/>
+            <w:r>
+              <w:rPr>
+                <w:rFonts w:ascii="Latha" w:hAnsi="Latha" w:cs="Latha"/>
+                <w:sz w:val="28"/>
+                <w:szCs w:val="28"/>
+                <w:cs/>
+                <w:lang w:bidi="ta-IN"/>
+              </w:rPr>
+              <w:t>ஸ ஏ</w:t>
+            </w:r>
+            <w:r>
+              <w:rPr>
+                <w:rFonts w:ascii="BRH Tamil Tab Extra" w:hAnsi="BRH Tamil Tab Extra" w:cs="Latha"/>
+                <w:b/>
+                <w:sz w:val="32"/>
+                <w:szCs w:val="28"/>
                 <w:highlight w:val="yellow"/>
-              </w:rPr>
-              <w:t>uÉ</w:t>
-            </w:r>
-            <w:proofErr w:type="spellEnd"/>
-            <w:r>
-              <w:rPr>
-                <w:rFonts w:ascii="BRH Malayalam Extra" w:hAnsi="BRH Malayalam Extra" w:cs="BRH Devanagari Extra"/>
-                <w:b/>
-                <w:color w:val="000000"/>
-                <w:sz w:val="32"/>
-                <w:szCs w:val="40"/>
+                <w:lang w:bidi="ta-IN"/>
+              </w:rPr>
+              <w:t>…</w:t>
+            </w:r>
+            <w:r>
+              <w:rPr>
+                <w:rFonts w:ascii="Latha" w:hAnsi="Latha" w:cs="Latha"/>
+                <w:sz w:val="28"/>
+                <w:szCs w:val="28"/>
                 <w:highlight w:val="yellow"/>
-              </w:rPr>
-              <w:t>–</w:t>
-            </w:r>
-            <w:r>
-              <w:rPr>
-                <w:rFonts w:ascii="BRH Devanagari Extra" w:hAnsi="BRH Devanagari Extra" w:cs="BRH Devanagari Extra"/>
-                <w:color w:val="000000"/>
-                <w:sz w:val="40"/>
-                <w:szCs w:val="40"/>
-              </w:rPr>
-              <w:t xml:space="preserve"> | L</w:t>
-            </w:r>
-            <w:r>
-              <w:rPr>
-                <w:rFonts w:ascii="BRH Malayalam Extra" w:hAnsi="BRH Malayalam Extra" w:cs="BRH Devanagari Extra"/>
-                <w:b/>
-                <w:color w:val="000000"/>
-                <w:sz w:val="32"/>
-                <w:szCs w:val="40"/>
-              </w:rPr>
-              <w:t>–</w:t>
-            </w:r>
-            <w:r>
-              <w:rPr>
-                <w:rFonts w:ascii="BRH Devanagari Extra" w:hAnsi="BRH Devanagari Extra" w:cs="BRH Devanagari Extra"/>
-                <w:color w:val="000000"/>
-                <w:sz w:val="40"/>
-                <w:szCs w:val="40"/>
-              </w:rPr>
-              <w:t>uÉÉÎxqÉ³Éçþ |</w:t>
+                <w:cs/>
+                <w:lang w:bidi="ta-IN"/>
+              </w:rPr>
+              <w:t>வ</w:t>
+            </w:r>
+            <w:r>
+              <w:rPr>
+                <w:rFonts w:ascii="BRH Tamil Tab Extra" w:hAnsi="BRH Tamil Tab Extra" w:cs="Latha"/>
+                <w:b/>
+                <w:sz w:val="32"/>
+                <w:szCs w:val="28"/>
+                <w:lang w:bidi="ta-IN"/>
+              </w:rPr>
+              <w:t>…</w:t>
+            </w:r>
+            <w:r>
+              <w:rPr>
+                <w:rFonts w:ascii="Latha" w:hAnsi="Latha" w:cs="Latha"/>
+                <w:sz w:val="28"/>
+                <w:szCs w:val="28"/>
+                <w:lang w:bidi="ta-IN"/>
+              </w:rPr>
+              <w:t xml:space="preserve"> | </w:t>
+            </w:r>
+            <w:r>
+              <w:rPr>
+                <w:rFonts w:ascii="Latha" w:hAnsi="Latha" w:cs="Latha"/>
+                <w:sz w:val="28"/>
+                <w:szCs w:val="28"/>
+                <w:cs/>
+                <w:lang w:bidi="ta-IN"/>
+              </w:rPr>
+              <w:t>ஏ</w:t>
+            </w:r>
+            <w:r>
+              <w:rPr>
+                <w:rFonts w:ascii="BRH Tamil Tab Extra" w:hAnsi="BRH Tamil Tab Extra" w:cs="Latha"/>
+                <w:b/>
+                <w:sz w:val="32"/>
+                <w:szCs w:val="28"/>
+                <w:lang w:bidi="ta-IN"/>
+              </w:rPr>
+              <w:t>…</w:t>
+            </w:r>
+            <w:r>
+              <w:rPr>
+                <w:rFonts w:ascii="Latha" w:hAnsi="Latha" w:cs="Latha"/>
+                <w:sz w:val="28"/>
+                <w:szCs w:val="28"/>
+                <w:cs/>
+                <w:lang w:bidi="ta-IN"/>
+              </w:rPr>
+              <w:t>வாஸ்மின்ன்</w:t>
+            </w:r>
+            <w:r>
+              <w:rPr>
+                <w:rFonts w:ascii="BRH Tamil Tab Extra" w:hAnsi="BRH Tamil Tab Extra" w:cs="Latha"/>
+                <w:b/>
+                <w:sz w:val="32"/>
+                <w:szCs w:val="28"/>
+                <w:lang w:bidi="ta-IN"/>
+              </w:rPr>
+              <w:t>†</w:t>
+            </w:r>
+            <w:r>
+              <w:rPr>
+                <w:rFonts w:ascii="Latha" w:hAnsi="Latha" w:cs="Latha"/>
+                <w:sz w:val="28"/>
+                <w:szCs w:val="28"/>
+                <w:lang w:bidi="ta-IN"/>
+              </w:rPr>
+              <w:t xml:space="preserve"> |</w:t>
             </w:r>
           </w:p>
         </w:tc>
@@ -7830,89 +7521,101 @@
               <w:spacing w:before="0" w:line="240" w:lineRule="auto"/>
               <w:rPr>
                 <w:rFonts w:ascii="BRH Malayalam Extra" w:hAnsi="BRH Malayalam Extra" w:cs="BRH Malayalam Extra"/>
+                <w:b/>
+                <w:bCs/>
                 <w:color w:val="000000"/>
                 <w:sz w:val="36"/>
                 <w:szCs w:val="40"/>
               </w:rPr>
             </w:pPr>
-            <w:proofErr w:type="spellStart"/>
-            <w:r>
-              <w:rPr>
-                <w:rFonts w:ascii="BRH Devanagari Extra" w:hAnsi="BRH Devanagari Extra" w:cs="BRH Devanagari Extra"/>
-                <w:color w:val="000000"/>
-                <w:sz w:val="40"/>
-                <w:szCs w:val="40"/>
-              </w:rPr>
-              <w:t>xÉ</w:t>
-            </w:r>
-            <w:proofErr w:type="spellEnd"/>
-            <w:r>
-              <w:rPr>
-                <w:rFonts w:ascii="BRH Devanagari Extra" w:hAnsi="BRH Devanagari Extra" w:cs="BRH Devanagari Extra"/>
-                <w:color w:val="000000"/>
-                <w:sz w:val="40"/>
-                <w:szCs w:val="40"/>
-              </w:rPr>
-              <w:t xml:space="preserve"> L</w:t>
-            </w:r>
-            <w:r>
-              <w:rPr>
-                <w:rFonts w:ascii="BRH Malayalam Extra" w:hAnsi="BRH Malayalam Extra" w:cs="BRH Devanagari Extra"/>
-                <w:b/>
-                <w:color w:val="000000"/>
-                <w:sz w:val="32"/>
-                <w:szCs w:val="40"/>
-              </w:rPr>
-              <w:t>–</w:t>
-            </w:r>
-            <w:proofErr w:type="spellStart"/>
-            <w:r>
-              <w:rPr>
-                <w:rFonts w:ascii="BRH Devanagari Extra" w:hAnsi="BRH Devanagari Extra" w:cs="BRH Devanagari Extra"/>
-                <w:color w:val="000000"/>
-                <w:sz w:val="40"/>
-                <w:szCs w:val="40"/>
+            <w:r>
+              <w:rPr>
+                <w:rFonts w:ascii="Latha" w:hAnsi="Latha" w:cs="Latha"/>
+                <w:sz w:val="28"/>
+                <w:szCs w:val="28"/>
+                <w:cs/>
+                <w:lang w:bidi="ta-IN"/>
+              </w:rPr>
+              <w:t>ஸ ஏ</w:t>
+            </w:r>
+            <w:r>
+              <w:rPr>
+                <w:rFonts w:ascii="BRH Tamil Tab Extra" w:hAnsi="BRH Tamil Tab Extra" w:cs="Latha"/>
+                <w:b/>
+                <w:sz w:val="32"/>
+                <w:szCs w:val="28"/>
+                <w:lang w:bidi="ta-IN"/>
+              </w:rPr>
+              <w:t>…</w:t>
+            </w:r>
+            <w:r>
+              <w:rPr>
+                <w:rFonts w:ascii="Latha" w:hAnsi="Latha" w:cs="Latha"/>
+                <w:sz w:val="28"/>
+                <w:szCs w:val="28"/>
                 <w:highlight w:val="green"/>
-              </w:rPr>
-              <w:t>uÉ</w:t>
-            </w:r>
-            <w:proofErr w:type="spellEnd"/>
-            <w:r>
-              <w:rPr>
-                <w:rFonts w:ascii="BRH Devanagari Extra" w:hAnsi="BRH Devanagari Extra" w:cs="BRH Devanagari Extra"/>
-                <w:color w:val="000000"/>
-                <w:sz w:val="40"/>
-                <w:szCs w:val="40"/>
-              </w:rPr>
-              <w:t xml:space="preserve"> | L</w:t>
-            </w:r>
-            <w:r>
-              <w:rPr>
-                <w:rFonts w:ascii="BRH Malayalam Extra" w:hAnsi="BRH Malayalam Extra" w:cs="BRH Devanagari Extra"/>
-                <w:b/>
-                <w:color w:val="000000"/>
-                <w:sz w:val="32"/>
-                <w:szCs w:val="40"/>
-              </w:rPr>
-              <w:t>–</w:t>
-            </w:r>
-            <w:r>
-              <w:rPr>
-                <w:rFonts w:ascii="BRH Devanagari Extra" w:hAnsi="BRH Devanagari Extra" w:cs="BRH Devanagari Extra"/>
-                <w:color w:val="000000"/>
-                <w:sz w:val="40"/>
-                <w:szCs w:val="40"/>
-              </w:rPr>
-              <w:t xml:space="preserve">uÉÉÎxqÉ³Éçþ | </w:t>
-            </w:r>
-            <w:r>
-              <w:rPr>
-                <w:rFonts w:ascii="BRH Malayalam Extra" w:hAnsi="BRH Malayalam Extra" w:cs="BRH Malayalam Extra"/>
-                <w:color w:val="000000"/>
-                <w:sz w:val="40"/>
-                <w:szCs w:val="40"/>
-              </w:rPr>
-              <w:t>|</w:t>
+                <w:cs/>
+                <w:lang w:bidi="ta-IN"/>
+              </w:rPr>
+              <w:t>வ</w:t>
+            </w:r>
+            <w:r>
+              <w:rPr>
+                <w:rFonts w:ascii="Latha" w:hAnsi="Latha" w:cs="Latha"/>
+                <w:sz w:val="28"/>
+                <w:szCs w:val="28"/>
+                <w:lang w:bidi="ta-IN"/>
+              </w:rPr>
+              <w:t xml:space="preserve"> | </w:t>
+            </w:r>
+            <w:r>
+              <w:rPr>
+                <w:rFonts w:ascii="Latha" w:hAnsi="Latha" w:cs="Latha"/>
+                <w:sz w:val="28"/>
+                <w:szCs w:val="28"/>
+                <w:cs/>
+                <w:lang w:bidi="ta-IN"/>
+              </w:rPr>
+              <w:t>ஏ</w:t>
+            </w:r>
+            <w:r>
+              <w:rPr>
+                <w:rFonts w:ascii="BRH Tamil Tab Extra" w:hAnsi="BRH Tamil Tab Extra" w:cs="Latha"/>
+                <w:b/>
+                <w:sz w:val="32"/>
+                <w:szCs w:val="28"/>
+                <w:lang w:bidi="ta-IN"/>
+              </w:rPr>
+              <w:t>…</w:t>
+            </w:r>
+            <w:r>
+              <w:rPr>
+                <w:rFonts w:ascii="Latha" w:hAnsi="Latha" w:cs="Latha"/>
+                <w:sz w:val="28"/>
+                <w:szCs w:val="28"/>
+                <w:cs/>
+                <w:lang w:bidi="ta-IN"/>
+              </w:rPr>
+              <w:t>வாஸ்மின்ன்</w:t>
+            </w:r>
+            <w:r>
+              <w:rPr>
+                <w:rFonts w:ascii="BRH Tamil Tab Extra" w:hAnsi="BRH Tamil Tab Extra" w:cs="Latha"/>
+                <w:b/>
+                <w:sz w:val="32"/>
+                <w:szCs w:val="28"/>
+                <w:lang w:bidi="ta-IN"/>
+              </w:rPr>
+              <w:t>†</w:t>
+            </w:r>
+            <w:r>
+              <w:rPr>
+                <w:rFonts w:ascii="Latha" w:hAnsi="Latha" w:cs="Latha"/>
+                <w:sz w:val="28"/>
+                <w:szCs w:val="28"/>
+                <w:lang w:bidi="ta-IN"/>
+              </w:rPr>
+              <w:t xml:space="preserve"> |</w:t>
             </w:r>
           </w:p>
         </w:tc>
@@ -7955,28 +7658,8 @@
                 <w:sz w:val="28"/>
                 <w:szCs w:val="28"/>
               </w:rPr>
-              <w:t xml:space="preserve"> </w:t>
-            </w:r>
-            <w:r>
-              <w:rPr>
-                <w:rFonts w:cs="Arial"/>
-                <w:b/>
-                <w:sz w:val="28"/>
-                <w:szCs w:val="28"/>
-              </w:rPr>
-              <w:t xml:space="preserve">- </w:t>
-            </w:r>
-            <w:proofErr w:type="spellStart"/>
-            <w:r>
-              <w:rPr>
-                <w:rFonts w:cs="Arial"/>
-                <w:b/>
-                <w:sz w:val="28"/>
-                <w:szCs w:val="28"/>
-              </w:rPr>
-              <w:t>Kramam</w:t>
-            </w:r>
-            <w:proofErr w:type="spellEnd"/>
+              <w:t xml:space="preserve"> - Kramam</w:t>
+            </w:r>
           </w:p>
           <w:p>
             <w:pPr>
@@ -7992,27 +7675,15 @@
                 <w:szCs w:val="28"/>
               </w:rPr>
             </w:pPr>
-            <w:proofErr w:type="spellStart"/>
-            <w:r>
-              <w:rPr>
-                <w:rFonts w:cs="Arial"/>
-                <w:b/>
-                <w:sz w:val="28"/>
-                <w:szCs w:val="28"/>
-              </w:rPr>
-              <w:t>Krama</w:t>
-            </w:r>
-            <w:proofErr w:type="spellEnd"/>
-            <w:r>
-              <w:rPr>
-                <w:rFonts w:cs="Arial"/>
-                <w:b/>
-                <w:sz w:val="28"/>
-                <w:szCs w:val="28"/>
-              </w:rPr>
-              <w:t xml:space="preserve"> </w:t>
-            </w:r>
-            <w:proofErr w:type="spellStart"/>
+            <w:r>
+              <w:rPr>
+                <w:rFonts w:cs="Arial"/>
+                <w:b/>
+                <w:sz w:val="28"/>
+                <w:szCs w:val="28"/>
+              </w:rPr>
+              <w:t xml:space="preserve">Krama </w:t>
+            </w:r>
             <w:r>
               <w:rPr>
                 <w:rFonts w:cs="Arial"/>
@@ -8022,7 +7693,6 @@
               </w:rPr>
               <w:t>Vaakyam</w:t>
             </w:r>
-            <w:proofErr w:type="spellEnd"/>
             <w:r>
               <w:rPr>
                 <w:rFonts w:cs="Arial"/>
@@ -8082,26 +7752,7 @@
                 <w:szCs w:val="28"/>
               </w:rPr>
               <w:br/>
-            </w:r>
-            <w:proofErr w:type="spellStart"/>
-            <w:r>
-              <w:rPr>
-                <w:rFonts w:cs="Arial"/>
-                <w:b/>
-                <w:sz w:val="28"/>
-                <w:szCs w:val="28"/>
-              </w:rPr>
-              <w:t>Panchaati</w:t>
-            </w:r>
-            <w:proofErr w:type="spellEnd"/>
-            <w:r>
-              <w:rPr>
-                <w:rFonts w:cs="Arial"/>
-                <w:b/>
-                <w:sz w:val="28"/>
-                <w:szCs w:val="28"/>
-              </w:rPr>
-              <w:t xml:space="preserve"> 49</w:t>
+              <w:t>Panchaati 49</w:t>
             </w:r>
           </w:p>
         </w:tc>
@@ -8745,28 +8396,8 @@
                 <w:sz w:val="28"/>
                 <w:szCs w:val="28"/>
               </w:rPr>
-              <w:t xml:space="preserve"> </w:t>
-            </w:r>
-            <w:r>
-              <w:rPr>
-                <w:rFonts w:cs="Arial"/>
-                <w:b/>
-                <w:sz w:val="28"/>
-                <w:szCs w:val="28"/>
-              </w:rPr>
-              <w:t xml:space="preserve">- </w:t>
-            </w:r>
-            <w:proofErr w:type="spellStart"/>
-            <w:r>
-              <w:rPr>
-                <w:rFonts w:cs="Arial"/>
-                <w:b/>
-                <w:sz w:val="28"/>
-                <w:szCs w:val="28"/>
-              </w:rPr>
-              <w:t>Kramam</w:t>
-            </w:r>
-            <w:proofErr w:type="spellEnd"/>
+              <w:t xml:space="preserve"> - Kramam</w:t>
+            </w:r>
           </w:p>
           <w:p>
             <w:pPr>
@@ -8782,27 +8413,15 @@
                 <w:szCs w:val="28"/>
               </w:rPr>
             </w:pPr>
-            <w:proofErr w:type="spellStart"/>
-            <w:r>
-              <w:rPr>
-                <w:rFonts w:cs="Arial"/>
-                <w:b/>
-                <w:sz w:val="28"/>
-                <w:szCs w:val="28"/>
-              </w:rPr>
-              <w:t>Krama</w:t>
-            </w:r>
-            <w:proofErr w:type="spellEnd"/>
-            <w:r>
-              <w:rPr>
-                <w:rFonts w:cs="Arial"/>
-                <w:b/>
-                <w:sz w:val="28"/>
-                <w:szCs w:val="28"/>
-              </w:rPr>
-              <w:t xml:space="preserve"> </w:t>
-            </w:r>
-            <w:proofErr w:type="spellStart"/>
+            <w:r>
+              <w:rPr>
+                <w:rFonts w:cs="Arial"/>
+                <w:b/>
+                <w:sz w:val="28"/>
+                <w:szCs w:val="28"/>
+              </w:rPr>
+              <w:t xml:space="preserve">Krama </w:t>
+            </w:r>
             <w:r>
               <w:rPr>
                 <w:rFonts w:cs="Arial"/>
@@ -8812,7 +8431,6 @@
               </w:rPr>
               <w:t>Vaakyam</w:t>
             </w:r>
-            <w:proofErr w:type="spellEnd"/>
             <w:r>
               <w:rPr>
                 <w:rFonts w:cs="Arial"/>
@@ -9285,19 +8903,8 @@
                 <w:sz w:val="28"/>
                 <w:szCs w:val="28"/>
               </w:rPr>
-              <w:t xml:space="preserve">- </w:t>
-            </w:r>
-            <w:proofErr w:type="spellStart"/>
-            <w:r>
-              <w:rPr>
-                <w:rFonts w:cs="Arial"/>
-                <w:b/>
-                <w:sz w:val="28"/>
-                <w:szCs w:val="28"/>
-              </w:rPr>
-              <w:t>Kramam</w:t>
-            </w:r>
-            <w:proofErr w:type="spellEnd"/>
+              <w:t>- Kramam</w:t>
+            </w:r>
           </w:p>
           <w:p>
             <w:pPr>
@@ -9313,27 +8920,15 @@
                 <w:szCs w:val="28"/>
               </w:rPr>
             </w:pPr>
-            <w:proofErr w:type="spellStart"/>
-            <w:r>
-              <w:rPr>
-                <w:rFonts w:cs="Arial"/>
-                <w:b/>
-                <w:sz w:val="28"/>
-                <w:szCs w:val="28"/>
-              </w:rPr>
-              <w:t>Krama</w:t>
-            </w:r>
-            <w:proofErr w:type="spellEnd"/>
-            <w:r>
-              <w:rPr>
-                <w:rFonts w:cs="Arial"/>
-                <w:b/>
-                <w:sz w:val="28"/>
-                <w:szCs w:val="28"/>
-              </w:rPr>
-              <w:t xml:space="preserve"> </w:t>
-            </w:r>
-            <w:proofErr w:type="spellStart"/>
+            <w:r>
+              <w:rPr>
+                <w:rFonts w:cs="Arial"/>
+                <w:b/>
+                <w:sz w:val="28"/>
+                <w:szCs w:val="28"/>
+              </w:rPr>
+              <w:t xml:space="preserve">Krama </w:t>
+            </w:r>
             <w:r>
               <w:rPr>
                 <w:rFonts w:cs="Arial"/>
@@ -9343,7 +8938,6 @@
               </w:rPr>
               <w:t>Vaakyam</w:t>
             </w:r>
-            <w:proofErr w:type="spellEnd"/>
             <w:r>
               <w:rPr>
                 <w:rFonts w:cs="Arial"/>
@@ -9796,7 +9390,6 @@
               <w:rPr>
                 <w:rFonts w:cs="Arial"/>
                 <w:b/>
-                <w:color w:val="FF0000"/>
                 <w:sz w:val="28"/>
                 <w:szCs w:val="28"/>
               </w:rPr>
@@ -9805,7 +9398,6 @@
               <w:rPr>
                 <w:rFonts w:cs="Arial"/>
                 <w:b/>
-                <w:color w:val="FF0000"/>
                 <w:sz w:val="28"/>
                 <w:szCs w:val="28"/>
               </w:rPr>
@@ -9815,24 +9407,11 @@
               <w:rPr>
                 <w:rFonts w:cs="Arial"/>
                 <w:b/>
-                <w:color w:val="FF0000"/>
-                <w:sz w:val="28"/>
-                <w:szCs w:val="28"/>
-              </w:rPr>
-              <w:t xml:space="preserve">- </w:t>
-            </w:r>
-            <w:proofErr w:type="spellStart"/>
-            <w:r>
-              <w:rPr>
-                <w:rFonts w:cs="Arial"/>
-                <w:b/>
-                <w:color w:val="FF0000"/>
-                <w:sz w:val="28"/>
-                <w:szCs w:val="28"/>
-              </w:rPr>
-              <w:t>Kramam</w:t>
-            </w:r>
-            <w:proofErr w:type="spellEnd"/>
+                <w:sz w:val="28"/>
+                <w:szCs w:val="28"/>
+              </w:rPr>
+              <w:t>- Kramam</w:t>
+            </w:r>
           </w:p>
           <w:p>
             <w:pPr>
@@ -9848,45 +9427,28 @@
                 <w:szCs w:val="28"/>
               </w:rPr>
             </w:pPr>
-            <w:proofErr w:type="spellStart"/>
-            <w:r>
-              <w:rPr>
-                <w:rFonts w:cs="Arial"/>
-                <w:b/>
-                <w:color w:val="FF0000"/>
-                <w:sz w:val="28"/>
-                <w:szCs w:val="28"/>
-              </w:rPr>
-              <w:t>Krama</w:t>
-            </w:r>
-            <w:proofErr w:type="spellEnd"/>
-            <w:r>
-              <w:rPr>
-                <w:rFonts w:cs="Arial"/>
-                <w:b/>
-                <w:color w:val="FF0000"/>
-                <w:sz w:val="28"/>
-                <w:szCs w:val="28"/>
-              </w:rPr>
-              <w:t xml:space="preserve"> </w:t>
-            </w:r>
-            <w:proofErr w:type="spellStart"/>
-            <w:r>
-              <w:rPr>
-                <w:rFonts w:cs="Arial"/>
-                <w:b/>
-                <w:color w:val="FF0000"/>
+            <w:r>
+              <w:rPr>
+                <w:rFonts w:cs="Arial"/>
+                <w:b/>
+                <w:sz w:val="28"/>
+                <w:szCs w:val="28"/>
+              </w:rPr>
+              <w:t xml:space="preserve">Krama </w:t>
+            </w:r>
+            <w:r>
+              <w:rPr>
+                <w:rFonts w:cs="Arial"/>
+                <w:b/>
                 <w:sz w:val="28"/>
                 <w:szCs w:val="28"/>
               </w:rPr>
               <w:t>Vaakyam</w:t>
             </w:r>
-            <w:proofErr w:type="spellEnd"/>
-            <w:r>
-              <w:rPr>
-                <w:rFonts w:cs="Arial"/>
-                <w:b/>
-                <w:color w:val="FF0000"/>
+            <w:r>
+              <w:rPr>
+                <w:rFonts w:cs="Arial"/>
+                <w:b/>
                 <w:sz w:val="28"/>
                 <w:szCs w:val="28"/>
               </w:rPr>
@@ -9896,7 +9458,6 @@
               <w:rPr>
                 <w:rFonts w:cs="Arial"/>
                 <w:b/>
-                <w:color w:val="FF0000"/>
                 <w:sz w:val="28"/>
                 <w:szCs w:val="28"/>
               </w:rPr>
@@ -9920,125 +9481,253 @@
                 <w:lang w:bidi="ta-IN"/>
               </w:rPr>
             </w:pPr>
+            <w:r>
+              <w:rPr>
+                <w:rFonts w:ascii="Latha" w:hAnsi="Latha" w:cs="Latha"/>
+                <w:sz w:val="28"/>
+                <w:szCs w:val="28"/>
+                <w:cs/>
+                <w:lang w:bidi="ta-IN"/>
+              </w:rPr>
+              <w:t>ப</w:t>
+            </w:r>
+            <w:r>
+              <w:rPr>
+                <w:rFonts w:ascii="Latha" w:hAnsi="Latha" w:cs="Latha"/>
+                <w:b/>
+                <w:bCs/>
+                <w:position w:val="-12"/>
+                <w:sz w:val="28"/>
+                <w:szCs w:val="28"/>
+                <w:cs/>
+                <w:lang w:bidi="ta-IN"/>
+              </w:rPr>
+              <w:t>4</w:t>
+            </w:r>
+            <w:r>
+              <w:rPr>
+                <w:rFonts w:ascii="Latha" w:hAnsi="Latha" w:cs="Latha"/>
+                <w:sz w:val="28"/>
+                <w:szCs w:val="28"/>
+                <w:cs/>
+                <w:lang w:bidi="ta-IN"/>
+              </w:rPr>
+              <w:t>ரே</w:t>
+            </w:r>
+            <w:r>
+              <w:rPr>
+                <w:rFonts w:ascii="BRH Tamil Tab Extra" w:hAnsi="BRH Tamil Tab Extra" w:cs="Latha"/>
+                <w:b/>
+                <w:sz w:val="32"/>
+                <w:szCs w:val="28"/>
+                <w:lang w:bidi="ta-IN"/>
+              </w:rPr>
+              <w:t>…</w:t>
+            </w:r>
+            <w:r>
+              <w:rPr>
+                <w:rFonts w:ascii="Latha" w:hAnsi="Latha" w:cs="Latha"/>
+                <w:sz w:val="28"/>
+                <w:szCs w:val="28"/>
+                <w:highlight w:val="yellow"/>
+                <w:cs/>
+                <w:lang w:bidi="ta-IN"/>
+              </w:rPr>
+              <w:t>ஷ்டி</w:t>
+            </w:r>
+            <w:r>
+              <w:rPr>
+                <w:rFonts w:ascii="Latha" w:hAnsi="Latha" w:cs="Latha"/>
+                <w:sz w:val="28"/>
+                <w:szCs w:val="28"/>
+                <w:cs/>
+                <w:lang w:bidi="ta-IN"/>
+              </w:rPr>
+              <w:t>ந்த்</w:t>
+            </w:r>
+            <w:r>
+              <w:rPr>
+                <w:rFonts w:ascii="Latha" w:hAnsi="Latha" w:cs="Latha"/>
+                <w:b/>
+                <w:bCs/>
+                <w:position w:val="-12"/>
+                <w:sz w:val="28"/>
+                <w:szCs w:val="28"/>
+                <w:cs/>
+                <w:lang w:bidi="ta-IN"/>
+              </w:rPr>
+              <w:t>3</w:t>
+            </w:r>
+            <w:r>
+              <w:rPr>
+                <w:rFonts w:ascii="Latha" w:hAnsi="Latha" w:cs="Latha"/>
+                <w:sz w:val="28"/>
+                <w:szCs w:val="28"/>
+                <w:cs/>
+                <w:lang w:bidi="ta-IN"/>
+              </w:rPr>
+              <w:t>ர</w:t>
+            </w:r>
+            <w:r>
+              <w:rPr>
+                <w:rFonts w:ascii="BRH Tamil Tab Extra" w:hAnsi="BRH Tamil Tab Extra" w:cs="Latha"/>
+                <w:b/>
+                <w:sz w:val="32"/>
+                <w:szCs w:val="28"/>
+                <w:lang w:bidi="ta-IN"/>
+              </w:rPr>
+              <w:t>‡</w:t>
+            </w:r>
+            <w:r>
+              <w:rPr>
+                <w:rFonts w:ascii="Latha" w:hAnsi="Latha" w:cs="Latha"/>
+                <w:sz w:val="28"/>
+                <w:szCs w:val="28"/>
+                <w:cs/>
+                <w:lang w:bidi="ta-IN"/>
+              </w:rPr>
+              <w:t xml:space="preserve">ம் </w:t>
+            </w:r>
+            <w:r>
+              <w:rPr>
+                <w:rFonts w:ascii="Latha" w:hAnsi="Latha" w:cs="Latha"/>
+                <w:sz w:val="28"/>
+                <w:szCs w:val="28"/>
+                <w:lang w:bidi="ta-IN"/>
+              </w:rPr>
+              <w:t xml:space="preserve">| </w:t>
+            </w:r>
+            <w:r>
+              <w:rPr>
+                <w:rFonts w:ascii="Latha" w:hAnsi="Latha" w:cs="Latha"/>
+                <w:sz w:val="28"/>
+                <w:szCs w:val="28"/>
+                <w:lang w:bidi="ta-IN"/>
+              </w:rPr>
+              <w:br/>
+            </w:r>
+            <w:r>
+              <w:rPr>
+                <w:rFonts w:ascii="Latha" w:hAnsi="Latha" w:cs="Latha"/>
+                <w:sz w:val="28"/>
+                <w:szCs w:val="28"/>
+                <w:cs/>
+                <w:lang w:bidi="ta-IN"/>
+              </w:rPr>
+              <w:t>இந்த்</w:t>
+            </w:r>
+            <w:r>
+              <w:rPr>
+                <w:rFonts w:ascii="Latha" w:hAnsi="Latha" w:cs="Latha"/>
+                <w:b/>
+                <w:bCs/>
+                <w:position w:val="-12"/>
+                <w:sz w:val="28"/>
+                <w:szCs w:val="28"/>
+                <w:cs/>
+                <w:lang w:bidi="ta-IN"/>
+              </w:rPr>
+              <w:t>3</w:t>
+            </w:r>
+            <w:r>
+              <w:rPr>
+                <w:rFonts w:ascii="Latha" w:hAnsi="Latha" w:cs="Latha"/>
+                <w:sz w:val="28"/>
+                <w:szCs w:val="28"/>
+                <w:cs/>
+                <w:lang w:bidi="ta-IN"/>
+              </w:rPr>
+              <w:t>ர</w:t>
+            </w:r>
             <w:proofErr w:type="spellStart"/>
             <w:r>
               <w:rPr>
-                <w:rFonts w:ascii="BRH Devanagari Extra" w:hAnsi="BRH Devanagari Extra" w:cs="BRH Devanagari Extra"/>
-                <w:color w:val="000000"/>
-                <w:sz w:val="40"/>
-                <w:szCs w:val="40"/>
-              </w:rPr>
-              <w:t>pÉUå</w:t>
+                <w:rFonts w:ascii="BRH Devanagari Extra" w:hAnsi="BRH Devanagari Extra" w:cs="Latha"/>
+                <w:b/>
+                <w:sz w:val="36"/>
+                <w:szCs w:val="28"/>
+                <w:lang w:bidi="ta-IN"/>
+              </w:rPr>
+              <w:t>óè</w:t>
             </w:r>
             <w:proofErr w:type="spellEnd"/>
             <w:r>
               <w:rPr>
-                <w:rFonts w:ascii="BRH Malayalam Extra" w:hAnsi="BRH Malayalam Extra" w:cs="BRH Devanagari Extra"/>
-                <w:b/>
-                <w:color w:val="000000"/>
-                <w:sz w:val="32"/>
-                <w:szCs w:val="40"/>
-                <w:highlight w:val="yellow"/>
-              </w:rPr>
-              <w:t>–</w:t>
-            </w:r>
-            <w:r>
-              <w:rPr>
-                <w:rFonts w:ascii="BRH Devanagari Extra" w:hAnsi="BRH Devanagari Extra" w:cs="BRH Devanagari Extra"/>
-                <w:color w:val="000000"/>
-                <w:sz w:val="40"/>
-                <w:szCs w:val="40"/>
-                <w:highlight w:val="yellow"/>
-              </w:rPr>
-              <w:t>Ì¹</w:t>
-            </w:r>
-            <w:r>
-              <w:rPr>
-                <w:rFonts w:ascii="BRH Devanagari Extra" w:hAnsi="BRH Devanagari Extra" w:cs="BRH Devanagari Extra"/>
-                <w:color w:val="000000"/>
-                <w:sz w:val="40"/>
-                <w:szCs w:val="40"/>
-              </w:rPr>
-              <w:t xml:space="preserve">lSìÿqÉç | </w:t>
-            </w:r>
-            <w:proofErr w:type="spellStart"/>
-            <w:r>
-              <w:rPr>
-                <w:rFonts w:ascii="BRH Devanagari Extra" w:hAnsi="BRH Devanagari Extra" w:cs="BRH Devanagari Extra"/>
-                <w:color w:val="000000"/>
-                <w:sz w:val="40"/>
-                <w:szCs w:val="40"/>
-              </w:rPr>
-              <w:t>ClSì</w:t>
-            </w:r>
-            <w:r>
-              <w:rPr>
-                <w:rFonts w:ascii="BRH Devanagari Extra" w:hAnsi="BRH Devanagari Extra" w:cs="BRH Devanagari Extra"/>
-                <w:color w:val="000000"/>
-                <w:sz w:val="36"/>
-                <w:szCs w:val="40"/>
-              </w:rPr>
-              <w:t>óè</w:t>
-            </w:r>
-            <w:r>
-              <w:rPr>
-                <w:rFonts w:ascii="BRH Devanagari Extra" w:hAnsi="BRH Devanagari Extra" w:cs="BRH Devanagari Extra"/>
-                <w:color w:val="000000"/>
-                <w:sz w:val="40"/>
-                <w:szCs w:val="40"/>
-              </w:rPr>
-              <w:t>þ</w:t>
-            </w:r>
-            <w:proofErr w:type="spellEnd"/>
-            <w:r>
-              <w:rPr>
-                <w:rFonts w:ascii="BRH Devanagari Extra" w:hAnsi="BRH Devanagari Extra" w:cs="BRH Devanagari Extra"/>
-                <w:color w:val="000000"/>
-                <w:sz w:val="40"/>
-                <w:szCs w:val="40"/>
+                <w:rFonts w:ascii="BRH Tamil Tab Extra" w:hAnsi="BRH Tamil Tab Extra" w:cs="Latha"/>
+                <w:b/>
+                <w:sz w:val="32"/>
+                <w:szCs w:val="28"/>
+                <w:lang w:bidi="ta-IN"/>
+              </w:rPr>
+              <w:t>†</w:t>
+            </w:r>
+            <w:r>
+              <w:rPr>
+                <w:rFonts w:ascii="Latha" w:hAnsi="Latha" w:cs="Latha"/>
+                <w:sz w:val="28"/>
+                <w:szCs w:val="28"/>
+                <w:lang w:bidi="ta-IN"/>
               </w:rPr>
               <w:t xml:space="preserve"> </w:t>
             </w:r>
-            <w:proofErr w:type="spellStart"/>
-            <w:r>
-              <w:rPr>
-                <w:rFonts w:ascii="BRH Devanagari Extra" w:hAnsi="BRH Devanagari Extra" w:cs="BRH Devanagari Extra"/>
-                <w:color w:val="000000"/>
-                <w:sz w:val="40"/>
-                <w:szCs w:val="40"/>
-              </w:rPr>
-              <w:t>xÉÑ</w:t>
-            </w:r>
-            <w:proofErr w:type="spellEnd"/>
-            <w:r>
-              <w:rPr>
-                <w:rFonts w:ascii="BRH Malayalam Extra" w:hAnsi="BRH Malayalam Extra" w:cs="BRH Devanagari Extra"/>
-                <w:b/>
-                <w:color w:val="000000"/>
-                <w:sz w:val="32"/>
-                <w:szCs w:val="40"/>
-              </w:rPr>
-              <w:t>–</w:t>
-            </w:r>
-            <w:proofErr w:type="spellStart"/>
-            <w:r>
-              <w:rPr>
-                <w:rFonts w:ascii="BRH Devanagari Extra" w:hAnsi="BRH Devanagari Extra" w:cs="BRH Devanagari Extra"/>
-                <w:color w:val="000000"/>
-                <w:sz w:val="40"/>
-                <w:szCs w:val="40"/>
-              </w:rPr>
-              <w:t>WûuÉÿqÉç</w:t>
-            </w:r>
-            <w:proofErr w:type="spellEnd"/>
-            <w:r>
-              <w:rPr>
-                <w:rFonts w:ascii="BRH Devanagari Extra" w:hAnsi="BRH Devanagari Extra" w:cs="BRH Devanagari Extra"/>
-                <w:color w:val="000000"/>
-                <w:sz w:val="40"/>
-                <w:szCs w:val="40"/>
-              </w:rPr>
-              <w:t xml:space="preserve"> |</w:t>
+            <w:r>
+              <w:rPr>
+                <w:rFonts w:ascii="Latha" w:hAnsi="Latha" w:cs="Latha"/>
+                <w:sz w:val="28"/>
+                <w:szCs w:val="28"/>
+                <w:cs/>
+                <w:lang w:bidi="ta-IN"/>
+              </w:rPr>
+              <w:t>ஸு</w:t>
+            </w:r>
+            <w:r>
+              <w:rPr>
+                <w:rFonts w:ascii="BRH Tamil Tab Extra" w:hAnsi="BRH Tamil Tab Extra" w:cs="Latha"/>
+                <w:b/>
+                <w:sz w:val="32"/>
+                <w:szCs w:val="28"/>
+                <w:lang w:bidi="ta-IN"/>
+              </w:rPr>
+              <w:t>…</w:t>
+            </w:r>
+            <w:r>
+              <w:rPr>
+                <w:rFonts w:ascii="Latha" w:hAnsi="Latha" w:cs="Latha"/>
+                <w:sz w:val="28"/>
+                <w:szCs w:val="28"/>
+                <w:cs/>
+                <w:lang w:bidi="ta-IN"/>
+              </w:rPr>
+              <w:t>ஹவ</w:t>
+            </w:r>
+            <w:r>
+              <w:rPr>
+                <w:rFonts w:ascii="BRH Tamil Tab Extra" w:hAnsi="BRH Tamil Tab Extra" w:cs="Latha"/>
+                <w:b/>
+                <w:sz w:val="32"/>
+                <w:szCs w:val="28"/>
+                <w:lang w:bidi="ta-IN"/>
+              </w:rPr>
+              <w:t>‡</w:t>
+            </w:r>
+            <w:r>
+              <w:rPr>
+                <w:rFonts w:ascii="Latha" w:hAnsi="Latha" w:cs="Latha"/>
+                <w:sz w:val="28"/>
+                <w:szCs w:val="28"/>
+                <w:cs/>
+                <w:lang w:bidi="ta-IN"/>
+              </w:rPr>
+              <w:t xml:space="preserve">ம் </w:t>
+            </w:r>
+            <w:r>
+              <w:rPr>
+                <w:rFonts w:ascii="Latha" w:hAnsi="Latha" w:cs="Latha"/>
+                <w:sz w:val="28"/>
+                <w:szCs w:val="28"/>
+                <w:lang w:bidi="ta-IN"/>
+              </w:rPr>
+              <w:t>|</w:t>
             </w:r>
           </w:p>
         </w:tc>
@@ -10060,145 +9749,266 @@
                 <w:lang w:bidi="ta-IN"/>
               </w:rPr>
             </w:pPr>
+            <w:r>
+              <w:rPr>
+                <w:rFonts w:ascii="Latha" w:hAnsi="Latha" w:cs="Latha"/>
+                <w:sz w:val="28"/>
+                <w:szCs w:val="28"/>
+                <w:cs/>
+                <w:lang w:bidi="ta-IN"/>
+              </w:rPr>
+              <w:t>ப</w:t>
+            </w:r>
+            <w:r>
+              <w:rPr>
+                <w:rFonts w:ascii="Latha" w:hAnsi="Latha" w:cs="Latha"/>
+                <w:b/>
+                <w:bCs/>
+                <w:position w:val="-12"/>
+                <w:sz w:val="28"/>
+                <w:szCs w:val="28"/>
+                <w:cs/>
+                <w:lang w:bidi="ta-IN"/>
+              </w:rPr>
+              <w:t>4</w:t>
+            </w:r>
+            <w:r>
+              <w:rPr>
+                <w:rFonts w:ascii="Latha" w:hAnsi="Latha" w:cs="Latha"/>
+                <w:sz w:val="28"/>
+                <w:szCs w:val="28"/>
+                <w:cs/>
+                <w:lang w:bidi="ta-IN"/>
+              </w:rPr>
+              <w:t>ரே</w:t>
+            </w:r>
+            <w:r>
+              <w:rPr>
+                <w:rFonts w:ascii="BRH Tamil Tab Extra" w:hAnsi="BRH Tamil Tab Extra" w:cs="Latha"/>
+                <w:b/>
+                <w:sz w:val="32"/>
+                <w:szCs w:val="28"/>
+                <w:lang w:bidi="ta-IN"/>
+              </w:rPr>
+              <w:t>…</w:t>
+            </w:r>
+            <w:r>
+              <w:rPr>
+                <w:rFonts w:ascii="Latha" w:hAnsi="Latha" w:cs="Latha"/>
+                <w:sz w:val="28"/>
+                <w:szCs w:val="28"/>
+                <w:highlight w:val="green"/>
+                <w:cs/>
+                <w:lang w:bidi="ta-IN"/>
+              </w:rPr>
+              <w:t>ஷ்</w:t>
+            </w:r>
+            <w:bookmarkStart w:id="1" w:name="_Hlk80258966"/>
+            <w:r>
+              <w:rPr>
+                <w:rFonts w:ascii="Latha" w:hAnsi="Latha" w:cs="Latha" w:hint="cs"/>
+                <w:sz w:val="28"/>
+                <w:szCs w:val="28"/>
+                <w:highlight w:val="green"/>
+                <w:cs/>
+                <w:lang w:bidi="ta-IN"/>
+              </w:rPr>
+              <w:t>வி</w:t>
+            </w:r>
+            <w:bookmarkEnd w:id="1"/>
+            <w:r>
+              <w:rPr>
+                <w:rFonts w:ascii="Latha" w:hAnsi="Latha" w:cs="Latha"/>
+                <w:sz w:val="28"/>
+                <w:szCs w:val="28"/>
+                <w:cs/>
+                <w:lang w:bidi="ta-IN"/>
+              </w:rPr>
+              <w:t>ந்த்</w:t>
+            </w:r>
+            <w:r>
+              <w:rPr>
+                <w:rFonts w:ascii="Latha" w:hAnsi="Latha" w:cs="Latha"/>
+                <w:b/>
+                <w:bCs/>
+                <w:position w:val="-12"/>
+                <w:sz w:val="28"/>
+                <w:szCs w:val="28"/>
+                <w:cs/>
+                <w:lang w:bidi="ta-IN"/>
+              </w:rPr>
+              <w:t>3</w:t>
+            </w:r>
+            <w:r>
+              <w:rPr>
+                <w:rFonts w:ascii="Latha" w:hAnsi="Latha" w:cs="Latha"/>
+                <w:sz w:val="28"/>
+                <w:szCs w:val="28"/>
+                <w:cs/>
+                <w:lang w:bidi="ta-IN"/>
+              </w:rPr>
+              <w:t>ர</w:t>
+            </w:r>
+            <w:r>
+              <w:rPr>
+                <w:rFonts w:ascii="BRH Tamil Tab Extra" w:hAnsi="BRH Tamil Tab Extra" w:cs="Latha"/>
+                <w:b/>
+                <w:sz w:val="32"/>
+                <w:szCs w:val="28"/>
+                <w:lang w:bidi="ta-IN"/>
+              </w:rPr>
+              <w:t>‡</w:t>
+            </w:r>
+            <w:r>
+              <w:rPr>
+                <w:rFonts w:ascii="Latha" w:hAnsi="Latha" w:cs="Latha"/>
+                <w:sz w:val="28"/>
+                <w:szCs w:val="28"/>
+                <w:cs/>
+                <w:lang w:bidi="ta-IN"/>
+              </w:rPr>
+              <w:t xml:space="preserve">ம் </w:t>
+            </w:r>
+            <w:r>
+              <w:rPr>
+                <w:rFonts w:ascii="Latha" w:hAnsi="Latha" w:cs="Latha"/>
+                <w:sz w:val="28"/>
+                <w:szCs w:val="28"/>
+                <w:lang w:bidi="ta-IN"/>
+              </w:rPr>
+              <w:t xml:space="preserve">| </w:t>
+            </w:r>
+            <w:r>
+              <w:rPr>
+                <w:rFonts w:ascii="Latha" w:hAnsi="Latha" w:cs="Latha"/>
+                <w:sz w:val="28"/>
+                <w:szCs w:val="28"/>
+                <w:lang w:bidi="ta-IN"/>
+              </w:rPr>
+              <w:br/>
+            </w:r>
+            <w:r>
+              <w:rPr>
+                <w:rFonts w:ascii="Latha" w:hAnsi="Latha" w:cs="Latha"/>
+                <w:sz w:val="28"/>
+                <w:szCs w:val="28"/>
+                <w:cs/>
+                <w:lang w:bidi="ta-IN"/>
+              </w:rPr>
+              <w:t>இந்த்</w:t>
+            </w:r>
+            <w:r>
+              <w:rPr>
+                <w:rFonts w:ascii="Latha" w:hAnsi="Latha" w:cs="Latha"/>
+                <w:b/>
+                <w:bCs/>
+                <w:position w:val="-12"/>
+                <w:sz w:val="28"/>
+                <w:szCs w:val="28"/>
+                <w:cs/>
+                <w:lang w:bidi="ta-IN"/>
+              </w:rPr>
+              <w:t>3</w:t>
+            </w:r>
+            <w:r>
+              <w:rPr>
+                <w:rFonts w:ascii="Latha" w:hAnsi="Latha" w:cs="Latha"/>
+                <w:sz w:val="28"/>
+                <w:szCs w:val="28"/>
+                <w:cs/>
+                <w:lang w:bidi="ta-IN"/>
+              </w:rPr>
+              <w:t>ர</w:t>
+            </w:r>
             <w:proofErr w:type="spellStart"/>
             <w:r>
               <w:rPr>
-                <w:rFonts w:ascii="BRH Devanagari Extra" w:hAnsi="BRH Devanagari Extra" w:cs="BRH Devanagari Extra"/>
-                <w:color w:val="000000"/>
-                <w:sz w:val="40"/>
-                <w:szCs w:val="40"/>
-              </w:rPr>
-              <w:t>pÉUå</w:t>
+                <w:rFonts w:ascii="BRH Devanagari Extra" w:hAnsi="BRH Devanagari Extra" w:cs="Latha"/>
+                <w:b/>
+                <w:sz w:val="36"/>
+                <w:szCs w:val="28"/>
+                <w:lang w:bidi="ta-IN"/>
+              </w:rPr>
+              <w:t>óè</w:t>
             </w:r>
             <w:proofErr w:type="spellEnd"/>
             <w:r>
               <w:rPr>
-                <w:rFonts w:ascii="BRH Malayalam Extra" w:hAnsi="BRH Malayalam Extra" w:cs="BRH Devanagari Extra"/>
-                <w:b/>
-                <w:color w:val="000000"/>
-                <w:sz w:val="32"/>
-                <w:szCs w:val="40"/>
-              </w:rPr>
-              <w:t>–</w:t>
-            </w:r>
-            <w:proofErr w:type="spellStart"/>
-            <w:r>
-              <w:rPr>
-                <w:rFonts w:ascii="BRH Devanagari Extra" w:hAnsi="BRH Devanagari Extra" w:cs="BRH Devanagari Extra"/>
-                <w:color w:val="000000"/>
-                <w:sz w:val="40"/>
-                <w:szCs w:val="40"/>
-                <w:highlight w:val="green"/>
-              </w:rPr>
-              <w:t>Ì</w:t>
-            </w:r>
-            <w:r>
-              <w:rPr>
-                <w:rFonts w:ascii="BRH Devanagari" w:hAnsi="BRH Devanagari" w:cs="BRH Devanagari"/>
-                <w:color w:val="000000"/>
-                <w:sz w:val="40"/>
-                <w:szCs w:val="36"/>
-                <w:highlight w:val="green"/>
-              </w:rPr>
-              <w:t>wuÉ</w:t>
-            </w:r>
-            <w:r>
-              <w:rPr>
-                <w:rFonts w:ascii="BRH Devanagari Extra" w:hAnsi="BRH Devanagari Extra" w:cs="BRH Devanagari Extra"/>
-                <w:color w:val="000000"/>
-                <w:sz w:val="40"/>
-                <w:szCs w:val="40"/>
-              </w:rPr>
-              <w:t>lSìÿqÉç</w:t>
-            </w:r>
-            <w:proofErr w:type="spellEnd"/>
-            <w:r>
-              <w:rPr>
-                <w:rFonts w:ascii="BRH Devanagari Extra" w:hAnsi="BRH Devanagari Extra" w:cs="BRH Devanagari Extra"/>
-                <w:color w:val="000000"/>
-                <w:sz w:val="40"/>
-                <w:szCs w:val="40"/>
-              </w:rPr>
-              <w:t xml:space="preserve"> | </w:t>
-            </w:r>
-            <w:proofErr w:type="spellStart"/>
-            <w:r>
-              <w:rPr>
-                <w:rFonts w:ascii="BRH Devanagari Extra" w:hAnsi="BRH Devanagari Extra" w:cs="BRH Devanagari Extra"/>
-                <w:color w:val="000000"/>
-                <w:sz w:val="40"/>
-                <w:szCs w:val="40"/>
-              </w:rPr>
-              <w:t>ClSì</w:t>
-            </w:r>
-            <w:r>
-              <w:rPr>
-                <w:rFonts w:ascii="BRH Devanagari Extra" w:hAnsi="BRH Devanagari Extra" w:cs="BRH Devanagari Extra"/>
-                <w:color w:val="000000"/>
-                <w:sz w:val="36"/>
-                <w:szCs w:val="40"/>
-              </w:rPr>
-              <w:t>óè</w:t>
-            </w:r>
-            <w:r>
-              <w:rPr>
-                <w:rFonts w:ascii="BRH Devanagari Extra" w:hAnsi="BRH Devanagari Extra" w:cs="BRH Devanagari Extra"/>
-                <w:color w:val="000000"/>
-                <w:sz w:val="40"/>
-                <w:szCs w:val="40"/>
-              </w:rPr>
-              <w:t>þ</w:t>
-            </w:r>
-            <w:proofErr w:type="spellEnd"/>
-            <w:r>
-              <w:rPr>
-                <w:rFonts w:ascii="BRH Devanagari Extra" w:hAnsi="BRH Devanagari Extra" w:cs="BRH Devanagari Extra"/>
-                <w:color w:val="000000"/>
-                <w:sz w:val="40"/>
-                <w:szCs w:val="40"/>
+                <w:rFonts w:ascii="BRH Tamil Tab Extra" w:hAnsi="BRH Tamil Tab Extra" w:cs="Latha"/>
+                <w:b/>
+                <w:sz w:val="32"/>
+                <w:szCs w:val="28"/>
+                <w:lang w:bidi="ta-IN"/>
+              </w:rPr>
+              <w:t>†</w:t>
+            </w:r>
+            <w:r>
+              <w:rPr>
+                <w:rFonts w:ascii="Latha" w:hAnsi="Latha" w:cs="Latha"/>
+                <w:sz w:val="28"/>
+                <w:szCs w:val="28"/>
+                <w:lang w:bidi="ta-IN"/>
               </w:rPr>
               <w:t xml:space="preserve"> </w:t>
             </w:r>
-            <w:proofErr w:type="spellStart"/>
-            <w:r>
-              <w:rPr>
-                <w:rFonts w:ascii="BRH Devanagari Extra" w:hAnsi="BRH Devanagari Extra" w:cs="BRH Devanagari Extra"/>
-                <w:color w:val="000000"/>
-                <w:sz w:val="40"/>
-                <w:szCs w:val="40"/>
-              </w:rPr>
-              <w:t>xÉÑ</w:t>
-            </w:r>
-            <w:proofErr w:type="spellEnd"/>
-            <w:r>
-              <w:rPr>
-                <w:rFonts w:ascii="BRH Malayalam Extra" w:hAnsi="BRH Malayalam Extra" w:cs="BRH Devanagari Extra"/>
-                <w:b/>
-                <w:color w:val="000000"/>
-                <w:sz w:val="32"/>
-                <w:szCs w:val="40"/>
-              </w:rPr>
-              <w:t>–</w:t>
-            </w:r>
-            <w:proofErr w:type="spellStart"/>
-            <w:r>
-              <w:rPr>
-                <w:rFonts w:ascii="BRH Devanagari Extra" w:hAnsi="BRH Devanagari Extra" w:cs="BRH Devanagari Extra"/>
-                <w:color w:val="000000"/>
-                <w:sz w:val="40"/>
-                <w:szCs w:val="40"/>
-              </w:rPr>
-              <w:t>WûuÉÿqÉç</w:t>
-            </w:r>
-            <w:proofErr w:type="spellEnd"/>
-            <w:r>
-              <w:rPr>
-                <w:rFonts w:ascii="BRH Devanagari Extra" w:hAnsi="BRH Devanagari Extra" w:cs="BRH Devanagari Extra"/>
-                <w:color w:val="000000"/>
-                <w:sz w:val="40"/>
-                <w:szCs w:val="40"/>
-              </w:rPr>
-              <w:t xml:space="preserve"> |</w:t>
+            <w:r>
+              <w:rPr>
+                <w:rFonts w:ascii="Latha" w:hAnsi="Latha" w:cs="Latha"/>
+                <w:sz w:val="28"/>
+                <w:szCs w:val="28"/>
+                <w:cs/>
+                <w:lang w:bidi="ta-IN"/>
+              </w:rPr>
+              <w:t>ஸு</w:t>
+            </w:r>
+            <w:r>
+              <w:rPr>
+                <w:rFonts w:ascii="BRH Tamil Tab Extra" w:hAnsi="BRH Tamil Tab Extra" w:cs="Latha"/>
+                <w:b/>
+                <w:sz w:val="32"/>
+                <w:szCs w:val="28"/>
+                <w:lang w:bidi="ta-IN"/>
+              </w:rPr>
+              <w:t>…</w:t>
+            </w:r>
+            <w:r>
+              <w:rPr>
+                <w:rFonts w:ascii="Latha" w:hAnsi="Latha" w:cs="Latha"/>
+                <w:sz w:val="28"/>
+                <w:szCs w:val="28"/>
+                <w:cs/>
+                <w:lang w:bidi="ta-IN"/>
+              </w:rPr>
+              <w:t>ஹவ</w:t>
+            </w:r>
+            <w:r>
+              <w:rPr>
+                <w:rFonts w:ascii="BRH Tamil Tab Extra" w:hAnsi="BRH Tamil Tab Extra" w:cs="Latha"/>
+                <w:b/>
+                <w:sz w:val="32"/>
+                <w:szCs w:val="28"/>
+                <w:lang w:bidi="ta-IN"/>
+              </w:rPr>
+              <w:t>‡</w:t>
+            </w:r>
+            <w:r>
+              <w:rPr>
+                <w:rFonts w:ascii="Latha" w:hAnsi="Latha" w:cs="Latha"/>
+                <w:sz w:val="28"/>
+                <w:szCs w:val="28"/>
+                <w:cs/>
+                <w:lang w:bidi="ta-IN"/>
+              </w:rPr>
+              <w:t xml:space="preserve">ம் </w:t>
+            </w:r>
+            <w:r>
+              <w:rPr>
+                <w:rFonts w:ascii="Latha" w:hAnsi="Latha" w:cs="Latha"/>
+                <w:sz w:val="28"/>
+                <w:szCs w:val="28"/>
+                <w:lang w:bidi="ta-IN"/>
+              </w:rPr>
+              <w:t>|</w:t>
             </w:r>
           </w:p>
         </w:tc>
@@ -10241,19 +10051,8 @@
                 <w:sz w:val="28"/>
                 <w:szCs w:val="28"/>
               </w:rPr>
-              <w:t xml:space="preserve">- </w:t>
-            </w:r>
-            <w:proofErr w:type="spellStart"/>
-            <w:r>
-              <w:rPr>
-                <w:rFonts w:cs="Arial"/>
-                <w:b/>
-                <w:sz w:val="28"/>
-                <w:szCs w:val="28"/>
-              </w:rPr>
-              <w:t>Kramam</w:t>
-            </w:r>
-            <w:proofErr w:type="spellEnd"/>
+              <w:t>- Kramam</w:t>
+            </w:r>
           </w:p>
           <w:p>
             <w:pPr>
@@ -10269,27 +10068,15 @@
                 <w:szCs w:val="28"/>
               </w:rPr>
             </w:pPr>
-            <w:proofErr w:type="spellStart"/>
-            <w:r>
-              <w:rPr>
-                <w:rFonts w:cs="Arial"/>
-                <w:b/>
-                <w:sz w:val="28"/>
-                <w:szCs w:val="28"/>
-              </w:rPr>
-              <w:t>Krama</w:t>
-            </w:r>
-            <w:proofErr w:type="spellEnd"/>
-            <w:r>
-              <w:rPr>
-                <w:rFonts w:cs="Arial"/>
-                <w:b/>
-                <w:sz w:val="28"/>
-                <w:szCs w:val="28"/>
-              </w:rPr>
-              <w:t xml:space="preserve"> </w:t>
-            </w:r>
-            <w:proofErr w:type="spellStart"/>
+            <w:r>
+              <w:rPr>
+                <w:rFonts w:cs="Arial"/>
+                <w:b/>
+                <w:sz w:val="28"/>
+                <w:szCs w:val="28"/>
+              </w:rPr>
+              <w:t xml:space="preserve">Krama </w:t>
+            </w:r>
             <w:r>
               <w:rPr>
                 <w:rFonts w:cs="Arial"/>
@@ -10299,7 +10086,6 @@
               </w:rPr>
               <w:t>Vaakyam</w:t>
             </w:r>
-            <w:proofErr w:type="spellEnd"/>
             <w:r>
               <w:rPr>
                 <w:rFonts w:cs="Arial"/>
@@ -10892,19 +10678,8 @@
                 <w:sz w:val="28"/>
                 <w:szCs w:val="28"/>
               </w:rPr>
-              <w:t xml:space="preserve">- </w:t>
-            </w:r>
-            <w:proofErr w:type="spellStart"/>
-            <w:r>
-              <w:rPr>
-                <w:rFonts w:cs="Arial"/>
-                <w:b/>
-                <w:sz w:val="28"/>
-                <w:szCs w:val="28"/>
-              </w:rPr>
-              <w:t>Kramam</w:t>
-            </w:r>
-            <w:proofErr w:type="spellEnd"/>
+              <w:t>- Kramam</w:t>
+            </w:r>
           </w:p>
           <w:p>
             <w:pPr>
@@ -10920,27 +10695,15 @@
                 <w:szCs w:val="28"/>
               </w:rPr>
             </w:pPr>
-            <w:proofErr w:type="spellStart"/>
-            <w:r>
-              <w:rPr>
-                <w:rFonts w:cs="Arial"/>
-                <w:b/>
-                <w:sz w:val="28"/>
-                <w:szCs w:val="28"/>
-              </w:rPr>
-              <w:t>Krama</w:t>
-            </w:r>
-            <w:proofErr w:type="spellEnd"/>
-            <w:r>
-              <w:rPr>
-                <w:rFonts w:cs="Arial"/>
-                <w:b/>
-                <w:sz w:val="28"/>
-                <w:szCs w:val="28"/>
-              </w:rPr>
-              <w:t xml:space="preserve"> </w:t>
-            </w:r>
-            <w:proofErr w:type="spellStart"/>
+            <w:r>
+              <w:rPr>
+                <w:rFonts w:cs="Arial"/>
+                <w:b/>
+                <w:sz w:val="28"/>
+                <w:szCs w:val="28"/>
+              </w:rPr>
+              <w:t xml:space="preserve">Krama </w:t>
+            </w:r>
             <w:r>
               <w:rPr>
                 <w:rFonts w:cs="Arial"/>
@@ -10950,7 +10713,6 @@
               </w:rPr>
               <w:t>Vaakyam</w:t>
             </w:r>
-            <w:proofErr w:type="spellEnd"/>
             <w:r>
               <w:rPr>
                 <w:rFonts w:cs="Arial"/>
@@ -11736,8 +11498,6 @@
           <w:u w:val="single"/>
         </w:rPr>
       </w:pPr>
-      <w:bookmarkStart w:id="0" w:name="_GoBack"/>
-      <w:bookmarkEnd w:id="0"/>
     </w:p>
     <w:p>
       <w:pPr>
@@ -13474,20 +13234,6 @@
       <w:pPr>
         <w:jc w:val="center"/>
       </w:pPr>
-      <w:r>
-        <w:rPr>
-          <w:b/>
-          <w:bCs/>
-          <w:sz w:val="32"/>
-          <w:szCs w:val="32"/>
-          <w:u w:val="single"/>
-        </w:rPr>
-        <w:br w:type="page"/>
-      </w:r>
-      <w:r>
-        <w:lastRenderedPageBreak/>
-        <w:t xml:space="preserve"> </w:t>
-      </w:r>
     </w:p>
     <w:sectPr>
       <w:headerReference w:type="even" r:id="rId7"/>
@@ -13504,7 +13250,7 @@
 </file>
 
 <file path=word/endnotes.xml><?xml version="1.0" encoding="utf-8"?>
-<w:endnotes xmlns:wpc="http://schemas.microsoft.com/office/word/2010/wordprocessingCanvas" xmlns:cx="http://schemas.microsoft.com/office/drawing/2014/chartex" xmlns:cx1="http://schemas.microsoft.com/office/drawing/2015/9/8/chartex" xmlns:mc="http://schemas.openxmlformats.org/markup-compatibility/2006" xmlns:o="urn:schemas-microsoft-com:office:office" xmlns:r="http://schemas.openxmlformats.org/officeDocument/2006/relationships" xmlns:m="http://schemas.openxmlformats.org/officeDocument/2006/math" xmlns:v="urn:schemas-microsoft-com:vml" xmlns:wp14="http://schemas.microsoft.com/office/word/2010/wordprocessingDrawing" xmlns:wp="http://schemas.openxmlformats.org/drawingml/2006/wordprocessingDrawing" xmlns:w10="urn:schemas-microsoft-com:office:word" xmlns:w="http://schemas.openxmlformats.org/wordprocessingml/2006/main" xmlns:w14="http://schemas.microsoft.com/office/word/2010/wordml" xmlns:w15="http://schemas.microsoft.com/office/word/2012/wordml" xmlns:w16se="http://schemas.microsoft.com/office/word/2015/wordml/symex" xmlns:wpg="http://schemas.microsoft.com/office/word/2010/wordprocessingGroup" xmlns:wpi="http://schemas.microsoft.com/office/word/2010/wordprocessingInk" xmlns:wne="http://schemas.microsoft.com/office/word/2006/wordml" xmlns:wps="http://schemas.microsoft.com/office/word/2010/wordprocessingShape" mc:Ignorable="w14 w15 w16se wp14">
+<w:endnotes xmlns:wpc="http://schemas.microsoft.com/office/word/2010/wordprocessingCanvas" xmlns:cx="http://schemas.microsoft.com/office/drawing/2014/chartex" xmlns:cx1="http://schemas.microsoft.com/office/drawing/2015/9/8/chartex" xmlns:cx2="http://schemas.microsoft.com/office/drawing/2015/10/21/chartex" xmlns:cx3="http://schemas.microsoft.com/office/drawing/2016/5/9/chartex" xmlns:cx4="http://schemas.microsoft.com/office/drawing/2016/5/10/chartex" xmlns:cx5="http://schemas.microsoft.com/office/drawing/2016/5/11/chartex" xmlns:cx6="http://schemas.microsoft.com/office/drawing/2016/5/12/chartex" xmlns:cx7="http://schemas.microsoft.com/office/drawing/2016/5/13/chartex" xmlns:cx8="http://schemas.microsoft.com/office/drawing/2016/5/14/chartex" xmlns:mc="http://schemas.openxmlformats.org/markup-compatibility/2006" xmlns:aink="http://schemas.microsoft.com/office/drawing/2016/ink" xmlns:am3d="http://schemas.microsoft.com/office/drawing/2017/model3d" xmlns:o="urn:schemas-microsoft-com:office:office" xmlns:r="http://schemas.openxmlformats.org/officeDocument/2006/relationships" xmlns:m="http://schemas.openxmlformats.org/officeDocument/2006/math" xmlns:v="urn:schemas-microsoft-com:vml" xmlns:wp14="http://schemas.microsoft.com/office/word/2010/wordprocessingDrawing" xmlns:wp="http://schemas.openxmlformats.org/drawingml/2006/wordprocessingDrawing" xmlns:w10="urn:schemas-microsoft-com:office:word" xmlns:w="http://schemas.openxmlformats.org/wordprocessingml/2006/main" xmlns:w14="http://schemas.microsoft.com/office/word/2010/wordml" xmlns:w15="http://schemas.microsoft.com/office/word/2012/wordml" xmlns:w16cex="http://schemas.microsoft.com/office/word/2018/wordml/cex" xmlns:w16cid="http://schemas.microsoft.com/office/word/2016/wordml/cid" xmlns:w16="http://schemas.microsoft.com/office/word/2018/wordml" xmlns:w16sdtdh="http://schemas.microsoft.com/office/word/2020/wordml/sdtdatahash" xmlns:w16se="http://schemas.microsoft.com/office/word/2015/wordml/symex" xmlns:wpg="http://schemas.microsoft.com/office/word/2010/wordprocessingGroup" xmlns:wpi="http://schemas.microsoft.com/office/word/2010/wordprocessingInk" xmlns:wne="http://schemas.microsoft.com/office/word/2006/wordml" xmlns:wps="http://schemas.microsoft.com/office/word/2010/wordprocessingShape" mc:Ignorable="w14 w15 w16se w16cid w16 w16cex w16sdtdh wp14">
   <w:endnote w:type="separator" w:id="-1">
     <w:p>
       <w:pPr>
@@ -13529,7 +13275,7 @@
 </file>
 
 <file path=word/footer1.xml><?xml version="1.0" encoding="utf-8"?>
-<w:ftr xmlns:wpc="http://schemas.microsoft.com/office/word/2010/wordprocessingCanvas" xmlns:cx="http://schemas.microsoft.com/office/drawing/2014/chartex" xmlns:cx1="http://schemas.microsoft.com/office/drawing/2015/9/8/chartex" xmlns:mc="http://schemas.openxmlformats.org/markup-compatibility/2006" xmlns:o="urn:schemas-microsoft-com:office:office" xmlns:r="http://schemas.openxmlformats.org/officeDocument/2006/relationships" xmlns:m="http://schemas.openxmlformats.org/officeDocument/2006/math" xmlns:v="urn:schemas-microsoft-com:vml" xmlns:wp14="http://schemas.microsoft.com/office/word/2010/wordprocessingDrawing" xmlns:wp="http://schemas.openxmlformats.org/drawingml/2006/wordprocessingDrawing" xmlns:w10="urn:schemas-microsoft-com:office:word" xmlns:w="http://schemas.openxmlformats.org/wordprocessingml/2006/main" xmlns:w14="http://schemas.microsoft.com/office/word/2010/wordml" xmlns:w15="http://schemas.microsoft.com/office/word/2012/wordml" xmlns:w16se="http://schemas.microsoft.com/office/word/2015/wordml/symex" xmlns:wpg="http://schemas.microsoft.com/office/word/2010/wordprocessingGroup" xmlns:wpi="http://schemas.microsoft.com/office/word/2010/wordprocessingInk" xmlns:wne="http://schemas.microsoft.com/office/word/2006/wordml" xmlns:wps="http://schemas.microsoft.com/office/word/2010/wordprocessingShape" mc:Ignorable="w14 w15 w16se wp14">
+<w:ftr xmlns:wpc="http://schemas.microsoft.com/office/word/2010/wordprocessingCanvas" xmlns:cx="http://schemas.microsoft.com/office/drawing/2014/chartex" xmlns:cx1="http://schemas.microsoft.com/office/drawing/2015/9/8/chartex" xmlns:cx2="http://schemas.microsoft.com/office/drawing/2015/10/21/chartex" xmlns:cx3="http://schemas.microsoft.com/office/drawing/2016/5/9/chartex" xmlns:cx4="http://schemas.microsoft.com/office/drawing/2016/5/10/chartex" xmlns:cx5="http://schemas.microsoft.com/office/drawing/2016/5/11/chartex" xmlns:cx6="http://schemas.microsoft.com/office/drawing/2016/5/12/chartex" xmlns:cx7="http://schemas.microsoft.com/office/drawing/2016/5/13/chartex" xmlns:cx8="http://schemas.microsoft.com/office/drawing/2016/5/14/chartex" xmlns:mc="http://schemas.openxmlformats.org/markup-compatibility/2006" xmlns:aink="http://schemas.microsoft.com/office/drawing/2016/ink" xmlns:am3d="http://schemas.microsoft.com/office/drawing/2017/model3d" xmlns:o="urn:schemas-microsoft-com:office:office" xmlns:r="http://schemas.openxmlformats.org/officeDocument/2006/relationships" xmlns:m="http://schemas.openxmlformats.org/officeDocument/2006/math" xmlns:v="urn:schemas-microsoft-com:vml" xmlns:wp14="http://schemas.microsoft.com/office/word/2010/wordprocessingDrawing" xmlns:wp="http://schemas.openxmlformats.org/drawingml/2006/wordprocessingDrawing" xmlns:w10="urn:schemas-microsoft-com:office:word" xmlns:w="http://schemas.openxmlformats.org/wordprocessingml/2006/main" xmlns:w14="http://schemas.microsoft.com/office/word/2010/wordml" xmlns:w15="http://schemas.microsoft.com/office/word/2012/wordml" xmlns:w16cex="http://schemas.microsoft.com/office/word/2018/wordml/cex" xmlns:w16cid="http://schemas.microsoft.com/office/word/2016/wordml/cid" xmlns:w16="http://schemas.microsoft.com/office/word/2018/wordml" xmlns:w16sdtdh="http://schemas.microsoft.com/office/word/2020/wordml/sdtdatahash" xmlns:w16se="http://schemas.microsoft.com/office/word/2015/wordml/symex" xmlns:wpg="http://schemas.microsoft.com/office/word/2010/wordprocessingGroup" xmlns:wpi="http://schemas.microsoft.com/office/word/2010/wordprocessingInk" xmlns:wne="http://schemas.microsoft.com/office/word/2006/wordml" xmlns:wps="http://schemas.microsoft.com/office/word/2010/wordprocessingShape" mc:Ignorable="w14 w15 w16se w16cid w16 w16cex w16sdtdh wp14">
   <w:p>
     <w:pPr>
       <w:pStyle w:val="Footer"/>
@@ -13675,7 +13421,7 @@
 </file>
 
 <file path=word/footer2.xml><?xml version="1.0" encoding="utf-8"?>
-<w:ftr xmlns:wpc="http://schemas.microsoft.com/office/word/2010/wordprocessingCanvas" xmlns:cx="http://schemas.microsoft.com/office/drawing/2014/chartex" xmlns:cx1="http://schemas.microsoft.com/office/drawing/2015/9/8/chartex" xmlns:mc="http://schemas.openxmlformats.org/markup-compatibility/2006" xmlns:o="urn:schemas-microsoft-com:office:office" xmlns:r="http://schemas.openxmlformats.org/officeDocument/2006/relationships" xmlns:m="http://schemas.openxmlformats.org/officeDocument/2006/math" xmlns:v="urn:schemas-microsoft-com:vml" xmlns:wp14="http://schemas.microsoft.com/office/word/2010/wordprocessingDrawing" xmlns:wp="http://schemas.openxmlformats.org/drawingml/2006/wordprocessingDrawing" xmlns:w10="urn:schemas-microsoft-com:office:word" xmlns:w="http://schemas.openxmlformats.org/wordprocessingml/2006/main" xmlns:w14="http://schemas.microsoft.com/office/word/2010/wordml" xmlns:w15="http://schemas.microsoft.com/office/word/2012/wordml" xmlns:w16se="http://schemas.microsoft.com/office/word/2015/wordml/symex" xmlns:wpg="http://schemas.microsoft.com/office/word/2010/wordprocessingGroup" xmlns:wpi="http://schemas.microsoft.com/office/word/2010/wordprocessingInk" xmlns:wne="http://schemas.microsoft.com/office/word/2006/wordml" xmlns:wps="http://schemas.microsoft.com/office/word/2010/wordprocessingShape" mc:Ignorable="w14 w15 w16se wp14">
+<w:ftr xmlns:wpc="http://schemas.microsoft.com/office/word/2010/wordprocessingCanvas" xmlns:cx="http://schemas.microsoft.com/office/drawing/2014/chartex" xmlns:cx1="http://schemas.microsoft.com/office/drawing/2015/9/8/chartex" xmlns:cx2="http://schemas.microsoft.com/office/drawing/2015/10/21/chartex" xmlns:cx3="http://schemas.microsoft.com/office/drawing/2016/5/9/chartex" xmlns:cx4="http://schemas.microsoft.com/office/drawing/2016/5/10/chartex" xmlns:cx5="http://schemas.microsoft.com/office/drawing/2016/5/11/chartex" xmlns:cx6="http://schemas.microsoft.com/office/drawing/2016/5/12/chartex" xmlns:cx7="http://schemas.microsoft.com/office/drawing/2016/5/13/chartex" xmlns:cx8="http://schemas.microsoft.com/office/drawing/2016/5/14/chartex" xmlns:mc="http://schemas.openxmlformats.org/markup-compatibility/2006" xmlns:aink="http://schemas.microsoft.com/office/drawing/2016/ink" xmlns:am3d="http://schemas.microsoft.com/office/drawing/2017/model3d" xmlns:o="urn:schemas-microsoft-com:office:office" xmlns:r="http://schemas.openxmlformats.org/officeDocument/2006/relationships" xmlns:m="http://schemas.openxmlformats.org/officeDocument/2006/math" xmlns:v="urn:schemas-microsoft-com:vml" xmlns:wp14="http://schemas.microsoft.com/office/word/2010/wordprocessingDrawing" xmlns:wp="http://schemas.openxmlformats.org/drawingml/2006/wordprocessingDrawing" xmlns:w10="urn:schemas-microsoft-com:office:word" xmlns:w="http://schemas.openxmlformats.org/wordprocessingml/2006/main" xmlns:w14="http://schemas.microsoft.com/office/word/2010/wordml" xmlns:w15="http://schemas.microsoft.com/office/word/2012/wordml" xmlns:w16cex="http://schemas.microsoft.com/office/word/2018/wordml/cex" xmlns:w16cid="http://schemas.microsoft.com/office/word/2016/wordml/cid" xmlns:w16="http://schemas.microsoft.com/office/word/2018/wordml" xmlns:w16sdtdh="http://schemas.microsoft.com/office/word/2020/wordml/sdtdatahash" xmlns:w16se="http://schemas.microsoft.com/office/word/2015/wordml/symex" xmlns:wpg="http://schemas.microsoft.com/office/word/2010/wordprocessingGroup" xmlns:wpi="http://schemas.microsoft.com/office/word/2010/wordprocessingInk" xmlns:wne="http://schemas.microsoft.com/office/word/2006/wordml" xmlns:wps="http://schemas.microsoft.com/office/word/2010/wordprocessingShape" mc:Ignorable="w14 w15 w16se w16cid w16 w16cex w16sdtdh wp14">
   <w:p>
     <w:pPr>
       <w:pBdr>
@@ -13877,7 +13623,7 @@
 </file>
 
 <file path=word/footnotes.xml><?xml version="1.0" encoding="utf-8"?>
-<w:footnotes xmlns:wpc="http://schemas.microsoft.com/office/word/2010/wordprocessingCanvas" xmlns:cx="http://schemas.microsoft.com/office/drawing/2014/chartex" xmlns:cx1="http://schemas.microsoft.com/office/drawing/2015/9/8/chartex" xmlns:mc="http://schemas.openxmlformats.org/markup-compatibility/2006" xmlns:o="urn:schemas-microsoft-com:office:office" xmlns:r="http://schemas.openxmlformats.org/officeDocument/2006/relationships" xmlns:m="http://schemas.openxmlformats.org/officeDocument/2006/math" xmlns:v="urn:schemas-microsoft-com:vml" xmlns:wp14="http://schemas.microsoft.com/office/word/2010/wordprocessingDrawing" xmlns:wp="http://schemas.openxmlformats.org/drawingml/2006/wordprocessingDrawing" xmlns:w10="urn:schemas-microsoft-com:office:word" xmlns:w="http://schemas.openxmlformats.org/wordprocessingml/2006/main" xmlns:w14="http://schemas.microsoft.com/office/word/2010/wordml" xmlns:w15="http://schemas.microsoft.com/office/word/2012/wordml" xmlns:w16se="http://schemas.microsoft.com/office/word/2015/wordml/symex" xmlns:wpg="http://schemas.microsoft.com/office/word/2010/wordprocessingGroup" xmlns:wpi="http://schemas.microsoft.com/office/word/2010/wordprocessingInk" xmlns:wne="http://schemas.microsoft.com/office/word/2006/wordml" xmlns:wps="http://schemas.microsoft.com/office/word/2010/wordprocessingShape" mc:Ignorable="w14 w15 w16se wp14">
+<w:footnotes xmlns:wpc="http://schemas.microsoft.com/office/word/2010/wordprocessingCanvas" xmlns:cx="http://schemas.microsoft.com/office/drawing/2014/chartex" xmlns:cx1="http://schemas.microsoft.com/office/drawing/2015/9/8/chartex" xmlns:cx2="http://schemas.microsoft.com/office/drawing/2015/10/21/chartex" xmlns:cx3="http://schemas.microsoft.com/office/drawing/2016/5/9/chartex" xmlns:cx4="http://schemas.microsoft.com/office/drawing/2016/5/10/chartex" xmlns:cx5="http://schemas.microsoft.com/office/drawing/2016/5/11/chartex" xmlns:cx6="http://schemas.microsoft.com/office/drawing/2016/5/12/chartex" xmlns:cx7="http://schemas.microsoft.com/office/drawing/2016/5/13/chartex" xmlns:cx8="http://schemas.microsoft.com/office/drawing/2016/5/14/chartex" xmlns:mc="http://schemas.openxmlformats.org/markup-compatibility/2006" xmlns:aink="http://schemas.microsoft.com/office/drawing/2016/ink" xmlns:am3d="http://schemas.microsoft.com/office/drawing/2017/model3d" xmlns:o="urn:schemas-microsoft-com:office:office" xmlns:r="http://schemas.openxmlformats.org/officeDocument/2006/relationships" xmlns:m="http://schemas.openxmlformats.org/officeDocument/2006/math" xmlns:v="urn:schemas-microsoft-com:vml" xmlns:wp14="http://schemas.microsoft.com/office/word/2010/wordprocessingDrawing" xmlns:wp="http://schemas.openxmlformats.org/drawingml/2006/wordprocessingDrawing" xmlns:w10="urn:schemas-microsoft-com:office:word" xmlns:w="http://schemas.openxmlformats.org/wordprocessingml/2006/main" xmlns:w14="http://schemas.microsoft.com/office/word/2010/wordml" xmlns:w15="http://schemas.microsoft.com/office/word/2012/wordml" xmlns:w16cex="http://schemas.microsoft.com/office/word/2018/wordml/cex" xmlns:w16cid="http://schemas.microsoft.com/office/word/2016/wordml/cid" xmlns:w16="http://schemas.microsoft.com/office/word/2018/wordml" xmlns:w16sdtdh="http://schemas.microsoft.com/office/word/2020/wordml/sdtdatahash" xmlns:w16se="http://schemas.microsoft.com/office/word/2015/wordml/symex" xmlns:wpg="http://schemas.microsoft.com/office/word/2010/wordprocessingGroup" xmlns:wpi="http://schemas.microsoft.com/office/word/2010/wordprocessingInk" xmlns:wne="http://schemas.microsoft.com/office/word/2006/wordml" xmlns:wps="http://schemas.microsoft.com/office/word/2010/wordprocessingShape" mc:Ignorable="w14 w15 w16se w16cid w16 w16cex w16sdtdh wp14">
   <w:footnote w:type="separator" w:id="-1">
     <w:p>
       <w:pPr>
@@ -13902,7 +13648,7 @@
 </file>
 
 <file path=word/header1.xml><?xml version="1.0" encoding="utf-8"?>
-<w:hdr xmlns:wpc="http://schemas.microsoft.com/office/word/2010/wordprocessingCanvas" xmlns:cx="http://schemas.microsoft.com/office/drawing/2014/chartex" xmlns:cx1="http://schemas.microsoft.com/office/drawing/2015/9/8/chartex" xmlns:mc="http://schemas.openxmlformats.org/markup-compatibility/2006" xmlns:o="urn:schemas-microsoft-com:office:office" xmlns:r="http://schemas.openxmlformats.org/officeDocument/2006/relationships" xmlns:m="http://schemas.openxmlformats.org/officeDocument/2006/math" xmlns:v="urn:schemas-microsoft-com:vml" xmlns:wp14="http://schemas.microsoft.com/office/word/2010/wordprocessingDrawing" xmlns:wp="http://schemas.openxmlformats.org/drawingml/2006/wordprocessingDrawing" xmlns:w10="urn:schemas-microsoft-com:office:word" xmlns:w="http://schemas.openxmlformats.org/wordprocessingml/2006/main" xmlns:w14="http://schemas.microsoft.com/office/word/2010/wordml" xmlns:w15="http://schemas.microsoft.com/office/word/2012/wordml" xmlns:w16se="http://schemas.microsoft.com/office/word/2015/wordml/symex" xmlns:wpg="http://schemas.microsoft.com/office/word/2010/wordprocessingGroup" xmlns:wpi="http://schemas.microsoft.com/office/word/2010/wordprocessingInk" xmlns:wne="http://schemas.microsoft.com/office/word/2006/wordml" xmlns:wps="http://schemas.microsoft.com/office/word/2010/wordprocessingShape" mc:Ignorable="w14 w15 w16se wp14">
+<w:hdr xmlns:wpc="http://schemas.microsoft.com/office/word/2010/wordprocessingCanvas" xmlns:cx="http://schemas.microsoft.com/office/drawing/2014/chartex" xmlns:cx1="http://schemas.microsoft.com/office/drawing/2015/9/8/chartex" xmlns:cx2="http://schemas.microsoft.com/office/drawing/2015/10/21/chartex" xmlns:cx3="http://schemas.microsoft.com/office/drawing/2016/5/9/chartex" xmlns:cx4="http://schemas.microsoft.com/office/drawing/2016/5/10/chartex" xmlns:cx5="http://schemas.microsoft.com/office/drawing/2016/5/11/chartex" xmlns:cx6="http://schemas.microsoft.com/office/drawing/2016/5/12/chartex" xmlns:cx7="http://schemas.microsoft.com/office/drawing/2016/5/13/chartex" xmlns:cx8="http://schemas.microsoft.com/office/drawing/2016/5/14/chartex" xmlns:mc="http://schemas.openxmlformats.org/markup-compatibility/2006" xmlns:aink="http://schemas.microsoft.com/office/drawing/2016/ink" xmlns:am3d="http://schemas.microsoft.com/office/drawing/2017/model3d" xmlns:o="urn:schemas-microsoft-com:office:office" xmlns:r="http://schemas.openxmlformats.org/officeDocument/2006/relationships" xmlns:m="http://schemas.openxmlformats.org/officeDocument/2006/math" xmlns:v="urn:schemas-microsoft-com:vml" xmlns:wp14="http://schemas.microsoft.com/office/word/2010/wordprocessingDrawing" xmlns:wp="http://schemas.openxmlformats.org/drawingml/2006/wordprocessingDrawing" xmlns:w10="urn:schemas-microsoft-com:office:word" xmlns:w="http://schemas.openxmlformats.org/wordprocessingml/2006/main" xmlns:w14="http://schemas.microsoft.com/office/word/2010/wordml" xmlns:w15="http://schemas.microsoft.com/office/word/2012/wordml" xmlns:w16cex="http://schemas.microsoft.com/office/word/2018/wordml/cex" xmlns:w16cid="http://schemas.microsoft.com/office/word/2016/wordml/cid" xmlns:w16="http://schemas.microsoft.com/office/word/2018/wordml" xmlns:w16sdtdh="http://schemas.microsoft.com/office/word/2020/wordml/sdtdatahash" xmlns:w16se="http://schemas.microsoft.com/office/word/2015/wordml/symex" xmlns:wpg="http://schemas.microsoft.com/office/word/2010/wordprocessingGroup" xmlns:wpi="http://schemas.microsoft.com/office/word/2010/wordprocessingInk" xmlns:wne="http://schemas.microsoft.com/office/word/2006/wordml" xmlns:wps="http://schemas.microsoft.com/office/word/2010/wordprocessingShape" mc:Ignorable="w14 w15 w16se w16cid w16 w16cex w16sdtdh wp14">
   <w:p>
     <w:pPr>
       <w:pStyle w:val="Header"/>
@@ -13915,7 +13661,7 @@
 </file>
 
 <file path=word/header2.xml><?xml version="1.0" encoding="utf-8"?>
-<w:hdr xmlns:wpc="http://schemas.microsoft.com/office/word/2010/wordprocessingCanvas" xmlns:cx="http://schemas.microsoft.com/office/drawing/2014/chartex" xmlns:cx1="http://schemas.microsoft.com/office/drawing/2015/9/8/chartex" xmlns:mc="http://schemas.openxmlformats.org/markup-compatibility/2006" xmlns:o="urn:schemas-microsoft-com:office:office" xmlns:r="http://schemas.openxmlformats.org/officeDocument/2006/relationships" xmlns:m="http://schemas.openxmlformats.org/officeDocument/2006/math" xmlns:v="urn:schemas-microsoft-com:vml" xmlns:wp14="http://schemas.microsoft.com/office/word/2010/wordprocessingDrawing" xmlns:wp="http://schemas.openxmlformats.org/drawingml/2006/wordprocessingDrawing" xmlns:w10="urn:schemas-microsoft-com:office:word" xmlns:w="http://schemas.openxmlformats.org/wordprocessingml/2006/main" xmlns:w14="http://schemas.microsoft.com/office/word/2010/wordml" xmlns:w15="http://schemas.microsoft.com/office/word/2012/wordml" xmlns:w16se="http://schemas.microsoft.com/office/word/2015/wordml/symex" xmlns:wpg="http://schemas.microsoft.com/office/word/2010/wordprocessingGroup" xmlns:wpi="http://schemas.microsoft.com/office/word/2010/wordprocessingInk" xmlns:wne="http://schemas.microsoft.com/office/word/2006/wordml" xmlns:wps="http://schemas.microsoft.com/office/word/2010/wordprocessingShape" mc:Ignorable="w14 w15 w16se wp14">
+<w:hdr xmlns:wpc="http://schemas.microsoft.com/office/word/2010/wordprocessingCanvas" xmlns:cx="http://schemas.microsoft.com/office/drawing/2014/chartex" xmlns:cx1="http://schemas.microsoft.com/office/drawing/2015/9/8/chartex" xmlns:cx2="http://schemas.microsoft.com/office/drawing/2015/10/21/chartex" xmlns:cx3="http://schemas.microsoft.com/office/drawing/2016/5/9/chartex" xmlns:cx4="http://schemas.microsoft.com/office/drawing/2016/5/10/chartex" xmlns:cx5="http://schemas.microsoft.com/office/drawing/2016/5/11/chartex" xmlns:cx6="http://schemas.microsoft.com/office/drawing/2016/5/12/chartex" xmlns:cx7="http://schemas.microsoft.com/office/drawing/2016/5/13/chartex" xmlns:cx8="http://schemas.microsoft.com/office/drawing/2016/5/14/chartex" xmlns:mc="http://schemas.openxmlformats.org/markup-compatibility/2006" xmlns:aink="http://schemas.microsoft.com/office/drawing/2016/ink" xmlns:am3d="http://schemas.microsoft.com/office/drawing/2017/model3d" xmlns:o="urn:schemas-microsoft-com:office:office" xmlns:r="http://schemas.openxmlformats.org/officeDocument/2006/relationships" xmlns:m="http://schemas.openxmlformats.org/officeDocument/2006/math" xmlns:v="urn:schemas-microsoft-com:vml" xmlns:wp14="http://schemas.microsoft.com/office/word/2010/wordprocessingDrawing" xmlns:wp="http://schemas.openxmlformats.org/drawingml/2006/wordprocessingDrawing" xmlns:w10="urn:schemas-microsoft-com:office:word" xmlns:w="http://schemas.openxmlformats.org/wordprocessingml/2006/main" xmlns:w14="http://schemas.microsoft.com/office/word/2010/wordml" xmlns:w15="http://schemas.microsoft.com/office/word/2012/wordml" xmlns:w16cex="http://schemas.microsoft.com/office/word/2018/wordml/cex" xmlns:w16cid="http://schemas.microsoft.com/office/word/2016/wordml/cid" xmlns:w16="http://schemas.microsoft.com/office/word/2018/wordml" xmlns:w16sdtdh="http://schemas.microsoft.com/office/word/2020/wordml/sdtdatahash" xmlns:w16se="http://schemas.microsoft.com/office/word/2015/wordml/symex" xmlns:wpg="http://schemas.microsoft.com/office/word/2010/wordprocessingGroup" xmlns:wpi="http://schemas.microsoft.com/office/word/2010/wordprocessingInk" xmlns:wne="http://schemas.microsoft.com/office/word/2006/wordml" xmlns:wps="http://schemas.microsoft.com/office/word/2010/wordprocessingShape" mc:Ignorable="w14 w15 w16se w16cid w16 w16cex w16sdtdh wp14">
   <w:p>
     <w:pPr>
       <w:pStyle w:val="Header"/>
@@ -13928,7 +13674,7 @@
 </file>
 
 <file path=word/styles.xml><?xml version="1.0" encoding="utf-8"?>
-<w:styles xmlns:mc="http://schemas.openxmlformats.org/markup-compatibility/2006" xmlns:r="http://schemas.openxmlformats.org/officeDocument/2006/relationships" xmlns:w="http://schemas.openxmlformats.org/wordprocessingml/2006/main" xmlns:w14="http://schemas.microsoft.com/office/word/2010/wordml" xmlns:w15="http://schemas.microsoft.com/office/word/2012/wordml" xmlns:w16se="http://schemas.microsoft.com/office/word/2015/wordml/symex" mc:Ignorable="w14 w15 w16se">
+<w:styles xmlns:mc="http://schemas.openxmlformats.org/markup-compatibility/2006" xmlns:r="http://schemas.openxmlformats.org/officeDocument/2006/relationships" xmlns:w="http://schemas.openxmlformats.org/wordprocessingml/2006/main" xmlns:w14="http://schemas.microsoft.com/office/word/2010/wordml" xmlns:w15="http://schemas.microsoft.com/office/word/2012/wordml" xmlns:w16cex="http://schemas.microsoft.com/office/word/2018/wordml/cex" xmlns:w16cid="http://schemas.microsoft.com/office/word/2016/wordml/cid" xmlns:w16="http://schemas.microsoft.com/office/word/2018/wordml" xmlns:w16sdtdh="http://schemas.microsoft.com/office/word/2020/wordml/sdtdatahash" xmlns:w16se="http://schemas.microsoft.com/office/word/2015/wordml/symex" mc:Ignorable="w14 w15 w16se w16cid w16 w16cex w16sdtdh">
   <w:docDefaults>
     <w:rPrDefault>
       <w:rPr>
@@ -13938,7 +13684,7 @@
     </w:rPrDefault>
     <w:pPrDefault/>
   </w:docDefaults>
-  <w:latentStyles w:defLockedState="0" w:defUIPriority="99" w:defSemiHidden="0" w:defUnhideWhenUsed="0" w:defQFormat="0" w:count="371">
+  <w:latentStyles w:defLockedState="0" w:defUIPriority="99" w:defSemiHidden="0" w:defUnhideWhenUsed="0" w:defQFormat="0" w:count="376">
     <w:lsdException w:name="Normal" w:uiPriority="0" w:qFormat="1"/>
     <w:lsdException w:name="heading 1" w:uiPriority="9" w:qFormat="1"/>
     <w:lsdException w:name="heading 2" w:semiHidden="1" w:uiPriority="9" w:unhideWhenUsed="1" w:qFormat="1"/>
@@ -14310,6 +14056,11 @@
     <w:lsdException w:name="List Table 5 Dark Accent 6" w:uiPriority="50"/>
     <w:lsdException w:name="List Table 6 Colorful Accent 6" w:uiPriority="51"/>
     <w:lsdException w:name="List Table 7 Colorful Accent 6" w:uiPriority="52"/>
+    <w:lsdException w:name="Mention" w:semiHidden="1" w:unhideWhenUsed="1"/>
+    <w:lsdException w:name="Smart Hyperlink" w:semiHidden="1" w:unhideWhenUsed="1"/>
+    <w:lsdException w:name="Hashtag" w:semiHidden="1" w:unhideWhenUsed="1"/>
+    <w:lsdException w:name="Unresolved Mention" w:semiHidden="1" w:unhideWhenUsed="1"/>
+    <w:lsdException w:name="Smart Link" w:semiHidden="1" w:unhideWhenUsed="1"/>
   </w:latentStyles>
   <w:style w:type="paragraph" w:default="1" w:styleId="Normal">
     <w:name w:val="Normal"/>

</xml_diff>

<commit_message>
TS 2.1 to 2.6 Kramam final - 03/08/2022
</commit_message>
<xml_diff>
--- a/TS-Kramam/TS-2.1/TS 2.1 Tamil Krama Paatam Corrections.docx
+++ b/TS-Kramam/TS-2.1/TS 2.1 Tamil Krama Paatam Corrections.docx
@@ -1,6 +1,6 @@
 
 <file path=word/document.xml><?xml version="1.0" encoding="utf-8"?>
-<w:document xmlns:wpc="http://schemas.microsoft.com/office/word/2010/wordprocessingCanvas" xmlns:cx="http://schemas.microsoft.com/office/drawing/2014/chartex" xmlns:cx1="http://schemas.microsoft.com/office/drawing/2015/9/8/chartex" xmlns:mc="http://schemas.openxmlformats.org/markup-compatibility/2006" xmlns:o="urn:schemas-microsoft-com:office:office" xmlns:r="http://schemas.openxmlformats.org/officeDocument/2006/relationships" xmlns:m="http://schemas.openxmlformats.org/officeDocument/2006/math" xmlns:v="urn:schemas-microsoft-com:vml" xmlns:wp14="http://schemas.microsoft.com/office/word/2010/wordprocessingDrawing" xmlns:wp="http://schemas.openxmlformats.org/drawingml/2006/wordprocessingDrawing" xmlns:w10="urn:schemas-microsoft-com:office:word" xmlns:w="http://schemas.openxmlformats.org/wordprocessingml/2006/main" xmlns:w14="http://schemas.microsoft.com/office/word/2010/wordml" xmlns:w15="http://schemas.microsoft.com/office/word/2012/wordml" xmlns:w16se="http://schemas.microsoft.com/office/word/2015/wordml/symex" xmlns:wpg="http://schemas.microsoft.com/office/word/2010/wordprocessingGroup" xmlns:wpi="http://schemas.microsoft.com/office/word/2010/wordprocessingInk" xmlns:wne="http://schemas.microsoft.com/office/word/2006/wordml" xmlns:wps="http://schemas.microsoft.com/office/word/2010/wordprocessingShape" mc:Ignorable="w14 w15 w16se wp14">
+<w:document xmlns:wpc="http://schemas.microsoft.com/office/word/2010/wordprocessingCanvas" xmlns:cx="http://schemas.microsoft.com/office/drawing/2014/chartex" xmlns:cx1="http://schemas.microsoft.com/office/drawing/2015/9/8/chartex" xmlns:cx2="http://schemas.microsoft.com/office/drawing/2015/10/21/chartex" xmlns:cx3="http://schemas.microsoft.com/office/drawing/2016/5/9/chartex" xmlns:cx4="http://schemas.microsoft.com/office/drawing/2016/5/10/chartex" xmlns:cx5="http://schemas.microsoft.com/office/drawing/2016/5/11/chartex" xmlns:cx6="http://schemas.microsoft.com/office/drawing/2016/5/12/chartex" xmlns:cx7="http://schemas.microsoft.com/office/drawing/2016/5/13/chartex" xmlns:cx8="http://schemas.microsoft.com/office/drawing/2016/5/14/chartex" xmlns:mc="http://schemas.openxmlformats.org/markup-compatibility/2006" xmlns:aink="http://schemas.microsoft.com/office/drawing/2016/ink" xmlns:am3d="http://schemas.microsoft.com/office/drawing/2017/model3d" xmlns:o="urn:schemas-microsoft-com:office:office" xmlns:oel="http://schemas.microsoft.com/office/2019/extlst" xmlns:r="http://schemas.openxmlformats.org/officeDocument/2006/relationships" xmlns:m="http://schemas.openxmlformats.org/officeDocument/2006/math" xmlns:v="urn:schemas-microsoft-com:vml" xmlns:wp14="http://schemas.microsoft.com/office/word/2010/wordprocessingDrawing" xmlns:wp="http://schemas.openxmlformats.org/drawingml/2006/wordprocessingDrawing" xmlns:w10="urn:schemas-microsoft-com:office:word" xmlns:w="http://schemas.openxmlformats.org/wordprocessingml/2006/main" xmlns:w14="http://schemas.microsoft.com/office/word/2010/wordml" xmlns:w15="http://schemas.microsoft.com/office/word/2012/wordml" xmlns:w16cex="http://schemas.microsoft.com/office/word/2018/wordml/cex" xmlns:w16cid="http://schemas.microsoft.com/office/word/2016/wordml/cid" xmlns:w16="http://schemas.microsoft.com/office/word/2018/wordml" xmlns:w16sdtdh="http://schemas.microsoft.com/office/word/2020/wordml/sdtdatahash" xmlns:w16se="http://schemas.microsoft.com/office/word/2015/wordml/symex" xmlns:wpg="http://schemas.microsoft.com/office/word/2010/wordprocessingGroup" xmlns:wpi="http://schemas.microsoft.com/office/word/2010/wordprocessingInk" xmlns:wne="http://schemas.microsoft.com/office/word/2006/wordml" xmlns:wps="http://schemas.microsoft.com/office/word/2010/wordprocessingShape" mc:Ignorable="w14 w15 w16se w16cid w16 w16cex w16sdtdh wp14">
   <w:body>
     <w:p>
       <w:pPr>
@@ -23,7 +23,6 @@
         </w:rPr>
         <w:t xml:space="preserve">TS </w:t>
       </w:r>
-      <w:proofErr w:type="spellStart"/>
       <w:r>
         <w:rPr>
           <w:b/>
@@ -34,7 +33,6 @@
         </w:rPr>
         <w:t>Krama</w:t>
       </w:r>
-      <w:proofErr w:type="spellEnd"/>
       <w:r>
         <w:rPr>
           <w:b/>
@@ -43,29 +41,7 @@
           <w:szCs w:val="32"/>
           <w:u w:val="single"/>
         </w:rPr>
-        <w:t xml:space="preserve"> </w:t>
-      </w:r>
-      <w:proofErr w:type="spellStart"/>
-      <w:r>
-        <w:rPr>
-          <w:b/>
-          <w:bCs/>
-          <w:sz w:val="32"/>
-          <w:szCs w:val="32"/>
-          <w:u w:val="single"/>
-        </w:rPr>
-        <w:t>Paatam</w:t>
-      </w:r>
-      <w:proofErr w:type="spellEnd"/>
-      <w:r>
-        <w:rPr>
-          <w:b/>
-          <w:bCs/>
-          <w:sz w:val="32"/>
-          <w:szCs w:val="32"/>
-          <w:u w:val="single"/>
-        </w:rPr>
-        <w:t xml:space="preserve"> – TS </w:t>
+        <w:t xml:space="preserve"> Paatam – TS </w:t>
       </w:r>
       <w:r>
         <w:rPr>
@@ -95,7 +71,7 @@
           <w:szCs w:val="32"/>
           <w:u w:val="single"/>
         </w:rPr>
-        <w:t xml:space="preserve">Sanskrit </w:t>
+        <w:t xml:space="preserve">Tamil </w:t>
       </w:r>
       <w:r>
         <w:rPr>
@@ -125,9 +101,8 @@
           <w:szCs w:val="32"/>
           <w:u w:val="single"/>
         </w:rPr>
-        <w:t xml:space="preserve">Observed </w:t>
+        <w:t>Observed till</w:t>
       </w:r>
-      <w:proofErr w:type="gramStart"/>
       <w:r>
         <w:rPr>
           <w:b/>
@@ -136,20 +111,8 @@
           <w:szCs w:val="32"/>
           <w:u w:val="single"/>
         </w:rPr>
-        <w:t xml:space="preserve">till </w:t>
+        <w:t xml:space="preserve"> 31st July 2022</w:t>
       </w:r>
-      <w:r>
-        <w:rPr>
-          <w:b/>
-          <w:bCs/>
-          <w:sz w:val="32"/>
-          <w:szCs w:val="32"/>
-          <w:highlight w:val="red"/>
-          <w:u w:val="single"/>
-        </w:rPr>
-        <w:t>???</w:t>
-      </w:r>
-      <w:proofErr w:type="gramEnd"/>
     </w:p>
     <w:p>
       <w:pPr>
@@ -335,19 +298,8 @@
                 <w:sz w:val="28"/>
                 <w:szCs w:val="28"/>
               </w:rPr>
-              <w:t xml:space="preserve"> - </w:t>
-            </w:r>
-            <w:proofErr w:type="spellStart"/>
-            <w:r>
-              <w:rPr>
-                <w:rFonts w:cs="Arial"/>
-                <w:b/>
-                <w:sz w:val="28"/>
-                <w:szCs w:val="28"/>
-              </w:rPr>
-              <w:t>Kramam</w:t>
-            </w:r>
-            <w:proofErr w:type="spellEnd"/>
+              <w:t xml:space="preserve"> - Kramam</w:t>
+            </w:r>
           </w:p>
           <w:p>
             <w:pPr>
@@ -363,45 +315,14 @@
                 <w:szCs w:val="28"/>
               </w:rPr>
             </w:pPr>
-            <w:proofErr w:type="spellStart"/>
-            <w:r>
-              <w:rPr>
-                <w:rFonts w:cs="Arial"/>
-                <w:b/>
-                <w:sz w:val="28"/>
-                <w:szCs w:val="28"/>
-              </w:rPr>
-              <w:t>Krama</w:t>
-            </w:r>
-            <w:proofErr w:type="spellEnd"/>
-            <w:r>
-              <w:rPr>
-                <w:rFonts w:cs="Arial"/>
-                <w:b/>
-                <w:sz w:val="28"/>
-                <w:szCs w:val="28"/>
-              </w:rPr>
-              <w:t xml:space="preserve"> </w:t>
-            </w:r>
-            <w:proofErr w:type="spellStart"/>
-            <w:r>
-              <w:rPr>
-                <w:rFonts w:cs="Arial"/>
-                <w:b/>
-                <w:sz w:val="28"/>
-                <w:szCs w:val="28"/>
-              </w:rPr>
-              <w:t>Vaakyam</w:t>
-            </w:r>
-            <w:proofErr w:type="spellEnd"/>
-            <w:r>
-              <w:rPr>
-                <w:rFonts w:cs="Arial"/>
-                <w:b/>
-                <w:sz w:val="28"/>
-                <w:szCs w:val="28"/>
-              </w:rPr>
-              <w:t xml:space="preserve"> No. </w:t>
+            <w:r>
+              <w:rPr>
+                <w:rFonts w:cs="Arial"/>
+                <w:b/>
+                <w:sz w:val="28"/>
+                <w:szCs w:val="28"/>
+              </w:rPr>
+              <w:t xml:space="preserve">Krama Vaakyam No. </w:t>
             </w:r>
             <w:r>
               <w:rPr>
@@ -420,26 +341,7 @@
                 <w:szCs w:val="28"/>
               </w:rPr>
               <w:br/>
-            </w:r>
-            <w:proofErr w:type="spellStart"/>
-            <w:r>
-              <w:rPr>
-                <w:rFonts w:cs="Arial"/>
-                <w:b/>
-                <w:sz w:val="28"/>
-                <w:szCs w:val="28"/>
-              </w:rPr>
-              <w:t>Panchaati</w:t>
-            </w:r>
-            <w:proofErr w:type="spellEnd"/>
-            <w:r>
-              <w:rPr>
-                <w:rFonts w:cs="Arial"/>
-                <w:b/>
-                <w:sz w:val="28"/>
-                <w:szCs w:val="28"/>
-              </w:rPr>
-              <w:t xml:space="preserve"> </w:t>
+              <w:t xml:space="preserve">Panchaati </w:t>
             </w:r>
             <w:r>
               <w:rPr>
@@ -778,6 +680,16 @@
             </w:r>
             <w:r>
               <w:rPr>
+                <w:rFonts w:ascii="Latha" w:hAnsi="Latha" w:cs="Latha"/>
+                <w:sz w:val="28"/>
+                <w:szCs w:val="28"/>
+                <w:cs/>
+                <w:lang w:bidi="ta-IN"/>
+              </w:rPr>
+              <w:t>தி</w:t>
+            </w:r>
+            <w:r>
+              <w:rPr>
                 <w:rFonts w:ascii="BRH Tamil Tab Extra" w:hAnsi="BRH Tamil Tab Extra" w:cs="Latha"/>
                 <w:b/>
                 <w:sz w:val="32"/>
@@ -794,7 +706,7 @@
                 <w:cs/>
                 <w:lang w:bidi="ta-IN"/>
               </w:rPr>
-              <w:t xml:space="preserve">தி </w:t>
+              <w:t xml:space="preserve"> </w:t>
             </w:r>
           </w:p>
           <w:p>
@@ -948,19 +860,8 @@
                 <w:sz w:val="28"/>
                 <w:szCs w:val="28"/>
               </w:rPr>
-              <w:t xml:space="preserve"> - </w:t>
-            </w:r>
-            <w:proofErr w:type="spellStart"/>
-            <w:r>
-              <w:rPr>
-                <w:rFonts w:cs="Arial"/>
-                <w:b/>
-                <w:sz w:val="28"/>
-                <w:szCs w:val="28"/>
-              </w:rPr>
-              <w:t>Kramam</w:t>
-            </w:r>
-            <w:proofErr w:type="spellEnd"/>
+              <w:t xml:space="preserve"> - Kramam</w:t>
+            </w:r>
           </w:p>
           <w:p>
             <w:pPr>
@@ -976,45 +877,14 @@
                 <w:szCs w:val="28"/>
               </w:rPr>
             </w:pPr>
-            <w:proofErr w:type="spellStart"/>
-            <w:r>
-              <w:rPr>
-                <w:rFonts w:cs="Arial"/>
-                <w:b/>
-                <w:sz w:val="28"/>
-                <w:szCs w:val="28"/>
-              </w:rPr>
-              <w:t>Krama</w:t>
-            </w:r>
-            <w:proofErr w:type="spellEnd"/>
-            <w:r>
-              <w:rPr>
-                <w:rFonts w:cs="Arial"/>
-                <w:b/>
-                <w:sz w:val="28"/>
-                <w:szCs w:val="28"/>
-              </w:rPr>
-              <w:t xml:space="preserve"> </w:t>
-            </w:r>
-            <w:proofErr w:type="spellStart"/>
-            <w:r>
-              <w:rPr>
-                <w:rFonts w:cs="Arial"/>
-                <w:b/>
-                <w:sz w:val="28"/>
-                <w:szCs w:val="28"/>
-              </w:rPr>
-              <w:t>Vaakyam</w:t>
-            </w:r>
-            <w:proofErr w:type="spellEnd"/>
-            <w:r>
-              <w:rPr>
-                <w:rFonts w:cs="Arial"/>
-                <w:b/>
-                <w:sz w:val="28"/>
-                <w:szCs w:val="28"/>
-              </w:rPr>
-              <w:t xml:space="preserve"> No. </w:t>
+            <w:r>
+              <w:rPr>
+                <w:rFonts w:cs="Arial"/>
+                <w:b/>
+                <w:sz w:val="28"/>
+                <w:szCs w:val="28"/>
+              </w:rPr>
+              <w:t xml:space="preserve">Krama Vaakyam No. </w:t>
             </w:r>
             <w:r>
               <w:rPr>
@@ -1033,26 +903,7 @@
                 <w:szCs w:val="28"/>
               </w:rPr>
               <w:br/>
-            </w:r>
-            <w:proofErr w:type="spellStart"/>
-            <w:r>
-              <w:rPr>
-                <w:rFonts w:cs="Arial"/>
-                <w:b/>
-                <w:sz w:val="28"/>
-                <w:szCs w:val="28"/>
-              </w:rPr>
-              <w:t>Panchaati</w:t>
-            </w:r>
-            <w:proofErr w:type="spellEnd"/>
-            <w:r>
-              <w:rPr>
-                <w:rFonts w:cs="Arial"/>
-                <w:b/>
-                <w:sz w:val="28"/>
-                <w:szCs w:val="28"/>
-              </w:rPr>
-              <w:t xml:space="preserve"> </w:t>
+              <w:t xml:space="preserve">Panchaati </w:t>
             </w:r>
             <w:r>
               <w:rPr>
@@ -1330,19 +1181,8 @@
                 <w:sz w:val="28"/>
                 <w:szCs w:val="28"/>
               </w:rPr>
-              <w:t xml:space="preserve"> - </w:t>
-            </w:r>
-            <w:proofErr w:type="spellStart"/>
-            <w:r>
-              <w:rPr>
-                <w:rFonts w:cs="Arial"/>
-                <w:b/>
-                <w:sz w:val="28"/>
-                <w:szCs w:val="28"/>
-              </w:rPr>
-              <w:t>Kramam</w:t>
-            </w:r>
-            <w:proofErr w:type="spellEnd"/>
+              <w:t xml:space="preserve"> - Kramam</w:t>
+            </w:r>
           </w:p>
           <w:p>
             <w:pPr>
@@ -1358,45 +1198,14 @@
                 <w:szCs w:val="28"/>
               </w:rPr>
             </w:pPr>
-            <w:proofErr w:type="spellStart"/>
-            <w:r>
-              <w:rPr>
-                <w:rFonts w:cs="Arial"/>
-                <w:b/>
-                <w:sz w:val="28"/>
-                <w:szCs w:val="28"/>
-              </w:rPr>
-              <w:t>Krama</w:t>
-            </w:r>
-            <w:proofErr w:type="spellEnd"/>
-            <w:r>
-              <w:rPr>
-                <w:rFonts w:cs="Arial"/>
-                <w:b/>
-                <w:sz w:val="28"/>
-                <w:szCs w:val="28"/>
-              </w:rPr>
-              <w:t xml:space="preserve"> </w:t>
-            </w:r>
-            <w:proofErr w:type="spellStart"/>
-            <w:r>
-              <w:rPr>
-                <w:rFonts w:cs="Arial"/>
-                <w:b/>
-                <w:sz w:val="28"/>
-                <w:szCs w:val="28"/>
-              </w:rPr>
-              <w:t>Vaakyam</w:t>
-            </w:r>
-            <w:proofErr w:type="spellEnd"/>
-            <w:r>
-              <w:rPr>
-                <w:rFonts w:cs="Arial"/>
-                <w:b/>
-                <w:sz w:val="28"/>
-                <w:szCs w:val="28"/>
-              </w:rPr>
-              <w:t xml:space="preserve"> No. </w:t>
+            <w:r>
+              <w:rPr>
+                <w:rFonts w:cs="Arial"/>
+                <w:b/>
+                <w:sz w:val="28"/>
+                <w:szCs w:val="28"/>
+              </w:rPr>
+              <w:t xml:space="preserve">Krama Vaakyam No. </w:t>
             </w:r>
             <w:r>
               <w:rPr>
@@ -1415,26 +1224,7 @@
                 <w:szCs w:val="28"/>
               </w:rPr>
               <w:br/>
-            </w:r>
-            <w:proofErr w:type="spellStart"/>
-            <w:r>
-              <w:rPr>
-                <w:rFonts w:cs="Arial"/>
-                <w:b/>
-                <w:sz w:val="28"/>
-                <w:szCs w:val="28"/>
-              </w:rPr>
-              <w:t>Panchaati</w:t>
-            </w:r>
-            <w:proofErr w:type="spellEnd"/>
-            <w:r>
-              <w:rPr>
-                <w:rFonts w:cs="Arial"/>
-                <w:b/>
-                <w:sz w:val="28"/>
-                <w:szCs w:val="28"/>
-              </w:rPr>
-              <w:t xml:space="preserve"> </w:t>
+              <w:t xml:space="preserve">Panchaati </w:t>
             </w:r>
             <w:r>
               <w:rPr>
@@ -1652,8 +1442,6 @@
               </w:rPr>
               <w:t>வ</w:t>
             </w:r>
-            <w:bookmarkStart w:id="0" w:name="_GoBack"/>
-            <w:bookmarkEnd w:id="0"/>
             <w:r>
               <w:rPr>
                 <w:rFonts w:ascii="BRH Tamil Tab Extra" w:hAnsi="BRH Tamil Tab Extra" w:cs="Latha"/>
@@ -1886,17 +1674,7 @@
                 <w:cs/>
                 <w:lang w:bidi="ta-IN"/>
               </w:rPr>
-              <w:t xml:space="preserve"> </w:t>
-            </w:r>
-            <w:r>
-              <w:rPr>
-                <w:rFonts w:ascii="Latha" w:hAnsi="Latha" w:cs="Latha"/>
-                <w:sz w:val="28"/>
-                <w:szCs w:val="28"/>
-                <w:cs/>
-                <w:lang w:bidi="ta-IN"/>
-              </w:rPr>
-              <w:t>ஆ</w:t>
+              <w:t xml:space="preserve"> ஆ</w:t>
             </w:r>
             <w:r>
               <w:rPr>
@@ -2054,19 +1832,8 @@
                 <w:sz w:val="28"/>
                 <w:szCs w:val="28"/>
               </w:rPr>
-              <w:t xml:space="preserve"> - </w:t>
-            </w:r>
-            <w:proofErr w:type="spellStart"/>
-            <w:r>
-              <w:rPr>
-                <w:rFonts w:cs="Arial"/>
-                <w:b/>
-                <w:sz w:val="28"/>
-                <w:szCs w:val="28"/>
-              </w:rPr>
-              <w:t>Kramam</w:t>
-            </w:r>
-            <w:proofErr w:type="spellEnd"/>
+              <w:t xml:space="preserve"> - Kramam</w:t>
+            </w:r>
           </w:p>
           <w:p>
             <w:pPr>
@@ -2082,45 +1849,14 @@
                 <w:szCs w:val="28"/>
               </w:rPr>
             </w:pPr>
-            <w:proofErr w:type="spellStart"/>
-            <w:r>
-              <w:rPr>
-                <w:rFonts w:cs="Arial"/>
-                <w:b/>
-                <w:sz w:val="28"/>
-                <w:szCs w:val="28"/>
-              </w:rPr>
-              <w:t>Krama</w:t>
-            </w:r>
-            <w:proofErr w:type="spellEnd"/>
-            <w:r>
-              <w:rPr>
-                <w:rFonts w:cs="Arial"/>
-                <w:b/>
-                <w:sz w:val="28"/>
-                <w:szCs w:val="28"/>
-              </w:rPr>
-              <w:t xml:space="preserve"> </w:t>
-            </w:r>
-            <w:proofErr w:type="spellStart"/>
-            <w:r>
-              <w:rPr>
-                <w:rFonts w:cs="Arial"/>
-                <w:b/>
-                <w:sz w:val="28"/>
-                <w:szCs w:val="28"/>
-              </w:rPr>
-              <w:t>Vaakyam</w:t>
-            </w:r>
-            <w:proofErr w:type="spellEnd"/>
-            <w:r>
-              <w:rPr>
-                <w:rFonts w:cs="Arial"/>
-                <w:b/>
-                <w:sz w:val="28"/>
-                <w:szCs w:val="28"/>
-              </w:rPr>
-              <w:t xml:space="preserve"> No. </w:t>
+            <w:r>
+              <w:rPr>
+                <w:rFonts w:cs="Arial"/>
+                <w:b/>
+                <w:sz w:val="28"/>
+                <w:szCs w:val="28"/>
+              </w:rPr>
+              <w:t xml:space="preserve">Krama Vaakyam No. </w:t>
             </w:r>
             <w:r>
               <w:rPr>
@@ -2139,26 +1875,7 @@
                 <w:szCs w:val="28"/>
               </w:rPr>
               <w:br/>
-            </w:r>
-            <w:proofErr w:type="spellStart"/>
-            <w:r>
-              <w:rPr>
-                <w:rFonts w:cs="Arial"/>
-                <w:b/>
-                <w:sz w:val="28"/>
-                <w:szCs w:val="28"/>
-              </w:rPr>
-              <w:t>Panchaati</w:t>
-            </w:r>
-            <w:proofErr w:type="spellEnd"/>
-            <w:r>
-              <w:rPr>
-                <w:rFonts w:cs="Arial"/>
-                <w:b/>
-                <w:sz w:val="28"/>
-                <w:szCs w:val="28"/>
-              </w:rPr>
-              <w:t xml:space="preserve"> </w:t>
+              <w:t xml:space="preserve">Panchaati </w:t>
             </w:r>
             <w:r>
               <w:rPr>
@@ -2731,6 +2448,42 @@
         </w:tc>
       </w:tr>
     </w:tbl>
+    <w:p>
+      <w:pPr>
+        <w:jc w:val="center"/>
+        <w:rPr>
+          <w:b/>
+          <w:bCs/>
+          <w:sz w:val="32"/>
+          <w:szCs w:val="32"/>
+          <w:u w:val="single"/>
+        </w:rPr>
+      </w:pPr>
+    </w:p>
+    <w:p>
+      <w:pPr>
+        <w:jc w:val="center"/>
+        <w:rPr>
+          <w:b/>
+          <w:bCs/>
+          <w:sz w:val="32"/>
+          <w:szCs w:val="32"/>
+          <w:u w:val="single"/>
+        </w:rPr>
+      </w:pPr>
+    </w:p>
+    <w:p>
+      <w:pPr>
+        <w:jc w:val="center"/>
+        <w:rPr>
+          <w:b/>
+          <w:bCs/>
+          <w:sz w:val="32"/>
+          <w:szCs w:val="32"/>
+          <w:u w:val="single"/>
+        </w:rPr>
+      </w:pPr>
+    </w:p>
     <w:p>
       <w:pPr>
         <w:jc w:val="center"/>
@@ -2774,9 +2527,9 @@
           <w:szCs w:val="32"/>
           <w:u w:val="single"/>
         </w:rPr>
+        <w:lastRenderedPageBreak/>
         <w:t xml:space="preserve">TS </w:t>
       </w:r>
-      <w:proofErr w:type="spellStart"/>
       <w:r>
         <w:rPr>
           <w:b/>
@@ -2787,7 +2540,6 @@
         </w:rPr>
         <w:t>Krama</w:t>
       </w:r>
-      <w:proofErr w:type="spellEnd"/>
       <w:r>
         <w:rPr>
           <w:b/>
@@ -2796,29 +2548,7 @@
           <w:szCs w:val="32"/>
           <w:u w:val="single"/>
         </w:rPr>
-        <w:t xml:space="preserve"> </w:t>
-      </w:r>
-      <w:proofErr w:type="spellStart"/>
-      <w:r>
-        <w:rPr>
-          <w:b/>
-          <w:bCs/>
-          <w:sz w:val="32"/>
-          <w:szCs w:val="32"/>
-          <w:u w:val="single"/>
-        </w:rPr>
-        <w:t>Paatam</w:t>
-      </w:r>
-      <w:proofErr w:type="spellEnd"/>
-      <w:r>
-        <w:rPr>
-          <w:b/>
-          <w:bCs/>
-          <w:sz w:val="32"/>
-          <w:szCs w:val="32"/>
-          <w:u w:val="single"/>
-        </w:rPr>
-        <w:t xml:space="preserve"> – TS </w:t>
+        <w:t xml:space="preserve"> Paatam – TS </w:t>
       </w:r>
       <w:r>
         <w:rPr>
@@ -3057,7 +2787,6 @@
                 <w:sz w:val="28"/>
                 <w:szCs w:val="28"/>
               </w:rPr>
-              <w:lastRenderedPageBreak/>
               <w:t>TS 2.1.</w:t>
             </w:r>
             <w:r>
@@ -3076,19 +2805,8 @@
                 <w:sz w:val="28"/>
                 <w:szCs w:val="28"/>
               </w:rPr>
-              <w:t xml:space="preserve"> - </w:t>
-            </w:r>
-            <w:proofErr w:type="spellStart"/>
-            <w:r>
-              <w:rPr>
-                <w:rFonts w:cs="Arial"/>
-                <w:b/>
-                <w:sz w:val="28"/>
-                <w:szCs w:val="28"/>
-              </w:rPr>
-              <w:t>Kramam</w:t>
-            </w:r>
-            <w:proofErr w:type="spellEnd"/>
+              <w:t xml:space="preserve"> - Kramam</w:t>
+            </w:r>
           </w:p>
           <w:p>
             <w:pPr>
@@ -3104,45 +2822,14 @@
                 <w:szCs w:val="28"/>
               </w:rPr>
             </w:pPr>
-            <w:proofErr w:type="spellStart"/>
-            <w:r>
-              <w:rPr>
-                <w:rFonts w:cs="Arial"/>
-                <w:b/>
-                <w:sz w:val="28"/>
-                <w:szCs w:val="28"/>
-              </w:rPr>
-              <w:t>Krama</w:t>
-            </w:r>
-            <w:proofErr w:type="spellEnd"/>
-            <w:r>
-              <w:rPr>
-                <w:rFonts w:cs="Arial"/>
-                <w:b/>
-                <w:sz w:val="28"/>
-                <w:szCs w:val="28"/>
-              </w:rPr>
-              <w:t xml:space="preserve"> </w:t>
-            </w:r>
-            <w:proofErr w:type="spellStart"/>
-            <w:r>
-              <w:rPr>
-                <w:rFonts w:cs="Arial"/>
-                <w:b/>
-                <w:sz w:val="28"/>
-                <w:szCs w:val="28"/>
-              </w:rPr>
-              <w:t>Vaakyam</w:t>
-            </w:r>
-            <w:proofErr w:type="spellEnd"/>
-            <w:r>
-              <w:rPr>
-                <w:rFonts w:cs="Arial"/>
-                <w:b/>
-                <w:sz w:val="28"/>
-                <w:szCs w:val="28"/>
-              </w:rPr>
-              <w:t xml:space="preserve"> No. </w:t>
+            <w:r>
+              <w:rPr>
+                <w:rFonts w:cs="Arial"/>
+                <w:b/>
+                <w:sz w:val="28"/>
+                <w:szCs w:val="28"/>
+              </w:rPr>
+              <w:t xml:space="preserve">Krama Vaakyam No. </w:t>
             </w:r>
             <w:r>
               <w:rPr>
@@ -3161,26 +2848,7 @@
                 <w:szCs w:val="28"/>
               </w:rPr>
               <w:br/>
-            </w:r>
-            <w:proofErr w:type="spellStart"/>
-            <w:r>
-              <w:rPr>
-                <w:rFonts w:cs="Arial"/>
-                <w:b/>
-                <w:sz w:val="28"/>
-                <w:szCs w:val="28"/>
-              </w:rPr>
-              <w:t>Panchaati</w:t>
-            </w:r>
-            <w:proofErr w:type="spellEnd"/>
-            <w:r>
-              <w:rPr>
-                <w:rFonts w:cs="Arial"/>
-                <w:b/>
-                <w:sz w:val="28"/>
-                <w:szCs w:val="28"/>
-              </w:rPr>
-              <w:t xml:space="preserve"> </w:t>
+              <w:t xml:space="preserve">Panchaati </w:t>
             </w:r>
             <w:r>
               <w:rPr>
@@ -4247,19 +3915,8 @@
                 <w:sz w:val="28"/>
                 <w:szCs w:val="28"/>
               </w:rPr>
-              <w:t xml:space="preserve"> - </w:t>
-            </w:r>
-            <w:proofErr w:type="spellStart"/>
-            <w:r>
-              <w:rPr>
-                <w:rFonts w:cs="Arial"/>
-                <w:b/>
-                <w:sz w:val="28"/>
-                <w:szCs w:val="28"/>
-              </w:rPr>
-              <w:t>Kramam</w:t>
-            </w:r>
-            <w:proofErr w:type="spellEnd"/>
+              <w:t xml:space="preserve"> - Kramam</w:t>
+            </w:r>
           </w:p>
           <w:p>
             <w:pPr>
@@ -4275,45 +3932,14 @@
                 <w:szCs w:val="28"/>
               </w:rPr>
             </w:pPr>
-            <w:proofErr w:type="spellStart"/>
-            <w:r>
-              <w:rPr>
-                <w:rFonts w:cs="Arial"/>
-                <w:b/>
-                <w:sz w:val="28"/>
-                <w:szCs w:val="28"/>
-              </w:rPr>
-              <w:t>Krama</w:t>
-            </w:r>
-            <w:proofErr w:type="spellEnd"/>
-            <w:r>
-              <w:rPr>
-                <w:rFonts w:cs="Arial"/>
-                <w:b/>
-                <w:sz w:val="28"/>
-                <w:szCs w:val="28"/>
-              </w:rPr>
-              <w:t xml:space="preserve"> </w:t>
-            </w:r>
-            <w:proofErr w:type="spellStart"/>
-            <w:r>
-              <w:rPr>
-                <w:rFonts w:cs="Arial"/>
-                <w:b/>
-                <w:sz w:val="28"/>
-                <w:szCs w:val="28"/>
-              </w:rPr>
-              <w:t>Vaakyam</w:t>
-            </w:r>
-            <w:proofErr w:type="spellEnd"/>
-            <w:r>
-              <w:rPr>
-                <w:rFonts w:cs="Arial"/>
-                <w:b/>
-                <w:sz w:val="28"/>
-                <w:szCs w:val="28"/>
-              </w:rPr>
-              <w:t xml:space="preserve"> No. </w:t>
+            <w:r>
+              <w:rPr>
+                <w:rFonts w:cs="Arial"/>
+                <w:b/>
+                <w:sz w:val="28"/>
+                <w:szCs w:val="28"/>
+              </w:rPr>
+              <w:t xml:space="preserve">Krama Vaakyam No. </w:t>
             </w:r>
             <w:r>
               <w:rPr>
@@ -4332,26 +3958,7 @@
                 <w:szCs w:val="28"/>
               </w:rPr>
               <w:br/>
-            </w:r>
-            <w:proofErr w:type="spellStart"/>
-            <w:r>
-              <w:rPr>
-                <w:rFonts w:cs="Arial"/>
-                <w:b/>
-                <w:sz w:val="28"/>
-                <w:szCs w:val="28"/>
-              </w:rPr>
-              <w:t>Panchaati</w:t>
-            </w:r>
-            <w:proofErr w:type="spellEnd"/>
-            <w:r>
-              <w:rPr>
-                <w:rFonts w:cs="Arial"/>
-                <w:b/>
-                <w:sz w:val="28"/>
-                <w:szCs w:val="28"/>
-              </w:rPr>
-              <w:t xml:space="preserve"> </w:t>
+              <w:t xml:space="preserve">Panchaati </w:t>
             </w:r>
             <w:r>
               <w:rPr>
@@ -5020,7 +4627,6 @@
         </w:rPr>
         <w:t xml:space="preserve">TS </w:t>
       </w:r>
-      <w:proofErr w:type="spellStart"/>
       <w:r>
         <w:rPr>
           <w:b/>
@@ -5031,7 +4637,6 @@
         </w:rPr>
         <w:t>Krama</w:t>
       </w:r>
-      <w:proofErr w:type="spellEnd"/>
       <w:r>
         <w:rPr>
           <w:b/>
@@ -5040,29 +4645,7 @@
           <w:szCs w:val="32"/>
           <w:u w:val="single"/>
         </w:rPr>
-        <w:t xml:space="preserve"> </w:t>
-      </w:r>
-      <w:proofErr w:type="spellStart"/>
-      <w:r>
-        <w:rPr>
-          <w:b/>
-          <w:bCs/>
-          <w:sz w:val="32"/>
-          <w:szCs w:val="32"/>
-          <w:u w:val="single"/>
-        </w:rPr>
-        <w:t>Paatam</w:t>
-      </w:r>
-      <w:proofErr w:type="spellEnd"/>
-      <w:r>
-        <w:rPr>
-          <w:b/>
-          <w:bCs/>
-          <w:sz w:val="32"/>
-          <w:szCs w:val="32"/>
-          <w:u w:val="single"/>
-        </w:rPr>
-        <w:t xml:space="preserve"> – TS </w:t>
+        <w:t xml:space="preserve"> Paatam – TS </w:t>
       </w:r>
       <w:r>
         <w:rPr>
@@ -5308,19 +4891,8 @@
                 <w:sz w:val="28"/>
                 <w:szCs w:val="28"/>
               </w:rPr>
-              <w:t xml:space="preserve">TS 2.1.1.2 - </w:t>
-            </w:r>
-            <w:proofErr w:type="spellStart"/>
-            <w:r>
-              <w:rPr>
-                <w:rFonts w:cs="Arial"/>
-                <w:b/>
-                <w:sz w:val="28"/>
-                <w:szCs w:val="28"/>
-              </w:rPr>
-              <w:t>Kramam</w:t>
-            </w:r>
-            <w:proofErr w:type="spellEnd"/>
+              <w:t>TS 2.1.1.2 - Kramam</w:t>
+            </w:r>
           </w:p>
           <w:p>
             <w:pPr>
@@ -5336,45 +4908,14 @@
                 <w:szCs w:val="28"/>
               </w:rPr>
             </w:pPr>
-            <w:proofErr w:type="spellStart"/>
-            <w:r>
-              <w:rPr>
-                <w:rFonts w:cs="Arial"/>
-                <w:b/>
-                <w:sz w:val="28"/>
-                <w:szCs w:val="28"/>
-              </w:rPr>
-              <w:t>Krama</w:t>
-            </w:r>
-            <w:proofErr w:type="spellEnd"/>
-            <w:r>
-              <w:rPr>
-                <w:rFonts w:cs="Arial"/>
-                <w:b/>
-                <w:sz w:val="28"/>
-                <w:szCs w:val="28"/>
-              </w:rPr>
-              <w:t xml:space="preserve"> </w:t>
-            </w:r>
-            <w:proofErr w:type="spellStart"/>
-            <w:r>
-              <w:rPr>
-                <w:rFonts w:cs="Arial"/>
-                <w:b/>
-                <w:sz w:val="28"/>
-                <w:szCs w:val="28"/>
-              </w:rPr>
-              <w:t>Vaakyam</w:t>
-            </w:r>
-            <w:proofErr w:type="spellEnd"/>
-            <w:r>
-              <w:rPr>
-                <w:rFonts w:cs="Arial"/>
-                <w:b/>
-                <w:sz w:val="28"/>
-                <w:szCs w:val="28"/>
-              </w:rPr>
-              <w:t xml:space="preserve"> No. 49</w:t>
+            <w:r>
+              <w:rPr>
+                <w:rFonts w:cs="Arial"/>
+                <w:b/>
+                <w:sz w:val="28"/>
+                <w:szCs w:val="28"/>
+              </w:rPr>
+              <w:t>Krama Vaakyam No. 49</w:t>
             </w:r>
             <w:r>
               <w:rPr>
@@ -5384,26 +4925,7 @@
                 <w:szCs w:val="28"/>
               </w:rPr>
               <w:br/>
-            </w:r>
-            <w:proofErr w:type="spellStart"/>
-            <w:r>
-              <w:rPr>
-                <w:rFonts w:cs="Arial"/>
-                <w:b/>
-                <w:sz w:val="28"/>
-                <w:szCs w:val="28"/>
-              </w:rPr>
-              <w:t>Panchaati</w:t>
-            </w:r>
-            <w:proofErr w:type="spellEnd"/>
-            <w:r>
-              <w:rPr>
-                <w:rFonts w:cs="Arial"/>
-                <w:b/>
-                <w:sz w:val="28"/>
-                <w:szCs w:val="28"/>
-              </w:rPr>
-              <w:t xml:space="preserve"> 2</w:t>
+              <w:t>Panchaati 2</w:t>
             </w:r>
           </w:p>
         </w:tc>
@@ -5938,6 +5460,7 @@
                 <w:sz w:val="28"/>
                 <w:szCs w:val="28"/>
               </w:rPr>
+              <w:lastRenderedPageBreak/>
               <w:t xml:space="preserve">TS 2.1.3.1 </w:t>
             </w:r>
             <w:r>
@@ -5947,19 +5470,8 @@
                 <w:sz w:val="28"/>
                 <w:szCs w:val="28"/>
               </w:rPr>
-              <w:t xml:space="preserve">- </w:t>
-            </w:r>
-            <w:proofErr w:type="spellStart"/>
-            <w:r>
-              <w:rPr>
-                <w:rFonts w:cs="Arial"/>
-                <w:b/>
-                <w:sz w:val="28"/>
-                <w:szCs w:val="28"/>
-              </w:rPr>
-              <w:t>Kramam</w:t>
-            </w:r>
-            <w:proofErr w:type="spellEnd"/>
+              <w:t>- Kramam</w:t>
+            </w:r>
           </w:p>
           <w:p>
             <w:pPr>
@@ -5975,27 +5487,15 @@
                 <w:szCs w:val="28"/>
               </w:rPr>
             </w:pPr>
-            <w:proofErr w:type="spellStart"/>
-            <w:r>
-              <w:rPr>
-                <w:rFonts w:cs="Arial"/>
-                <w:b/>
-                <w:sz w:val="28"/>
-                <w:szCs w:val="28"/>
-              </w:rPr>
-              <w:t>Krama</w:t>
-            </w:r>
-            <w:proofErr w:type="spellEnd"/>
-            <w:r>
-              <w:rPr>
-                <w:rFonts w:cs="Arial"/>
-                <w:b/>
-                <w:sz w:val="28"/>
-                <w:szCs w:val="28"/>
-              </w:rPr>
-              <w:t xml:space="preserve"> </w:t>
-            </w:r>
-            <w:proofErr w:type="spellStart"/>
+            <w:r>
+              <w:rPr>
+                <w:rFonts w:cs="Arial"/>
+                <w:b/>
+                <w:sz w:val="28"/>
+                <w:szCs w:val="28"/>
+              </w:rPr>
+              <w:t xml:space="preserve">Krama </w:t>
+            </w:r>
             <w:r>
               <w:rPr>
                 <w:rFonts w:cs="Arial"/>
@@ -6005,7 +5505,6 @@
               </w:rPr>
               <w:t>Vaakyam</w:t>
             </w:r>
-            <w:proofErr w:type="spellEnd"/>
             <w:r>
               <w:rPr>
                 <w:rFonts w:cs="Arial"/>
@@ -6023,26 +5522,7 @@
                 <w:szCs w:val="28"/>
               </w:rPr>
               <w:br/>
-            </w:r>
-            <w:proofErr w:type="spellStart"/>
-            <w:r>
-              <w:rPr>
-                <w:rFonts w:cs="Arial"/>
-                <w:b/>
-                <w:sz w:val="28"/>
-                <w:szCs w:val="28"/>
-              </w:rPr>
-              <w:t>Panchaati</w:t>
-            </w:r>
-            <w:proofErr w:type="spellEnd"/>
-            <w:r>
-              <w:rPr>
-                <w:rFonts w:cs="Arial"/>
-                <w:b/>
-                <w:sz w:val="28"/>
-                <w:szCs w:val="28"/>
-              </w:rPr>
-              <w:t xml:space="preserve"> 16</w:t>
+              <w:t>Panchaati 16</w:t>
             </w:r>
           </w:p>
         </w:tc>
@@ -6477,7 +5957,6 @@
                 <w:sz w:val="28"/>
                 <w:szCs w:val="28"/>
               </w:rPr>
-              <w:lastRenderedPageBreak/>
               <w:t>TS 2.1.4.2</w:t>
             </w:r>
             <w:r>
@@ -6487,19 +5966,8 @@
                 <w:sz w:val="28"/>
                 <w:szCs w:val="28"/>
               </w:rPr>
-              <w:t xml:space="preserve"> - </w:t>
-            </w:r>
-            <w:proofErr w:type="spellStart"/>
-            <w:r>
-              <w:rPr>
-                <w:rFonts w:cs="Arial"/>
-                <w:b/>
-                <w:sz w:val="28"/>
-                <w:szCs w:val="28"/>
-              </w:rPr>
-              <w:t>Kramam</w:t>
-            </w:r>
-            <w:proofErr w:type="spellEnd"/>
+              <w:t xml:space="preserve"> - Kramam</w:t>
+            </w:r>
           </w:p>
           <w:p>
             <w:pPr>
@@ -6515,27 +5983,15 @@
                 <w:szCs w:val="28"/>
               </w:rPr>
             </w:pPr>
-            <w:proofErr w:type="spellStart"/>
-            <w:r>
-              <w:rPr>
-                <w:rFonts w:cs="Arial"/>
-                <w:b/>
-                <w:sz w:val="28"/>
-                <w:szCs w:val="28"/>
-              </w:rPr>
-              <w:t>Krama</w:t>
-            </w:r>
-            <w:proofErr w:type="spellEnd"/>
-            <w:r>
-              <w:rPr>
-                <w:rFonts w:cs="Arial"/>
-                <w:b/>
-                <w:sz w:val="28"/>
-                <w:szCs w:val="28"/>
-              </w:rPr>
-              <w:t xml:space="preserve"> </w:t>
-            </w:r>
-            <w:proofErr w:type="spellStart"/>
+            <w:r>
+              <w:rPr>
+                <w:rFonts w:cs="Arial"/>
+                <w:b/>
+                <w:sz w:val="28"/>
+                <w:szCs w:val="28"/>
+              </w:rPr>
+              <w:t xml:space="preserve">Krama </w:t>
+            </w:r>
             <w:r>
               <w:rPr>
                 <w:rFonts w:cs="Arial"/>
@@ -6545,7 +6001,6 @@
               </w:rPr>
               <w:t>Vaakyam</w:t>
             </w:r>
-            <w:proofErr w:type="spellEnd"/>
             <w:r>
               <w:rPr>
                 <w:rFonts w:cs="Arial"/>
@@ -6563,26 +6018,7 @@
                 <w:szCs w:val="28"/>
               </w:rPr>
               <w:br/>
-            </w:r>
-            <w:proofErr w:type="spellStart"/>
-            <w:r>
-              <w:rPr>
-                <w:rFonts w:cs="Arial"/>
-                <w:b/>
-                <w:sz w:val="28"/>
-                <w:szCs w:val="28"/>
-              </w:rPr>
-              <w:t>Panchaati</w:t>
-            </w:r>
-            <w:proofErr w:type="spellEnd"/>
-            <w:r>
-              <w:rPr>
-                <w:rFonts w:cs="Arial"/>
-                <w:b/>
-                <w:sz w:val="28"/>
-                <w:szCs w:val="28"/>
-              </w:rPr>
-              <w:t xml:space="preserve"> 22</w:t>
+              <w:t>Panchaati 22</w:t>
             </w:r>
           </w:p>
         </w:tc>
@@ -7226,19 +6662,8 @@
                 <w:sz w:val="28"/>
                 <w:szCs w:val="28"/>
               </w:rPr>
-              <w:t xml:space="preserve"> - </w:t>
-            </w:r>
-            <w:proofErr w:type="spellStart"/>
-            <w:r>
-              <w:rPr>
-                <w:rFonts w:cs="Arial"/>
-                <w:b/>
-                <w:sz w:val="28"/>
-                <w:szCs w:val="28"/>
-              </w:rPr>
-              <w:t>Kramam</w:t>
-            </w:r>
-            <w:proofErr w:type="spellEnd"/>
+              <w:t xml:space="preserve"> - Kramam</w:t>
+            </w:r>
           </w:p>
           <w:p>
             <w:pPr>
@@ -7254,27 +6679,15 @@
                 <w:szCs w:val="28"/>
               </w:rPr>
             </w:pPr>
-            <w:proofErr w:type="spellStart"/>
-            <w:r>
-              <w:rPr>
-                <w:rFonts w:cs="Arial"/>
-                <w:b/>
-                <w:sz w:val="28"/>
-                <w:szCs w:val="28"/>
-              </w:rPr>
-              <w:t>Krama</w:t>
-            </w:r>
-            <w:proofErr w:type="spellEnd"/>
-            <w:r>
-              <w:rPr>
-                <w:rFonts w:cs="Arial"/>
-                <w:b/>
-                <w:sz w:val="28"/>
-                <w:szCs w:val="28"/>
-              </w:rPr>
-              <w:t xml:space="preserve"> </w:t>
-            </w:r>
-            <w:proofErr w:type="spellStart"/>
+            <w:r>
+              <w:rPr>
+                <w:rFonts w:cs="Arial"/>
+                <w:b/>
+                <w:sz w:val="28"/>
+                <w:szCs w:val="28"/>
+              </w:rPr>
+              <w:t xml:space="preserve">Krama </w:t>
+            </w:r>
             <w:r>
               <w:rPr>
                 <w:rFonts w:cs="Arial"/>
@@ -7284,7 +6697,6 @@
               </w:rPr>
               <w:t>Vaakyam</w:t>
             </w:r>
-            <w:proofErr w:type="spellEnd"/>
             <w:r>
               <w:rPr>
                 <w:rFonts w:cs="Arial"/>
@@ -7302,26 +6714,7 @@
                 <w:szCs w:val="28"/>
               </w:rPr>
               <w:br/>
-            </w:r>
-            <w:proofErr w:type="spellStart"/>
-            <w:r>
-              <w:rPr>
-                <w:rFonts w:cs="Arial"/>
-                <w:b/>
-                <w:sz w:val="28"/>
-                <w:szCs w:val="28"/>
-              </w:rPr>
-              <w:t>Panchaati</w:t>
-            </w:r>
-            <w:proofErr w:type="spellEnd"/>
-            <w:r>
-              <w:rPr>
-                <w:rFonts w:cs="Arial"/>
-                <w:b/>
-                <w:sz w:val="28"/>
-                <w:szCs w:val="28"/>
-              </w:rPr>
-              <w:t xml:space="preserve"> 22</w:t>
+              <w:t>Panchaati 22</w:t>
             </w:r>
           </w:p>
         </w:tc>
@@ -8089,19 +7482,8 @@
                 <w:sz w:val="28"/>
                 <w:szCs w:val="28"/>
               </w:rPr>
-              <w:t xml:space="preserve">- </w:t>
-            </w:r>
-            <w:proofErr w:type="spellStart"/>
-            <w:r>
-              <w:rPr>
-                <w:rFonts w:cs="Arial"/>
-                <w:b/>
-                <w:sz w:val="28"/>
-                <w:szCs w:val="28"/>
-              </w:rPr>
-              <w:t>Kramam</w:t>
-            </w:r>
-            <w:proofErr w:type="spellEnd"/>
+              <w:t>- Kramam</w:t>
+            </w:r>
           </w:p>
           <w:p>
             <w:pPr>
@@ -8117,27 +7499,15 @@
                 <w:szCs w:val="28"/>
               </w:rPr>
             </w:pPr>
-            <w:proofErr w:type="spellStart"/>
-            <w:r>
-              <w:rPr>
-                <w:rFonts w:cs="Arial"/>
-                <w:b/>
-                <w:sz w:val="28"/>
-                <w:szCs w:val="28"/>
-              </w:rPr>
-              <w:t>Krama</w:t>
-            </w:r>
-            <w:proofErr w:type="spellEnd"/>
-            <w:r>
-              <w:rPr>
-                <w:rFonts w:cs="Arial"/>
-                <w:b/>
-                <w:sz w:val="28"/>
-                <w:szCs w:val="28"/>
-              </w:rPr>
-              <w:t xml:space="preserve"> </w:t>
-            </w:r>
-            <w:proofErr w:type="spellStart"/>
+            <w:r>
+              <w:rPr>
+                <w:rFonts w:cs="Arial"/>
+                <w:b/>
+                <w:sz w:val="28"/>
+                <w:szCs w:val="28"/>
+              </w:rPr>
+              <w:t xml:space="preserve">Krama </w:t>
+            </w:r>
             <w:r>
               <w:rPr>
                 <w:rFonts w:cs="Arial"/>
@@ -8147,7 +7517,6 @@
               </w:rPr>
               <w:t>Vaakyam</w:t>
             </w:r>
-            <w:proofErr w:type="spellEnd"/>
             <w:r>
               <w:rPr>
                 <w:rFonts w:cs="Arial"/>
@@ -8165,26 +7534,7 @@
                 <w:szCs w:val="28"/>
               </w:rPr>
               <w:br/>
-            </w:r>
-            <w:proofErr w:type="spellStart"/>
-            <w:r>
-              <w:rPr>
-                <w:rFonts w:cs="Arial"/>
-                <w:b/>
-                <w:sz w:val="28"/>
-                <w:szCs w:val="28"/>
-              </w:rPr>
-              <w:t>Panchaati</w:t>
-            </w:r>
-            <w:proofErr w:type="spellEnd"/>
-            <w:r>
-              <w:rPr>
-                <w:rFonts w:cs="Arial"/>
-                <w:b/>
-                <w:sz w:val="28"/>
-                <w:szCs w:val="28"/>
-              </w:rPr>
-              <w:t xml:space="preserve"> 24</w:t>
+              <w:t>Panchaati 24</w:t>
             </w:r>
           </w:p>
         </w:tc>
@@ -8682,19 +8032,8 @@
                 <w:sz w:val="28"/>
                 <w:szCs w:val="28"/>
               </w:rPr>
-              <w:t xml:space="preserve">- </w:t>
-            </w:r>
-            <w:proofErr w:type="spellStart"/>
-            <w:r>
-              <w:rPr>
-                <w:rFonts w:cs="Arial"/>
-                <w:b/>
-                <w:sz w:val="28"/>
-                <w:szCs w:val="28"/>
-              </w:rPr>
-              <w:t>Kramam</w:t>
-            </w:r>
-            <w:proofErr w:type="spellEnd"/>
+              <w:t>- Kramam</w:t>
+            </w:r>
           </w:p>
           <w:p>
             <w:pPr>
@@ -8710,27 +8049,15 @@
                 <w:szCs w:val="28"/>
               </w:rPr>
             </w:pPr>
-            <w:proofErr w:type="spellStart"/>
-            <w:r>
-              <w:rPr>
-                <w:rFonts w:cs="Arial"/>
-                <w:b/>
-                <w:sz w:val="28"/>
-                <w:szCs w:val="28"/>
-              </w:rPr>
-              <w:t>Krama</w:t>
-            </w:r>
-            <w:proofErr w:type="spellEnd"/>
-            <w:r>
-              <w:rPr>
-                <w:rFonts w:cs="Arial"/>
-                <w:b/>
-                <w:sz w:val="28"/>
-                <w:szCs w:val="28"/>
-              </w:rPr>
-              <w:t xml:space="preserve"> </w:t>
-            </w:r>
-            <w:proofErr w:type="spellStart"/>
+            <w:r>
+              <w:rPr>
+                <w:rFonts w:cs="Arial"/>
+                <w:b/>
+                <w:sz w:val="28"/>
+                <w:szCs w:val="28"/>
+              </w:rPr>
+              <w:t xml:space="preserve">Krama </w:t>
+            </w:r>
             <w:r>
               <w:rPr>
                 <w:rFonts w:cs="Arial"/>
@@ -8740,7 +8067,6 @@
               </w:rPr>
               <w:t>Vaakyam</w:t>
             </w:r>
-            <w:proofErr w:type="spellEnd"/>
             <w:r>
               <w:rPr>
                 <w:rFonts w:cs="Arial"/>
@@ -8758,26 +8084,7 @@
                 <w:szCs w:val="28"/>
               </w:rPr>
               <w:br/>
-            </w:r>
-            <w:proofErr w:type="spellStart"/>
-            <w:r>
-              <w:rPr>
-                <w:rFonts w:cs="Arial"/>
-                <w:b/>
-                <w:sz w:val="28"/>
-                <w:szCs w:val="28"/>
-              </w:rPr>
-              <w:t>Panchaati</w:t>
-            </w:r>
-            <w:proofErr w:type="spellEnd"/>
-            <w:r>
-              <w:rPr>
-                <w:rFonts w:cs="Arial"/>
-                <w:b/>
-                <w:sz w:val="28"/>
-                <w:szCs w:val="28"/>
-              </w:rPr>
-              <w:t xml:space="preserve"> 24</w:t>
+              <w:t>Panchaati 24</w:t>
             </w:r>
           </w:p>
         </w:tc>
@@ -9294,19 +8601,8 @@
                 <w:sz w:val="28"/>
                 <w:szCs w:val="28"/>
               </w:rPr>
-              <w:t xml:space="preserve"> - </w:t>
-            </w:r>
-            <w:proofErr w:type="spellStart"/>
-            <w:r>
-              <w:rPr>
-                <w:rFonts w:cs="Arial"/>
-                <w:b/>
-                <w:sz w:val="28"/>
-                <w:szCs w:val="28"/>
-              </w:rPr>
-              <w:t>Kramam</w:t>
-            </w:r>
-            <w:proofErr w:type="spellEnd"/>
+              <w:t xml:space="preserve"> - Kramam</w:t>
+            </w:r>
           </w:p>
           <w:p>
             <w:pPr>
@@ -9322,27 +8618,15 @@
                 <w:szCs w:val="28"/>
               </w:rPr>
             </w:pPr>
-            <w:proofErr w:type="spellStart"/>
-            <w:r>
-              <w:rPr>
-                <w:rFonts w:cs="Arial"/>
-                <w:b/>
-                <w:sz w:val="28"/>
-                <w:szCs w:val="28"/>
-              </w:rPr>
-              <w:t>Krama</w:t>
-            </w:r>
-            <w:proofErr w:type="spellEnd"/>
-            <w:r>
-              <w:rPr>
-                <w:rFonts w:cs="Arial"/>
-                <w:b/>
-                <w:sz w:val="28"/>
-                <w:szCs w:val="28"/>
-              </w:rPr>
-              <w:t xml:space="preserve"> </w:t>
-            </w:r>
-            <w:proofErr w:type="spellStart"/>
+            <w:r>
+              <w:rPr>
+                <w:rFonts w:cs="Arial"/>
+                <w:b/>
+                <w:sz w:val="28"/>
+                <w:szCs w:val="28"/>
+              </w:rPr>
+              <w:t xml:space="preserve">Krama </w:t>
+            </w:r>
             <w:r>
               <w:rPr>
                 <w:rFonts w:cs="Arial"/>
@@ -9352,7 +8636,6 @@
               </w:rPr>
               <w:t>Vaakyam</w:t>
             </w:r>
-            <w:proofErr w:type="spellEnd"/>
             <w:r>
               <w:rPr>
                 <w:rFonts w:cs="Arial"/>
@@ -9370,26 +8653,7 @@
                 <w:szCs w:val="28"/>
               </w:rPr>
               <w:br/>
-            </w:r>
-            <w:proofErr w:type="spellStart"/>
-            <w:r>
-              <w:rPr>
-                <w:rFonts w:cs="Arial"/>
-                <w:b/>
-                <w:sz w:val="28"/>
-                <w:szCs w:val="28"/>
-              </w:rPr>
-              <w:t>Panchaati</w:t>
-            </w:r>
-            <w:proofErr w:type="spellEnd"/>
-            <w:r>
-              <w:rPr>
-                <w:rFonts w:cs="Arial"/>
-                <w:b/>
-                <w:sz w:val="28"/>
-                <w:szCs w:val="28"/>
-              </w:rPr>
-              <w:t xml:space="preserve"> 25</w:t>
+              <w:t>Panchaati 25</w:t>
             </w:r>
           </w:p>
         </w:tc>
@@ -9787,23 +9051,7 @@
                 <w:b/>
                 <w:bCs/>
               </w:rPr>
-              <w:t>(it is “</w:t>
-            </w:r>
-            <w:proofErr w:type="spellStart"/>
-            <w:r>
-              <w:rPr>
-                <w:b/>
-                <w:bCs/>
-              </w:rPr>
-              <w:t>sye</w:t>
-            </w:r>
-            <w:proofErr w:type="spellEnd"/>
-            <w:r>
-              <w:rPr>
-                <w:b/>
-                <w:bCs/>
-              </w:rPr>
-              <w:t>”)</w:t>
+              <w:t>(it is “sye”)</w:t>
             </w:r>
           </w:p>
         </w:tc>
@@ -9843,19 +9091,8 @@
                 <w:sz w:val="28"/>
                 <w:szCs w:val="28"/>
               </w:rPr>
-              <w:t xml:space="preserve"> - </w:t>
-            </w:r>
-            <w:proofErr w:type="spellStart"/>
-            <w:r>
-              <w:rPr>
-                <w:rFonts w:cs="Arial"/>
-                <w:b/>
-                <w:sz w:val="28"/>
-                <w:szCs w:val="28"/>
-              </w:rPr>
-              <w:t>Kramam</w:t>
-            </w:r>
-            <w:proofErr w:type="spellEnd"/>
+              <w:t xml:space="preserve"> - Kramam</w:t>
+            </w:r>
           </w:p>
           <w:p>
             <w:pPr>
@@ -9871,27 +9108,15 @@
                 <w:szCs w:val="28"/>
               </w:rPr>
             </w:pPr>
-            <w:proofErr w:type="spellStart"/>
-            <w:r>
-              <w:rPr>
-                <w:rFonts w:cs="Arial"/>
-                <w:b/>
-                <w:sz w:val="28"/>
-                <w:szCs w:val="28"/>
-              </w:rPr>
-              <w:t>Krama</w:t>
-            </w:r>
-            <w:proofErr w:type="spellEnd"/>
-            <w:r>
-              <w:rPr>
-                <w:rFonts w:cs="Arial"/>
-                <w:b/>
-                <w:sz w:val="28"/>
-                <w:szCs w:val="28"/>
-              </w:rPr>
-              <w:t xml:space="preserve"> </w:t>
-            </w:r>
-            <w:proofErr w:type="spellStart"/>
+            <w:r>
+              <w:rPr>
+                <w:rFonts w:cs="Arial"/>
+                <w:b/>
+                <w:sz w:val="28"/>
+                <w:szCs w:val="28"/>
+              </w:rPr>
+              <w:t xml:space="preserve">Krama </w:t>
+            </w:r>
             <w:r>
               <w:rPr>
                 <w:rFonts w:cs="Arial"/>
@@ -9901,7 +9126,6 @@
               </w:rPr>
               <w:t>Vaakyam</w:t>
             </w:r>
-            <w:proofErr w:type="spellEnd"/>
             <w:r>
               <w:rPr>
                 <w:rFonts w:cs="Arial"/>
@@ -9920,25 +9144,15 @@
               </w:rPr>
               <w:br/>
             </w:r>
-            <w:proofErr w:type="spellStart"/>
-            <w:r>
-              <w:rPr>
-                <w:rFonts w:cs="Arial"/>
-                <w:b/>
-                <w:sz w:val="28"/>
-                <w:szCs w:val="28"/>
-              </w:rPr>
-              <w:t>Panchaati</w:t>
-            </w:r>
-            <w:proofErr w:type="spellEnd"/>
-            <w:r>
-              <w:rPr>
-                <w:rFonts w:cs="Arial"/>
-                <w:b/>
-                <w:sz w:val="28"/>
-                <w:szCs w:val="28"/>
-              </w:rPr>
-              <w:t xml:space="preserve"> 25</w:t>
+            <w:r>
+              <w:rPr>
+                <w:rFonts w:cs="Arial"/>
+                <w:b/>
+                <w:sz w:val="28"/>
+                <w:szCs w:val="28"/>
+              </w:rPr>
+              <w:lastRenderedPageBreak/>
+              <w:t>Panchaati 25</w:t>
             </w:r>
           </w:p>
         </w:tc>
@@ -9969,6 +9183,7 @@
                 <w:cs/>
                 <w:lang w:bidi="ta-IN"/>
               </w:rPr>
+              <w:lastRenderedPageBreak/>
               <w:t>உதை</w:t>
             </w:r>
             <w:r>
@@ -10218,19 +9433,8 @@
                 <w:sz w:val="28"/>
                 <w:szCs w:val="28"/>
               </w:rPr>
-              <w:t xml:space="preserve">TS 2.1.5.7 - </w:t>
-            </w:r>
-            <w:proofErr w:type="spellStart"/>
-            <w:r>
-              <w:rPr>
-                <w:rFonts w:cs="Arial"/>
-                <w:b/>
-                <w:sz w:val="28"/>
-                <w:szCs w:val="28"/>
-              </w:rPr>
-              <w:t>Kramam</w:t>
-            </w:r>
-            <w:proofErr w:type="spellEnd"/>
+              <w:t>TS 2.1.5.7 - Kramam</w:t>
+            </w:r>
           </w:p>
           <w:p>
             <w:pPr>
@@ -10246,45 +9450,14 @@
                 <w:szCs w:val="28"/>
               </w:rPr>
             </w:pPr>
-            <w:proofErr w:type="spellStart"/>
-            <w:r>
-              <w:rPr>
-                <w:rFonts w:cs="Arial"/>
-                <w:b/>
-                <w:sz w:val="28"/>
-                <w:szCs w:val="28"/>
-              </w:rPr>
-              <w:t>Krama</w:t>
-            </w:r>
-            <w:proofErr w:type="spellEnd"/>
-            <w:r>
-              <w:rPr>
-                <w:rFonts w:cs="Arial"/>
-                <w:b/>
-                <w:sz w:val="28"/>
-                <w:szCs w:val="28"/>
-              </w:rPr>
-              <w:t xml:space="preserve"> </w:t>
-            </w:r>
-            <w:proofErr w:type="spellStart"/>
-            <w:r>
-              <w:rPr>
-                <w:rFonts w:cs="Arial"/>
-                <w:b/>
-                <w:sz w:val="28"/>
-                <w:szCs w:val="28"/>
-              </w:rPr>
-              <w:t>Vaakyam</w:t>
-            </w:r>
-            <w:proofErr w:type="spellEnd"/>
-            <w:r>
-              <w:rPr>
-                <w:rFonts w:cs="Arial"/>
-                <w:b/>
-                <w:sz w:val="28"/>
-                <w:szCs w:val="28"/>
-              </w:rPr>
-              <w:t xml:space="preserve"> No. 59</w:t>
+            <w:r>
+              <w:rPr>
+                <w:rFonts w:cs="Arial"/>
+                <w:b/>
+                <w:sz w:val="28"/>
+                <w:szCs w:val="28"/>
+              </w:rPr>
+              <w:t>Krama Vaakyam No. 59</w:t>
             </w:r>
             <w:r>
               <w:rPr>
@@ -10294,26 +9467,7 @@
                 <w:szCs w:val="28"/>
               </w:rPr>
               <w:br/>
-            </w:r>
-            <w:proofErr w:type="spellStart"/>
-            <w:r>
-              <w:rPr>
-                <w:rFonts w:cs="Arial"/>
-                <w:b/>
-                <w:sz w:val="28"/>
-                <w:szCs w:val="28"/>
-              </w:rPr>
-              <w:t>Panchaati</w:t>
-            </w:r>
-            <w:proofErr w:type="spellEnd"/>
-            <w:r>
-              <w:rPr>
-                <w:rFonts w:cs="Arial"/>
-                <w:b/>
-                <w:sz w:val="28"/>
-                <w:szCs w:val="28"/>
-              </w:rPr>
-              <w:t xml:space="preserve"> 35</w:t>
+              <w:t>Panchaati 35</w:t>
             </w:r>
           </w:p>
         </w:tc>
@@ -10551,7 +9705,7 @@
               </w:rPr>
               <w:t>த்</w:t>
             </w:r>
-            <w:bookmarkStart w:id="1" w:name="_Hlk80258729"/>
+            <w:bookmarkStart w:id="0" w:name="_Hlk80258729"/>
             <w:r>
               <w:rPr>
                 <w:rFonts w:ascii="Latha" w:hAnsi="Latha" w:cs="Latha" w:hint="cs"/>
@@ -10563,7 +9717,7 @@
               </w:rPr>
               <w:t>தே</w:t>
             </w:r>
-            <w:bookmarkEnd w:id="1"/>
+            <w:bookmarkEnd w:id="0"/>
             <w:r>
               <w:rPr>
                 <w:rFonts w:ascii="BRH Tamil Tab Extra" w:hAnsi="BRH Tamil Tab Extra" w:cs="Latha"/>
@@ -10681,7 +9835,6 @@
                 <w:sz w:val="28"/>
                 <w:szCs w:val="28"/>
               </w:rPr>
-              <w:lastRenderedPageBreak/>
               <w:t xml:space="preserve">TS 2.1.6.1 </w:t>
             </w:r>
             <w:r>
@@ -10691,19 +9844,8 @@
                 <w:sz w:val="28"/>
                 <w:szCs w:val="28"/>
               </w:rPr>
-              <w:t xml:space="preserve">- </w:t>
-            </w:r>
-            <w:proofErr w:type="spellStart"/>
-            <w:r>
-              <w:rPr>
-                <w:rFonts w:cs="Arial"/>
-                <w:b/>
-                <w:sz w:val="28"/>
-                <w:szCs w:val="28"/>
-              </w:rPr>
-              <w:t>Kramam</w:t>
-            </w:r>
-            <w:proofErr w:type="spellEnd"/>
+              <w:t>- Kramam</w:t>
+            </w:r>
           </w:p>
           <w:p>
             <w:pPr>
@@ -10719,27 +9861,15 @@
                 <w:szCs w:val="28"/>
               </w:rPr>
             </w:pPr>
-            <w:proofErr w:type="spellStart"/>
-            <w:r>
-              <w:rPr>
-                <w:rFonts w:cs="Arial"/>
-                <w:b/>
-                <w:sz w:val="28"/>
-                <w:szCs w:val="28"/>
-              </w:rPr>
-              <w:t>Krama</w:t>
-            </w:r>
-            <w:proofErr w:type="spellEnd"/>
-            <w:r>
-              <w:rPr>
-                <w:rFonts w:cs="Arial"/>
-                <w:b/>
-                <w:sz w:val="28"/>
-                <w:szCs w:val="28"/>
-              </w:rPr>
-              <w:t xml:space="preserve"> </w:t>
-            </w:r>
-            <w:proofErr w:type="spellStart"/>
+            <w:r>
+              <w:rPr>
+                <w:rFonts w:cs="Arial"/>
+                <w:b/>
+                <w:sz w:val="28"/>
+                <w:szCs w:val="28"/>
+              </w:rPr>
+              <w:t xml:space="preserve">Krama </w:t>
+            </w:r>
             <w:r>
               <w:rPr>
                 <w:rFonts w:cs="Arial"/>
@@ -10749,7 +9879,6 @@
               </w:rPr>
               <w:t>Vaakyam</w:t>
             </w:r>
-            <w:proofErr w:type="spellEnd"/>
             <w:r>
               <w:rPr>
                 <w:rFonts w:cs="Arial"/>
@@ -10767,26 +9896,7 @@
                 <w:szCs w:val="28"/>
               </w:rPr>
               <w:br/>
-            </w:r>
-            <w:proofErr w:type="spellStart"/>
-            <w:r>
-              <w:rPr>
-                <w:rFonts w:cs="Arial"/>
-                <w:b/>
-                <w:sz w:val="28"/>
-                <w:szCs w:val="28"/>
-              </w:rPr>
-              <w:t>Panchaati</w:t>
-            </w:r>
-            <w:proofErr w:type="spellEnd"/>
-            <w:r>
-              <w:rPr>
-                <w:rFonts w:cs="Arial"/>
-                <w:b/>
-                <w:sz w:val="28"/>
-                <w:szCs w:val="28"/>
-              </w:rPr>
-              <w:t xml:space="preserve"> 36</w:t>
+              <w:t>Panchaati 36</w:t>
             </w:r>
           </w:p>
         </w:tc>
@@ -11586,19 +10696,8 @@
                 <w:sz w:val="28"/>
                 <w:szCs w:val="28"/>
               </w:rPr>
-              <w:t xml:space="preserve"> - </w:t>
-            </w:r>
-            <w:proofErr w:type="spellStart"/>
-            <w:r>
-              <w:rPr>
-                <w:rFonts w:cs="Arial"/>
-                <w:b/>
-                <w:sz w:val="28"/>
-                <w:szCs w:val="28"/>
-              </w:rPr>
-              <w:t>Kramam</w:t>
-            </w:r>
-            <w:proofErr w:type="spellEnd"/>
+              <w:t xml:space="preserve"> - Kramam</w:t>
+            </w:r>
           </w:p>
           <w:p>
             <w:pPr>
@@ -11614,27 +10713,15 @@
                 <w:szCs w:val="28"/>
               </w:rPr>
             </w:pPr>
-            <w:proofErr w:type="spellStart"/>
-            <w:r>
-              <w:rPr>
-                <w:rFonts w:cs="Arial"/>
-                <w:b/>
-                <w:sz w:val="28"/>
-                <w:szCs w:val="28"/>
-              </w:rPr>
-              <w:t>Krama</w:t>
-            </w:r>
-            <w:proofErr w:type="spellEnd"/>
-            <w:r>
-              <w:rPr>
-                <w:rFonts w:cs="Arial"/>
-                <w:b/>
-                <w:sz w:val="28"/>
-                <w:szCs w:val="28"/>
-              </w:rPr>
-              <w:t xml:space="preserve"> </w:t>
-            </w:r>
-            <w:proofErr w:type="spellStart"/>
+            <w:r>
+              <w:rPr>
+                <w:rFonts w:cs="Arial"/>
+                <w:b/>
+                <w:sz w:val="28"/>
+                <w:szCs w:val="28"/>
+              </w:rPr>
+              <w:t xml:space="preserve">Krama </w:t>
+            </w:r>
             <w:r>
               <w:rPr>
                 <w:rFonts w:cs="Arial"/>
@@ -11644,7 +10731,6 @@
               </w:rPr>
               <w:t>Vaakyam</w:t>
             </w:r>
-            <w:proofErr w:type="spellEnd"/>
             <w:r>
               <w:rPr>
                 <w:rFonts w:cs="Arial"/>
@@ -11662,26 +10748,7 @@
                 <w:szCs w:val="28"/>
               </w:rPr>
               <w:br/>
-            </w:r>
-            <w:proofErr w:type="spellStart"/>
-            <w:r>
-              <w:rPr>
-                <w:rFonts w:cs="Arial"/>
-                <w:b/>
-                <w:sz w:val="28"/>
-                <w:szCs w:val="28"/>
-              </w:rPr>
-              <w:t>Panchaati</w:t>
-            </w:r>
-            <w:proofErr w:type="spellEnd"/>
-            <w:r>
-              <w:rPr>
-                <w:rFonts w:cs="Arial"/>
-                <w:b/>
-                <w:sz w:val="28"/>
-                <w:szCs w:val="28"/>
-              </w:rPr>
-              <w:t xml:space="preserve"> 42</w:t>
+              <w:t>Panchaati 42</w:t>
             </w:r>
           </w:p>
         </w:tc>
@@ -12883,19 +11950,8 @@
                 <w:sz w:val="28"/>
                 <w:szCs w:val="28"/>
               </w:rPr>
-              <w:t xml:space="preserve">TS 2.1.8.1 - </w:t>
-            </w:r>
-            <w:proofErr w:type="spellStart"/>
-            <w:r>
-              <w:rPr>
-                <w:rFonts w:cs="Arial"/>
-                <w:b/>
-                <w:sz w:val="28"/>
-                <w:szCs w:val="28"/>
-              </w:rPr>
-              <w:t>Kramam</w:t>
-            </w:r>
-            <w:proofErr w:type="spellEnd"/>
+              <w:t>TS 2.1.8.1 - Kramam</w:t>
+            </w:r>
           </w:p>
           <w:p>
             <w:pPr>
@@ -12911,45 +11967,14 @@
                 <w:szCs w:val="28"/>
               </w:rPr>
             </w:pPr>
-            <w:proofErr w:type="spellStart"/>
-            <w:r>
-              <w:rPr>
-                <w:rFonts w:cs="Arial"/>
-                <w:b/>
-                <w:sz w:val="28"/>
-                <w:szCs w:val="28"/>
-              </w:rPr>
-              <w:t>Krama</w:t>
-            </w:r>
-            <w:proofErr w:type="spellEnd"/>
-            <w:r>
-              <w:rPr>
-                <w:rFonts w:cs="Arial"/>
-                <w:b/>
-                <w:sz w:val="28"/>
-                <w:szCs w:val="28"/>
-              </w:rPr>
-              <w:t xml:space="preserve"> </w:t>
-            </w:r>
-            <w:proofErr w:type="spellStart"/>
-            <w:r>
-              <w:rPr>
-                <w:rFonts w:cs="Arial"/>
-                <w:b/>
-                <w:sz w:val="28"/>
-                <w:szCs w:val="28"/>
-              </w:rPr>
-              <w:t>Vaakyam</w:t>
-            </w:r>
-            <w:proofErr w:type="spellEnd"/>
-            <w:r>
-              <w:rPr>
-                <w:rFonts w:cs="Arial"/>
-                <w:b/>
-                <w:sz w:val="28"/>
-                <w:szCs w:val="28"/>
-              </w:rPr>
-              <w:t xml:space="preserve"> No. 41</w:t>
+            <w:r>
+              <w:rPr>
+                <w:rFonts w:cs="Arial"/>
+                <w:b/>
+                <w:sz w:val="28"/>
+                <w:szCs w:val="28"/>
+              </w:rPr>
+              <w:t>Krama Vaakyam No. 41</w:t>
             </w:r>
             <w:r>
               <w:rPr>
@@ -12959,26 +11984,7 @@
                 <w:szCs w:val="28"/>
               </w:rPr>
               <w:br/>
-            </w:r>
-            <w:proofErr w:type="spellStart"/>
-            <w:r>
-              <w:rPr>
-                <w:rFonts w:cs="Arial"/>
-                <w:b/>
-                <w:sz w:val="28"/>
-                <w:szCs w:val="28"/>
-              </w:rPr>
-              <w:t>Panchaati</w:t>
-            </w:r>
-            <w:proofErr w:type="spellEnd"/>
-            <w:r>
-              <w:rPr>
-                <w:rFonts w:cs="Arial"/>
-                <w:b/>
-                <w:sz w:val="28"/>
-                <w:szCs w:val="28"/>
-              </w:rPr>
-              <w:t xml:space="preserve"> 48</w:t>
+              <w:t>Panchaati 48</w:t>
             </w:r>
           </w:p>
         </w:tc>
@@ -13248,19 +12254,8 @@
                 <w:sz w:val="28"/>
                 <w:szCs w:val="28"/>
               </w:rPr>
-              <w:t xml:space="preserve"> - </w:t>
-            </w:r>
-            <w:proofErr w:type="spellStart"/>
-            <w:r>
-              <w:rPr>
-                <w:rFonts w:cs="Arial"/>
-                <w:b/>
-                <w:sz w:val="28"/>
-                <w:szCs w:val="28"/>
-              </w:rPr>
-              <w:t>Kramam</w:t>
-            </w:r>
-            <w:proofErr w:type="spellEnd"/>
+              <w:t xml:space="preserve"> - Kramam</w:t>
+            </w:r>
           </w:p>
           <w:p>
             <w:pPr>
@@ -13276,27 +12271,15 @@
                 <w:szCs w:val="28"/>
               </w:rPr>
             </w:pPr>
-            <w:proofErr w:type="spellStart"/>
-            <w:r>
-              <w:rPr>
-                <w:rFonts w:cs="Arial"/>
-                <w:b/>
-                <w:sz w:val="28"/>
-                <w:szCs w:val="28"/>
-              </w:rPr>
-              <w:t>Krama</w:t>
-            </w:r>
-            <w:proofErr w:type="spellEnd"/>
-            <w:r>
-              <w:rPr>
-                <w:rFonts w:cs="Arial"/>
-                <w:b/>
-                <w:sz w:val="28"/>
-                <w:szCs w:val="28"/>
-              </w:rPr>
-              <w:t xml:space="preserve"> </w:t>
-            </w:r>
-            <w:proofErr w:type="spellStart"/>
+            <w:r>
+              <w:rPr>
+                <w:rFonts w:cs="Arial"/>
+                <w:b/>
+                <w:sz w:val="28"/>
+                <w:szCs w:val="28"/>
+              </w:rPr>
+              <w:t xml:space="preserve">Krama </w:t>
+            </w:r>
             <w:r>
               <w:rPr>
                 <w:rFonts w:cs="Arial"/>
@@ -13306,7 +12289,6 @@
               </w:rPr>
               <w:t>Vaakyam</w:t>
             </w:r>
-            <w:proofErr w:type="spellEnd"/>
             <w:r>
               <w:rPr>
                 <w:rFonts w:cs="Arial"/>
@@ -13366,26 +12348,7 @@
                 <w:szCs w:val="28"/>
               </w:rPr>
               <w:br/>
-            </w:r>
-            <w:proofErr w:type="spellStart"/>
-            <w:r>
-              <w:rPr>
-                <w:rFonts w:cs="Arial"/>
-                <w:b/>
-                <w:sz w:val="28"/>
-                <w:szCs w:val="28"/>
-              </w:rPr>
-              <w:t>Panchaati</w:t>
-            </w:r>
-            <w:proofErr w:type="spellEnd"/>
-            <w:r>
-              <w:rPr>
-                <w:rFonts w:cs="Arial"/>
-                <w:b/>
-                <w:sz w:val="28"/>
-                <w:szCs w:val="28"/>
-              </w:rPr>
-              <w:t xml:space="preserve"> 49</w:t>
+              <w:t>Panchaati 49</w:t>
             </w:r>
           </w:p>
         </w:tc>
@@ -13946,16 +12909,7 @@
                 <w:sz w:val="28"/>
                 <w:szCs w:val="28"/>
               </w:rPr>
-              <w:t>(</w:t>
-            </w:r>
-            <w:proofErr w:type="spellStart"/>
-            <w:r>
-              <w:rPr>
-                <w:rFonts w:cs="Arial"/>
-                <w:sz w:val="28"/>
-                <w:szCs w:val="28"/>
-              </w:rPr>
-              <w:t>swarabak</w:t>
+              <w:t>(swarabak</w:t>
             </w:r>
             <w:r>
               <w:rPr>
@@ -13973,7 +12927,6 @@
               </w:rPr>
               <w:t>ti</w:t>
             </w:r>
-            <w:proofErr w:type="spellEnd"/>
             <w:r>
               <w:rPr>
                 <w:rFonts w:ascii="BRH Malayalam Extra" w:hAnsi="BRH Malayalam Extra" w:cs="BRH Malayalam Extra"/>
@@ -14029,19 +12982,8 @@
                 <w:sz w:val="28"/>
                 <w:szCs w:val="28"/>
               </w:rPr>
-              <w:t xml:space="preserve"> - </w:t>
-            </w:r>
-            <w:proofErr w:type="spellStart"/>
-            <w:r>
-              <w:rPr>
-                <w:rFonts w:cs="Arial"/>
-                <w:b/>
-                <w:sz w:val="28"/>
-                <w:szCs w:val="28"/>
-              </w:rPr>
-              <w:t>Kramam</w:t>
-            </w:r>
-            <w:proofErr w:type="spellEnd"/>
+              <w:t xml:space="preserve"> - Kramam</w:t>
+            </w:r>
           </w:p>
           <w:p>
             <w:pPr>
@@ -14057,27 +12999,15 @@
                 <w:szCs w:val="28"/>
               </w:rPr>
             </w:pPr>
-            <w:proofErr w:type="spellStart"/>
-            <w:r>
-              <w:rPr>
-                <w:rFonts w:cs="Arial"/>
-                <w:b/>
-                <w:sz w:val="28"/>
-                <w:szCs w:val="28"/>
-              </w:rPr>
-              <w:t>Krama</w:t>
-            </w:r>
-            <w:proofErr w:type="spellEnd"/>
-            <w:r>
-              <w:rPr>
-                <w:rFonts w:cs="Arial"/>
-                <w:b/>
-                <w:sz w:val="28"/>
-                <w:szCs w:val="28"/>
-              </w:rPr>
-              <w:t xml:space="preserve"> </w:t>
-            </w:r>
-            <w:proofErr w:type="spellStart"/>
+            <w:r>
+              <w:rPr>
+                <w:rFonts w:cs="Arial"/>
+                <w:b/>
+                <w:sz w:val="28"/>
+                <w:szCs w:val="28"/>
+              </w:rPr>
+              <w:t xml:space="preserve">Krama </w:t>
+            </w:r>
             <w:r>
               <w:rPr>
                 <w:rFonts w:cs="Arial"/>
@@ -14087,7 +13017,6 @@
               </w:rPr>
               <w:t>Vaakyam</w:t>
             </w:r>
-            <w:proofErr w:type="spellEnd"/>
             <w:r>
               <w:rPr>
                 <w:rFonts w:cs="Arial"/>
@@ -14114,25 +13043,14 @@
               </w:rPr>
               <w:br/>
             </w:r>
-            <w:proofErr w:type="spellStart"/>
-            <w:r>
-              <w:rPr>
-                <w:rFonts w:cs="Arial"/>
-                <w:b/>
-                <w:sz w:val="28"/>
-                <w:szCs w:val="28"/>
-              </w:rPr>
-              <w:t>Panchaati</w:t>
-            </w:r>
-            <w:proofErr w:type="spellEnd"/>
-            <w:r>
-              <w:rPr>
-                <w:rFonts w:cs="Arial"/>
-                <w:b/>
-                <w:sz w:val="28"/>
-                <w:szCs w:val="28"/>
-              </w:rPr>
-              <w:t xml:space="preserve"> 52</w:t>
+            <w:r>
+              <w:rPr>
+                <w:rFonts w:cs="Arial"/>
+                <w:b/>
+                <w:sz w:val="28"/>
+                <w:szCs w:val="28"/>
+              </w:rPr>
+              <w:t>Panchaati 52</w:t>
             </w:r>
           </w:p>
         </w:tc>
@@ -14510,25 +13428,8 @@
                 <w:sz w:val="28"/>
                 <w:szCs w:val="28"/>
               </w:rPr>
-              <w:t>(</w:t>
-            </w:r>
-            <w:proofErr w:type="spellStart"/>
-            <w:r>
-              <w:rPr>
-                <w:rFonts w:cs="Arial"/>
-                <w:sz w:val="28"/>
-                <w:szCs w:val="28"/>
-              </w:rPr>
-              <w:t>visargam</w:t>
-            </w:r>
-            <w:proofErr w:type="spellEnd"/>
-            <w:r>
-              <w:rPr>
-                <w:rFonts w:cs="Arial"/>
-                <w:sz w:val="28"/>
-                <w:szCs w:val="28"/>
-              </w:rPr>
-              <w:t xml:space="preserve"> inserted)</w:t>
+              <w:lastRenderedPageBreak/>
+              <w:t>(visargam inserted)</w:t>
             </w:r>
           </w:p>
         </w:tc>
@@ -14572,19 +13473,8 @@
                 <w:sz w:val="28"/>
                 <w:szCs w:val="28"/>
               </w:rPr>
-              <w:t xml:space="preserve">- </w:t>
-            </w:r>
-            <w:proofErr w:type="spellStart"/>
-            <w:r>
-              <w:rPr>
-                <w:rFonts w:cs="Arial"/>
-                <w:b/>
-                <w:sz w:val="28"/>
-                <w:szCs w:val="28"/>
-              </w:rPr>
-              <w:t>Kramam</w:t>
-            </w:r>
-            <w:proofErr w:type="spellEnd"/>
+              <w:t>- Kramam</w:t>
+            </w:r>
           </w:p>
           <w:p>
             <w:pPr>
@@ -14600,27 +13490,15 @@
                 <w:szCs w:val="28"/>
               </w:rPr>
             </w:pPr>
-            <w:proofErr w:type="spellStart"/>
-            <w:r>
-              <w:rPr>
-                <w:rFonts w:cs="Arial"/>
-                <w:b/>
-                <w:sz w:val="28"/>
-                <w:szCs w:val="28"/>
-              </w:rPr>
-              <w:t>Krama</w:t>
-            </w:r>
-            <w:proofErr w:type="spellEnd"/>
-            <w:r>
-              <w:rPr>
-                <w:rFonts w:cs="Arial"/>
-                <w:b/>
-                <w:sz w:val="28"/>
-                <w:szCs w:val="28"/>
-              </w:rPr>
-              <w:t xml:space="preserve"> </w:t>
-            </w:r>
-            <w:proofErr w:type="spellStart"/>
+            <w:r>
+              <w:rPr>
+                <w:rFonts w:cs="Arial"/>
+                <w:b/>
+                <w:sz w:val="28"/>
+                <w:szCs w:val="28"/>
+              </w:rPr>
+              <w:t xml:space="preserve">Krama </w:t>
+            </w:r>
             <w:r>
               <w:rPr>
                 <w:rFonts w:cs="Arial"/>
@@ -14630,7 +13508,6 @@
               </w:rPr>
               <w:t>Vaakyam</w:t>
             </w:r>
-            <w:proofErr w:type="spellEnd"/>
             <w:r>
               <w:rPr>
                 <w:rFonts w:cs="Arial"/>
@@ -14648,26 +13525,7 @@
                 <w:szCs w:val="28"/>
               </w:rPr>
               <w:br/>
-            </w:r>
-            <w:proofErr w:type="spellStart"/>
-            <w:r>
-              <w:rPr>
-                <w:rFonts w:cs="Arial"/>
-                <w:b/>
-                <w:sz w:val="28"/>
-                <w:szCs w:val="28"/>
-              </w:rPr>
-              <w:t>Panchaati</w:t>
-            </w:r>
-            <w:proofErr w:type="spellEnd"/>
-            <w:r>
-              <w:rPr>
-                <w:rFonts w:cs="Arial"/>
-                <w:b/>
-                <w:sz w:val="28"/>
-                <w:szCs w:val="28"/>
-              </w:rPr>
-              <w:t xml:space="preserve"> 55</w:t>
+              <w:t>Panchaati 55</w:t>
             </w:r>
           </w:p>
         </w:tc>
@@ -15122,19 +13980,8 @@
                 <w:sz w:val="28"/>
                 <w:szCs w:val="28"/>
               </w:rPr>
-              <w:t xml:space="preserve">- </w:t>
-            </w:r>
-            <w:proofErr w:type="spellStart"/>
-            <w:r>
-              <w:rPr>
-                <w:rFonts w:cs="Arial"/>
-                <w:b/>
-                <w:sz w:val="28"/>
-                <w:szCs w:val="28"/>
-              </w:rPr>
-              <w:t>Kramam</w:t>
-            </w:r>
-            <w:proofErr w:type="spellEnd"/>
+              <w:t>- Kramam</w:t>
+            </w:r>
           </w:p>
           <w:p>
             <w:pPr>
@@ -15150,27 +13997,15 @@
                 <w:szCs w:val="28"/>
               </w:rPr>
             </w:pPr>
-            <w:proofErr w:type="spellStart"/>
-            <w:r>
-              <w:rPr>
-                <w:rFonts w:cs="Arial"/>
-                <w:b/>
-                <w:sz w:val="28"/>
-                <w:szCs w:val="28"/>
-              </w:rPr>
-              <w:t>Krama</w:t>
-            </w:r>
-            <w:proofErr w:type="spellEnd"/>
-            <w:r>
-              <w:rPr>
-                <w:rFonts w:cs="Arial"/>
-                <w:b/>
-                <w:sz w:val="28"/>
-                <w:szCs w:val="28"/>
-              </w:rPr>
-              <w:t xml:space="preserve"> </w:t>
-            </w:r>
-            <w:proofErr w:type="spellStart"/>
+            <w:r>
+              <w:rPr>
+                <w:rFonts w:cs="Arial"/>
+                <w:b/>
+                <w:sz w:val="28"/>
+                <w:szCs w:val="28"/>
+              </w:rPr>
+              <w:t xml:space="preserve">Krama </w:t>
+            </w:r>
             <w:r>
               <w:rPr>
                 <w:rFonts w:cs="Arial"/>
@@ -15180,7 +14015,6 @@
               </w:rPr>
               <w:t>Vaakyam</w:t>
             </w:r>
-            <w:proofErr w:type="spellEnd"/>
             <w:r>
               <w:rPr>
                 <w:rFonts w:cs="Arial"/>
@@ -15198,26 +14032,7 @@
                 <w:szCs w:val="28"/>
               </w:rPr>
               <w:br/>
-            </w:r>
-            <w:proofErr w:type="spellStart"/>
-            <w:r>
-              <w:rPr>
-                <w:rFonts w:cs="Arial"/>
-                <w:b/>
-                <w:sz w:val="28"/>
-                <w:szCs w:val="28"/>
-              </w:rPr>
-              <w:t>Panchaati</w:t>
-            </w:r>
-            <w:proofErr w:type="spellEnd"/>
-            <w:r>
-              <w:rPr>
-                <w:rFonts w:cs="Arial"/>
-                <w:b/>
-                <w:sz w:val="28"/>
-                <w:szCs w:val="28"/>
-              </w:rPr>
-              <w:t xml:space="preserve"> 60</w:t>
+              <w:t>Panchaati 60</w:t>
             </w:r>
           </w:p>
         </w:tc>
@@ -15394,7 +14209,6 @@
               </w:rPr>
               <w:t>ர</w:t>
             </w:r>
-            <w:proofErr w:type="spellStart"/>
             <w:r>
               <w:rPr>
                 <w:rFonts w:ascii="BRH Devanagari Extra" w:hAnsi="BRH Devanagari Extra" w:cs="Latha"/>
@@ -15405,7 +14219,6 @@
               </w:rPr>
               <w:t>óè</w:t>
             </w:r>
-            <w:proofErr w:type="spellEnd"/>
             <w:r>
               <w:rPr>
                 <w:rFonts w:ascii="BRH Tamil Tab Extra" w:hAnsi="BRH Tamil Tab Extra" w:cs="Latha"/>
@@ -15558,7 +14371,7 @@
               </w:rPr>
               <w:t>ஷ்</w:t>
             </w:r>
-            <w:bookmarkStart w:id="2" w:name="_Hlk80258966"/>
+            <w:bookmarkStart w:id="1" w:name="_Hlk80258966"/>
             <w:r>
               <w:rPr>
                 <w:rFonts w:ascii="Latha" w:hAnsi="Latha" w:cs="Latha" w:hint="cs"/>
@@ -15570,7 +14383,7 @@
               </w:rPr>
               <w:t>வி</w:t>
             </w:r>
-            <w:bookmarkEnd w:id="2"/>
+            <w:bookmarkEnd w:id="1"/>
             <w:r>
               <w:rPr>
                 <w:rFonts w:ascii="Latha" w:hAnsi="Latha" w:cs="Latha"/>
@@ -15675,7 +14488,6 @@
               </w:rPr>
               <w:t>ர</w:t>
             </w:r>
-            <w:proofErr w:type="spellStart"/>
             <w:r>
               <w:rPr>
                 <w:rFonts w:ascii="BRH Devanagari Extra" w:hAnsi="BRH Devanagari Extra" w:cs="Latha"/>
@@ -15686,7 +14498,6 @@
               </w:rPr>
               <w:t>óè</w:t>
             </w:r>
-            <w:proofErr w:type="spellEnd"/>
             <w:r>
               <w:rPr>
                 <w:rFonts w:ascii="BRH Tamil Tab Extra" w:hAnsi="BRH Tamil Tab Extra" w:cs="Latha"/>
@@ -15806,19 +14617,8 @@
                 <w:sz w:val="28"/>
                 <w:szCs w:val="28"/>
               </w:rPr>
-              <w:t xml:space="preserve">- </w:t>
-            </w:r>
-            <w:proofErr w:type="spellStart"/>
-            <w:r>
-              <w:rPr>
-                <w:rFonts w:cs="Arial"/>
-                <w:b/>
-                <w:sz w:val="28"/>
-                <w:szCs w:val="28"/>
-              </w:rPr>
-              <w:t>Kramam</w:t>
-            </w:r>
-            <w:proofErr w:type="spellEnd"/>
+              <w:t>- Kramam</w:t>
+            </w:r>
           </w:p>
           <w:p>
             <w:pPr>
@@ -15834,27 +14634,15 @@
                 <w:szCs w:val="28"/>
               </w:rPr>
             </w:pPr>
-            <w:proofErr w:type="spellStart"/>
-            <w:r>
-              <w:rPr>
-                <w:rFonts w:cs="Arial"/>
-                <w:b/>
-                <w:sz w:val="28"/>
-                <w:szCs w:val="28"/>
-              </w:rPr>
-              <w:t>Krama</w:t>
-            </w:r>
-            <w:proofErr w:type="spellEnd"/>
-            <w:r>
-              <w:rPr>
-                <w:rFonts w:cs="Arial"/>
-                <w:b/>
-                <w:sz w:val="28"/>
-                <w:szCs w:val="28"/>
-              </w:rPr>
-              <w:t xml:space="preserve"> </w:t>
-            </w:r>
-            <w:proofErr w:type="spellStart"/>
+            <w:r>
+              <w:rPr>
+                <w:rFonts w:cs="Arial"/>
+                <w:b/>
+                <w:sz w:val="28"/>
+                <w:szCs w:val="28"/>
+              </w:rPr>
+              <w:t xml:space="preserve">Krama </w:t>
+            </w:r>
             <w:r>
               <w:rPr>
                 <w:rFonts w:cs="Arial"/>
@@ -15864,7 +14652,6 @@
               </w:rPr>
               <w:t>Vaakyam</w:t>
             </w:r>
-            <w:proofErr w:type="spellEnd"/>
             <w:r>
               <w:rPr>
                 <w:rFonts w:cs="Arial"/>
@@ -15882,26 +14669,7 @@
                 <w:szCs w:val="28"/>
               </w:rPr>
               <w:br/>
-            </w:r>
-            <w:proofErr w:type="spellStart"/>
-            <w:r>
-              <w:rPr>
-                <w:rFonts w:cs="Arial"/>
-                <w:b/>
-                <w:sz w:val="28"/>
-                <w:szCs w:val="28"/>
-              </w:rPr>
-              <w:t>Panchaati</w:t>
-            </w:r>
-            <w:proofErr w:type="spellEnd"/>
-            <w:r>
-              <w:rPr>
-                <w:rFonts w:cs="Arial"/>
-                <w:b/>
-                <w:sz w:val="28"/>
-                <w:szCs w:val="28"/>
-              </w:rPr>
-              <w:t xml:space="preserve"> 64</w:t>
+              <w:t>Panchaati 64</w:t>
             </w:r>
           </w:p>
         </w:tc>
@@ -16390,16 +15158,7 @@
                 <w:sz w:val="28"/>
                 <w:szCs w:val="28"/>
               </w:rPr>
-              <w:t>(</w:t>
-            </w:r>
-            <w:proofErr w:type="spellStart"/>
-            <w:r>
-              <w:rPr>
-                <w:rFonts w:cs="Arial"/>
-                <w:sz w:val="28"/>
-                <w:szCs w:val="28"/>
-              </w:rPr>
-              <w:t>swarabak</w:t>
+              <w:t>(swarabak</w:t>
             </w:r>
             <w:r>
               <w:rPr>
@@ -16417,7 +15176,6 @@
               </w:rPr>
               <w:t>ti</w:t>
             </w:r>
-            <w:proofErr w:type="spellEnd"/>
             <w:r>
               <w:rPr>
                 <w:rFonts w:ascii="BRH Malayalam Extra" w:hAnsi="BRH Malayalam Extra" w:cs="BRH Malayalam Extra"/>
@@ -16476,19 +15234,8 @@
                 <w:sz w:val="28"/>
                 <w:szCs w:val="28"/>
               </w:rPr>
-              <w:t xml:space="preserve">- </w:t>
-            </w:r>
-            <w:proofErr w:type="spellStart"/>
-            <w:r>
-              <w:rPr>
-                <w:rFonts w:cs="Arial"/>
-                <w:b/>
-                <w:sz w:val="28"/>
-                <w:szCs w:val="28"/>
-              </w:rPr>
-              <w:t>Kramam</w:t>
-            </w:r>
-            <w:proofErr w:type="spellEnd"/>
+              <w:t>- Kramam</w:t>
+            </w:r>
           </w:p>
           <w:p>
             <w:pPr>
@@ -16504,27 +15251,15 @@
                 <w:szCs w:val="28"/>
               </w:rPr>
             </w:pPr>
-            <w:proofErr w:type="spellStart"/>
-            <w:r>
-              <w:rPr>
-                <w:rFonts w:cs="Arial"/>
-                <w:b/>
-                <w:sz w:val="28"/>
-                <w:szCs w:val="28"/>
-              </w:rPr>
-              <w:t>Krama</w:t>
-            </w:r>
-            <w:proofErr w:type="spellEnd"/>
-            <w:r>
-              <w:rPr>
-                <w:rFonts w:cs="Arial"/>
-                <w:b/>
-                <w:sz w:val="28"/>
-                <w:szCs w:val="28"/>
-              </w:rPr>
-              <w:t xml:space="preserve"> </w:t>
-            </w:r>
-            <w:proofErr w:type="spellStart"/>
+            <w:r>
+              <w:rPr>
+                <w:rFonts w:cs="Arial"/>
+                <w:b/>
+                <w:sz w:val="28"/>
+                <w:szCs w:val="28"/>
+              </w:rPr>
+              <w:t xml:space="preserve">Krama </w:t>
+            </w:r>
             <w:r>
               <w:rPr>
                 <w:rFonts w:cs="Arial"/>
@@ -16534,7 +15269,6 @@
               </w:rPr>
               <w:t>Vaakyam</w:t>
             </w:r>
-            <w:proofErr w:type="spellEnd"/>
             <w:r>
               <w:rPr>
                 <w:rFonts w:cs="Arial"/>
@@ -16552,26 +15286,7 @@
                 <w:szCs w:val="28"/>
               </w:rPr>
               <w:br/>
-            </w:r>
-            <w:proofErr w:type="spellStart"/>
-            <w:r>
-              <w:rPr>
-                <w:rFonts w:cs="Arial"/>
-                <w:b/>
-                <w:sz w:val="28"/>
-                <w:szCs w:val="28"/>
-              </w:rPr>
-              <w:t>Panchaati</w:t>
-            </w:r>
-            <w:proofErr w:type="spellEnd"/>
-            <w:r>
-              <w:rPr>
-                <w:rFonts w:cs="Arial"/>
-                <w:b/>
-                <w:sz w:val="28"/>
-                <w:szCs w:val="28"/>
-              </w:rPr>
-              <w:t xml:space="preserve"> 65</w:t>
+              <w:t>Panchaati 65</w:t>
             </w:r>
           </w:p>
         </w:tc>
@@ -17360,7 +16075,6 @@
         </w:rPr>
         <w:t xml:space="preserve">TS </w:t>
       </w:r>
-      <w:proofErr w:type="spellStart"/>
       <w:r>
         <w:rPr>
           <w:b/>
@@ -17371,7 +16085,6 @@
         </w:rPr>
         <w:t>Krama</w:t>
       </w:r>
-      <w:proofErr w:type="spellEnd"/>
       <w:r>
         <w:rPr>
           <w:b/>
@@ -17380,29 +16093,7 @@
           <w:szCs w:val="32"/>
           <w:u w:val="single"/>
         </w:rPr>
-        <w:t xml:space="preserve"> </w:t>
-      </w:r>
-      <w:proofErr w:type="spellStart"/>
-      <w:r>
-        <w:rPr>
-          <w:b/>
-          <w:bCs/>
-          <w:sz w:val="32"/>
-          <w:szCs w:val="32"/>
-          <w:u w:val="single"/>
-        </w:rPr>
-        <w:t>Paatam</w:t>
-      </w:r>
-      <w:proofErr w:type="spellEnd"/>
-      <w:r>
-        <w:rPr>
-          <w:b/>
-          <w:bCs/>
-          <w:sz w:val="32"/>
-          <w:szCs w:val="32"/>
-          <w:u w:val="single"/>
-        </w:rPr>
-        <w:t xml:space="preserve"> – TS </w:t>
+        <w:t xml:space="preserve"> Paatam – TS </w:t>
       </w:r>
       <w:r>
         <w:rPr>
@@ -17630,26 +16321,7 @@
                 <w:szCs w:val="28"/>
               </w:rPr>
               <w:br/>
-            </w:r>
-            <w:proofErr w:type="spellStart"/>
-            <w:r>
-              <w:rPr>
-                <w:rFonts w:cs="Arial"/>
-                <w:b/>
-                <w:sz w:val="28"/>
-                <w:szCs w:val="28"/>
-              </w:rPr>
-              <w:t>Panchaati</w:t>
-            </w:r>
-            <w:proofErr w:type="spellEnd"/>
-            <w:r>
-              <w:rPr>
-                <w:rFonts w:cs="Arial"/>
-                <w:b/>
-                <w:sz w:val="28"/>
-                <w:szCs w:val="28"/>
-              </w:rPr>
-              <w:t xml:space="preserve"> 35</w:t>
+              <w:t>Panchaati 35</w:t>
             </w:r>
           </w:p>
         </w:tc>
@@ -18603,25 +17275,14 @@
               </w:rPr>
               <w:br/>
             </w:r>
-            <w:proofErr w:type="spellStart"/>
-            <w:r>
-              <w:rPr>
-                <w:rFonts w:cs="Arial"/>
-                <w:b/>
-                <w:sz w:val="28"/>
-                <w:szCs w:val="28"/>
-              </w:rPr>
-              <w:t>Panchaati</w:t>
-            </w:r>
-            <w:proofErr w:type="spellEnd"/>
-            <w:r>
-              <w:rPr>
-                <w:rFonts w:cs="Arial"/>
-                <w:b/>
-                <w:sz w:val="28"/>
-                <w:szCs w:val="28"/>
-              </w:rPr>
-              <w:t xml:space="preserve"> 60</w:t>
+            <w:r>
+              <w:rPr>
+                <w:rFonts w:cs="Arial"/>
+                <w:b/>
+                <w:sz w:val="28"/>
+                <w:szCs w:val="28"/>
+              </w:rPr>
+              <w:t>Panchaati 60</w:t>
             </w:r>
           </w:p>
         </w:tc>
@@ -19145,7 +17806,7 @@
 </file>
 
 <file path=word/endnotes.xml><?xml version="1.0" encoding="utf-8"?>
-<w:endnotes xmlns:wpc="http://schemas.microsoft.com/office/word/2010/wordprocessingCanvas" xmlns:cx="http://schemas.microsoft.com/office/drawing/2014/chartex" xmlns:cx1="http://schemas.microsoft.com/office/drawing/2015/9/8/chartex" xmlns:mc="http://schemas.openxmlformats.org/markup-compatibility/2006" xmlns:o="urn:schemas-microsoft-com:office:office" xmlns:r="http://schemas.openxmlformats.org/officeDocument/2006/relationships" xmlns:m="http://schemas.openxmlformats.org/officeDocument/2006/math" xmlns:v="urn:schemas-microsoft-com:vml" xmlns:wp14="http://schemas.microsoft.com/office/word/2010/wordprocessingDrawing" xmlns:wp="http://schemas.openxmlformats.org/drawingml/2006/wordprocessingDrawing" xmlns:w10="urn:schemas-microsoft-com:office:word" xmlns:w="http://schemas.openxmlformats.org/wordprocessingml/2006/main" xmlns:w14="http://schemas.microsoft.com/office/word/2010/wordml" xmlns:w15="http://schemas.microsoft.com/office/word/2012/wordml" xmlns:w16se="http://schemas.microsoft.com/office/word/2015/wordml/symex" xmlns:wpg="http://schemas.microsoft.com/office/word/2010/wordprocessingGroup" xmlns:wpi="http://schemas.microsoft.com/office/word/2010/wordprocessingInk" xmlns:wne="http://schemas.microsoft.com/office/word/2006/wordml" xmlns:wps="http://schemas.microsoft.com/office/word/2010/wordprocessingShape" mc:Ignorable="w14 w15 w16se wp14">
+<w:endnotes xmlns:wpc="http://schemas.microsoft.com/office/word/2010/wordprocessingCanvas" xmlns:cx="http://schemas.microsoft.com/office/drawing/2014/chartex" xmlns:cx1="http://schemas.microsoft.com/office/drawing/2015/9/8/chartex" xmlns:cx2="http://schemas.microsoft.com/office/drawing/2015/10/21/chartex" xmlns:cx3="http://schemas.microsoft.com/office/drawing/2016/5/9/chartex" xmlns:cx4="http://schemas.microsoft.com/office/drawing/2016/5/10/chartex" xmlns:cx5="http://schemas.microsoft.com/office/drawing/2016/5/11/chartex" xmlns:cx6="http://schemas.microsoft.com/office/drawing/2016/5/12/chartex" xmlns:cx7="http://schemas.microsoft.com/office/drawing/2016/5/13/chartex" xmlns:cx8="http://schemas.microsoft.com/office/drawing/2016/5/14/chartex" xmlns:mc="http://schemas.openxmlformats.org/markup-compatibility/2006" xmlns:aink="http://schemas.microsoft.com/office/drawing/2016/ink" xmlns:am3d="http://schemas.microsoft.com/office/drawing/2017/model3d" xmlns:o="urn:schemas-microsoft-com:office:office" xmlns:oel="http://schemas.microsoft.com/office/2019/extlst" xmlns:r="http://schemas.openxmlformats.org/officeDocument/2006/relationships" xmlns:m="http://schemas.openxmlformats.org/officeDocument/2006/math" xmlns:v="urn:schemas-microsoft-com:vml" xmlns:wp14="http://schemas.microsoft.com/office/word/2010/wordprocessingDrawing" xmlns:wp="http://schemas.openxmlformats.org/drawingml/2006/wordprocessingDrawing" xmlns:w10="urn:schemas-microsoft-com:office:word" xmlns:w="http://schemas.openxmlformats.org/wordprocessingml/2006/main" xmlns:w14="http://schemas.microsoft.com/office/word/2010/wordml" xmlns:w15="http://schemas.microsoft.com/office/word/2012/wordml" xmlns:w16cex="http://schemas.microsoft.com/office/word/2018/wordml/cex" xmlns:w16cid="http://schemas.microsoft.com/office/word/2016/wordml/cid" xmlns:w16="http://schemas.microsoft.com/office/word/2018/wordml" xmlns:w16sdtdh="http://schemas.microsoft.com/office/word/2020/wordml/sdtdatahash" xmlns:w16se="http://schemas.microsoft.com/office/word/2015/wordml/symex" xmlns:wpg="http://schemas.microsoft.com/office/word/2010/wordprocessingGroup" xmlns:wpi="http://schemas.microsoft.com/office/word/2010/wordprocessingInk" xmlns:wne="http://schemas.microsoft.com/office/word/2006/wordml" xmlns:wps="http://schemas.microsoft.com/office/word/2010/wordprocessingShape" mc:Ignorable="w14 w15 w16se w16cid w16 w16cex w16sdtdh wp14">
   <w:endnote w:type="separator" w:id="-1">
     <w:p>
       <w:pPr>
@@ -19170,7 +17831,7 @@
 </file>
 
 <file path=word/footer1.xml><?xml version="1.0" encoding="utf-8"?>
-<w:ftr xmlns:wpc="http://schemas.microsoft.com/office/word/2010/wordprocessingCanvas" xmlns:cx="http://schemas.microsoft.com/office/drawing/2014/chartex" xmlns:cx1="http://schemas.microsoft.com/office/drawing/2015/9/8/chartex" xmlns:mc="http://schemas.openxmlformats.org/markup-compatibility/2006" xmlns:o="urn:schemas-microsoft-com:office:office" xmlns:r="http://schemas.openxmlformats.org/officeDocument/2006/relationships" xmlns:m="http://schemas.openxmlformats.org/officeDocument/2006/math" xmlns:v="urn:schemas-microsoft-com:vml" xmlns:wp14="http://schemas.microsoft.com/office/word/2010/wordprocessingDrawing" xmlns:wp="http://schemas.openxmlformats.org/drawingml/2006/wordprocessingDrawing" xmlns:w10="urn:schemas-microsoft-com:office:word" xmlns:w="http://schemas.openxmlformats.org/wordprocessingml/2006/main" xmlns:w14="http://schemas.microsoft.com/office/word/2010/wordml" xmlns:w15="http://schemas.microsoft.com/office/word/2012/wordml" xmlns:w16se="http://schemas.microsoft.com/office/word/2015/wordml/symex" xmlns:wpg="http://schemas.microsoft.com/office/word/2010/wordprocessingGroup" xmlns:wpi="http://schemas.microsoft.com/office/word/2010/wordprocessingInk" xmlns:wne="http://schemas.microsoft.com/office/word/2006/wordml" xmlns:wps="http://schemas.microsoft.com/office/word/2010/wordprocessingShape" mc:Ignorable="w14 w15 w16se wp14">
+<w:ftr xmlns:wpc="http://schemas.microsoft.com/office/word/2010/wordprocessingCanvas" xmlns:cx="http://schemas.microsoft.com/office/drawing/2014/chartex" xmlns:cx1="http://schemas.microsoft.com/office/drawing/2015/9/8/chartex" xmlns:cx2="http://schemas.microsoft.com/office/drawing/2015/10/21/chartex" xmlns:cx3="http://schemas.microsoft.com/office/drawing/2016/5/9/chartex" xmlns:cx4="http://schemas.microsoft.com/office/drawing/2016/5/10/chartex" xmlns:cx5="http://schemas.microsoft.com/office/drawing/2016/5/11/chartex" xmlns:cx6="http://schemas.microsoft.com/office/drawing/2016/5/12/chartex" xmlns:cx7="http://schemas.microsoft.com/office/drawing/2016/5/13/chartex" xmlns:cx8="http://schemas.microsoft.com/office/drawing/2016/5/14/chartex" xmlns:mc="http://schemas.openxmlformats.org/markup-compatibility/2006" xmlns:aink="http://schemas.microsoft.com/office/drawing/2016/ink" xmlns:am3d="http://schemas.microsoft.com/office/drawing/2017/model3d" xmlns:o="urn:schemas-microsoft-com:office:office" xmlns:oel="http://schemas.microsoft.com/office/2019/extlst" xmlns:r="http://schemas.openxmlformats.org/officeDocument/2006/relationships" xmlns:m="http://schemas.openxmlformats.org/officeDocument/2006/math" xmlns:v="urn:schemas-microsoft-com:vml" xmlns:wp14="http://schemas.microsoft.com/office/word/2010/wordprocessingDrawing" xmlns:wp="http://schemas.openxmlformats.org/drawingml/2006/wordprocessingDrawing" xmlns:w10="urn:schemas-microsoft-com:office:word" xmlns:w="http://schemas.openxmlformats.org/wordprocessingml/2006/main" xmlns:w14="http://schemas.microsoft.com/office/word/2010/wordml" xmlns:w15="http://schemas.microsoft.com/office/word/2012/wordml" xmlns:w16cex="http://schemas.microsoft.com/office/word/2018/wordml/cex" xmlns:w16cid="http://schemas.microsoft.com/office/word/2016/wordml/cid" xmlns:w16="http://schemas.microsoft.com/office/word/2018/wordml" xmlns:w16sdtdh="http://schemas.microsoft.com/office/word/2020/wordml/sdtdatahash" xmlns:w16se="http://schemas.microsoft.com/office/word/2015/wordml/symex" xmlns:wpg="http://schemas.microsoft.com/office/word/2010/wordprocessingGroup" xmlns:wpi="http://schemas.microsoft.com/office/word/2010/wordprocessingInk" xmlns:wne="http://schemas.microsoft.com/office/word/2006/wordml" xmlns:wps="http://schemas.microsoft.com/office/word/2010/wordprocessingShape" mc:Ignorable="w14 w15 w16se w16cid w16 w16cex w16sdtdh wp14">
   <w:p>
     <w:pPr>
       <w:pStyle w:val="Footer"/>
@@ -19316,7 +17977,7 @@
 </file>
 
 <file path=word/footer2.xml><?xml version="1.0" encoding="utf-8"?>
-<w:ftr xmlns:wpc="http://schemas.microsoft.com/office/word/2010/wordprocessingCanvas" xmlns:cx="http://schemas.microsoft.com/office/drawing/2014/chartex" xmlns:cx1="http://schemas.microsoft.com/office/drawing/2015/9/8/chartex" xmlns:mc="http://schemas.openxmlformats.org/markup-compatibility/2006" xmlns:o="urn:schemas-microsoft-com:office:office" xmlns:r="http://schemas.openxmlformats.org/officeDocument/2006/relationships" xmlns:m="http://schemas.openxmlformats.org/officeDocument/2006/math" xmlns:v="urn:schemas-microsoft-com:vml" xmlns:wp14="http://schemas.microsoft.com/office/word/2010/wordprocessingDrawing" xmlns:wp="http://schemas.openxmlformats.org/drawingml/2006/wordprocessingDrawing" xmlns:w10="urn:schemas-microsoft-com:office:word" xmlns:w="http://schemas.openxmlformats.org/wordprocessingml/2006/main" xmlns:w14="http://schemas.microsoft.com/office/word/2010/wordml" xmlns:w15="http://schemas.microsoft.com/office/word/2012/wordml" xmlns:w16se="http://schemas.microsoft.com/office/word/2015/wordml/symex" xmlns:wpg="http://schemas.microsoft.com/office/word/2010/wordprocessingGroup" xmlns:wpi="http://schemas.microsoft.com/office/word/2010/wordprocessingInk" xmlns:wne="http://schemas.microsoft.com/office/word/2006/wordml" xmlns:wps="http://schemas.microsoft.com/office/word/2010/wordprocessingShape" mc:Ignorable="w14 w15 w16se wp14">
+<w:ftr xmlns:wpc="http://schemas.microsoft.com/office/word/2010/wordprocessingCanvas" xmlns:cx="http://schemas.microsoft.com/office/drawing/2014/chartex" xmlns:cx1="http://schemas.microsoft.com/office/drawing/2015/9/8/chartex" xmlns:cx2="http://schemas.microsoft.com/office/drawing/2015/10/21/chartex" xmlns:cx3="http://schemas.microsoft.com/office/drawing/2016/5/9/chartex" xmlns:cx4="http://schemas.microsoft.com/office/drawing/2016/5/10/chartex" xmlns:cx5="http://schemas.microsoft.com/office/drawing/2016/5/11/chartex" xmlns:cx6="http://schemas.microsoft.com/office/drawing/2016/5/12/chartex" xmlns:cx7="http://schemas.microsoft.com/office/drawing/2016/5/13/chartex" xmlns:cx8="http://schemas.microsoft.com/office/drawing/2016/5/14/chartex" xmlns:mc="http://schemas.openxmlformats.org/markup-compatibility/2006" xmlns:aink="http://schemas.microsoft.com/office/drawing/2016/ink" xmlns:am3d="http://schemas.microsoft.com/office/drawing/2017/model3d" xmlns:o="urn:schemas-microsoft-com:office:office" xmlns:oel="http://schemas.microsoft.com/office/2019/extlst" xmlns:r="http://schemas.openxmlformats.org/officeDocument/2006/relationships" xmlns:m="http://schemas.openxmlformats.org/officeDocument/2006/math" xmlns:v="urn:schemas-microsoft-com:vml" xmlns:wp14="http://schemas.microsoft.com/office/word/2010/wordprocessingDrawing" xmlns:wp="http://schemas.openxmlformats.org/drawingml/2006/wordprocessingDrawing" xmlns:w10="urn:schemas-microsoft-com:office:word" xmlns:w="http://schemas.openxmlformats.org/wordprocessingml/2006/main" xmlns:w14="http://schemas.microsoft.com/office/word/2010/wordml" xmlns:w15="http://schemas.microsoft.com/office/word/2012/wordml" xmlns:w16cex="http://schemas.microsoft.com/office/word/2018/wordml/cex" xmlns:w16cid="http://schemas.microsoft.com/office/word/2016/wordml/cid" xmlns:w16="http://schemas.microsoft.com/office/word/2018/wordml" xmlns:w16sdtdh="http://schemas.microsoft.com/office/word/2020/wordml/sdtdatahash" xmlns:w16se="http://schemas.microsoft.com/office/word/2015/wordml/symex" xmlns:wpg="http://schemas.microsoft.com/office/word/2010/wordprocessingGroup" xmlns:wpi="http://schemas.microsoft.com/office/word/2010/wordprocessingInk" xmlns:wne="http://schemas.microsoft.com/office/word/2006/wordml" xmlns:wps="http://schemas.microsoft.com/office/word/2010/wordprocessingShape" mc:Ignorable="w14 w15 w16se w16cid w16 w16cex w16sdtdh wp14">
   <w:p>
     <w:pPr>
       <w:pBdr>
@@ -19518,7 +18179,7 @@
 </file>
 
 <file path=word/footnotes.xml><?xml version="1.0" encoding="utf-8"?>
-<w:footnotes xmlns:wpc="http://schemas.microsoft.com/office/word/2010/wordprocessingCanvas" xmlns:cx="http://schemas.microsoft.com/office/drawing/2014/chartex" xmlns:cx1="http://schemas.microsoft.com/office/drawing/2015/9/8/chartex" xmlns:mc="http://schemas.openxmlformats.org/markup-compatibility/2006" xmlns:o="urn:schemas-microsoft-com:office:office" xmlns:r="http://schemas.openxmlformats.org/officeDocument/2006/relationships" xmlns:m="http://schemas.openxmlformats.org/officeDocument/2006/math" xmlns:v="urn:schemas-microsoft-com:vml" xmlns:wp14="http://schemas.microsoft.com/office/word/2010/wordprocessingDrawing" xmlns:wp="http://schemas.openxmlformats.org/drawingml/2006/wordprocessingDrawing" xmlns:w10="urn:schemas-microsoft-com:office:word" xmlns:w="http://schemas.openxmlformats.org/wordprocessingml/2006/main" xmlns:w14="http://schemas.microsoft.com/office/word/2010/wordml" xmlns:w15="http://schemas.microsoft.com/office/word/2012/wordml" xmlns:w16se="http://schemas.microsoft.com/office/word/2015/wordml/symex" xmlns:wpg="http://schemas.microsoft.com/office/word/2010/wordprocessingGroup" xmlns:wpi="http://schemas.microsoft.com/office/word/2010/wordprocessingInk" xmlns:wne="http://schemas.microsoft.com/office/word/2006/wordml" xmlns:wps="http://schemas.microsoft.com/office/word/2010/wordprocessingShape" mc:Ignorable="w14 w15 w16se wp14">
+<w:footnotes xmlns:wpc="http://schemas.microsoft.com/office/word/2010/wordprocessingCanvas" xmlns:cx="http://schemas.microsoft.com/office/drawing/2014/chartex" xmlns:cx1="http://schemas.microsoft.com/office/drawing/2015/9/8/chartex" xmlns:cx2="http://schemas.microsoft.com/office/drawing/2015/10/21/chartex" xmlns:cx3="http://schemas.microsoft.com/office/drawing/2016/5/9/chartex" xmlns:cx4="http://schemas.microsoft.com/office/drawing/2016/5/10/chartex" xmlns:cx5="http://schemas.microsoft.com/office/drawing/2016/5/11/chartex" xmlns:cx6="http://schemas.microsoft.com/office/drawing/2016/5/12/chartex" xmlns:cx7="http://schemas.microsoft.com/office/drawing/2016/5/13/chartex" xmlns:cx8="http://schemas.microsoft.com/office/drawing/2016/5/14/chartex" xmlns:mc="http://schemas.openxmlformats.org/markup-compatibility/2006" xmlns:aink="http://schemas.microsoft.com/office/drawing/2016/ink" xmlns:am3d="http://schemas.microsoft.com/office/drawing/2017/model3d" xmlns:o="urn:schemas-microsoft-com:office:office" xmlns:oel="http://schemas.microsoft.com/office/2019/extlst" xmlns:r="http://schemas.openxmlformats.org/officeDocument/2006/relationships" xmlns:m="http://schemas.openxmlformats.org/officeDocument/2006/math" xmlns:v="urn:schemas-microsoft-com:vml" xmlns:wp14="http://schemas.microsoft.com/office/word/2010/wordprocessingDrawing" xmlns:wp="http://schemas.openxmlformats.org/drawingml/2006/wordprocessingDrawing" xmlns:w10="urn:schemas-microsoft-com:office:word" xmlns:w="http://schemas.openxmlformats.org/wordprocessingml/2006/main" xmlns:w14="http://schemas.microsoft.com/office/word/2010/wordml" xmlns:w15="http://schemas.microsoft.com/office/word/2012/wordml" xmlns:w16cex="http://schemas.microsoft.com/office/word/2018/wordml/cex" xmlns:w16cid="http://schemas.microsoft.com/office/word/2016/wordml/cid" xmlns:w16="http://schemas.microsoft.com/office/word/2018/wordml" xmlns:w16sdtdh="http://schemas.microsoft.com/office/word/2020/wordml/sdtdatahash" xmlns:w16se="http://schemas.microsoft.com/office/word/2015/wordml/symex" xmlns:wpg="http://schemas.microsoft.com/office/word/2010/wordprocessingGroup" xmlns:wpi="http://schemas.microsoft.com/office/word/2010/wordprocessingInk" xmlns:wne="http://schemas.microsoft.com/office/word/2006/wordml" xmlns:wps="http://schemas.microsoft.com/office/word/2010/wordprocessingShape" mc:Ignorable="w14 w15 w16se w16cid w16 w16cex w16sdtdh wp14">
   <w:footnote w:type="separator" w:id="-1">
     <w:p>
       <w:pPr>
@@ -19543,7 +18204,7 @@
 </file>
 
 <file path=word/header1.xml><?xml version="1.0" encoding="utf-8"?>
-<w:hdr xmlns:wpc="http://schemas.microsoft.com/office/word/2010/wordprocessingCanvas" xmlns:cx="http://schemas.microsoft.com/office/drawing/2014/chartex" xmlns:cx1="http://schemas.microsoft.com/office/drawing/2015/9/8/chartex" xmlns:mc="http://schemas.openxmlformats.org/markup-compatibility/2006" xmlns:o="urn:schemas-microsoft-com:office:office" xmlns:r="http://schemas.openxmlformats.org/officeDocument/2006/relationships" xmlns:m="http://schemas.openxmlformats.org/officeDocument/2006/math" xmlns:v="urn:schemas-microsoft-com:vml" xmlns:wp14="http://schemas.microsoft.com/office/word/2010/wordprocessingDrawing" xmlns:wp="http://schemas.openxmlformats.org/drawingml/2006/wordprocessingDrawing" xmlns:w10="urn:schemas-microsoft-com:office:word" xmlns:w="http://schemas.openxmlformats.org/wordprocessingml/2006/main" xmlns:w14="http://schemas.microsoft.com/office/word/2010/wordml" xmlns:w15="http://schemas.microsoft.com/office/word/2012/wordml" xmlns:w16se="http://schemas.microsoft.com/office/word/2015/wordml/symex" xmlns:wpg="http://schemas.microsoft.com/office/word/2010/wordprocessingGroup" xmlns:wpi="http://schemas.microsoft.com/office/word/2010/wordprocessingInk" xmlns:wne="http://schemas.microsoft.com/office/word/2006/wordml" xmlns:wps="http://schemas.microsoft.com/office/word/2010/wordprocessingShape" mc:Ignorable="w14 w15 w16se wp14">
+<w:hdr xmlns:wpc="http://schemas.microsoft.com/office/word/2010/wordprocessingCanvas" xmlns:cx="http://schemas.microsoft.com/office/drawing/2014/chartex" xmlns:cx1="http://schemas.microsoft.com/office/drawing/2015/9/8/chartex" xmlns:cx2="http://schemas.microsoft.com/office/drawing/2015/10/21/chartex" xmlns:cx3="http://schemas.microsoft.com/office/drawing/2016/5/9/chartex" xmlns:cx4="http://schemas.microsoft.com/office/drawing/2016/5/10/chartex" xmlns:cx5="http://schemas.microsoft.com/office/drawing/2016/5/11/chartex" xmlns:cx6="http://schemas.microsoft.com/office/drawing/2016/5/12/chartex" xmlns:cx7="http://schemas.microsoft.com/office/drawing/2016/5/13/chartex" xmlns:cx8="http://schemas.microsoft.com/office/drawing/2016/5/14/chartex" xmlns:mc="http://schemas.openxmlformats.org/markup-compatibility/2006" xmlns:aink="http://schemas.microsoft.com/office/drawing/2016/ink" xmlns:am3d="http://schemas.microsoft.com/office/drawing/2017/model3d" xmlns:o="urn:schemas-microsoft-com:office:office" xmlns:oel="http://schemas.microsoft.com/office/2019/extlst" xmlns:r="http://schemas.openxmlformats.org/officeDocument/2006/relationships" xmlns:m="http://schemas.openxmlformats.org/officeDocument/2006/math" xmlns:v="urn:schemas-microsoft-com:vml" xmlns:wp14="http://schemas.microsoft.com/office/word/2010/wordprocessingDrawing" xmlns:wp="http://schemas.openxmlformats.org/drawingml/2006/wordprocessingDrawing" xmlns:w10="urn:schemas-microsoft-com:office:word" xmlns:w="http://schemas.openxmlformats.org/wordprocessingml/2006/main" xmlns:w14="http://schemas.microsoft.com/office/word/2010/wordml" xmlns:w15="http://schemas.microsoft.com/office/word/2012/wordml" xmlns:w16cex="http://schemas.microsoft.com/office/word/2018/wordml/cex" xmlns:w16cid="http://schemas.microsoft.com/office/word/2016/wordml/cid" xmlns:w16="http://schemas.microsoft.com/office/word/2018/wordml" xmlns:w16sdtdh="http://schemas.microsoft.com/office/word/2020/wordml/sdtdatahash" xmlns:w16se="http://schemas.microsoft.com/office/word/2015/wordml/symex" xmlns:wpg="http://schemas.microsoft.com/office/word/2010/wordprocessingGroup" xmlns:wpi="http://schemas.microsoft.com/office/word/2010/wordprocessingInk" xmlns:wne="http://schemas.microsoft.com/office/word/2006/wordml" xmlns:wps="http://schemas.microsoft.com/office/word/2010/wordprocessingShape" mc:Ignorable="w14 w15 w16se w16cid w16 w16cex w16sdtdh wp14">
   <w:p>
     <w:pPr>
       <w:pStyle w:val="Header"/>
@@ -19556,7 +18217,7 @@
 </file>
 
 <file path=word/header2.xml><?xml version="1.0" encoding="utf-8"?>
-<w:hdr xmlns:wpc="http://schemas.microsoft.com/office/word/2010/wordprocessingCanvas" xmlns:cx="http://schemas.microsoft.com/office/drawing/2014/chartex" xmlns:cx1="http://schemas.microsoft.com/office/drawing/2015/9/8/chartex" xmlns:mc="http://schemas.openxmlformats.org/markup-compatibility/2006" xmlns:o="urn:schemas-microsoft-com:office:office" xmlns:r="http://schemas.openxmlformats.org/officeDocument/2006/relationships" xmlns:m="http://schemas.openxmlformats.org/officeDocument/2006/math" xmlns:v="urn:schemas-microsoft-com:vml" xmlns:wp14="http://schemas.microsoft.com/office/word/2010/wordprocessingDrawing" xmlns:wp="http://schemas.openxmlformats.org/drawingml/2006/wordprocessingDrawing" xmlns:w10="urn:schemas-microsoft-com:office:word" xmlns:w="http://schemas.openxmlformats.org/wordprocessingml/2006/main" xmlns:w14="http://schemas.microsoft.com/office/word/2010/wordml" xmlns:w15="http://schemas.microsoft.com/office/word/2012/wordml" xmlns:w16se="http://schemas.microsoft.com/office/word/2015/wordml/symex" xmlns:wpg="http://schemas.microsoft.com/office/word/2010/wordprocessingGroup" xmlns:wpi="http://schemas.microsoft.com/office/word/2010/wordprocessingInk" xmlns:wne="http://schemas.microsoft.com/office/word/2006/wordml" xmlns:wps="http://schemas.microsoft.com/office/word/2010/wordprocessingShape" mc:Ignorable="w14 w15 w16se wp14">
+<w:hdr xmlns:wpc="http://schemas.microsoft.com/office/word/2010/wordprocessingCanvas" xmlns:cx="http://schemas.microsoft.com/office/drawing/2014/chartex" xmlns:cx1="http://schemas.microsoft.com/office/drawing/2015/9/8/chartex" xmlns:cx2="http://schemas.microsoft.com/office/drawing/2015/10/21/chartex" xmlns:cx3="http://schemas.microsoft.com/office/drawing/2016/5/9/chartex" xmlns:cx4="http://schemas.microsoft.com/office/drawing/2016/5/10/chartex" xmlns:cx5="http://schemas.microsoft.com/office/drawing/2016/5/11/chartex" xmlns:cx6="http://schemas.microsoft.com/office/drawing/2016/5/12/chartex" xmlns:cx7="http://schemas.microsoft.com/office/drawing/2016/5/13/chartex" xmlns:cx8="http://schemas.microsoft.com/office/drawing/2016/5/14/chartex" xmlns:mc="http://schemas.openxmlformats.org/markup-compatibility/2006" xmlns:aink="http://schemas.microsoft.com/office/drawing/2016/ink" xmlns:am3d="http://schemas.microsoft.com/office/drawing/2017/model3d" xmlns:o="urn:schemas-microsoft-com:office:office" xmlns:oel="http://schemas.microsoft.com/office/2019/extlst" xmlns:r="http://schemas.openxmlformats.org/officeDocument/2006/relationships" xmlns:m="http://schemas.openxmlformats.org/officeDocument/2006/math" xmlns:v="urn:schemas-microsoft-com:vml" xmlns:wp14="http://schemas.microsoft.com/office/word/2010/wordprocessingDrawing" xmlns:wp="http://schemas.openxmlformats.org/drawingml/2006/wordprocessingDrawing" xmlns:w10="urn:schemas-microsoft-com:office:word" xmlns:w="http://schemas.openxmlformats.org/wordprocessingml/2006/main" xmlns:w14="http://schemas.microsoft.com/office/word/2010/wordml" xmlns:w15="http://schemas.microsoft.com/office/word/2012/wordml" xmlns:w16cex="http://schemas.microsoft.com/office/word/2018/wordml/cex" xmlns:w16cid="http://schemas.microsoft.com/office/word/2016/wordml/cid" xmlns:w16="http://schemas.microsoft.com/office/word/2018/wordml" xmlns:w16sdtdh="http://schemas.microsoft.com/office/word/2020/wordml/sdtdatahash" xmlns:w16se="http://schemas.microsoft.com/office/word/2015/wordml/symex" xmlns:wpg="http://schemas.microsoft.com/office/word/2010/wordprocessingGroup" xmlns:wpi="http://schemas.microsoft.com/office/word/2010/wordprocessingInk" xmlns:wne="http://schemas.microsoft.com/office/word/2006/wordml" xmlns:wps="http://schemas.microsoft.com/office/word/2010/wordprocessingShape" mc:Ignorable="w14 w15 w16se w16cid w16 w16cex w16sdtdh wp14">
   <w:p>
     <w:pPr>
       <w:pStyle w:val="Header"/>
@@ -19569,7 +18230,7 @@
 </file>
 
 <file path=word/styles.xml><?xml version="1.0" encoding="utf-8"?>
-<w:styles xmlns:mc="http://schemas.openxmlformats.org/markup-compatibility/2006" xmlns:r="http://schemas.openxmlformats.org/officeDocument/2006/relationships" xmlns:w="http://schemas.openxmlformats.org/wordprocessingml/2006/main" xmlns:w14="http://schemas.microsoft.com/office/word/2010/wordml" xmlns:w15="http://schemas.microsoft.com/office/word/2012/wordml" xmlns:w16se="http://schemas.microsoft.com/office/word/2015/wordml/symex" mc:Ignorable="w14 w15 w16se">
+<w:styles xmlns:mc="http://schemas.openxmlformats.org/markup-compatibility/2006" xmlns:r="http://schemas.openxmlformats.org/officeDocument/2006/relationships" xmlns:w="http://schemas.openxmlformats.org/wordprocessingml/2006/main" xmlns:w14="http://schemas.microsoft.com/office/word/2010/wordml" xmlns:w15="http://schemas.microsoft.com/office/word/2012/wordml" xmlns:w16cex="http://schemas.microsoft.com/office/word/2018/wordml/cex" xmlns:w16cid="http://schemas.microsoft.com/office/word/2016/wordml/cid" xmlns:w16="http://schemas.microsoft.com/office/word/2018/wordml" xmlns:w16sdtdh="http://schemas.microsoft.com/office/word/2020/wordml/sdtdatahash" xmlns:w16se="http://schemas.microsoft.com/office/word/2015/wordml/symex" mc:Ignorable="w14 w15 w16se w16cid w16 w16cex w16sdtdh">
   <w:docDefaults>
     <w:rPrDefault>
       <w:rPr>
@@ -19579,7 +18240,7 @@
     </w:rPrDefault>
     <w:pPrDefault/>
   </w:docDefaults>
-  <w:latentStyles w:defLockedState="0" w:defUIPriority="99" w:defSemiHidden="0" w:defUnhideWhenUsed="0" w:defQFormat="0" w:count="371">
+  <w:latentStyles w:defLockedState="0" w:defUIPriority="99" w:defSemiHidden="0" w:defUnhideWhenUsed="0" w:defQFormat="0" w:count="376">
     <w:lsdException w:name="Normal" w:uiPriority="0" w:qFormat="1"/>
     <w:lsdException w:name="heading 1" w:uiPriority="9" w:qFormat="1"/>
     <w:lsdException w:name="heading 2" w:semiHidden="1" w:uiPriority="9" w:unhideWhenUsed="1" w:qFormat="1"/>
@@ -19951,6 +18612,11 @@
     <w:lsdException w:name="List Table 5 Dark Accent 6" w:uiPriority="50"/>
     <w:lsdException w:name="List Table 6 Colorful Accent 6" w:uiPriority="51"/>
     <w:lsdException w:name="List Table 7 Colorful Accent 6" w:uiPriority="52"/>
+    <w:lsdException w:name="Mention" w:semiHidden="1" w:unhideWhenUsed="1"/>
+    <w:lsdException w:name="Smart Hyperlink" w:semiHidden="1" w:unhideWhenUsed="1"/>
+    <w:lsdException w:name="Hashtag" w:semiHidden="1" w:unhideWhenUsed="1"/>
+    <w:lsdException w:name="Unresolved Mention" w:semiHidden="1" w:unhideWhenUsed="1"/>
+    <w:lsdException w:name="Smart Link" w:semiHidden="1" w:unhideWhenUsed="1"/>
   </w:latentStyles>
   <w:style w:type="paragraph" w:default="1" w:styleId="Normal">
     <w:name w:val="Normal"/>

</xml_diff>

<commit_message>
nmv 19 02 2026
</commit_message>
<xml_diff>
--- a/TS-Kramam/TS-2.1/TS 2.1 Tamil Krama Paatam Corrections.docx
+++ b/TS-Kramam/TS-2.1/TS 2.1 Tamil Krama Paatam Corrections.docx
@@ -1,7 +1,875 @@
 
 <file path=word/document.xml><?xml version="1.0" encoding="utf-8"?>
-<w:document xmlns:wpc="http://schemas.microsoft.com/office/word/2010/wordprocessingCanvas" xmlns:cx="http://schemas.microsoft.com/office/drawing/2014/chartex" xmlns:cx1="http://schemas.microsoft.com/office/drawing/2015/9/8/chartex" xmlns:cx2="http://schemas.microsoft.com/office/drawing/2015/10/21/chartex" xmlns:cx3="http://schemas.microsoft.com/office/drawing/2016/5/9/chartex" xmlns:cx4="http://schemas.microsoft.com/office/drawing/2016/5/10/chartex" xmlns:cx5="http://schemas.microsoft.com/office/drawing/2016/5/11/chartex" xmlns:cx6="http://schemas.microsoft.com/office/drawing/2016/5/12/chartex" xmlns:cx7="http://schemas.microsoft.com/office/drawing/2016/5/13/chartex" xmlns:cx8="http://schemas.microsoft.com/office/drawing/2016/5/14/chartex" xmlns:mc="http://schemas.openxmlformats.org/markup-compatibility/2006" xmlns:aink="http://schemas.microsoft.com/office/drawing/2016/ink" xmlns:am3d="http://schemas.microsoft.com/office/drawing/2017/model3d" xmlns:o="urn:schemas-microsoft-com:office:office" xmlns:oel="http://schemas.microsoft.com/office/2019/extlst" xmlns:r="http://schemas.openxmlformats.org/officeDocument/2006/relationships" xmlns:m="http://schemas.openxmlformats.org/officeDocument/2006/math" xmlns:v="urn:schemas-microsoft-com:vml" xmlns:wp14="http://schemas.microsoft.com/office/word/2010/wordprocessingDrawing" xmlns:wp="http://schemas.openxmlformats.org/drawingml/2006/wordprocessingDrawing" xmlns:w10="urn:schemas-microsoft-com:office:word" xmlns:w="http://schemas.openxmlformats.org/wordprocessingml/2006/main" xmlns:w14="http://schemas.microsoft.com/office/word/2010/wordml" xmlns:w15="http://schemas.microsoft.com/office/word/2012/wordml" xmlns:w16cex="http://schemas.microsoft.com/office/word/2018/wordml/cex" xmlns:w16cid="http://schemas.microsoft.com/office/word/2016/wordml/cid" xmlns:w16="http://schemas.microsoft.com/office/word/2018/wordml" xmlns:w16sdtdh="http://schemas.microsoft.com/office/word/2020/wordml/sdtdatahash" xmlns:w16se="http://schemas.microsoft.com/office/word/2015/wordml/symex" xmlns:wpg="http://schemas.microsoft.com/office/word/2010/wordprocessingGroup" xmlns:wpi="http://schemas.microsoft.com/office/word/2010/wordprocessingInk" xmlns:wne="http://schemas.microsoft.com/office/word/2006/wordml" xmlns:wps="http://schemas.microsoft.com/office/word/2010/wordprocessingShape" mc:Ignorable="w14 w15 w16se w16cid w16 w16cex w16sdtdh wp14">
+<w:document xmlns:wpc="http://schemas.microsoft.com/office/word/2010/wordprocessingCanvas" xmlns:cx="http://schemas.microsoft.com/office/drawing/2014/chartex" xmlns:cx1="http://schemas.microsoft.com/office/drawing/2015/9/8/chartex" xmlns:cx2="http://schemas.microsoft.com/office/drawing/2015/10/21/chartex" xmlns:cx3="http://schemas.microsoft.com/office/drawing/2016/5/9/chartex" xmlns:cx4="http://schemas.microsoft.com/office/drawing/2016/5/10/chartex" xmlns:cx5="http://schemas.microsoft.com/office/drawing/2016/5/11/chartex" xmlns:cx6="http://schemas.microsoft.com/office/drawing/2016/5/12/chartex" xmlns:cx7="http://schemas.microsoft.com/office/drawing/2016/5/13/chartex" xmlns:cx8="http://schemas.microsoft.com/office/drawing/2016/5/14/chartex" xmlns:mc="http://schemas.openxmlformats.org/markup-compatibility/2006" xmlns:aink="http://schemas.microsoft.com/office/drawing/2016/ink" xmlns:am3d="http://schemas.microsoft.com/office/drawing/2017/model3d" xmlns:o="urn:schemas-microsoft-com:office:office" xmlns:oel="http://schemas.microsoft.com/office/2019/extlst" xmlns:r="http://schemas.openxmlformats.org/officeDocument/2006/relationships" xmlns:m="http://schemas.openxmlformats.org/officeDocument/2006/math" xmlns:v="urn:schemas-microsoft-com:vml" xmlns:wp14="http://schemas.microsoft.com/office/word/2010/wordprocessingDrawing" xmlns:wp="http://schemas.openxmlformats.org/drawingml/2006/wordprocessingDrawing" xmlns:w10="urn:schemas-microsoft-com:office:word" xmlns:w="http://schemas.openxmlformats.org/wordprocessingml/2006/main" xmlns:w14="http://schemas.microsoft.com/office/word/2010/wordml" xmlns:w15="http://schemas.microsoft.com/office/word/2012/wordml" xmlns:w16cex="http://schemas.microsoft.com/office/word/2018/wordml/cex" xmlns:w16cid="http://schemas.microsoft.com/office/word/2016/wordml/cid" xmlns:w16="http://schemas.microsoft.com/office/word/2018/wordml" xmlns:w16du="http://schemas.microsoft.com/office/word/2023/wordml/word16du" xmlns:w16sdtdh="http://schemas.microsoft.com/office/word/2020/wordml/sdtdatahash" xmlns:w16sdtfl="http://schemas.microsoft.com/office/word/2024/wordml/sdtformatlock" xmlns:w16se="http://schemas.microsoft.com/office/word/2015/wordml/symex" xmlns:wpg="http://schemas.microsoft.com/office/word/2010/wordprocessingGroup" xmlns:wpi="http://schemas.microsoft.com/office/word/2010/wordprocessingInk" xmlns:wne="http://schemas.microsoft.com/office/word/2006/wordml" xmlns:wps="http://schemas.microsoft.com/office/word/2010/wordprocessingShape" mc:Ignorable="w14 w15 w16se w16cid w16 w16cex w16sdtdh w16sdtfl w16du wp14">
   <w:body>
+    <w:p>
+      <w:pPr>
+        <w:jc w:val="center"/>
+        <w:rPr>
+          <w:b/>
+          <w:bCs/>
+          <w:sz w:val="32"/>
+          <w:szCs w:val="32"/>
+          <w:u w:val="single"/>
+        </w:rPr>
+      </w:pPr>
+      <w:r>
+        <w:rPr>
+          <w:b/>
+          <w:bCs/>
+          <w:sz w:val="32"/>
+          <w:szCs w:val="32"/>
+          <w:u w:val="single"/>
+        </w:rPr>
+        <w:t xml:space="preserve">TS </w:t>
+      </w:r>
+      <w:r>
+        <w:rPr>
+          <w:b/>
+          <w:bCs/>
+          <w:sz w:val="32"/>
+          <w:szCs w:val="32"/>
+          <w:u w:val="single"/>
+        </w:rPr>
+        <w:t>Krama</w:t>
+      </w:r>
+      <w:r>
+        <w:rPr>
+          <w:b/>
+          <w:bCs/>
+          <w:sz w:val="32"/>
+          <w:szCs w:val="32"/>
+          <w:u w:val="single"/>
+        </w:rPr>
+        <w:t xml:space="preserve"> Paatam – TS </w:t>
+      </w:r>
+      <w:r>
+        <w:rPr>
+          <w:b/>
+          <w:bCs/>
+          <w:sz w:val="32"/>
+          <w:szCs w:val="32"/>
+          <w:u w:val="single"/>
+        </w:rPr>
+        <w:t>2.</w:t>
+      </w:r>
+      <w:r>
+        <w:rPr>
+          <w:b/>
+          <w:bCs/>
+          <w:sz w:val="32"/>
+          <w:szCs w:val="32"/>
+          <w:u w:val="single"/>
+        </w:rPr>
+        <w:t xml:space="preserve">1 </w:t>
+      </w:r>
+      <w:r>
+        <w:rPr>
+          <w:b/>
+          <w:bCs/>
+          <w:sz w:val="32"/>
+          <w:szCs w:val="32"/>
+          <w:u w:val="single"/>
+        </w:rPr>
+        <w:t xml:space="preserve">Tamil </w:t>
+      </w:r>
+      <w:r>
+        <w:rPr>
+          <w:b/>
+          <w:bCs/>
+          <w:sz w:val="32"/>
+          <w:szCs w:val="32"/>
+          <w:u w:val="single"/>
+        </w:rPr>
+        <w:t>Corrections –</w:t>
+      </w:r>
+      <w:r>
+        <w:rPr>
+          <w:b/>
+          <w:bCs/>
+          <w:sz w:val="32"/>
+          <w:szCs w:val="32"/>
+          <w:u w:val="single"/>
+        </w:rPr>
+        <w:t xml:space="preserve"> </w:t>
+      </w:r>
+      <w:r>
+        <w:rPr>
+          <w:b/>
+          <w:bCs/>
+          <w:sz w:val="32"/>
+          <w:szCs w:val="32"/>
+          <w:u w:val="single"/>
+        </w:rPr>
+        <w:t xml:space="preserve">Observed till </w:t>
+      </w:r>
+      <w:r>
+        <w:rPr>
+          <w:b/>
+          <w:bCs/>
+          <w:sz w:val="32"/>
+          <w:szCs w:val="32"/>
+          <w:highlight w:val="red"/>
+          <w:u w:val="single"/>
+        </w:rPr>
+        <w:t>????</w:t>
+      </w:r>
+    </w:p>
+    <w:p>
+      <w:pPr>
+        <w:jc w:val="center"/>
+        <w:rPr>
+          <w:b/>
+          <w:bCs/>
+        </w:rPr>
+      </w:pPr>
+      <w:r>
+        <w:rPr>
+          <w:b/>
+          <w:bCs/>
+        </w:rPr>
+        <w:t>(ignore those which are already incorporated in your book’s version and date)</w:t>
+      </w:r>
+    </w:p>
+    <w:tbl>
+      <w:tblPr>
+        <w:tblW w:w="13689" w:type="dxa"/>
+        <w:tblInd w:w="108" w:type="dxa"/>
+        <w:tblBorders>
+          <w:top w:val="single" w:sz="4" w:space="0" w:color="000000"/>
+          <w:left w:val="single" w:sz="4" w:space="0" w:color="000000"/>
+          <w:bottom w:val="single" w:sz="4" w:space="0" w:color="000000"/>
+          <w:right w:val="single" w:sz="4" w:space="0" w:color="000000"/>
+          <w:insideH w:val="single" w:sz="4" w:space="0" w:color="000000"/>
+          <w:insideV w:val="single" w:sz="4" w:space="0" w:color="000000"/>
+        </w:tblBorders>
+        <w:tblLook w:val="04A0" w:firstRow="1" w:lastRow="0" w:firstColumn="1" w:lastColumn="0" w:noHBand="0" w:noVBand="1"/>
+      </w:tblPr>
+      <w:tblGrid>
+        <w:gridCol w:w="3573"/>
+        <w:gridCol w:w="4896"/>
+        <w:gridCol w:w="5220"/>
+      </w:tblGrid>
+      <w:tr>
+        <w:tc>
+          <w:tcPr>
+            <w:tcW w:w="3573" w:type="dxa"/>
+          </w:tcPr>
+          <w:p>
+            <w:pPr>
+              <w:spacing w:before="0" w:line="240" w:lineRule="auto"/>
+              <w:jc w:val="center"/>
+              <w:rPr>
+                <w:b/>
+                <w:bCs/>
+                <w:sz w:val="28"/>
+                <w:szCs w:val="28"/>
+              </w:rPr>
+            </w:pPr>
+            <w:r>
+              <w:rPr>
+                <w:b/>
+                <w:bCs/>
+                <w:sz w:val="28"/>
+                <w:szCs w:val="28"/>
+              </w:rPr>
+              <w:t>Section, Paragraph</w:t>
+            </w:r>
+          </w:p>
+          <w:p>
+            <w:pPr>
+              <w:spacing w:before="0" w:line="240" w:lineRule="auto"/>
+              <w:jc w:val="center"/>
+              <w:rPr>
+                <w:b/>
+                <w:bCs/>
+                <w:sz w:val="28"/>
+                <w:szCs w:val="28"/>
+              </w:rPr>
+            </w:pPr>
+            <w:r>
+              <w:rPr>
+                <w:b/>
+                <w:bCs/>
+                <w:sz w:val="28"/>
+                <w:szCs w:val="28"/>
+              </w:rPr>
+              <w:t>Reference</w:t>
+            </w:r>
+          </w:p>
+        </w:tc>
+        <w:tc>
+          <w:tcPr>
+            <w:tcW w:w="4896" w:type="dxa"/>
+          </w:tcPr>
+          <w:p>
+            <w:pPr>
+              <w:spacing w:before="0" w:line="240" w:lineRule="auto"/>
+              <w:jc w:val="center"/>
+              <w:rPr>
+                <w:b/>
+                <w:bCs/>
+                <w:sz w:val="28"/>
+                <w:szCs w:val="28"/>
+              </w:rPr>
+            </w:pPr>
+            <w:r>
+              <w:rPr>
+                <w:b/>
+                <w:bCs/>
+                <w:sz w:val="28"/>
+                <w:szCs w:val="28"/>
+              </w:rPr>
+              <w:t>As Printed</w:t>
+            </w:r>
+          </w:p>
+        </w:tc>
+        <w:tc>
+          <w:tcPr>
+            <w:tcW w:w="5220" w:type="dxa"/>
+          </w:tcPr>
+          <w:p>
+            <w:pPr>
+              <w:spacing w:before="0" w:line="240" w:lineRule="auto"/>
+              <w:ind w:right="-18"/>
+              <w:jc w:val="center"/>
+              <w:rPr>
+                <w:b/>
+                <w:bCs/>
+                <w:sz w:val="28"/>
+                <w:szCs w:val="28"/>
+              </w:rPr>
+            </w:pPr>
+            <w:r>
+              <w:rPr>
+                <w:b/>
+                <w:bCs/>
+                <w:sz w:val="28"/>
+                <w:szCs w:val="28"/>
+              </w:rPr>
+              <w:t>To be read as or corrected as</w:t>
+            </w:r>
+          </w:p>
+        </w:tc>
+      </w:tr>
+      <w:tr>
+        <w:trPr>
+          <w:trHeight w:val="1573"/>
+        </w:trPr>
+        <w:tc>
+          <w:tcPr>
+            <w:tcW w:w="3573" w:type="dxa"/>
+          </w:tcPr>
+          <w:p>
+            <w:pPr>
+              <w:widowControl w:val="0"/>
+              <w:autoSpaceDE w:val="0"/>
+              <w:autoSpaceDN w:val="0"/>
+              <w:adjustRightInd w:val="0"/>
+              <w:spacing w:before="0" w:line="240" w:lineRule="auto"/>
+              <w:rPr>
+                <w:rFonts w:cs="Arial"/>
+                <w:b/>
+                <w:sz w:val="28"/>
+                <w:szCs w:val="28"/>
+                <w:lang w:val="it-IT"/>
+              </w:rPr>
+            </w:pPr>
+            <w:r>
+              <w:rPr>
+                <w:rFonts w:cs="Arial"/>
+                <w:b/>
+                <w:sz w:val="28"/>
+                <w:szCs w:val="28"/>
+                <w:lang w:val="it-IT"/>
+              </w:rPr>
+              <w:t>TS 2.1.</w:t>
+            </w:r>
+            <w:r>
+              <w:rPr>
+                <w:rFonts w:cs="Arial"/>
+                <w:b/>
+                <w:sz w:val="28"/>
+                <w:szCs w:val="28"/>
+                <w:lang w:val="it-IT"/>
+              </w:rPr>
+              <w:t>4.1</w:t>
+            </w:r>
+            <w:r>
+              <w:rPr>
+                <w:rFonts w:cs="Arial"/>
+                <w:b/>
+                <w:sz w:val="28"/>
+                <w:szCs w:val="28"/>
+                <w:lang w:val="it-IT"/>
+              </w:rPr>
+              <w:t xml:space="preserve"> - Kramam</w:t>
+            </w:r>
+          </w:p>
+          <w:p>
+            <w:pPr>
+              <w:widowControl w:val="0"/>
+              <w:autoSpaceDE w:val="0"/>
+              <w:autoSpaceDN w:val="0"/>
+              <w:adjustRightInd w:val="0"/>
+              <w:spacing w:before="0" w:line="240" w:lineRule="auto"/>
+              <w:rPr>
+                <w:rFonts w:cs="Arial"/>
+                <w:b/>
+                <w:sz w:val="28"/>
+                <w:szCs w:val="28"/>
+              </w:rPr>
+            </w:pPr>
+            <w:r>
+              <w:rPr>
+                <w:rFonts w:cs="Arial"/>
+                <w:b/>
+                <w:sz w:val="28"/>
+                <w:szCs w:val="28"/>
+                <w:lang w:val="it-IT"/>
+              </w:rPr>
+              <w:t>Krama Vaakyam No. 8</w:t>
+            </w:r>
+            <w:r>
+              <w:rPr>
+                <w:rFonts w:cs="Arial"/>
+                <w:b/>
+                <w:sz w:val="28"/>
+                <w:szCs w:val="28"/>
+                <w:lang w:val="it-IT"/>
+              </w:rPr>
+              <w:br/>
+              <w:t xml:space="preserve">Panchaati No.  </w:t>
+            </w:r>
+            <w:r>
+              <w:rPr>
+                <w:rFonts w:cs="Arial"/>
+                <w:b/>
+                <w:sz w:val="28"/>
+                <w:szCs w:val="28"/>
+              </w:rPr>
+              <w:t>21</w:t>
+            </w:r>
+          </w:p>
+        </w:tc>
+        <w:tc>
+          <w:tcPr>
+            <w:tcW w:w="4896" w:type="dxa"/>
+          </w:tcPr>
+          <w:p>
+            <w:pPr>
+              <w:widowControl w:val="0"/>
+              <w:autoSpaceDE w:val="0"/>
+              <w:autoSpaceDN w:val="0"/>
+              <w:adjustRightInd w:val="0"/>
+              <w:spacing w:before="0" w:line="240" w:lineRule="auto"/>
+              <w:rPr>
+                <w:rFonts w:ascii="BRH Malayalam Extra" w:hAnsi="BRH Malayalam Extra" w:cs="BRH Malayalam Extra"/>
+                <w:color w:val="000000"/>
+                <w:sz w:val="40"/>
+                <w:szCs w:val="40"/>
+              </w:rPr>
+            </w:pPr>
+            <w:r>
+              <w:rPr>
+                <w:rFonts w:ascii="Latha" w:hAnsi="Latha" w:cs="Latha"/>
+                <w:sz w:val="28"/>
+                <w:szCs w:val="28"/>
+                <w:cs/>
+                <w:lang w:bidi="ta-IN"/>
+              </w:rPr>
+              <w:t>ப்ராய</w:t>
+            </w:r>
+            <w:r>
+              <w:rPr>
+                <w:rFonts w:ascii="BRH Tamil Tab Extra" w:hAnsi="BRH Tamil Tab Extra" w:cs="Latha"/>
+                <w:b/>
+                <w:sz w:val="32"/>
+                <w:szCs w:val="28"/>
+                <w:lang w:bidi="ta-IN"/>
+              </w:rPr>
+              <w:t>†</w:t>
+            </w:r>
+            <w:r>
+              <w:rPr>
+                <w:rFonts w:ascii="Latha" w:hAnsi="Latha" w:cs="Latha"/>
+                <w:sz w:val="28"/>
+                <w:szCs w:val="28"/>
+                <w:cs/>
+                <w:lang w:bidi="ta-IN"/>
+              </w:rPr>
+              <w:t>ஶ்சித்திமை</w:t>
+            </w:r>
+            <w:r>
+              <w:rPr>
+                <w:rFonts w:ascii="Latha" w:hAnsi="Latha" w:cs="Latha"/>
+                <w:sz w:val="28"/>
+                <w:szCs w:val="28"/>
+                <w:cs/>
+                <w:lang w:bidi="ta-IN"/>
+              </w:rPr>
+              <w:t>ச்ச</w:t>
+            </w:r>
+            <w:r>
+              <w:rPr>
+                <w:rFonts w:ascii="BRH Tamil Tab Extra" w:hAnsi="BRH Tamil Tab Extra" w:cs="Latha"/>
+                <w:b/>
+                <w:sz w:val="32"/>
+                <w:szCs w:val="28"/>
+                <w:lang w:bidi="ta-IN"/>
+              </w:rPr>
+              <w:t>…</w:t>
+            </w:r>
+            <w:r>
+              <w:rPr>
+                <w:rFonts w:ascii="Latha" w:hAnsi="Latha" w:cs="Latha"/>
+                <w:b/>
+                <w:bCs/>
+                <w:position w:val="-12"/>
+                <w:sz w:val="28"/>
+                <w:szCs w:val="28"/>
+                <w:cs/>
+                <w:lang w:bidi="ta-IN"/>
+              </w:rPr>
+              <w:t>2</w:t>
+            </w:r>
+            <w:r>
+              <w:rPr>
+                <w:rFonts w:ascii="Latha" w:hAnsi="Latha" w:cs="Latha"/>
+                <w:sz w:val="28"/>
+                <w:szCs w:val="28"/>
+                <w:cs/>
+                <w:lang w:bidi="ta-IN"/>
+              </w:rPr>
+              <w:t xml:space="preserve">ன்ன் </w:t>
+            </w:r>
+            <w:r>
+              <w:rPr>
+                <w:rFonts w:ascii="Latha" w:hAnsi="Latha" w:cs="Latha"/>
+                <w:sz w:val="28"/>
+                <w:szCs w:val="28"/>
+                <w:lang w:bidi="ta-IN"/>
+              </w:rPr>
+              <w:t xml:space="preserve">| </w:t>
+            </w:r>
+            <w:r>
+              <w:rPr>
+                <w:rFonts w:ascii="Latha" w:hAnsi="Latha" w:cs="Latha"/>
+                <w:sz w:val="28"/>
+                <w:szCs w:val="28"/>
+                <w:cs/>
+                <w:lang w:bidi="ta-IN"/>
+              </w:rPr>
+              <w:t>ஐ</w:t>
+            </w:r>
+            <w:r>
+              <w:rPr>
+                <w:rFonts w:ascii="BRH Tamil Tab Extra" w:hAnsi="BRH Tamil Tab Extra" w:cs="Latha"/>
+                <w:b/>
+                <w:sz w:val="32"/>
+                <w:szCs w:val="28"/>
+                <w:lang w:bidi="ta-IN"/>
+              </w:rPr>
+              <w:t>…</w:t>
+            </w:r>
+            <w:r>
+              <w:rPr>
+                <w:rFonts w:ascii="Latha" w:hAnsi="Latha" w:cs="Latha"/>
+                <w:sz w:val="28"/>
+                <w:szCs w:val="28"/>
+                <w:cs/>
+                <w:lang w:bidi="ta-IN"/>
+              </w:rPr>
+              <w:t>ச்ச</w:t>
+            </w:r>
+            <w:r>
+              <w:rPr>
+                <w:rFonts w:ascii="BRH Tamil Tab Extra" w:hAnsi="BRH Tamil Tab Extra" w:cs="Latha"/>
+                <w:b/>
+                <w:sz w:val="32"/>
+                <w:szCs w:val="28"/>
+                <w:lang w:bidi="ta-IN"/>
+              </w:rPr>
+              <w:t>…</w:t>
+            </w:r>
+            <w:r>
+              <w:rPr>
+                <w:rFonts w:ascii="Latha" w:hAnsi="Latha" w:cs="Latha"/>
+                <w:b/>
+                <w:bCs/>
+                <w:position w:val="-12"/>
+                <w:sz w:val="28"/>
+                <w:szCs w:val="28"/>
+                <w:cs/>
+                <w:lang w:bidi="ta-IN"/>
+              </w:rPr>
+              <w:t>2</w:t>
+            </w:r>
+            <w:r>
+              <w:rPr>
+                <w:rFonts w:ascii="Latha" w:hAnsi="Latha" w:cs="Latha"/>
+                <w:sz w:val="28"/>
+                <w:szCs w:val="28"/>
+                <w:cs/>
+                <w:lang w:bidi="ta-IN"/>
+              </w:rPr>
+              <w:t>ன்</w:t>
+            </w:r>
+            <w:r>
+              <w:rPr>
+                <w:rFonts w:ascii="Latha" w:hAnsi="Latha" w:cs="Latha"/>
+                <w:sz w:val="28"/>
+                <w:szCs w:val="28"/>
+                <w:lang w:bidi="ta-IN"/>
+              </w:rPr>
+              <w:t xml:space="preserve"> </w:t>
+            </w:r>
+            <w:r>
+              <w:rPr>
+                <w:rFonts w:ascii="Latha" w:hAnsi="Latha" w:cs="Latha"/>
+                <w:sz w:val="28"/>
+                <w:szCs w:val="28"/>
+                <w:cs/>
+                <w:lang w:bidi="ta-IN"/>
+              </w:rPr>
+              <w:t>தஸ்மை</w:t>
+            </w:r>
+            <w:r>
+              <w:rPr>
+                <w:rFonts w:ascii="BRH Tamil Tab Extra" w:hAnsi="BRH Tamil Tab Extra" w:cs="Latha"/>
+                <w:b/>
+                <w:sz w:val="32"/>
+                <w:szCs w:val="28"/>
+                <w:lang w:bidi="ta-IN"/>
+              </w:rPr>
+              <w:t>‡</w:t>
+            </w:r>
+            <w:r>
+              <w:rPr>
+                <w:rFonts w:ascii="Latha" w:hAnsi="Latha" w:cs="Latha"/>
+                <w:sz w:val="28"/>
+                <w:szCs w:val="28"/>
+                <w:lang w:bidi="ta-IN"/>
+              </w:rPr>
+              <w:t xml:space="preserve"> |</w:t>
+            </w:r>
+          </w:p>
+        </w:tc>
+        <w:tc>
+          <w:tcPr>
+            <w:tcW w:w="5220" w:type="dxa"/>
+          </w:tcPr>
+          <w:p>
+            <w:pPr>
+              <w:widowControl w:val="0"/>
+              <w:autoSpaceDE w:val="0"/>
+              <w:autoSpaceDN w:val="0"/>
+              <w:adjustRightInd w:val="0"/>
+              <w:spacing w:before="0" w:line="240" w:lineRule="auto"/>
+              <w:rPr>
+                <w:rFonts w:ascii="BRH Malayalam Extra" w:hAnsi="BRH Malayalam Extra" w:cs="BRH Malayalam Extra"/>
+                <w:color w:val="000000"/>
+                <w:sz w:val="40"/>
+                <w:szCs w:val="40"/>
+              </w:rPr>
+            </w:pPr>
+            <w:r>
+              <w:rPr>
+                <w:rFonts w:ascii="Latha" w:hAnsi="Latha" w:cs="Latha"/>
+                <w:sz w:val="28"/>
+                <w:szCs w:val="28"/>
+                <w:cs/>
+                <w:lang w:bidi="ta-IN"/>
+              </w:rPr>
+              <w:t>ப்ராய</w:t>
+            </w:r>
+            <w:r>
+              <w:rPr>
+                <w:rFonts w:ascii="BRH Tamil Tab Extra" w:hAnsi="BRH Tamil Tab Extra" w:cs="Latha"/>
+                <w:b/>
+                <w:sz w:val="32"/>
+                <w:szCs w:val="28"/>
+                <w:lang w:bidi="ta-IN"/>
+              </w:rPr>
+              <w:t>†</w:t>
+            </w:r>
+            <w:r>
+              <w:rPr>
+                <w:rFonts w:ascii="Latha" w:hAnsi="Latha" w:cs="Latha"/>
+                <w:sz w:val="28"/>
+                <w:szCs w:val="28"/>
+                <w:cs/>
+                <w:lang w:bidi="ta-IN"/>
+              </w:rPr>
+              <w:t>ஶ்சித்திமை</w:t>
+            </w:r>
+            <w:r>
+              <w:rPr>
+                <w:rFonts w:ascii="Latha" w:hAnsi="Latha" w:cs="Latha"/>
+                <w:sz w:val="28"/>
+                <w:szCs w:val="28"/>
+                <w:cs/>
+                <w:lang w:bidi="ta-IN"/>
+              </w:rPr>
+              <w:t>ச்</w:t>
+            </w:r>
+            <w:r>
+              <w:rPr>
+                <w:rFonts w:ascii="Latha" w:hAnsi="Latha" w:cs="Latha"/>
+                <w:sz w:val="28"/>
+                <w:szCs w:val="28"/>
+                <w:highlight w:val="green"/>
+                <w:cs/>
+                <w:lang w:bidi="ta-IN"/>
+              </w:rPr>
+              <w:t>ச</w:t>
+            </w:r>
+            <w:r>
+              <w:rPr>
+                <w:rFonts w:ascii="Latha" w:hAnsi="Latha" w:cs="Latha"/>
+                <w:b/>
+                <w:bCs/>
+                <w:position w:val="-12"/>
+                <w:sz w:val="28"/>
+                <w:szCs w:val="28"/>
+                <w:cs/>
+                <w:lang w:bidi="ta-IN"/>
+              </w:rPr>
+              <w:t>2</w:t>
+            </w:r>
+            <w:r>
+              <w:rPr>
+                <w:rFonts w:ascii="Latha" w:hAnsi="Latha" w:cs="Latha"/>
+                <w:sz w:val="28"/>
+                <w:szCs w:val="28"/>
+                <w:cs/>
+                <w:lang w:bidi="ta-IN"/>
+              </w:rPr>
+              <w:t xml:space="preserve">ன்ன் </w:t>
+            </w:r>
+            <w:r>
+              <w:rPr>
+                <w:rFonts w:ascii="Latha" w:hAnsi="Latha" w:cs="Latha"/>
+                <w:sz w:val="28"/>
+                <w:szCs w:val="28"/>
+                <w:lang w:bidi="ta-IN"/>
+              </w:rPr>
+              <w:t xml:space="preserve">| </w:t>
+            </w:r>
+            <w:r>
+              <w:rPr>
+                <w:rFonts w:ascii="Latha" w:hAnsi="Latha" w:cs="Latha"/>
+                <w:sz w:val="28"/>
+                <w:szCs w:val="28"/>
+                <w:cs/>
+                <w:lang w:bidi="ta-IN"/>
+              </w:rPr>
+              <w:t>ஐ</w:t>
+            </w:r>
+            <w:r>
+              <w:rPr>
+                <w:rFonts w:ascii="BRH Tamil Tab Extra" w:hAnsi="BRH Tamil Tab Extra" w:cs="Latha"/>
+                <w:b/>
+                <w:sz w:val="32"/>
+                <w:szCs w:val="28"/>
+                <w:lang w:bidi="ta-IN"/>
+              </w:rPr>
+              <w:t>…</w:t>
+            </w:r>
+            <w:r>
+              <w:rPr>
+                <w:rFonts w:ascii="Latha" w:hAnsi="Latha" w:cs="Latha"/>
+                <w:sz w:val="28"/>
+                <w:szCs w:val="28"/>
+                <w:cs/>
+                <w:lang w:bidi="ta-IN"/>
+              </w:rPr>
+              <w:t>ச்ச</w:t>
+            </w:r>
+            <w:r>
+              <w:rPr>
+                <w:rFonts w:ascii="BRH Tamil Tab Extra" w:hAnsi="BRH Tamil Tab Extra" w:cs="Latha"/>
+                <w:b/>
+                <w:sz w:val="32"/>
+                <w:szCs w:val="28"/>
+                <w:lang w:bidi="ta-IN"/>
+              </w:rPr>
+              <w:t>…</w:t>
+            </w:r>
+            <w:r>
+              <w:rPr>
+                <w:rFonts w:ascii="Latha" w:hAnsi="Latha" w:cs="Latha"/>
+                <w:b/>
+                <w:bCs/>
+                <w:position w:val="-12"/>
+                <w:sz w:val="28"/>
+                <w:szCs w:val="28"/>
+                <w:cs/>
+                <w:lang w:bidi="ta-IN"/>
+              </w:rPr>
+              <w:t>2</w:t>
+            </w:r>
+            <w:r>
+              <w:rPr>
+                <w:rFonts w:ascii="Latha" w:hAnsi="Latha" w:cs="Latha"/>
+                <w:sz w:val="28"/>
+                <w:szCs w:val="28"/>
+                <w:cs/>
+                <w:lang w:bidi="ta-IN"/>
+              </w:rPr>
+              <w:t>ன்</w:t>
+            </w:r>
+            <w:r>
+              <w:rPr>
+                <w:rFonts w:ascii="Latha" w:hAnsi="Latha" w:cs="Latha"/>
+                <w:b/>
+                <w:bCs/>
+                <w:sz w:val="32"/>
+                <w:szCs w:val="32"/>
+                <w:lang w:bidi="ta-IN"/>
+              </w:rPr>
+              <w:t>,</w:t>
+            </w:r>
+            <w:r>
+              <w:rPr>
+                <w:rFonts w:ascii="Latha" w:hAnsi="Latha" w:cs="Latha"/>
+                <w:sz w:val="28"/>
+                <w:szCs w:val="28"/>
+                <w:cs/>
+                <w:lang w:bidi="ta-IN"/>
+              </w:rPr>
+              <w:t>தஸ்மை</w:t>
+            </w:r>
+            <w:r>
+              <w:rPr>
+                <w:rFonts w:ascii="BRH Tamil Tab Extra" w:hAnsi="BRH Tamil Tab Extra" w:cs="Latha"/>
+                <w:b/>
+                <w:sz w:val="32"/>
+                <w:szCs w:val="28"/>
+                <w:lang w:bidi="ta-IN"/>
+              </w:rPr>
+              <w:t>‡</w:t>
+            </w:r>
+            <w:r>
+              <w:rPr>
+                <w:rFonts w:ascii="Latha" w:hAnsi="Latha" w:cs="Latha"/>
+                <w:sz w:val="28"/>
+                <w:szCs w:val="28"/>
+                <w:lang w:bidi="ta-IN"/>
+              </w:rPr>
+              <w:t xml:space="preserve"> |</w:t>
+            </w:r>
+          </w:p>
+        </w:tc>
+      </w:tr>
+      <w:tr>
+        <w:trPr>
+          <w:trHeight w:val="906"/>
+        </w:trPr>
+        <w:tc>
+          <w:tcPr>
+            <w:tcW w:w="3573" w:type="dxa"/>
+            <w:tcBorders>
+              <w:top w:val="single" w:sz="4" w:space="0" w:color="000000"/>
+              <w:left w:val="single" w:sz="4" w:space="0" w:color="000000"/>
+              <w:bottom w:val="single" w:sz="4" w:space="0" w:color="000000"/>
+              <w:right w:val="single" w:sz="4" w:space="0" w:color="000000"/>
+            </w:tcBorders>
+          </w:tcPr>
+          <w:p>
+            <w:pPr>
+              <w:widowControl w:val="0"/>
+              <w:autoSpaceDE w:val="0"/>
+              <w:autoSpaceDN w:val="0"/>
+              <w:adjustRightInd w:val="0"/>
+              <w:spacing w:before="0" w:line="240" w:lineRule="auto"/>
+              <w:rPr>
+                <w:rFonts w:cs="Arial"/>
+                <w:b/>
+                <w:sz w:val="28"/>
+                <w:szCs w:val="28"/>
+              </w:rPr>
+            </w:pPr>
+          </w:p>
+        </w:tc>
+        <w:tc>
+          <w:tcPr>
+            <w:tcW w:w="4896" w:type="dxa"/>
+            <w:tcBorders>
+              <w:top w:val="single" w:sz="4" w:space="0" w:color="000000"/>
+              <w:left w:val="single" w:sz="4" w:space="0" w:color="000000"/>
+              <w:bottom w:val="single" w:sz="4" w:space="0" w:color="000000"/>
+              <w:right w:val="single" w:sz="4" w:space="0" w:color="000000"/>
+            </w:tcBorders>
+          </w:tcPr>
+          <w:p>
+            <w:pPr>
+              <w:widowControl w:val="0"/>
+              <w:autoSpaceDE w:val="0"/>
+              <w:autoSpaceDN w:val="0"/>
+              <w:adjustRightInd w:val="0"/>
+              <w:spacing w:line="252" w:lineRule="auto"/>
+              <w:rPr>
+                <w:rFonts w:ascii="BRH Devanagari Extra" w:hAnsi="BRH Devanagari Extra" w:cs="BRH Devanagari Extra"/>
+                <w:color w:val="000000"/>
+                <w:sz w:val="40"/>
+                <w:szCs w:val="40"/>
+              </w:rPr>
+            </w:pPr>
+          </w:p>
+        </w:tc>
+        <w:tc>
+          <w:tcPr>
+            <w:tcW w:w="5220" w:type="dxa"/>
+            <w:tcBorders>
+              <w:top w:val="single" w:sz="4" w:space="0" w:color="000000"/>
+              <w:left w:val="single" w:sz="4" w:space="0" w:color="000000"/>
+              <w:bottom w:val="single" w:sz="4" w:space="0" w:color="000000"/>
+              <w:right w:val="single" w:sz="4" w:space="0" w:color="000000"/>
+            </w:tcBorders>
+          </w:tcPr>
+          <w:p>
+            <w:pPr>
+              <w:widowControl w:val="0"/>
+              <w:autoSpaceDE w:val="0"/>
+              <w:autoSpaceDN w:val="0"/>
+              <w:adjustRightInd w:val="0"/>
+              <w:spacing w:line="252" w:lineRule="auto"/>
+              <w:rPr>
+                <w:rFonts w:ascii="BRH Devanagari Extra" w:hAnsi="BRH Devanagari Extra" w:cs="BRH Devanagari Extra"/>
+                <w:color w:val="000000"/>
+                <w:sz w:val="40"/>
+                <w:szCs w:val="40"/>
+              </w:rPr>
+            </w:pPr>
+          </w:p>
+        </w:tc>
+      </w:tr>
+    </w:tbl>
+    <w:p>
+      <w:pPr>
+        <w:jc w:val="center"/>
+        <w:rPr>
+          <w:b/>
+          <w:bCs/>
+          <w:sz w:val="32"/>
+          <w:szCs w:val="32"/>
+          <w:u w:val="single"/>
+        </w:rPr>
+      </w:pPr>
+    </w:p>
+    <w:p>
+      <w:pPr>
+        <w:jc w:val="center"/>
+        <w:rPr>
+          <w:b/>
+          <w:bCs/>
+          <w:sz w:val="32"/>
+          <w:szCs w:val="32"/>
+          <w:u w:val="single"/>
+        </w:rPr>
+      </w:pPr>
+    </w:p>
     <w:p>
       <w:pPr>
         <w:jc w:val="center"/>
@@ -271,6 +1139,7 @@
                 <w:b/>
                 <w:sz w:val="28"/>
                 <w:szCs w:val="28"/>
+                <w:lang w:val="it-IT"/>
               </w:rPr>
             </w:pPr>
             <w:r>
@@ -279,26 +1148,9 @@
                 <w:b/>
                 <w:sz w:val="28"/>
                 <w:szCs w:val="28"/>
-              </w:rPr>
-              <w:t>TS 2.1.</w:t>
-            </w:r>
-            <w:r>
-              <w:rPr>
-                <w:rFonts w:cs="Arial"/>
-                <w:b/>
-                <w:sz w:val="28"/>
-                <w:szCs w:val="28"/>
-              </w:rPr>
-              <w:t>7.4</w:t>
-            </w:r>
-            <w:r>
-              <w:rPr>
-                <w:rFonts w:cs="Arial"/>
-                <w:b/>
-                <w:sz w:val="28"/>
-                <w:szCs w:val="28"/>
-              </w:rPr>
-              <w:t xml:space="preserve"> - Kramam</w:t>
+                <w:lang w:val="it-IT"/>
+              </w:rPr>
+              <w:t>TS 2.1.7.4 - Kramam</w:t>
             </w:r>
           </w:p>
           <w:p>
@@ -321,36 +1173,29 @@
                 <w:b/>
                 <w:sz w:val="28"/>
                 <w:szCs w:val="28"/>
-              </w:rPr>
-              <w:t xml:space="preserve">Krama Vaakyam No. </w:t>
-            </w:r>
-            <w:r>
-              <w:rPr>
-                <w:rFonts w:cs="Arial"/>
-                <w:b/>
-                <w:sz w:val="28"/>
-                <w:szCs w:val="28"/>
-              </w:rPr>
-              <w:t>8</w:t>
-            </w:r>
-            <w:r>
-              <w:rPr>
-                <w:rFonts w:cs="Arial"/>
-                <w:b/>
-                <w:sz w:val="28"/>
-                <w:szCs w:val="28"/>
+                <w:lang w:val="it-IT"/>
+              </w:rPr>
+              <w:t>Krama Vaakyam No. 8</w:t>
+            </w:r>
+            <w:r>
+              <w:rPr>
+                <w:rFonts w:cs="Arial"/>
+                <w:b/>
+                <w:sz w:val="28"/>
+                <w:szCs w:val="28"/>
+                <w:lang w:val="it-IT"/>
               </w:rPr>
               <w:br/>
-              <w:t xml:space="preserve">Panchaati </w:t>
-            </w:r>
-            <w:r>
-              <w:rPr>
-                <w:rFonts w:cs="Arial"/>
-                <w:b/>
-                <w:sz w:val="28"/>
-                <w:szCs w:val="28"/>
-              </w:rPr>
-              <w:t>No.  44</w:t>
+              <w:t xml:space="preserve">Panchaati No.  </w:t>
+            </w:r>
+            <w:r>
+              <w:rPr>
+                <w:rFonts w:cs="Arial"/>
+                <w:b/>
+                <w:sz w:val="28"/>
+                <w:szCs w:val="28"/>
+              </w:rPr>
+              <w:t>44</w:t>
             </w:r>
           </w:p>
         </w:tc>
@@ -833,6 +1678,7 @@
                 <w:b/>
                 <w:sz w:val="28"/>
                 <w:szCs w:val="28"/>
+                <w:lang w:val="it-IT"/>
               </w:rPr>
             </w:pPr>
             <w:r>
@@ -841,26 +1687,9 @@
                 <w:b/>
                 <w:sz w:val="28"/>
                 <w:szCs w:val="28"/>
-              </w:rPr>
-              <w:t>TS 2.1.</w:t>
-            </w:r>
-            <w:r>
-              <w:rPr>
-                <w:rFonts w:cs="Arial"/>
-                <w:b/>
-                <w:sz w:val="28"/>
-                <w:szCs w:val="28"/>
-              </w:rPr>
-              <w:t>8.1</w:t>
-            </w:r>
-            <w:r>
-              <w:rPr>
-                <w:rFonts w:cs="Arial"/>
-                <w:b/>
-                <w:sz w:val="28"/>
-                <w:szCs w:val="28"/>
-              </w:rPr>
-              <w:t xml:space="preserve"> - Kramam</w:t>
+                <w:lang w:val="it-IT"/>
+              </w:rPr>
+              <w:t>TS 2.1.8.1 - Kramam</w:t>
             </w:r>
           </w:p>
           <w:p>
@@ -883,36 +1712,29 @@
                 <w:b/>
                 <w:sz w:val="28"/>
                 <w:szCs w:val="28"/>
-              </w:rPr>
-              <w:t xml:space="preserve">Krama Vaakyam No. </w:t>
-            </w:r>
-            <w:r>
-              <w:rPr>
-                <w:rFonts w:cs="Arial"/>
-                <w:b/>
-                <w:sz w:val="28"/>
-                <w:szCs w:val="28"/>
-              </w:rPr>
-              <w:t>8</w:t>
-            </w:r>
-            <w:r>
-              <w:rPr>
-                <w:rFonts w:cs="Arial"/>
-                <w:b/>
-                <w:sz w:val="28"/>
-                <w:szCs w:val="28"/>
+                <w:lang w:val="it-IT"/>
+              </w:rPr>
+              <w:t>Krama Vaakyam No. 8</w:t>
+            </w:r>
+            <w:r>
+              <w:rPr>
+                <w:rFonts w:cs="Arial"/>
+                <w:b/>
+                <w:sz w:val="28"/>
+                <w:szCs w:val="28"/>
+                <w:lang w:val="it-IT"/>
               </w:rPr>
               <w:br/>
-              <w:t xml:space="preserve">Panchaati </w:t>
-            </w:r>
-            <w:r>
-              <w:rPr>
-                <w:rFonts w:cs="Arial"/>
-                <w:b/>
-                <w:sz w:val="28"/>
-                <w:szCs w:val="28"/>
-              </w:rPr>
-              <w:t>No.  48</w:t>
+              <w:t xml:space="preserve">Panchaati No.  </w:t>
+            </w:r>
+            <w:r>
+              <w:rPr>
+                <w:rFonts w:cs="Arial"/>
+                <w:b/>
+                <w:sz w:val="28"/>
+                <w:szCs w:val="28"/>
+              </w:rPr>
+              <w:t>48</w:t>
             </w:r>
           </w:p>
         </w:tc>
@@ -1154,6 +1976,7 @@
                 <w:b/>
                 <w:sz w:val="28"/>
                 <w:szCs w:val="28"/>
+                <w:lang w:val="it-IT"/>
               </w:rPr>
             </w:pPr>
             <w:r>
@@ -1162,26 +1985,10 @@
                 <w:b/>
                 <w:sz w:val="28"/>
                 <w:szCs w:val="28"/>
-              </w:rPr>
-              <w:t>TS 2.1.</w:t>
-            </w:r>
-            <w:r>
-              <w:rPr>
-                <w:rFonts w:cs="Arial"/>
-                <w:b/>
-                <w:sz w:val="28"/>
-                <w:szCs w:val="28"/>
-              </w:rPr>
-              <w:t>9.4</w:t>
-            </w:r>
-            <w:r>
-              <w:rPr>
-                <w:rFonts w:cs="Arial"/>
-                <w:b/>
-                <w:sz w:val="28"/>
-                <w:szCs w:val="28"/>
-              </w:rPr>
-              <w:t xml:space="preserve"> - Kramam</w:t>
+                <w:lang w:val="it-IT"/>
+              </w:rPr>
+              <w:lastRenderedPageBreak/>
+              <w:t>TS 2.1.9.4 - Kramam</w:t>
             </w:r>
           </w:p>
           <w:p>
@@ -1204,36 +2011,29 @@
                 <w:b/>
                 <w:sz w:val="28"/>
                 <w:szCs w:val="28"/>
-              </w:rPr>
-              <w:t xml:space="preserve">Krama Vaakyam No. </w:t>
-            </w:r>
-            <w:r>
-              <w:rPr>
-                <w:rFonts w:cs="Arial"/>
-                <w:b/>
-                <w:sz w:val="28"/>
-                <w:szCs w:val="28"/>
-              </w:rPr>
-              <w:t>27</w:t>
-            </w:r>
-            <w:r>
-              <w:rPr>
-                <w:rFonts w:cs="Arial"/>
-                <w:b/>
-                <w:sz w:val="28"/>
-                <w:szCs w:val="28"/>
+                <w:lang w:val="it-IT"/>
+              </w:rPr>
+              <w:t>Krama Vaakyam No. 27</w:t>
+            </w:r>
+            <w:r>
+              <w:rPr>
+                <w:rFonts w:cs="Arial"/>
+                <w:b/>
+                <w:sz w:val="28"/>
+                <w:szCs w:val="28"/>
+                <w:lang w:val="it-IT"/>
               </w:rPr>
               <w:br/>
-              <w:t xml:space="preserve">Panchaati </w:t>
-            </w:r>
-            <w:r>
-              <w:rPr>
-                <w:rFonts w:cs="Arial"/>
-                <w:b/>
-                <w:sz w:val="28"/>
-                <w:szCs w:val="28"/>
-              </w:rPr>
-              <w:t>No.  56</w:t>
+              <w:t xml:space="preserve">Panchaati No.  </w:t>
+            </w:r>
+            <w:r>
+              <w:rPr>
+                <w:rFonts w:cs="Arial"/>
+                <w:b/>
+                <w:sz w:val="28"/>
+                <w:szCs w:val="28"/>
+              </w:rPr>
+              <w:t>56</w:t>
             </w:r>
           </w:p>
         </w:tc>
@@ -1805,6 +2605,7 @@
                 <w:b/>
                 <w:sz w:val="28"/>
                 <w:szCs w:val="28"/>
+                <w:lang w:val="it-IT"/>
               </w:rPr>
             </w:pPr>
             <w:r>
@@ -1813,26 +2614,9 @@
                 <w:b/>
                 <w:sz w:val="28"/>
                 <w:szCs w:val="28"/>
-              </w:rPr>
-              <w:t>TS 2.1.</w:t>
-            </w:r>
-            <w:r>
-              <w:rPr>
-                <w:rFonts w:cs="Arial"/>
-                <w:b/>
-                <w:sz w:val="28"/>
-                <w:szCs w:val="28"/>
-              </w:rPr>
-              <w:t>11.2</w:t>
-            </w:r>
-            <w:r>
-              <w:rPr>
-                <w:rFonts w:cs="Arial"/>
-                <w:b/>
-                <w:sz w:val="28"/>
-                <w:szCs w:val="28"/>
-              </w:rPr>
-              <w:t xml:space="preserve"> - Kramam</w:t>
+                <w:lang w:val="it-IT"/>
+              </w:rPr>
+              <w:t>TS 2.1.11.2 - Kramam</w:t>
             </w:r>
           </w:p>
           <w:p>
@@ -1855,36 +2639,29 @@
                 <w:b/>
                 <w:sz w:val="28"/>
                 <w:szCs w:val="28"/>
-              </w:rPr>
-              <w:t xml:space="preserve">Krama Vaakyam No. </w:t>
-            </w:r>
-            <w:r>
-              <w:rPr>
-                <w:rFonts w:cs="Arial"/>
-                <w:b/>
-                <w:sz w:val="28"/>
-                <w:szCs w:val="28"/>
-              </w:rPr>
-              <w:t>46</w:t>
-            </w:r>
-            <w:r>
-              <w:rPr>
-                <w:rFonts w:cs="Arial"/>
-                <w:b/>
-                <w:sz w:val="28"/>
-                <w:szCs w:val="28"/>
+                <w:lang w:val="it-IT"/>
+              </w:rPr>
+              <w:t>Krama Vaakyam No. 46</w:t>
+            </w:r>
+            <w:r>
+              <w:rPr>
+                <w:rFonts w:cs="Arial"/>
+                <w:b/>
+                <w:sz w:val="28"/>
+                <w:szCs w:val="28"/>
+                <w:lang w:val="it-IT"/>
               </w:rPr>
               <w:br/>
-              <w:t xml:space="preserve">Panchaati </w:t>
-            </w:r>
-            <w:r>
-              <w:rPr>
-                <w:rFonts w:cs="Arial"/>
-                <w:b/>
-                <w:sz w:val="28"/>
-                <w:szCs w:val="28"/>
-              </w:rPr>
-              <w:t>No.  61</w:t>
+              <w:t xml:space="preserve">Panchaati No.  </w:t>
+            </w:r>
+            <w:r>
+              <w:rPr>
+                <w:rFonts w:cs="Arial"/>
+                <w:b/>
+                <w:sz w:val="28"/>
+                <w:szCs w:val="28"/>
+              </w:rPr>
+              <w:t>61</w:t>
             </w:r>
           </w:p>
         </w:tc>
@@ -2527,7 +3304,6 @@
           <w:szCs w:val="32"/>
           <w:u w:val="single"/>
         </w:rPr>
-        <w:lastRenderedPageBreak/>
         <w:t xml:space="preserve">TS </w:t>
       </w:r>
       <w:r>
@@ -2778,6 +3554,7 @@
                 <w:b/>
                 <w:sz w:val="28"/>
                 <w:szCs w:val="28"/>
+                <w:lang w:val="it-IT"/>
               </w:rPr>
             </w:pPr>
             <w:r>
@@ -2786,26 +3563,9 @@
                 <w:b/>
                 <w:sz w:val="28"/>
                 <w:szCs w:val="28"/>
-              </w:rPr>
-              <w:t>TS 2.1.</w:t>
-            </w:r>
-            <w:r>
-              <w:rPr>
-                <w:rFonts w:cs="Arial"/>
-                <w:b/>
-                <w:sz w:val="28"/>
-                <w:szCs w:val="28"/>
-              </w:rPr>
-              <w:t>8.1</w:t>
-            </w:r>
-            <w:r>
-              <w:rPr>
-                <w:rFonts w:cs="Arial"/>
-                <w:b/>
-                <w:sz w:val="28"/>
-                <w:szCs w:val="28"/>
-              </w:rPr>
-              <w:t xml:space="preserve"> - Kramam</w:t>
+                <w:lang w:val="it-IT"/>
+              </w:rPr>
+              <w:t>TS 2.1.8.1 - Kramam</w:t>
             </w:r>
           </w:p>
           <w:p>
@@ -2828,36 +3588,29 @@
                 <w:b/>
                 <w:sz w:val="28"/>
                 <w:szCs w:val="28"/>
-              </w:rPr>
-              <w:t xml:space="preserve">Krama Vaakyam No. </w:t>
-            </w:r>
-            <w:r>
-              <w:rPr>
-                <w:rFonts w:cs="Arial"/>
-                <w:b/>
-                <w:sz w:val="28"/>
-                <w:szCs w:val="28"/>
-              </w:rPr>
-              <w:t>23</w:t>
-            </w:r>
-            <w:r>
-              <w:rPr>
-                <w:rFonts w:cs="Arial"/>
-                <w:b/>
-                <w:sz w:val="28"/>
-                <w:szCs w:val="28"/>
+                <w:lang w:val="it-IT"/>
+              </w:rPr>
+              <w:t>Krama Vaakyam No. 23</w:t>
+            </w:r>
+            <w:r>
+              <w:rPr>
+                <w:rFonts w:cs="Arial"/>
+                <w:b/>
+                <w:sz w:val="28"/>
+                <w:szCs w:val="28"/>
+                <w:lang w:val="it-IT"/>
               </w:rPr>
               <w:br/>
-              <w:t xml:space="preserve">Panchaati </w:t>
-            </w:r>
-            <w:r>
-              <w:rPr>
-                <w:rFonts w:cs="Arial"/>
-                <w:b/>
-                <w:sz w:val="28"/>
-                <w:szCs w:val="28"/>
-              </w:rPr>
-              <w:t>No.  48</w:t>
+              <w:t xml:space="preserve">Panchaati No.  </w:t>
+            </w:r>
+            <w:r>
+              <w:rPr>
+                <w:rFonts w:cs="Arial"/>
+                <w:b/>
+                <w:sz w:val="28"/>
+                <w:szCs w:val="28"/>
+              </w:rPr>
+              <w:t>48</w:t>
             </w:r>
           </w:p>
         </w:tc>
@@ -3888,6 +4641,7 @@
                 <w:b/>
                 <w:sz w:val="28"/>
                 <w:szCs w:val="28"/>
+                <w:lang w:val="it-IT"/>
               </w:rPr>
             </w:pPr>
             <w:r>
@@ -3896,26 +4650,10 @@
                 <w:b/>
                 <w:sz w:val="28"/>
                 <w:szCs w:val="28"/>
-              </w:rPr>
-              <w:t>TS 2.1.</w:t>
-            </w:r>
-            <w:r>
-              <w:rPr>
-                <w:rFonts w:cs="Arial"/>
-                <w:b/>
-                <w:sz w:val="28"/>
-                <w:szCs w:val="28"/>
-              </w:rPr>
-              <w:t>11.4</w:t>
-            </w:r>
-            <w:r>
-              <w:rPr>
-                <w:rFonts w:cs="Arial"/>
-                <w:b/>
-                <w:sz w:val="28"/>
-                <w:szCs w:val="28"/>
-              </w:rPr>
-              <w:t xml:space="preserve"> - Kramam</w:t>
+                <w:lang w:val="it-IT"/>
+              </w:rPr>
+              <w:lastRenderedPageBreak/>
+              <w:t>TS 2.1.11.4 - Kramam</w:t>
             </w:r>
           </w:p>
           <w:p>
@@ -3930,6 +4668,7 @@
                 <w:b/>
                 <w:sz w:val="28"/>
                 <w:szCs w:val="28"/>
+                <w:lang w:val="it-IT"/>
               </w:rPr>
             </w:pPr>
             <w:r>
@@ -3938,36 +4677,20 @@
                 <w:b/>
                 <w:sz w:val="28"/>
                 <w:szCs w:val="28"/>
-              </w:rPr>
-              <w:t xml:space="preserve">Krama Vaakyam No. </w:t>
-            </w:r>
-            <w:r>
-              <w:rPr>
-                <w:rFonts w:cs="Arial"/>
-                <w:b/>
-                <w:sz w:val="28"/>
-                <w:szCs w:val="28"/>
-              </w:rPr>
-              <w:t>11</w:t>
-            </w:r>
-            <w:r>
-              <w:rPr>
-                <w:rFonts w:cs="Arial"/>
-                <w:b/>
-                <w:sz w:val="28"/>
-                <w:szCs w:val="28"/>
+                <w:lang w:val="it-IT"/>
+              </w:rPr>
+              <w:t>Krama Vaakyam No. 11</w:t>
+            </w:r>
+            <w:r>
+              <w:rPr>
+                <w:rFonts w:cs="Arial"/>
+                <w:b/>
+                <w:sz w:val="28"/>
+                <w:szCs w:val="28"/>
+                <w:lang w:val="it-IT"/>
               </w:rPr>
               <w:br/>
-              <w:t xml:space="preserve">Panchaati </w:t>
-            </w:r>
-            <w:r>
-              <w:rPr>
-                <w:rFonts w:cs="Arial"/>
-                <w:b/>
-                <w:sz w:val="28"/>
-                <w:szCs w:val="28"/>
-              </w:rPr>
-              <w:t>No. 63</w:t>
+              <w:t>Panchaati No. 63</w:t>
             </w:r>
           </w:p>
         </w:tc>
@@ -4002,7 +4725,7 @@
                 <w:b/>
                 <w:sz w:val="32"/>
                 <w:szCs w:val="28"/>
-                <w:lang w:bidi="ta-IN"/>
+                <w:lang w:val="it-IT" w:bidi="ta-IN"/>
               </w:rPr>
               <w:t>†</w:t>
             </w:r>
@@ -4035,16 +4758,16 @@
                 <w:b/>
                 <w:sz w:val="32"/>
                 <w:szCs w:val="28"/>
-                <w:lang w:bidi="ta-IN"/>
-              </w:rPr>
-              <w:t>…</w:t>
-            </w:r>
-            <w:r>
-              <w:rPr>
-                <w:rFonts w:ascii="Latha" w:hAnsi="Latha" w:cs="Latha"/>
-                <w:sz w:val="28"/>
-                <w:szCs w:val="28"/>
-                <w:lang w:bidi="ta-IN"/>
+                <w:lang w:val="it-IT" w:bidi="ta-IN"/>
+              </w:rPr>
+              <w:t>…</w:t>
+            </w:r>
+            <w:r>
+              <w:rPr>
+                <w:rFonts w:ascii="Latha" w:hAnsi="Latha" w:cs="Latha"/>
+                <w:sz w:val="28"/>
+                <w:szCs w:val="28"/>
+                <w:lang w:val="it-IT" w:bidi="ta-IN"/>
               </w:rPr>
               <w:t xml:space="preserve"> </w:t>
             </w:r>
@@ -4088,7 +4811,7 @@
                 <w:sz w:val="32"/>
                 <w:szCs w:val="28"/>
                 <w:highlight w:val="yellow"/>
-                <w:lang w:bidi="ta-IN"/>
+                <w:lang w:val="it-IT" w:bidi="ta-IN"/>
               </w:rPr>
               <w:t>†</w:t>
             </w:r>
@@ -4118,7 +4841,7 @@
                 <w:rFonts w:ascii="Latha" w:hAnsi="Latha" w:cs="Latha"/>
                 <w:sz w:val="28"/>
                 <w:szCs w:val="28"/>
-                <w:lang w:bidi="ta-IN"/>
+                <w:lang w:val="it-IT" w:bidi="ta-IN"/>
               </w:rPr>
               <w:t xml:space="preserve">| </w:t>
             </w:r>
@@ -4161,7 +4884,7 @@
                 <w:b/>
                 <w:sz w:val="32"/>
                 <w:szCs w:val="28"/>
-                <w:lang w:bidi="ta-IN"/>
+                <w:lang w:val="it-IT" w:bidi="ta-IN"/>
               </w:rPr>
               <w:t>†</w:t>
             </w:r>
@@ -4205,7 +4928,7 @@
                 <w:b/>
                 <w:sz w:val="32"/>
                 <w:szCs w:val="28"/>
-                <w:lang w:bidi="ta-IN"/>
+                <w:lang w:val="it-IT" w:bidi="ta-IN"/>
               </w:rPr>
               <w:t>…</w:t>
             </w:r>
@@ -4238,7 +4961,7 @@
                 <w:b/>
                 <w:sz w:val="32"/>
                 <w:szCs w:val="28"/>
-                <w:lang w:bidi="ta-IN"/>
+                <w:lang w:val="it-IT" w:bidi="ta-IN"/>
               </w:rPr>
               <w:t>†</w:t>
             </w:r>
@@ -4269,7 +4992,7 @@
                 <w:rFonts w:ascii="Latha" w:hAnsi="Latha" w:cs="Latha"/>
                 <w:sz w:val="28"/>
                 <w:szCs w:val="28"/>
-                <w:lang w:bidi="ta-IN"/>
+                <w:lang w:val="it-IT" w:bidi="ta-IN"/>
               </w:rPr>
               <w:t>|</w:t>
             </w:r>
@@ -5460,7 +6183,6 @@
                 <w:sz w:val="28"/>
                 <w:szCs w:val="28"/>
               </w:rPr>
-              <w:lastRenderedPageBreak/>
               <w:t xml:space="preserve">TS 2.1.3.1 </w:t>
             </w:r>
             <w:r>
@@ -6948,6 +7670,7 @@
                 <w:cs/>
                 <w:lang w:bidi="ta-IN"/>
               </w:rPr>
+              <w:lastRenderedPageBreak/>
               <w:t>ப்</w:t>
             </w:r>
             <w:r>
@@ -7101,6 +7824,7 @@
                 <w:cs/>
                 <w:lang w:bidi="ta-IN"/>
               </w:rPr>
+              <w:lastRenderedPageBreak/>
               <w:t>ய</w:t>
             </w:r>
             <w:r>
@@ -7305,6 +8029,7 @@
                 <w:cs/>
                 <w:lang w:bidi="ta-IN"/>
               </w:rPr>
+              <w:lastRenderedPageBreak/>
               <w:t>ப்</w:t>
             </w:r>
             <w:r>
@@ -7473,6 +8198,7 @@
                 <w:sz w:val="28"/>
                 <w:szCs w:val="28"/>
               </w:rPr>
+              <w:lastRenderedPageBreak/>
               <w:t xml:space="preserve">TS 2.1.4.4 </w:t>
             </w:r>
             <w:r>
@@ -9143,15 +9869,6 @@
                 <w:szCs w:val="28"/>
               </w:rPr>
               <w:br/>
-            </w:r>
-            <w:r>
-              <w:rPr>
-                <w:rFonts w:cs="Arial"/>
-                <w:b/>
-                <w:sz w:val="28"/>
-                <w:szCs w:val="28"/>
-              </w:rPr>
-              <w:lastRenderedPageBreak/>
               <w:t>Panchaati 25</w:t>
             </w:r>
           </w:p>
@@ -9183,7 +9900,6 @@
                 <w:cs/>
                 <w:lang w:bidi="ta-IN"/>
               </w:rPr>
-              <w:lastRenderedPageBreak/>
               <w:t>உதை</w:t>
             </w:r>
             <w:r>
@@ -10687,6 +11403,7 @@
                 <w:sz w:val="28"/>
                 <w:szCs w:val="28"/>
               </w:rPr>
+              <w:lastRenderedPageBreak/>
               <w:t>TS 2.1.7.2</w:t>
             </w:r>
             <w:r>
@@ -13428,7 +14145,6 @@
                 <w:sz w:val="28"/>
                 <w:szCs w:val="28"/>
               </w:rPr>
-              <w:lastRenderedPageBreak/>
               <w:t>(visargam inserted)</w:t>
             </w:r>
           </w:p>
@@ -13463,7 +14179,6 @@
                 <w:sz w:val="28"/>
                 <w:szCs w:val="28"/>
               </w:rPr>
-              <w:lastRenderedPageBreak/>
               <w:t xml:space="preserve">TS 2.1.9.3 </w:t>
             </w:r>
             <w:r>
@@ -14608,6 +15323,7 @@
                 <w:sz w:val="28"/>
                 <w:szCs w:val="28"/>
               </w:rPr>
+              <w:lastRenderedPageBreak/>
               <w:t xml:space="preserve">TS 2.1.11.5 </w:t>
             </w:r>
             <w:r>
@@ -16310,7 +17026,6 @@
                 <w:sz w:val="28"/>
                 <w:szCs w:val="28"/>
               </w:rPr>
-              <w:lastRenderedPageBreak/>
               <w:t xml:space="preserve">TS 2.1.6.1 </w:t>
             </w:r>
             <w:r>
@@ -17806,7 +18521,7 @@
 </file>
 
 <file path=word/endnotes.xml><?xml version="1.0" encoding="utf-8"?>
-<w:endnotes xmlns:wpc="http://schemas.microsoft.com/office/word/2010/wordprocessingCanvas" xmlns:cx="http://schemas.microsoft.com/office/drawing/2014/chartex" xmlns:cx1="http://schemas.microsoft.com/office/drawing/2015/9/8/chartex" xmlns:cx2="http://schemas.microsoft.com/office/drawing/2015/10/21/chartex" xmlns:cx3="http://schemas.microsoft.com/office/drawing/2016/5/9/chartex" xmlns:cx4="http://schemas.microsoft.com/office/drawing/2016/5/10/chartex" xmlns:cx5="http://schemas.microsoft.com/office/drawing/2016/5/11/chartex" xmlns:cx6="http://schemas.microsoft.com/office/drawing/2016/5/12/chartex" xmlns:cx7="http://schemas.microsoft.com/office/drawing/2016/5/13/chartex" xmlns:cx8="http://schemas.microsoft.com/office/drawing/2016/5/14/chartex" xmlns:mc="http://schemas.openxmlformats.org/markup-compatibility/2006" xmlns:aink="http://schemas.microsoft.com/office/drawing/2016/ink" xmlns:am3d="http://schemas.microsoft.com/office/drawing/2017/model3d" xmlns:o="urn:schemas-microsoft-com:office:office" xmlns:oel="http://schemas.microsoft.com/office/2019/extlst" xmlns:r="http://schemas.openxmlformats.org/officeDocument/2006/relationships" xmlns:m="http://schemas.openxmlformats.org/officeDocument/2006/math" xmlns:v="urn:schemas-microsoft-com:vml" xmlns:wp14="http://schemas.microsoft.com/office/word/2010/wordprocessingDrawing" xmlns:wp="http://schemas.openxmlformats.org/drawingml/2006/wordprocessingDrawing" xmlns:w10="urn:schemas-microsoft-com:office:word" xmlns:w="http://schemas.openxmlformats.org/wordprocessingml/2006/main" xmlns:w14="http://schemas.microsoft.com/office/word/2010/wordml" xmlns:w15="http://schemas.microsoft.com/office/word/2012/wordml" xmlns:w16cex="http://schemas.microsoft.com/office/word/2018/wordml/cex" xmlns:w16cid="http://schemas.microsoft.com/office/word/2016/wordml/cid" xmlns:w16="http://schemas.microsoft.com/office/word/2018/wordml" xmlns:w16sdtdh="http://schemas.microsoft.com/office/word/2020/wordml/sdtdatahash" xmlns:w16se="http://schemas.microsoft.com/office/word/2015/wordml/symex" xmlns:wpg="http://schemas.microsoft.com/office/word/2010/wordprocessingGroup" xmlns:wpi="http://schemas.microsoft.com/office/word/2010/wordprocessingInk" xmlns:wne="http://schemas.microsoft.com/office/word/2006/wordml" xmlns:wps="http://schemas.microsoft.com/office/word/2010/wordprocessingShape" mc:Ignorable="w14 w15 w16se w16cid w16 w16cex w16sdtdh wp14">
+<w:endnotes xmlns:wpc="http://schemas.microsoft.com/office/word/2010/wordprocessingCanvas" xmlns:cx="http://schemas.microsoft.com/office/drawing/2014/chartex" xmlns:cx1="http://schemas.microsoft.com/office/drawing/2015/9/8/chartex" xmlns:cx2="http://schemas.microsoft.com/office/drawing/2015/10/21/chartex" xmlns:cx3="http://schemas.microsoft.com/office/drawing/2016/5/9/chartex" xmlns:cx4="http://schemas.microsoft.com/office/drawing/2016/5/10/chartex" xmlns:cx5="http://schemas.microsoft.com/office/drawing/2016/5/11/chartex" xmlns:cx6="http://schemas.microsoft.com/office/drawing/2016/5/12/chartex" xmlns:cx7="http://schemas.microsoft.com/office/drawing/2016/5/13/chartex" xmlns:cx8="http://schemas.microsoft.com/office/drawing/2016/5/14/chartex" xmlns:mc="http://schemas.openxmlformats.org/markup-compatibility/2006" xmlns:aink="http://schemas.microsoft.com/office/drawing/2016/ink" xmlns:am3d="http://schemas.microsoft.com/office/drawing/2017/model3d" xmlns:o="urn:schemas-microsoft-com:office:office" xmlns:oel="http://schemas.microsoft.com/office/2019/extlst" xmlns:r="http://schemas.openxmlformats.org/officeDocument/2006/relationships" xmlns:m="http://schemas.openxmlformats.org/officeDocument/2006/math" xmlns:v="urn:schemas-microsoft-com:vml" xmlns:wp14="http://schemas.microsoft.com/office/word/2010/wordprocessingDrawing" xmlns:wp="http://schemas.openxmlformats.org/drawingml/2006/wordprocessingDrawing" xmlns:w10="urn:schemas-microsoft-com:office:word" xmlns:w="http://schemas.openxmlformats.org/wordprocessingml/2006/main" xmlns:w14="http://schemas.microsoft.com/office/word/2010/wordml" xmlns:w15="http://schemas.microsoft.com/office/word/2012/wordml" xmlns:w16cex="http://schemas.microsoft.com/office/word/2018/wordml/cex" xmlns:w16cid="http://schemas.microsoft.com/office/word/2016/wordml/cid" xmlns:w16="http://schemas.microsoft.com/office/word/2018/wordml" xmlns:w16du="http://schemas.microsoft.com/office/word/2023/wordml/word16du" xmlns:w16sdtdh="http://schemas.microsoft.com/office/word/2020/wordml/sdtdatahash" xmlns:w16sdtfl="http://schemas.microsoft.com/office/word/2024/wordml/sdtformatlock" xmlns:w16se="http://schemas.microsoft.com/office/word/2015/wordml/symex" xmlns:wpg="http://schemas.microsoft.com/office/word/2010/wordprocessingGroup" xmlns:wpi="http://schemas.microsoft.com/office/word/2010/wordprocessingInk" xmlns:wne="http://schemas.microsoft.com/office/word/2006/wordml" xmlns:wps="http://schemas.microsoft.com/office/word/2010/wordprocessingShape" mc:Ignorable="w14 w15 w16se w16cid w16 w16cex w16sdtdh w16sdtfl w16du wp14">
   <w:endnote w:type="separator" w:id="-1">
     <w:p>
       <w:pPr>
@@ -17831,7 +18546,7 @@
 </file>
 
 <file path=word/footer1.xml><?xml version="1.0" encoding="utf-8"?>
-<w:ftr xmlns:wpc="http://schemas.microsoft.com/office/word/2010/wordprocessingCanvas" xmlns:cx="http://schemas.microsoft.com/office/drawing/2014/chartex" xmlns:cx1="http://schemas.microsoft.com/office/drawing/2015/9/8/chartex" xmlns:cx2="http://schemas.microsoft.com/office/drawing/2015/10/21/chartex" xmlns:cx3="http://schemas.microsoft.com/office/drawing/2016/5/9/chartex" xmlns:cx4="http://schemas.microsoft.com/office/drawing/2016/5/10/chartex" xmlns:cx5="http://schemas.microsoft.com/office/drawing/2016/5/11/chartex" xmlns:cx6="http://schemas.microsoft.com/office/drawing/2016/5/12/chartex" xmlns:cx7="http://schemas.microsoft.com/office/drawing/2016/5/13/chartex" xmlns:cx8="http://schemas.microsoft.com/office/drawing/2016/5/14/chartex" xmlns:mc="http://schemas.openxmlformats.org/markup-compatibility/2006" xmlns:aink="http://schemas.microsoft.com/office/drawing/2016/ink" xmlns:am3d="http://schemas.microsoft.com/office/drawing/2017/model3d" xmlns:o="urn:schemas-microsoft-com:office:office" xmlns:oel="http://schemas.microsoft.com/office/2019/extlst" xmlns:r="http://schemas.openxmlformats.org/officeDocument/2006/relationships" xmlns:m="http://schemas.openxmlformats.org/officeDocument/2006/math" xmlns:v="urn:schemas-microsoft-com:vml" xmlns:wp14="http://schemas.microsoft.com/office/word/2010/wordprocessingDrawing" xmlns:wp="http://schemas.openxmlformats.org/drawingml/2006/wordprocessingDrawing" xmlns:w10="urn:schemas-microsoft-com:office:word" xmlns:w="http://schemas.openxmlformats.org/wordprocessingml/2006/main" xmlns:w14="http://schemas.microsoft.com/office/word/2010/wordml" xmlns:w15="http://schemas.microsoft.com/office/word/2012/wordml" xmlns:w16cex="http://schemas.microsoft.com/office/word/2018/wordml/cex" xmlns:w16cid="http://schemas.microsoft.com/office/word/2016/wordml/cid" xmlns:w16="http://schemas.microsoft.com/office/word/2018/wordml" xmlns:w16sdtdh="http://schemas.microsoft.com/office/word/2020/wordml/sdtdatahash" xmlns:w16se="http://schemas.microsoft.com/office/word/2015/wordml/symex" xmlns:wpg="http://schemas.microsoft.com/office/word/2010/wordprocessingGroup" xmlns:wpi="http://schemas.microsoft.com/office/word/2010/wordprocessingInk" xmlns:wne="http://schemas.microsoft.com/office/word/2006/wordml" xmlns:wps="http://schemas.microsoft.com/office/word/2010/wordprocessingShape" mc:Ignorable="w14 w15 w16se w16cid w16 w16cex w16sdtdh wp14">
+<w:ftr xmlns:wpc="http://schemas.microsoft.com/office/word/2010/wordprocessingCanvas" xmlns:cx="http://schemas.microsoft.com/office/drawing/2014/chartex" xmlns:cx1="http://schemas.microsoft.com/office/drawing/2015/9/8/chartex" xmlns:cx2="http://schemas.microsoft.com/office/drawing/2015/10/21/chartex" xmlns:cx3="http://schemas.microsoft.com/office/drawing/2016/5/9/chartex" xmlns:cx4="http://schemas.microsoft.com/office/drawing/2016/5/10/chartex" xmlns:cx5="http://schemas.microsoft.com/office/drawing/2016/5/11/chartex" xmlns:cx6="http://schemas.microsoft.com/office/drawing/2016/5/12/chartex" xmlns:cx7="http://schemas.microsoft.com/office/drawing/2016/5/13/chartex" xmlns:cx8="http://schemas.microsoft.com/office/drawing/2016/5/14/chartex" xmlns:mc="http://schemas.openxmlformats.org/markup-compatibility/2006" xmlns:aink="http://schemas.microsoft.com/office/drawing/2016/ink" xmlns:am3d="http://schemas.microsoft.com/office/drawing/2017/model3d" xmlns:o="urn:schemas-microsoft-com:office:office" xmlns:oel="http://schemas.microsoft.com/office/2019/extlst" xmlns:r="http://schemas.openxmlformats.org/officeDocument/2006/relationships" xmlns:m="http://schemas.openxmlformats.org/officeDocument/2006/math" xmlns:v="urn:schemas-microsoft-com:vml" xmlns:wp14="http://schemas.microsoft.com/office/word/2010/wordprocessingDrawing" xmlns:wp="http://schemas.openxmlformats.org/drawingml/2006/wordprocessingDrawing" xmlns:w10="urn:schemas-microsoft-com:office:word" xmlns:w="http://schemas.openxmlformats.org/wordprocessingml/2006/main" xmlns:w14="http://schemas.microsoft.com/office/word/2010/wordml" xmlns:w15="http://schemas.microsoft.com/office/word/2012/wordml" xmlns:w16cex="http://schemas.microsoft.com/office/word/2018/wordml/cex" xmlns:w16cid="http://schemas.microsoft.com/office/word/2016/wordml/cid" xmlns:w16="http://schemas.microsoft.com/office/word/2018/wordml" xmlns:w16du="http://schemas.microsoft.com/office/word/2023/wordml/word16du" xmlns:w16sdtdh="http://schemas.microsoft.com/office/word/2020/wordml/sdtdatahash" xmlns:w16sdtfl="http://schemas.microsoft.com/office/word/2024/wordml/sdtformatlock" xmlns:w16se="http://schemas.microsoft.com/office/word/2015/wordml/symex" xmlns:wpg="http://schemas.microsoft.com/office/word/2010/wordprocessingGroup" xmlns:wpi="http://schemas.microsoft.com/office/word/2010/wordprocessingInk" xmlns:wne="http://schemas.microsoft.com/office/word/2006/wordml" xmlns:wps="http://schemas.microsoft.com/office/word/2010/wordprocessingShape" mc:Ignorable="w14 w15 w16se w16cid w16 w16cex w16sdtdh w16sdtfl w16du wp14">
   <w:p>
     <w:pPr>
       <w:pStyle w:val="Footer"/>
@@ -17977,7 +18692,7 @@
 </file>
 
 <file path=word/footer2.xml><?xml version="1.0" encoding="utf-8"?>
-<w:ftr xmlns:wpc="http://schemas.microsoft.com/office/word/2010/wordprocessingCanvas" xmlns:cx="http://schemas.microsoft.com/office/drawing/2014/chartex" xmlns:cx1="http://schemas.microsoft.com/office/drawing/2015/9/8/chartex" xmlns:cx2="http://schemas.microsoft.com/office/drawing/2015/10/21/chartex" xmlns:cx3="http://schemas.microsoft.com/office/drawing/2016/5/9/chartex" xmlns:cx4="http://schemas.microsoft.com/office/drawing/2016/5/10/chartex" xmlns:cx5="http://schemas.microsoft.com/office/drawing/2016/5/11/chartex" xmlns:cx6="http://schemas.microsoft.com/office/drawing/2016/5/12/chartex" xmlns:cx7="http://schemas.microsoft.com/office/drawing/2016/5/13/chartex" xmlns:cx8="http://schemas.microsoft.com/office/drawing/2016/5/14/chartex" xmlns:mc="http://schemas.openxmlformats.org/markup-compatibility/2006" xmlns:aink="http://schemas.microsoft.com/office/drawing/2016/ink" xmlns:am3d="http://schemas.microsoft.com/office/drawing/2017/model3d" xmlns:o="urn:schemas-microsoft-com:office:office" xmlns:oel="http://schemas.microsoft.com/office/2019/extlst" xmlns:r="http://schemas.openxmlformats.org/officeDocument/2006/relationships" xmlns:m="http://schemas.openxmlformats.org/officeDocument/2006/math" xmlns:v="urn:schemas-microsoft-com:vml" xmlns:wp14="http://schemas.microsoft.com/office/word/2010/wordprocessingDrawing" xmlns:wp="http://schemas.openxmlformats.org/drawingml/2006/wordprocessingDrawing" xmlns:w10="urn:schemas-microsoft-com:office:word" xmlns:w="http://schemas.openxmlformats.org/wordprocessingml/2006/main" xmlns:w14="http://schemas.microsoft.com/office/word/2010/wordml" xmlns:w15="http://schemas.microsoft.com/office/word/2012/wordml" xmlns:w16cex="http://schemas.microsoft.com/office/word/2018/wordml/cex" xmlns:w16cid="http://schemas.microsoft.com/office/word/2016/wordml/cid" xmlns:w16="http://schemas.microsoft.com/office/word/2018/wordml" xmlns:w16sdtdh="http://schemas.microsoft.com/office/word/2020/wordml/sdtdatahash" xmlns:w16se="http://schemas.microsoft.com/office/word/2015/wordml/symex" xmlns:wpg="http://schemas.microsoft.com/office/word/2010/wordprocessingGroup" xmlns:wpi="http://schemas.microsoft.com/office/word/2010/wordprocessingInk" xmlns:wne="http://schemas.microsoft.com/office/word/2006/wordml" xmlns:wps="http://schemas.microsoft.com/office/word/2010/wordprocessingShape" mc:Ignorable="w14 w15 w16se w16cid w16 w16cex w16sdtdh wp14">
+<w:ftr xmlns:wpc="http://schemas.microsoft.com/office/word/2010/wordprocessingCanvas" xmlns:cx="http://schemas.microsoft.com/office/drawing/2014/chartex" xmlns:cx1="http://schemas.microsoft.com/office/drawing/2015/9/8/chartex" xmlns:cx2="http://schemas.microsoft.com/office/drawing/2015/10/21/chartex" xmlns:cx3="http://schemas.microsoft.com/office/drawing/2016/5/9/chartex" xmlns:cx4="http://schemas.microsoft.com/office/drawing/2016/5/10/chartex" xmlns:cx5="http://schemas.microsoft.com/office/drawing/2016/5/11/chartex" xmlns:cx6="http://schemas.microsoft.com/office/drawing/2016/5/12/chartex" xmlns:cx7="http://schemas.microsoft.com/office/drawing/2016/5/13/chartex" xmlns:cx8="http://schemas.microsoft.com/office/drawing/2016/5/14/chartex" xmlns:mc="http://schemas.openxmlformats.org/markup-compatibility/2006" xmlns:aink="http://schemas.microsoft.com/office/drawing/2016/ink" xmlns:am3d="http://schemas.microsoft.com/office/drawing/2017/model3d" xmlns:o="urn:schemas-microsoft-com:office:office" xmlns:oel="http://schemas.microsoft.com/office/2019/extlst" xmlns:r="http://schemas.openxmlformats.org/officeDocument/2006/relationships" xmlns:m="http://schemas.openxmlformats.org/officeDocument/2006/math" xmlns:v="urn:schemas-microsoft-com:vml" xmlns:wp14="http://schemas.microsoft.com/office/word/2010/wordprocessingDrawing" xmlns:wp="http://schemas.openxmlformats.org/drawingml/2006/wordprocessingDrawing" xmlns:w10="urn:schemas-microsoft-com:office:word" xmlns:w="http://schemas.openxmlformats.org/wordprocessingml/2006/main" xmlns:w14="http://schemas.microsoft.com/office/word/2010/wordml" xmlns:w15="http://schemas.microsoft.com/office/word/2012/wordml" xmlns:w16cex="http://schemas.microsoft.com/office/word/2018/wordml/cex" xmlns:w16cid="http://schemas.microsoft.com/office/word/2016/wordml/cid" xmlns:w16="http://schemas.microsoft.com/office/word/2018/wordml" xmlns:w16du="http://schemas.microsoft.com/office/word/2023/wordml/word16du" xmlns:w16sdtdh="http://schemas.microsoft.com/office/word/2020/wordml/sdtdatahash" xmlns:w16sdtfl="http://schemas.microsoft.com/office/word/2024/wordml/sdtformatlock" xmlns:w16se="http://schemas.microsoft.com/office/word/2015/wordml/symex" xmlns:wpg="http://schemas.microsoft.com/office/word/2010/wordprocessingGroup" xmlns:wpi="http://schemas.microsoft.com/office/word/2010/wordprocessingInk" xmlns:wne="http://schemas.microsoft.com/office/word/2006/wordml" xmlns:wps="http://schemas.microsoft.com/office/word/2010/wordprocessingShape" mc:Ignorable="w14 w15 w16se w16cid w16 w16cex w16sdtdh w16sdtfl w16du wp14">
   <w:p>
     <w:pPr>
       <w:pBdr>
@@ -18179,7 +18894,7 @@
 </file>
 
 <file path=word/footnotes.xml><?xml version="1.0" encoding="utf-8"?>
-<w:footnotes xmlns:wpc="http://schemas.microsoft.com/office/word/2010/wordprocessingCanvas" xmlns:cx="http://schemas.microsoft.com/office/drawing/2014/chartex" xmlns:cx1="http://schemas.microsoft.com/office/drawing/2015/9/8/chartex" xmlns:cx2="http://schemas.microsoft.com/office/drawing/2015/10/21/chartex" xmlns:cx3="http://schemas.microsoft.com/office/drawing/2016/5/9/chartex" xmlns:cx4="http://schemas.microsoft.com/office/drawing/2016/5/10/chartex" xmlns:cx5="http://schemas.microsoft.com/office/drawing/2016/5/11/chartex" xmlns:cx6="http://schemas.microsoft.com/office/drawing/2016/5/12/chartex" xmlns:cx7="http://schemas.microsoft.com/office/drawing/2016/5/13/chartex" xmlns:cx8="http://schemas.microsoft.com/office/drawing/2016/5/14/chartex" xmlns:mc="http://schemas.openxmlformats.org/markup-compatibility/2006" xmlns:aink="http://schemas.microsoft.com/office/drawing/2016/ink" xmlns:am3d="http://schemas.microsoft.com/office/drawing/2017/model3d" xmlns:o="urn:schemas-microsoft-com:office:office" xmlns:oel="http://schemas.microsoft.com/office/2019/extlst" xmlns:r="http://schemas.openxmlformats.org/officeDocument/2006/relationships" xmlns:m="http://schemas.openxmlformats.org/officeDocument/2006/math" xmlns:v="urn:schemas-microsoft-com:vml" xmlns:wp14="http://schemas.microsoft.com/office/word/2010/wordprocessingDrawing" xmlns:wp="http://schemas.openxmlformats.org/drawingml/2006/wordprocessingDrawing" xmlns:w10="urn:schemas-microsoft-com:office:word" xmlns:w="http://schemas.openxmlformats.org/wordprocessingml/2006/main" xmlns:w14="http://schemas.microsoft.com/office/word/2010/wordml" xmlns:w15="http://schemas.microsoft.com/office/word/2012/wordml" xmlns:w16cex="http://schemas.microsoft.com/office/word/2018/wordml/cex" xmlns:w16cid="http://schemas.microsoft.com/office/word/2016/wordml/cid" xmlns:w16="http://schemas.microsoft.com/office/word/2018/wordml" xmlns:w16sdtdh="http://schemas.microsoft.com/office/word/2020/wordml/sdtdatahash" xmlns:w16se="http://schemas.microsoft.com/office/word/2015/wordml/symex" xmlns:wpg="http://schemas.microsoft.com/office/word/2010/wordprocessingGroup" xmlns:wpi="http://schemas.microsoft.com/office/word/2010/wordprocessingInk" xmlns:wne="http://schemas.microsoft.com/office/word/2006/wordml" xmlns:wps="http://schemas.microsoft.com/office/word/2010/wordprocessingShape" mc:Ignorable="w14 w15 w16se w16cid w16 w16cex w16sdtdh wp14">
+<w:footnotes xmlns:wpc="http://schemas.microsoft.com/office/word/2010/wordprocessingCanvas" xmlns:cx="http://schemas.microsoft.com/office/drawing/2014/chartex" xmlns:cx1="http://schemas.microsoft.com/office/drawing/2015/9/8/chartex" xmlns:cx2="http://schemas.microsoft.com/office/drawing/2015/10/21/chartex" xmlns:cx3="http://schemas.microsoft.com/office/drawing/2016/5/9/chartex" xmlns:cx4="http://schemas.microsoft.com/office/drawing/2016/5/10/chartex" xmlns:cx5="http://schemas.microsoft.com/office/drawing/2016/5/11/chartex" xmlns:cx6="http://schemas.microsoft.com/office/drawing/2016/5/12/chartex" xmlns:cx7="http://schemas.microsoft.com/office/drawing/2016/5/13/chartex" xmlns:cx8="http://schemas.microsoft.com/office/drawing/2016/5/14/chartex" xmlns:mc="http://schemas.openxmlformats.org/markup-compatibility/2006" xmlns:aink="http://schemas.microsoft.com/office/drawing/2016/ink" xmlns:am3d="http://schemas.microsoft.com/office/drawing/2017/model3d" xmlns:o="urn:schemas-microsoft-com:office:office" xmlns:oel="http://schemas.microsoft.com/office/2019/extlst" xmlns:r="http://schemas.openxmlformats.org/officeDocument/2006/relationships" xmlns:m="http://schemas.openxmlformats.org/officeDocument/2006/math" xmlns:v="urn:schemas-microsoft-com:vml" xmlns:wp14="http://schemas.microsoft.com/office/word/2010/wordprocessingDrawing" xmlns:wp="http://schemas.openxmlformats.org/drawingml/2006/wordprocessingDrawing" xmlns:w10="urn:schemas-microsoft-com:office:word" xmlns:w="http://schemas.openxmlformats.org/wordprocessingml/2006/main" xmlns:w14="http://schemas.microsoft.com/office/word/2010/wordml" xmlns:w15="http://schemas.microsoft.com/office/word/2012/wordml" xmlns:w16cex="http://schemas.microsoft.com/office/word/2018/wordml/cex" xmlns:w16cid="http://schemas.microsoft.com/office/word/2016/wordml/cid" xmlns:w16="http://schemas.microsoft.com/office/word/2018/wordml" xmlns:w16du="http://schemas.microsoft.com/office/word/2023/wordml/word16du" xmlns:w16sdtdh="http://schemas.microsoft.com/office/word/2020/wordml/sdtdatahash" xmlns:w16sdtfl="http://schemas.microsoft.com/office/word/2024/wordml/sdtformatlock" xmlns:w16se="http://schemas.microsoft.com/office/word/2015/wordml/symex" xmlns:wpg="http://schemas.microsoft.com/office/word/2010/wordprocessingGroup" xmlns:wpi="http://schemas.microsoft.com/office/word/2010/wordprocessingInk" xmlns:wne="http://schemas.microsoft.com/office/word/2006/wordml" xmlns:wps="http://schemas.microsoft.com/office/word/2010/wordprocessingShape" mc:Ignorable="w14 w15 w16se w16cid w16 w16cex w16sdtdh w16sdtfl w16du wp14">
   <w:footnote w:type="separator" w:id="-1">
     <w:p>
       <w:pPr>
@@ -18204,7 +18919,7 @@
 </file>
 
 <file path=word/header1.xml><?xml version="1.0" encoding="utf-8"?>
-<w:hdr xmlns:wpc="http://schemas.microsoft.com/office/word/2010/wordprocessingCanvas" xmlns:cx="http://schemas.microsoft.com/office/drawing/2014/chartex" xmlns:cx1="http://schemas.microsoft.com/office/drawing/2015/9/8/chartex" xmlns:cx2="http://schemas.microsoft.com/office/drawing/2015/10/21/chartex" xmlns:cx3="http://schemas.microsoft.com/office/drawing/2016/5/9/chartex" xmlns:cx4="http://schemas.microsoft.com/office/drawing/2016/5/10/chartex" xmlns:cx5="http://schemas.microsoft.com/office/drawing/2016/5/11/chartex" xmlns:cx6="http://schemas.microsoft.com/office/drawing/2016/5/12/chartex" xmlns:cx7="http://schemas.microsoft.com/office/drawing/2016/5/13/chartex" xmlns:cx8="http://schemas.microsoft.com/office/drawing/2016/5/14/chartex" xmlns:mc="http://schemas.openxmlformats.org/markup-compatibility/2006" xmlns:aink="http://schemas.microsoft.com/office/drawing/2016/ink" xmlns:am3d="http://schemas.microsoft.com/office/drawing/2017/model3d" xmlns:o="urn:schemas-microsoft-com:office:office" xmlns:oel="http://schemas.microsoft.com/office/2019/extlst" xmlns:r="http://schemas.openxmlformats.org/officeDocument/2006/relationships" xmlns:m="http://schemas.openxmlformats.org/officeDocument/2006/math" xmlns:v="urn:schemas-microsoft-com:vml" xmlns:wp14="http://schemas.microsoft.com/office/word/2010/wordprocessingDrawing" xmlns:wp="http://schemas.openxmlformats.org/drawingml/2006/wordprocessingDrawing" xmlns:w10="urn:schemas-microsoft-com:office:word" xmlns:w="http://schemas.openxmlformats.org/wordprocessingml/2006/main" xmlns:w14="http://schemas.microsoft.com/office/word/2010/wordml" xmlns:w15="http://schemas.microsoft.com/office/word/2012/wordml" xmlns:w16cex="http://schemas.microsoft.com/office/word/2018/wordml/cex" xmlns:w16cid="http://schemas.microsoft.com/office/word/2016/wordml/cid" xmlns:w16="http://schemas.microsoft.com/office/word/2018/wordml" xmlns:w16sdtdh="http://schemas.microsoft.com/office/word/2020/wordml/sdtdatahash" xmlns:w16se="http://schemas.microsoft.com/office/word/2015/wordml/symex" xmlns:wpg="http://schemas.microsoft.com/office/word/2010/wordprocessingGroup" xmlns:wpi="http://schemas.microsoft.com/office/word/2010/wordprocessingInk" xmlns:wne="http://schemas.microsoft.com/office/word/2006/wordml" xmlns:wps="http://schemas.microsoft.com/office/word/2010/wordprocessingShape" mc:Ignorable="w14 w15 w16se w16cid w16 w16cex w16sdtdh wp14">
+<w:hdr xmlns:wpc="http://schemas.microsoft.com/office/word/2010/wordprocessingCanvas" xmlns:cx="http://schemas.microsoft.com/office/drawing/2014/chartex" xmlns:cx1="http://schemas.microsoft.com/office/drawing/2015/9/8/chartex" xmlns:cx2="http://schemas.microsoft.com/office/drawing/2015/10/21/chartex" xmlns:cx3="http://schemas.microsoft.com/office/drawing/2016/5/9/chartex" xmlns:cx4="http://schemas.microsoft.com/office/drawing/2016/5/10/chartex" xmlns:cx5="http://schemas.microsoft.com/office/drawing/2016/5/11/chartex" xmlns:cx6="http://schemas.microsoft.com/office/drawing/2016/5/12/chartex" xmlns:cx7="http://schemas.microsoft.com/office/drawing/2016/5/13/chartex" xmlns:cx8="http://schemas.microsoft.com/office/drawing/2016/5/14/chartex" xmlns:mc="http://schemas.openxmlformats.org/markup-compatibility/2006" xmlns:aink="http://schemas.microsoft.com/office/drawing/2016/ink" xmlns:am3d="http://schemas.microsoft.com/office/drawing/2017/model3d" xmlns:o="urn:schemas-microsoft-com:office:office" xmlns:oel="http://schemas.microsoft.com/office/2019/extlst" xmlns:r="http://schemas.openxmlformats.org/officeDocument/2006/relationships" xmlns:m="http://schemas.openxmlformats.org/officeDocument/2006/math" xmlns:v="urn:schemas-microsoft-com:vml" xmlns:wp14="http://schemas.microsoft.com/office/word/2010/wordprocessingDrawing" xmlns:wp="http://schemas.openxmlformats.org/drawingml/2006/wordprocessingDrawing" xmlns:w10="urn:schemas-microsoft-com:office:word" xmlns:w="http://schemas.openxmlformats.org/wordprocessingml/2006/main" xmlns:w14="http://schemas.microsoft.com/office/word/2010/wordml" xmlns:w15="http://schemas.microsoft.com/office/word/2012/wordml" xmlns:w16cex="http://schemas.microsoft.com/office/word/2018/wordml/cex" xmlns:w16cid="http://schemas.microsoft.com/office/word/2016/wordml/cid" xmlns:w16="http://schemas.microsoft.com/office/word/2018/wordml" xmlns:w16du="http://schemas.microsoft.com/office/word/2023/wordml/word16du" xmlns:w16sdtdh="http://schemas.microsoft.com/office/word/2020/wordml/sdtdatahash" xmlns:w16sdtfl="http://schemas.microsoft.com/office/word/2024/wordml/sdtformatlock" xmlns:w16se="http://schemas.microsoft.com/office/word/2015/wordml/symex" xmlns:wpg="http://schemas.microsoft.com/office/word/2010/wordprocessingGroup" xmlns:wpi="http://schemas.microsoft.com/office/word/2010/wordprocessingInk" xmlns:wne="http://schemas.microsoft.com/office/word/2006/wordml" xmlns:wps="http://schemas.microsoft.com/office/word/2010/wordprocessingShape" mc:Ignorable="w14 w15 w16se w16cid w16 w16cex w16sdtdh w16sdtfl w16du wp14">
   <w:p>
     <w:pPr>
       <w:pStyle w:val="Header"/>
@@ -18217,7 +18932,7 @@
 </file>
 
 <file path=word/header2.xml><?xml version="1.0" encoding="utf-8"?>
-<w:hdr xmlns:wpc="http://schemas.microsoft.com/office/word/2010/wordprocessingCanvas" xmlns:cx="http://schemas.microsoft.com/office/drawing/2014/chartex" xmlns:cx1="http://schemas.microsoft.com/office/drawing/2015/9/8/chartex" xmlns:cx2="http://schemas.microsoft.com/office/drawing/2015/10/21/chartex" xmlns:cx3="http://schemas.microsoft.com/office/drawing/2016/5/9/chartex" xmlns:cx4="http://schemas.microsoft.com/office/drawing/2016/5/10/chartex" xmlns:cx5="http://schemas.microsoft.com/office/drawing/2016/5/11/chartex" xmlns:cx6="http://schemas.microsoft.com/office/drawing/2016/5/12/chartex" xmlns:cx7="http://schemas.microsoft.com/office/drawing/2016/5/13/chartex" xmlns:cx8="http://schemas.microsoft.com/office/drawing/2016/5/14/chartex" xmlns:mc="http://schemas.openxmlformats.org/markup-compatibility/2006" xmlns:aink="http://schemas.microsoft.com/office/drawing/2016/ink" xmlns:am3d="http://schemas.microsoft.com/office/drawing/2017/model3d" xmlns:o="urn:schemas-microsoft-com:office:office" xmlns:oel="http://schemas.microsoft.com/office/2019/extlst" xmlns:r="http://schemas.openxmlformats.org/officeDocument/2006/relationships" xmlns:m="http://schemas.openxmlformats.org/officeDocument/2006/math" xmlns:v="urn:schemas-microsoft-com:vml" xmlns:wp14="http://schemas.microsoft.com/office/word/2010/wordprocessingDrawing" xmlns:wp="http://schemas.openxmlformats.org/drawingml/2006/wordprocessingDrawing" xmlns:w10="urn:schemas-microsoft-com:office:word" xmlns:w="http://schemas.openxmlformats.org/wordprocessingml/2006/main" xmlns:w14="http://schemas.microsoft.com/office/word/2010/wordml" xmlns:w15="http://schemas.microsoft.com/office/word/2012/wordml" xmlns:w16cex="http://schemas.microsoft.com/office/word/2018/wordml/cex" xmlns:w16cid="http://schemas.microsoft.com/office/word/2016/wordml/cid" xmlns:w16="http://schemas.microsoft.com/office/word/2018/wordml" xmlns:w16sdtdh="http://schemas.microsoft.com/office/word/2020/wordml/sdtdatahash" xmlns:w16se="http://schemas.microsoft.com/office/word/2015/wordml/symex" xmlns:wpg="http://schemas.microsoft.com/office/word/2010/wordprocessingGroup" xmlns:wpi="http://schemas.microsoft.com/office/word/2010/wordprocessingInk" xmlns:wne="http://schemas.microsoft.com/office/word/2006/wordml" xmlns:wps="http://schemas.microsoft.com/office/word/2010/wordprocessingShape" mc:Ignorable="w14 w15 w16se w16cid w16 w16cex w16sdtdh wp14">
+<w:hdr xmlns:wpc="http://schemas.microsoft.com/office/word/2010/wordprocessingCanvas" xmlns:cx="http://schemas.microsoft.com/office/drawing/2014/chartex" xmlns:cx1="http://schemas.microsoft.com/office/drawing/2015/9/8/chartex" xmlns:cx2="http://schemas.microsoft.com/office/drawing/2015/10/21/chartex" xmlns:cx3="http://schemas.microsoft.com/office/drawing/2016/5/9/chartex" xmlns:cx4="http://schemas.microsoft.com/office/drawing/2016/5/10/chartex" xmlns:cx5="http://schemas.microsoft.com/office/drawing/2016/5/11/chartex" xmlns:cx6="http://schemas.microsoft.com/office/drawing/2016/5/12/chartex" xmlns:cx7="http://schemas.microsoft.com/office/drawing/2016/5/13/chartex" xmlns:cx8="http://schemas.microsoft.com/office/drawing/2016/5/14/chartex" xmlns:mc="http://schemas.openxmlformats.org/markup-compatibility/2006" xmlns:aink="http://schemas.microsoft.com/office/drawing/2016/ink" xmlns:am3d="http://schemas.microsoft.com/office/drawing/2017/model3d" xmlns:o="urn:schemas-microsoft-com:office:office" xmlns:oel="http://schemas.microsoft.com/office/2019/extlst" xmlns:r="http://schemas.openxmlformats.org/officeDocument/2006/relationships" xmlns:m="http://schemas.openxmlformats.org/officeDocument/2006/math" xmlns:v="urn:schemas-microsoft-com:vml" xmlns:wp14="http://schemas.microsoft.com/office/word/2010/wordprocessingDrawing" xmlns:wp="http://schemas.openxmlformats.org/drawingml/2006/wordprocessingDrawing" xmlns:w10="urn:schemas-microsoft-com:office:word" xmlns:w="http://schemas.openxmlformats.org/wordprocessingml/2006/main" xmlns:w14="http://schemas.microsoft.com/office/word/2010/wordml" xmlns:w15="http://schemas.microsoft.com/office/word/2012/wordml" xmlns:w16cex="http://schemas.microsoft.com/office/word/2018/wordml/cex" xmlns:w16cid="http://schemas.microsoft.com/office/word/2016/wordml/cid" xmlns:w16="http://schemas.microsoft.com/office/word/2018/wordml" xmlns:w16du="http://schemas.microsoft.com/office/word/2023/wordml/word16du" xmlns:w16sdtdh="http://schemas.microsoft.com/office/word/2020/wordml/sdtdatahash" xmlns:w16sdtfl="http://schemas.microsoft.com/office/word/2024/wordml/sdtformatlock" xmlns:w16se="http://schemas.microsoft.com/office/word/2015/wordml/symex" xmlns:wpg="http://schemas.microsoft.com/office/word/2010/wordprocessingGroup" xmlns:wpi="http://schemas.microsoft.com/office/word/2010/wordprocessingInk" xmlns:wne="http://schemas.microsoft.com/office/word/2006/wordml" xmlns:wps="http://schemas.microsoft.com/office/word/2010/wordprocessingShape" mc:Ignorable="w14 w15 w16se w16cid w16 w16cex w16sdtdh w16sdtfl w16du wp14">
   <w:p>
     <w:pPr>
       <w:pStyle w:val="Header"/>
@@ -18230,7 +18945,7 @@
 </file>
 
 <file path=word/styles.xml><?xml version="1.0" encoding="utf-8"?>
-<w:styles xmlns:mc="http://schemas.openxmlformats.org/markup-compatibility/2006" xmlns:r="http://schemas.openxmlformats.org/officeDocument/2006/relationships" xmlns:w="http://schemas.openxmlformats.org/wordprocessingml/2006/main" xmlns:w14="http://schemas.microsoft.com/office/word/2010/wordml" xmlns:w15="http://schemas.microsoft.com/office/word/2012/wordml" xmlns:w16cex="http://schemas.microsoft.com/office/word/2018/wordml/cex" xmlns:w16cid="http://schemas.microsoft.com/office/word/2016/wordml/cid" xmlns:w16="http://schemas.microsoft.com/office/word/2018/wordml" xmlns:w16sdtdh="http://schemas.microsoft.com/office/word/2020/wordml/sdtdatahash" xmlns:w16se="http://schemas.microsoft.com/office/word/2015/wordml/symex" mc:Ignorable="w14 w15 w16se w16cid w16 w16cex w16sdtdh">
+<w:styles xmlns:mc="http://schemas.openxmlformats.org/markup-compatibility/2006" xmlns:r="http://schemas.openxmlformats.org/officeDocument/2006/relationships" xmlns:w="http://schemas.openxmlformats.org/wordprocessingml/2006/main" xmlns:w14="http://schemas.microsoft.com/office/word/2010/wordml" xmlns:w15="http://schemas.microsoft.com/office/word/2012/wordml" xmlns:w16cex="http://schemas.microsoft.com/office/word/2018/wordml/cex" xmlns:w16cid="http://schemas.microsoft.com/office/word/2016/wordml/cid" xmlns:w16="http://schemas.microsoft.com/office/word/2018/wordml" xmlns:w16du="http://schemas.microsoft.com/office/word/2023/wordml/word16du" xmlns:w16sdtdh="http://schemas.microsoft.com/office/word/2020/wordml/sdtdatahash" xmlns:w16sdtfl="http://schemas.microsoft.com/office/word/2024/wordml/sdtformatlock" xmlns:w16se="http://schemas.microsoft.com/office/word/2015/wordml/symex" mc:Ignorable="w14 w15 w16se w16cid w16 w16cex w16sdtdh w16sdtfl w16du">
   <w:docDefaults>
     <w:rPrDefault>
       <w:rPr>

</xml_diff>